<commit_message>
adicionar Implementação ao relatorio e mais tabelas
</commit_message>
<xml_diff>
--- a/Relatorio_ES.docx
+++ b/Relatorio_ES.docx
@@ -58,13 +58,13 @@
           <w:szCs w:val="24"/>
           <w:lang w:eastAsia="en-GB"/>
         </w:rPr>
-        <w:pict w14:anchorId="1CBB43A8">
+        <w:pict w14:anchorId="6D7A2544">
           <v:shapetype id="_x0000_t202" coordsize="21600,21600" o:spt="202" path="m,l,21600r21600,l21600,xe">
             <v:stroke joinstyle="miter"/>
             <v:path gradientshapeok="t" o:connecttype="rect"/>
           </v:shapetype>
-          <v:shape id="_x0000_s2056" type="#_x0000_t202" style="position:absolute;margin-left:83.15pt;margin-top:515.2pt;width:284.45pt;height:162.95pt;z-index:251666432;visibility:visible" o:gfxdata="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" stroked="f">
-            <v:textbox style="mso-next-textbox:#_x0000_s2056">
+          <v:shape id="_x0000_s2055" type="#_x0000_t202" style="position:absolute;margin-left:95.15pt;margin-top:80.25pt;width:260.45pt;height:63pt;z-index:251665408;visibility:visible" o:gfxdata="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" stroked="f">
+            <v:textbox style="mso-next-textbox:#_x0000_s2055">
               <w:txbxContent>
                 <w:p>
                   <w:pPr>
@@ -79,13 +79,51 @@
                     <w:jc w:val="center"/>
                   </w:pPr>
                   <w:r>
-                    <w:t>Docente</w:t>
+                    <w:t>Docente Margarida Portela</w:t>
                   </w:r>
+                </w:p>
+                <w:p>
+                  <w:pPr>
+                    <w:jc w:val="center"/>
+                  </w:pPr>
+                </w:p>
+              </w:txbxContent>
+            </v:textbox>
+          </v:shape>
+        </w:pict>
+      </w:r>
+      <w:r>
+        <w:rPr>
+          <w:sz w:val="24"/>
+          <w:szCs w:val="24"/>
+          <w:lang w:eastAsia="en-GB"/>
+        </w:rPr>
+        <w:pict w14:anchorId="1CBB43A8">
+          <v:shape id="_x0000_s2056" type="#_x0000_t202" style="position:absolute;margin-left:83.15pt;margin-top:515.2pt;width:284.45pt;height:162.95pt;z-index:251666432;visibility:visible" o:gfxdata="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" stroked="f">
+            <v:textbox style="mso-next-textbox:#_x0000_s2056">
+              <w:txbxContent>
+                <w:p>
+                  <w:pPr>
+                    <w:jc w:val="center"/>
+                  </w:pPr>
                   <w:r>
-                    <w:t xml:space="preserve"> </w:t>
+                    <w:t>23544 - Ana Beatriz Machado Carvalho</w:t>
                   </w:r>
+                </w:p>
+                <w:p>
+                  <w:pPr>
+                    <w:jc w:val="center"/>
+                  </w:pPr>
                   <w:r>
-                    <w:t>Margarida Portela</w:t>
+                    <w:t>23552 - Diana Alexandra da Costa Dinis</w:t>
+                  </w:r>
+                </w:p>
+                <w:p>
+                  <w:pPr>
+                    <w:jc w:val="center"/>
+                  </w:pPr>
+                  <w:r>
+                    <w:t>16497 - Miguel Ângelo Ferreira Silva</w:t>
                   </w:r>
                 </w:p>
                 <w:p>
@@ -192,45 +230,6 @@
                       <w:iCs/>
                     </w:rPr>
                     <w:t xml:space="preserve"> SOL </w:t>
-                  </w:r>
-                </w:p>
-              </w:txbxContent>
-            </v:textbox>
-          </v:shape>
-        </w:pict>
-      </w:r>
-      <w:r>
-        <w:rPr>
-          <w:sz w:val="24"/>
-          <w:szCs w:val="24"/>
-          <w:lang w:eastAsia="en-GB"/>
-        </w:rPr>
-        <w:pict w14:anchorId="6D7A2544">
-          <v:shape id="_x0000_s2055" type="#_x0000_t202" style="position:absolute;margin-left:95.15pt;margin-top:37.2pt;width:260.45pt;height:78.65pt;z-index:251665408;visibility:visible" o:gfxdata="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" stroked="f">
-            <v:textbox style="mso-next-textbox:#_x0000_s2055;mso-fit-shape-to-text:t">
-              <w:txbxContent>
-                <w:p>
-                  <w:pPr>
-                    <w:jc w:val="center"/>
-                  </w:pPr>
-                  <w:r>
-                    <w:t>23544 - Ana Beatriz Machado Carvalho</w:t>
-                  </w:r>
-                </w:p>
-                <w:p>
-                  <w:pPr>
-                    <w:jc w:val="center"/>
-                  </w:pPr>
-                  <w:r>
-                    <w:t>23552 - Diana Alexandra da Costa Dinis</w:t>
-                  </w:r>
-                </w:p>
-                <w:p>
-                  <w:pPr>
-                    <w:jc w:val="center"/>
-                  </w:pPr>
-                  <w:r>
-                    <w:t>16497 - Miguel Ângelo Ferreira Silva</w:t>
                   </w:r>
                 </w:p>
               </w:txbxContent>
@@ -301,7 +300,7 @@
           <w:r>
             <w:fldChar w:fldCharType="separate"/>
           </w:r>
-          <w:hyperlink w:anchor="_Toc148726179" w:history="1">
+          <w:hyperlink w:anchor="_Toc150003533" w:history="1">
             <w:r>
               <w:rPr>
                 <w:rStyle w:val="Hiperligao"/>
@@ -328,7 +327,7 @@
                 <w:noProof/>
                 <w:webHidden/>
               </w:rPr>
-              <w:instrText xml:space="preserve"> PAGEREF _Toc148726179 \h </w:instrText>
+              <w:instrText xml:space="preserve"> PAGEREF _Toc150003533 \h </w:instrText>
             </w:r>
             <w:r>
               <w:rPr>
@@ -375,7 +374,7 @@
               <w14:ligatures w14:val="standardContextual"/>
             </w:rPr>
           </w:pPr>
-          <w:hyperlink w:anchor="_Toc148726180" w:history="1">
+          <w:hyperlink w:anchor="_Toc150003534" w:history="1">
             <w:r>
               <w:rPr>
                 <w:rStyle w:val="Hiperligao"/>
@@ -402,7 +401,7 @@
                 <w:noProof/>
                 <w:webHidden/>
               </w:rPr>
-              <w:instrText xml:space="preserve"> PAGEREF _Toc148726180 \h </w:instrText>
+              <w:instrText xml:space="preserve"> PAGEREF _Toc150003534 \h </w:instrText>
             </w:r>
             <w:r>
               <w:rPr>
@@ -449,7 +448,7 @@
               <w14:ligatures w14:val="standardContextual"/>
             </w:rPr>
           </w:pPr>
-          <w:hyperlink w:anchor="_Toc148726181" w:history="1">
+          <w:hyperlink w:anchor="_Toc150003535" w:history="1">
             <w:r>
               <w:rPr>
                 <w:rStyle w:val="Hiperligao"/>
@@ -476,7 +475,7 @@
                 <w:noProof/>
                 <w:webHidden/>
               </w:rPr>
-              <w:instrText xml:space="preserve"> PAGEREF _Toc148726181 \h </w:instrText>
+              <w:instrText xml:space="preserve"> PAGEREF _Toc150003535 \h </w:instrText>
             </w:r>
             <w:r>
               <w:rPr>
@@ -523,7 +522,7 @@
               <w14:ligatures w14:val="standardContextual"/>
             </w:rPr>
           </w:pPr>
-          <w:hyperlink w:anchor="_Toc148726182" w:history="1">
+          <w:hyperlink w:anchor="_Toc150003536" w:history="1">
             <w:r>
               <w:rPr>
                 <w:rStyle w:val="Hiperligao"/>
@@ -550,7 +549,7 @@
                 <w:noProof/>
                 <w:webHidden/>
               </w:rPr>
-              <w:instrText xml:space="preserve"> PAGEREF _Toc148726182 \h </w:instrText>
+              <w:instrText xml:space="preserve"> PAGEREF _Toc150003536 \h </w:instrText>
             </w:r>
             <w:r>
               <w:rPr>
@@ -597,13 +596,13 @@
               <w14:ligatures w14:val="standardContextual"/>
             </w:rPr>
           </w:pPr>
-          <w:hyperlink w:anchor="_Toc148726186" w:history="1">
+          <w:hyperlink w:anchor="_Toc150003542" w:history="1">
             <w:r>
               <w:rPr>
                 <w:rStyle w:val="Hiperligao"/>
                 <w:noProof/>
               </w:rPr>
-              <w:t>1.3. Objetivos do sistema</w:t>
+              <w:t>2.1 Objetivos do sistema</w:t>
             </w:r>
             <w:r>
               <w:rPr>
@@ -624,7 +623,7 @@
                 <w:noProof/>
                 <w:webHidden/>
               </w:rPr>
-              <w:instrText xml:space="preserve"> PAGEREF _Toc148726186 \h </w:instrText>
+              <w:instrText xml:space="preserve"> PAGEREF _Toc150003542 \h </w:instrText>
             </w:r>
             <w:r>
               <w:rPr>
@@ -671,13 +670,13 @@
               <w14:ligatures w14:val="standardContextual"/>
             </w:rPr>
           </w:pPr>
-          <w:hyperlink w:anchor="_Toc148726187" w:history="1">
+          <w:hyperlink w:anchor="_Toc150003543" w:history="1">
             <w:r>
               <w:rPr>
                 <w:rStyle w:val="Hiperligao"/>
                 <w:noProof/>
               </w:rPr>
-              <w:t>1.4. Intervenientes</w:t>
+              <w:t>2.2 Intervenientes</w:t>
             </w:r>
             <w:r>
               <w:rPr>
@@ -698,7 +697,7 @@
                 <w:noProof/>
                 <w:webHidden/>
               </w:rPr>
-              <w:instrText xml:space="preserve"> PAGEREF _Toc148726187 \h </w:instrText>
+              <w:instrText xml:space="preserve"> PAGEREF _Toc150003543 \h </w:instrText>
             </w:r>
             <w:r>
               <w:rPr>
@@ -745,13 +744,13 @@
               <w14:ligatures w14:val="standardContextual"/>
             </w:rPr>
           </w:pPr>
-          <w:hyperlink w:anchor="_Toc148726188" w:history="1">
+          <w:hyperlink w:anchor="_Toc150003544" w:history="1">
             <w:r>
               <w:rPr>
                 <w:rStyle w:val="Hiperligao"/>
                 <w:noProof/>
               </w:rPr>
-              <w:t>1.5. Utilizadores do sistema</w:t>
+              <w:t>2.3 Utilizadores do sistema</w:t>
             </w:r>
             <w:r>
               <w:rPr>
@@ -772,7 +771,7 @@
                 <w:noProof/>
                 <w:webHidden/>
               </w:rPr>
-              <w:instrText xml:space="preserve"> PAGEREF _Toc148726188 \h </w:instrText>
+              <w:instrText xml:space="preserve"> PAGEREF _Toc150003544 \h </w:instrText>
             </w:r>
             <w:r>
               <w:rPr>
@@ -819,7 +818,7 @@
               <w14:ligatures w14:val="standardContextual"/>
             </w:rPr>
           </w:pPr>
-          <w:hyperlink w:anchor="_Toc148726189" w:history="1">
+          <w:hyperlink w:anchor="_Toc150003545" w:history="1">
             <w:r>
               <w:rPr>
                 <w:rStyle w:val="Hiperligao"/>
@@ -846,7 +845,7 @@
                 <w:noProof/>
                 <w:webHidden/>
               </w:rPr>
-              <w:instrText xml:space="preserve"> PAGEREF _Toc148726189 \h </w:instrText>
+              <w:instrText xml:space="preserve"> PAGEREF _Toc150003545 \h </w:instrText>
             </w:r>
             <w:r>
               <w:rPr>
@@ -893,13 +892,13 @@
               <w14:ligatures w14:val="standardContextual"/>
             </w:rPr>
           </w:pPr>
-          <w:hyperlink w:anchor="_Toc148726190" w:history="1">
+          <w:hyperlink w:anchor="_Toc150003546" w:history="1">
             <w:r>
               <w:rPr>
                 <w:rStyle w:val="Hiperligao"/>
                 <w:noProof/>
               </w:rPr>
-              <w:t>3.1. Requisitos funcionais</w:t>
+              <w:t>3.1 Requisitos funcionais</w:t>
             </w:r>
             <w:r>
               <w:rPr>
@@ -920,7 +919,7 @@
                 <w:noProof/>
                 <w:webHidden/>
               </w:rPr>
-              <w:instrText xml:space="preserve"> PAGEREF _Toc148726190 \h </w:instrText>
+              <w:instrText xml:space="preserve"> PAGEREF _Toc150003546 \h </w:instrText>
             </w:r>
             <w:r>
               <w:rPr>
@@ -967,13 +966,13 @@
               <w14:ligatures w14:val="standardContextual"/>
             </w:rPr>
           </w:pPr>
-          <w:hyperlink w:anchor="_Toc148726191" w:history="1">
+          <w:hyperlink w:anchor="_Toc150003547" w:history="1">
             <w:r>
               <w:rPr>
                 <w:rStyle w:val="Hiperligao"/>
                 <w:noProof/>
               </w:rPr>
-              <w:t>3.2. Requisitos não funcionais</w:t>
+              <w:t>3.2 Requisitos não funcionais</w:t>
             </w:r>
             <w:r>
               <w:rPr>
@@ -994,7 +993,7 @@
                 <w:noProof/>
                 <w:webHidden/>
               </w:rPr>
-              <w:instrText xml:space="preserve"> PAGEREF _Toc148726191 \h </w:instrText>
+              <w:instrText xml:space="preserve"> PAGEREF _Toc150003547 \h </w:instrText>
             </w:r>
             <w:r>
               <w:rPr>
@@ -1015,6 +1014,80 @@
                 <w:webHidden/>
               </w:rPr>
               <w:t>12</w:t>
+            </w:r>
+            <w:r>
+              <w:rPr>
+                <w:noProof/>
+                <w:webHidden/>
+              </w:rPr>
+              <w:fldChar w:fldCharType="end"/>
+            </w:r>
+          </w:hyperlink>
+        </w:p>
+        <w:p>
+          <w:pPr>
+            <w:pStyle w:val="ndice2"/>
+            <w:tabs>
+              <w:tab w:val="right" w:leader="dot" w:pos="9016"/>
+            </w:tabs>
+            <w:rPr>
+              <w:rFonts w:asciiTheme="minorHAnsi" w:eastAsiaTheme="minorEastAsia" w:hAnsiTheme="minorHAnsi" w:cstheme="minorBidi"/>
+              <w:noProof/>
+              <w:kern w:val="2"/>
+              <w:sz w:val="22"/>
+              <w:szCs w:val="22"/>
+              <w:lang w:val="en-GB" w:eastAsia="en-GB"/>
+              <w14:ligatures w14:val="standardContextual"/>
+            </w:rPr>
+          </w:pPr>
+          <w:hyperlink w:anchor="_Toc150003551" w:history="1">
+            <w:r>
+              <w:rPr>
+                <w:rStyle w:val="Hiperligao"/>
+                <w:noProof/>
+              </w:rPr>
+              <w:t>3.3 as</w:t>
+            </w:r>
+            <w:r>
+              <w:rPr>
+                <w:noProof/>
+                <w:webHidden/>
+              </w:rPr>
+              <w:tab/>
+            </w:r>
+            <w:r>
+              <w:rPr>
+                <w:noProof/>
+                <w:webHidden/>
+              </w:rPr>
+              <w:fldChar w:fldCharType="begin"/>
+            </w:r>
+            <w:r>
+              <w:rPr>
+                <w:noProof/>
+                <w:webHidden/>
+              </w:rPr>
+              <w:instrText xml:space="preserve"> PAGEREF _Toc150003551 \h </w:instrText>
+            </w:r>
+            <w:r>
+              <w:rPr>
+                <w:noProof/>
+                <w:webHidden/>
+              </w:rPr>
+            </w:r>
+            <w:r>
+              <w:rPr>
+                <w:noProof/>
+                <w:webHidden/>
+              </w:rPr>
+              <w:fldChar w:fldCharType="separate"/>
+            </w:r>
+            <w:r>
+              <w:rPr>
+                <w:noProof/>
+                <w:webHidden/>
+              </w:rPr>
+              <w:t>15</w:t>
             </w:r>
             <w:r>
               <w:rPr>
@@ -1041,13 +1114,13 @@
               <w14:ligatures w14:val="standardContextual"/>
             </w:rPr>
           </w:pPr>
-          <w:hyperlink w:anchor="_Toc148726192" w:history="1">
+          <w:hyperlink w:anchor="_Toc150003552" w:history="1">
             <w:r>
               <w:rPr>
                 <w:rStyle w:val="Hiperligao"/>
                 <w:noProof/>
               </w:rPr>
-              <w:t>4. Conclusão</w:t>
+              <w:t>4. Implementação</w:t>
             </w:r>
             <w:r>
               <w:rPr>
@@ -1068,7 +1141,7 @@
                 <w:noProof/>
                 <w:webHidden/>
               </w:rPr>
-              <w:instrText xml:space="preserve"> PAGEREF _Toc148726192 \h </w:instrText>
+              <w:instrText xml:space="preserve"> PAGEREF _Toc150003552 \h </w:instrText>
             </w:r>
             <w:r>
               <w:rPr>
@@ -1088,7 +1161,81 @@
                 <w:noProof/>
                 <w:webHidden/>
               </w:rPr>
-              <w:t>14</w:t>
+              <w:t>16</w:t>
+            </w:r>
+            <w:r>
+              <w:rPr>
+                <w:noProof/>
+                <w:webHidden/>
+              </w:rPr>
+              <w:fldChar w:fldCharType="end"/>
+            </w:r>
+          </w:hyperlink>
+        </w:p>
+        <w:p>
+          <w:pPr>
+            <w:pStyle w:val="ndice2"/>
+            <w:tabs>
+              <w:tab w:val="right" w:leader="dot" w:pos="9016"/>
+            </w:tabs>
+            <w:rPr>
+              <w:rFonts w:asciiTheme="minorHAnsi" w:eastAsiaTheme="minorEastAsia" w:hAnsiTheme="minorHAnsi" w:cstheme="minorBidi"/>
+              <w:noProof/>
+              <w:kern w:val="2"/>
+              <w:sz w:val="22"/>
+              <w:szCs w:val="22"/>
+              <w:lang w:val="en-GB" w:eastAsia="en-GB"/>
+              <w14:ligatures w14:val="standardContextual"/>
+            </w:rPr>
+          </w:pPr>
+          <w:hyperlink w:anchor="_Toc150003553" w:history="1">
+            <w:r>
+              <w:rPr>
+                <w:rStyle w:val="Hiperligao"/>
+                <w:noProof/>
+              </w:rPr>
+              <w:t>4.1 Base de dados</w:t>
+            </w:r>
+            <w:r>
+              <w:rPr>
+                <w:noProof/>
+                <w:webHidden/>
+              </w:rPr>
+              <w:tab/>
+            </w:r>
+            <w:r>
+              <w:rPr>
+                <w:noProof/>
+                <w:webHidden/>
+              </w:rPr>
+              <w:fldChar w:fldCharType="begin"/>
+            </w:r>
+            <w:r>
+              <w:rPr>
+                <w:noProof/>
+                <w:webHidden/>
+              </w:rPr>
+              <w:instrText xml:space="preserve"> PAGEREF _Toc150003553 \h </w:instrText>
+            </w:r>
+            <w:r>
+              <w:rPr>
+                <w:noProof/>
+                <w:webHidden/>
+              </w:rPr>
+            </w:r>
+            <w:r>
+              <w:rPr>
+                <w:noProof/>
+                <w:webHidden/>
+              </w:rPr>
+              <w:fldChar w:fldCharType="separate"/>
+            </w:r>
+            <w:r>
+              <w:rPr>
+                <w:noProof/>
+                <w:webHidden/>
+              </w:rPr>
+              <w:t>16</w:t>
             </w:r>
             <w:r>
               <w:rPr>
@@ -1115,13 +1262,13 @@
               <w14:ligatures w14:val="standardContextual"/>
             </w:rPr>
           </w:pPr>
-          <w:hyperlink w:anchor="_Toc148726193" w:history="1">
+          <w:hyperlink w:anchor="_Toc150003554" w:history="1">
             <w:r>
               <w:rPr>
                 <w:rStyle w:val="Hiperligao"/>
                 <w:noProof/>
               </w:rPr>
-              <w:t>5. Bibliografia</w:t>
+              <w:t>5. Conclusão</w:t>
             </w:r>
             <w:r>
               <w:rPr>
@@ -1142,7 +1289,7 @@
                 <w:noProof/>
                 <w:webHidden/>
               </w:rPr>
-              <w:instrText xml:space="preserve"> PAGEREF _Toc148726193 \h </w:instrText>
+              <w:instrText xml:space="preserve"> PAGEREF _Toc150003554 \h </w:instrText>
             </w:r>
             <w:r>
               <w:rPr>
@@ -1162,7 +1309,81 @@
                 <w:noProof/>
                 <w:webHidden/>
               </w:rPr>
-              <w:t>15</w:t>
+              <w:t>17</w:t>
+            </w:r>
+            <w:r>
+              <w:rPr>
+                <w:noProof/>
+                <w:webHidden/>
+              </w:rPr>
+              <w:fldChar w:fldCharType="end"/>
+            </w:r>
+          </w:hyperlink>
+        </w:p>
+        <w:p>
+          <w:pPr>
+            <w:pStyle w:val="ndice1"/>
+            <w:tabs>
+              <w:tab w:val="right" w:leader="dot" w:pos="9016"/>
+            </w:tabs>
+            <w:rPr>
+              <w:rFonts w:asciiTheme="minorHAnsi" w:eastAsiaTheme="minorEastAsia" w:hAnsiTheme="minorHAnsi" w:cstheme="minorBidi"/>
+              <w:noProof/>
+              <w:kern w:val="2"/>
+              <w:sz w:val="22"/>
+              <w:szCs w:val="22"/>
+              <w:lang w:val="en-GB" w:eastAsia="en-GB"/>
+              <w14:ligatures w14:val="standardContextual"/>
+            </w:rPr>
+          </w:pPr>
+          <w:hyperlink w:anchor="_Toc150003555" w:history="1">
+            <w:r>
+              <w:rPr>
+                <w:rStyle w:val="Hiperligao"/>
+                <w:noProof/>
+              </w:rPr>
+              <w:t>6. Bibliografia</w:t>
+            </w:r>
+            <w:r>
+              <w:rPr>
+                <w:noProof/>
+                <w:webHidden/>
+              </w:rPr>
+              <w:tab/>
+            </w:r>
+            <w:r>
+              <w:rPr>
+                <w:noProof/>
+                <w:webHidden/>
+              </w:rPr>
+              <w:fldChar w:fldCharType="begin"/>
+            </w:r>
+            <w:r>
+              <w:rPr>
+                <w:noProof/>
+                <w:webHidden/>
+              </w:rPr>
+              <w:instrText xml:space="preserve"> PAGEREF _Toc150003555 \h </w:instrText>
+            </w:r>
+            <w:r>
+              <w:rPr>
+                <w:noProof/>
+                <w:webHidden/>
+              </w:rPr>
+            </w:r>
+            <w:r>
+              <w:rPr>
+                <w:noProof/>
+                <w:webHidden/>
+              </w:rPr>
+              <w:fldChar w:fldCharType="separate"/>
+            </w:r>
+            <w:r>
+              <w:rPr>
+                <w:noProof/>
+                <w:webHidden/>
+              </w:rPr>
+              <w:t>18</w:t>
             </w:r>
             <w:r>
               <w:rPr>
@@ -1249,7 +1470,7 @@
         </w:rPr>
         <w:fldChar w:fldCharType="separate"/>
       </w:r>
-      <w:hyperlink w:anchor="_Toc148726194" w:history="1">
+      <w:hyperlink w:anchor="_Toc150003556" w:history="1">
         <w:r>
           <w:rPr>
             <w:rStyle w:val="Hiperligao"/>
@@ -1276,7 +1497,7 @@
             <w:noProof/>
             <w:webHidden/>
           </w:rPr>
-          <w:instrText xml:space="preserve"> PAGEREF _Toc148726194 \h </w:instrText>
+          <w:instrText xml:space="preserve"> PAGEREF _Toc150003556 \h </w:instrText>
         </w:r>
         <w:r>
           <w:rPr>
@@ -1323,7 +1544,7 @@
           <w14:ligatures w14:val="standardContextual"/>
         </w:rPr>
       </w:pPr>
-      <w:hyperlink w:anchor="_Toc148726195" w:history="1">
+      <w:hyperlink w:anchor="_Toc150003557" w:history="1">
         <w:r>
           <w:rPr>
             <w:rStyle w:val="Hiperligao"/>
@@ -1350,7 +1571,7 @@
             <w:noProof/>
             <w:webHidden/>
           </w:rPr>
-          <w:instrText xml:space="preserve"> PAGEREF _Toc148726195 \h </w:instrText>
+          <w:instrText xml:space="preserve"> PAGEREF _Toc150003557 \h </w:instrText>
         </w:r>
         <w:r>
           <w:rPr>
@@ -1397,7 +1618,7 @@
           <w14:ligatures w14:val="standardContextual"/>
         </w:rPr>
       </w:pPr>
-      <w:hyperlink w:anchor="_Toc148726196" w:history="1">
+      <w:hyperlink w:anchor="_Toc150003558" w:history="1">
         <w:r>
           <w:rPr>
             <w:rStyle w:val="Hiperligao"/>
@@ -1424,7 +1645,7 @@
             <w:noProof/>
             <w:webHidden/>
           </w:rPr>
-          <w:instrText xml:space="preserve"> PAGEREF _Toc148726196 \h </w:instrText>
+          <w:instrText xml:space="preserve"> PAGEREF _Toc150003558 \h </w:instrText>
         </w:r>
         <w:r>
           <w:rPr>
@@ -1471,13 +1692,13 @@
           <w14:ligatures w14:val="standardContextual"/>
         </w:rPr>
       </w:pPr>
-      <w:hyperlink w:anchor="_Toc148726197" w:history="1">
+      <w:hyperlink w:anchor="_Toc150003559" w:history="1">
         <w:r>
           <w:rPr>
             <w:rStyle w:val="Hiperligao"/>
             <w:noProof/>
           </w:rPr>
-          <w:t>Figura 4 - Casos de uso para a autenticação</w:t>
+          <w:t>Figura 4 - Casos de uso para a gestão de contas</w:t>
         </w:r>
         <w:r>
           <w:rPr>
@@ -1498,7 +1719,7 @@
             <w:noProof/>
             <w:webHidden/>
           </w:rPr>
-          <w:instrText xml:space="preserve"> PAGEREF _Toc148726197 \h </w:instrText>
+          <w:instrText xml:space="preserve"> PAGEREF _Toc150003559 \h </w:instrText>
         </w:r>
         <w:r>
           <w:rPr>
@@ -1545,7 +1766,7 @@
           <w14:ligatures w14:val="standardContextual"/>
         </w:rPr>
       </w:pPr>
-      <w:hyperlink w:anchor="_Toc148726198" w:history="1">
+      <w:hyperlink w:anchor="_Toc150003560" w:history="1">
         <w:r>
           <w:rPr>
             <w:rStyle w:val="Hiperligao"/>
@@ -1572,7 +1793,7 @@
             <w:noProof/>
             <w:webHidden/>
           </w:rPr>
-          <w:instrText xml:space="preserve"> PAGEREF _Toc148726198 \h </w:instrText>
+          <w:instrText xml:space="preserve"> PAGEREF _Toc150003560 \h </w:instrText>
         </w:r>
         <w:r>
           <w:rPr>
@@ -1619,7 +1840,7 @@
           <w14:ligatures w14:val="standardContextual"/>
         </w:rPr>
       </w:pPr>
-      <w:hyperlink w:anchor="_Toc148726199" w:history="1">
+      <w:hyperlink w:anchor="_Toc150003561" w:history="1">
         <w:r>
           <w:rPr>
             <w:rStyle w:val="Hiperligao"/>
@@ -1646,7 +1867,7 @@
             <w:noProof/>
             <w:webHidden/>
           </w:rPr>
-          <w:instrText xml:space="preserve"> PAGEREF _Toc148726199 \h </w:instrText>
+          <w:instrText xml:space="preserve"> PAGEREF _Toc150003561 \h </w:instrText>
         </w:r>
         <w:r>
           <w:rPr>
@@ -1679,56 +1900,6 @@
     </w:p>
     <w:p>
       <w:pPr>
-        <w:rPr>
-          <w:lang w:eastAsia="en-GB"/>
-        </w:rPr>
-      </w:pPr>
-      <w:r>
-        <w:rPr>
-          <w:lang w:eastAsia="en-GB"/>
-        </w:rPr>
-        <w:fldChar w:fldCharType="end"/>
-      </w:r>
-    </w:p>
-    <w:p>
-      <w:pPr>
-        <w:spacing w:line="259" w:lineRule="auto"/>
-        <w:jc w:val="left"/>
-        <w:rPr>
-          <w:lang w:eastAsia="en-GB"/>
-        </w:rPr>
-      </w:pPr>
-      <w:r>
-        <w:rPr>
-          <w:lang w:eastAsia="en-GB"/>
-        </w:rPr>
-        <w:br w:type="page"/>
-      </w:r>
-    </w:p>
-    <w:p>
-      <w:pPr>
-        <w:rPr>
-          <w:b/>
-          <w:bCs/>
-          <w:color w:val="2F5496" w:themeColor="accent1" w:themeShade="BF"/>
-          <w:sz w:val="44"/>
-          <w:szCs w:val="44"/>
-        </w:rPr>
-      </w:pPr>
-      <w:r>
-        <w:rPr>
-          <w:b/>
-          <w:bCs/>
-          <w:color w:val="2F5496" w:themeColor="accent1" w:themeShade="BF"/>
-          <w:sz w:val="44"/>
-          <w:szCs w:val="44"/>
-        </w:rPr>
-        <w:lastRenderedPageBreak/>
-        <w:t>Índice de Tabelas</w:t>
-      </w:r>
-    </w:p>
-    <w:p>
-      <w:pPr>
         <w:pStyle w:val="ndicedeilustraes"/>
         <w:tabs>
           <w:tab w:val="right" w:leader="dot" w:pos="9016"/>
@@ -1743,6 +1914,130 @@
           <w14:ligatures w14:val="standardContextual"/>
         </w:rPr>
       </w:pPr>
+      <w:hyperlink r:id="rId10" w:anchor="_Toc150003562" w:history="1">
+        <w:r>
+          <w:rPr>
+            <w:rStyle w:val="Hiperligao"/>
+            <w:noProof/>
+          </w:rPr>
+          <w:t>Figura 7 - Diagrama Entidade Relação do SOL</w:t>
+        </w:r>
+        <w:r>
+          <w:rPr>
+            <w:noProof/>
+            <w:webHidden/>
+          </w:rPr>
+          <w:tab/>
+        </w:r>
+        <w:r>
+          <w:rPr>
+            <w:noProof/>
+            <w:webHidden/>
+          </w:rPr>
+          <w:fldChar w:fldCharType="begin"/>
+        </w:r>
+        <w:r>
+          <w:rPr>
+            <w:noProof/>
+            <w:webHidden/>
+          </w:rPr>
+          <w:instrText xml:space="preserve"> PAGEREF _Toc150003562 \h </w:instrText>
+        </w:r>
+        <w:r>
+          <w:rPr>
+            <w:noProof/>
+            <w:webHidden/>
+          </w:rPr>
+        </w:r>
+        <w:r>
+          <w:rPr>
+            <w:noProof/>
+            <w:webHidden/>
+          </w:rPr>
+          <w:fldChar w:fldCharType="separate"/>
+        </w:r>
+        <w:r>
+          <w:rPr>
+            <w:noProof/>
+            <w:webHidden/>
+          </w:rPr>
+          <w:t>14</w:t>
+        </w:r>
+        <w:r>
+          <w:rPr>
+            <w:noProof/>
+            <w:webHidden/>
+          </w:rPr>
+          <w:fldChar w:fldCharType="end"/>
+        </w:r>
+      </w:hyperlink>
+    </w:p>
+    <w:p>
+      <w:pPr>
+        <w:rPr>
+          <w:lang w:eastAsia="en-GB"/>
+        </w:rPr>
+      </w:pPr>
+      <w:r>
+        <w:rPr>
+          <w:lang w:eastAsia="en-GB"/>
+        </w:rPr>
+        <w:fldChar w:fldCharType="end"/>
+      </w:r>
+    </w:p>
+    <w:p>
+      <w:pPr>
+        <w:spacing w:line="259" w:lineRule="auto"/>
+        <w:jc w:val="left"/>
+        <w:rPr>
+          <w:lang w:eastAsia="en-GB"/>
+        </w:rPr>
+      </w:pPr>
+      <w:r>
+        <w:rPr>
+          <w:lang w:eastAsia="en-GB"/>
+        </w:rPr>
+        <w:br w:type="page"/>
+      </w:r>
+    </w:p>
+    <w:p>
+      <w:pPr>
+        <w:rPr>
+          <w:b/>
+          <w:bCs/>
+          <w:color w:val="2F5496" w:themeColor="accent1" w:themeShade="BF"/>
+          <w:sz w:val="44"/>
+          <w:szCs w:val="44"/>
+        </w:rPr>
+      </w:pPr>
+      <w:r>
+        <w:rPr>
+          <w:b/>
+          <w:bCs/>
+          <w:color w:val="2F5496" w:themeColor="accent1" w:themeShade="BF"/>
+          <w:sz w:val="44"/>
+          <w:szCs w:val="44"/>
+        </w:rPr>
+        <w:lastRenderedPageBreak/>
+        <w:t>Índice de Tabelas</w:t>
+      </w:r>
+    </w:p>
+    <w:p>
+      <w:pPr>
+        <w:pStyle w:val="ndicedeilustraes"/>
+        <w:tabs>
+          <w:tab w:val="right" w:leader="dot" w:pos="9016"/>
+        </w:tabs>
+        <w:rPr>
+          <w:rFonts w:asciiTheme="minorHAnsi" w:eastAsiaTheme="minorEastAsia" w:hAnsiTheme="minorHAnsi" w:cstheme="minorBidi"/>
+          <w:noProof/>
+          <w:kern w:val="2"/>
+          <w:sz w:val="22"/>
+          <w:szCs w:val="22"/>
+          <w:lang w:val="en-GB" w:eastAsia="en-GB"/>
+          <w14:ligatures w14:val="standardContextual"/>
+        </w:rPr>
+      </w:pPr>
       <w:r>
         <w:fldChar w:fldCharType="begin"/>
       </w:r>
@@ -1752,7 +2047,7 @@
       <w:r>
         <w:fldChar w:fldCharType="separate"/>
       </w:r>
-      <w:hyperlink w:anchor="_Toc148726200" w:history="1">
+      <w:hyperlink w:anchor="_Toc150003563" w:history="1">
         <w:r>
           <w:rPr>
             <w:rStyle w:val="Hiperligao"/>
@@ -1779,7 +2074,7 @@
             <w:noProof/>
             <w:webHidden/>
           </w:rPr>
-          <w:instrText xml:space="preserve"> PAGEREF _Toc148726200 \h </w:instrText>
+          <w:instrText xml:space="preserve"> PAGEREF _Toc150003563 \h </w:instrText>
         </w:r>
         <w:r>
           <w:rPr>
@@ -1826,7 +2121,7 @@
           <w14:ligatures w14:val="standardContextual"/>
         </w:rPr>
       </w:pPr>
-      <w:hyperlink w:anchor="_Toc148726201" w:history="1">
+      <w:hyperlink w:anchor="_Toc150003564" w:history="1">
         <w:r>
           <w:rPr>
             <w:rStyle w:val="Hiperligao"/>
@@ -1853,7 +2148,7 @@
             <w:noProof/>
             <w:webHidden/>
           </w:rPr>
-          <w:instrText xml:space="preserve"> PAGEREF _Toc148726201 \h </w:instrText>
+          <w:instrText xml:space="preserve"> PAGEREF _Toc150003564 \h </w:instrText>
         </w:r>
         <w:r>
           <w:rPr>
@@ -1900,7 +2195,7 @@
           <w14:ligatures w14:val="standardContextual"/>
         </w:rPr>
       </w:pPr>
-      <w:hyperlink w:anchor="_Toc148726202" w:history="1">
+      <w:hyperlink w:anchor="_Toc150003565" w:history="1">
         <w:r>
           <w:rPr>
             <w:rStyle w:val="Hiperligao"/>
@@ -1927,7 +2222,7 @@
             <w:noProof/>
             <w:webHidden/>
           </w:rPr>
-          <w:instrText xml:space="preserve"> PAGEREF _Toc148726202 \h </w:instrText>
+          <w:instrText xml:space="preserve"> PAGEREF _Toc150003565 \h </w:instrText>
         </w:r>
         <w:r>
           <w:rPr>
@@ -1974,7 +2269,7 @@
           <w14:ligatures w14:val="standardContextual"/>
         </w:rPr>
       </w:pPr>
-      <w:hyperlink w:anchor="_Toc148726203" w:history="1">
+      <w:hyperlink w:anchor="_Toc150003566" w:history="1">
         <w:r>
           <w:rPr>
             <w:rStyle w:val="Hiperligao"/>
@@ -2001,7 +2296,7 @@
             <w:noProof/>
             <w:webHidden/>
           </w:rPr>
-          <w:instrText xml:space="preserve"> PAGEREF _Toc148726203 \h </w:instrText>
+          <w:instrText xml:space="preserve"> PAGEREF _Toc150003566 \h </w:instrText>
         </w:r>
         <w:r>
           <w:rPr>
@@ -2048,7 +2343,7 @@
           <w14:ligatures w14:val="standardContextual"/>
         </w:rPr>
       </w:pPr>
-      <w:hyperlink w:anchor="_Toc148726204" w:history="1">
+      <w:hyperlink w:anchor="_Toc150003567" w:history="1">
         <w:r>
           <w:rPr>
             <w:rStyle w:val="Hiperligao"/>
@@ -2075,7 +2370,7 @@
             <w:noProof/>
             <w:webHidden/>
           </w:rPr>
-          <w:instrText xml:space="preserve"> PAGEREF _Toc148726204 \h </w:instrText>
+          <w:instrText xml:space="preserve"> PAGEREF _Toc150003567 \h </w:instrText>
         </w:r>
         <w:r>
           <w:rPr>
@@ -2122,7 +2417,7 @@
           <w14:ligatures w14:val="standardContextual"/>
         </w:rPr>
       </w:pPr>
-      <w:hyperlink w:anchor="_Toc148726205" w:history="1">
+      <w:hyperlink w:anchor="_Toc150003568" w:history="1">
         <w:r>
           <w:rPr>
             <w:rStyle w:val="Hiperligao"/>
@@ -2149,7 +2444,7 @@
             <w:noProof/>
             <w:webHidden/>
           </w:rPr>
-          <w:instrText xml:space="preserve"> PAGEREF _Toc148726205 \h </w:instrText>
+          <w:instrText xml:space="preserve"> PAGEREF _Toc150003568 \h </w:instrText>
         </w:r>
         <w:r>
           <w:rPr>
@@ -2196,7 +2491,7 @@
           <w14:ligatures w14:val="standardContextual"/>
         </w:rPr>
       </w:pPr>
-      <w:hyperlink w:anchor="_Toc148726206" w:history="1">
+      <w:hyperlink w:anchor="_Toc150003569" w:history="1">
         <w:r>
           <w:rPr>
             <w:rStyle w:val="Hiperligao"/>
@@ -2223,7 +2518,7 @@
             <w:noProof/>
             <w:webHidden/>
           </w:rPr>
-          <w:instrText xml:space="preserve"> PAGEREF _Toc148726206 \h </w:instrText>
+          <w:instrText xml:space="preserve"> PAGEREF _Toc150003569 \h </w:instrText>
         </w:r>
         <w:r>
           <w:rPr>
@@ -2270,7 +2565,7 @@
           <w14:ligatures w14:val="standardContextual"/>
         </w:rPr>
       </w:pPr>
-      <w:hyperlink w:anchor="_Toc148726207" w:history="1">
+      <w:hyperlink w:anchor="_Toc150003570" w:history="1">
         <w:r>
           <w:rPr>
             <w:rStyle w:val="Hiperligao"/>
@@ -2297,7 +2592,7 @@
             <w:noProof/>
             <w:webHidden/>
           </w:rPr>
-          <w:instrText xml:space="preserve"> PAGEREF _Toc148726207 \h </w:instrText>
+          <w:instrText xml:space="preserve"> PAGEREF _Toc150003570 \h </w:instrText>
         </w:r>
         <w:r>
           <w:rPr>
@@ -2344,7 +2639,7 @@
           <w14:ligatures w14:val="standardContextual"/>
         </w:rPr>
       </w:pPr>
-      <w:hyperlink w:anchor="_Toc148726208" w:history="1">
+      <w:hyperlink w:anchor="_Toc150003571" w:history="1">
         <w:r>
           <w:rPr>
             <w:rStyle w:val="Hiperligao"/>
@@ -2371,7 +2666,7 @@
             <w:noProof/>
             <w:webHidden/>
           </w:rPr>
-          <w:instrText xml:space="preserve"> PAGEREF _Toc148726208 \h </w:instrText>
+          <w:instrText xml:space="preserve"> PAGEREF _Toc150003571 \h </w:instrText>
         </w:r>
         <w:r>
           <w:rPr>
@@ -2680,8 +2975,8 @@
           <w:lang w:eastAsia="en-GB"/>
         </w:rPr>
         <w:sectPr>
-          <w:headerReference w:type="default" r:id="rId10"/>
-          <w:footerReference w:type="default" r:id="rId11"/>
+          <w:headerReference w:type="default" r:id="rId11"/>
+          <w:footerReference w:type="default" r:id="rId12"/>
           <w:pgSz w:w="11906" w:h="16838"/>
           <w:pgMar w:top="1440" w:right="1440" w:bottom="1440" w:left="1440" w:header="708" w:footer="708" w:gutter="0"/>
           <w:pgNumType w:fmt="lowerRoman"/>
@@ -2695,7 +2990,7 @@
       <w:pPr>
         <w:pStyle w:val="Ttulo1"/>
       </w:pPr>
-      <w:bookmarkStart w:id="0" w:name="_Toc148726179"/>
+      <w:bookmarkStart w:id="0" w:name="_Toc150003533"/>
       <w:r>
         <w:lastRenderedPageBreak/>
         <w:t>Introdução</w:t>
@@ -2985,10 +3280,10 @@
         <w:pStyle w:val="Ttulo2"/>
         <w:numPr>
           <w:ilvl w:val="1"/>
-          <w:numId w:val="15"/>
+          <w:numId w:val="27"/>
         </w:numPr>
       </w:pPr>
-      <w:bookmarkStart w:id="1" w:name="_Toc148726180"/>
+      <w:bookmarkStart w:id="1" w:name="_Toc150003534"/>
       <w:r>
         <w:t>Enquadramento</w:t>
       </w:r>
@@ -3107,10 +3402,10 @@
         <w:pStyle w:val="Ttulo2"/>
         <w:numPr>
           <w:ilvl w:val="1"/>
-          <w:numId w:val="15"/>
+          <w:numId w:val="27"/>
         </w:numPr>
       </w:pPr>
-      <w:bookmarkStart w:id="2" w:name="_Toc148726181"/>
+      <w:bookmarkStart w:id="2" w:name="_Toc150003535"/>
       <w:r>
         <w:t>Estrutura do documento</w:t>
       </w:r>
@@ -3187,7 +3482,7 @@
           <w:lang w:eastAsia="en-GB"/>
         </w:rPr>
         <w:sectPr>
-          <w:headerReference w:type="default" r:id="rId12"/>
+          <w:headerReference w:type="default" r:id="rId13"/>
           <w:pgSz w:w="11906" w:h="16838"/>
           <w:pgMar w:top="1440" w:right="1440" w:bottom="1440" w:left="1440" w:header="708" w:footer="708" w:gutter="0"/>
           <w:cols w:space="708"/>
@@ -3199,7 +3494,7 @@
       <w:pPr>
         <w:pStyle w:val="Ttulo1"/>
       </w:pPr>
-      <w:bookmarkStart w:id="3" w:name="_Toc148726182"/>
+      <w:bookmarkStart w:id="3" w:name="_Toc150003536"/>
       <w:r>
         <w:lastRenderedPageBreak/>
         <w:t>Instigadores do projeto</w:t>
@@ -3433,6 +3728,7 @@
       <w:bookmarkStart w:id="16" w:name="_Toc148558202"/>
       <w:bookmarkStart w:id="17" w:name="_Toc148725965"/>
       <w:bookmarkStart w:id="18" w:name="_Toc148726183"/>
+      <w:bookmarkStart w:id="19" w:name="_Toc150003537"/>
       <w:bookmarkEnd w:id="4"/>
       <w:bookmarkEnd w:id="5"/>
       <w:bookmarkEnd w:id="6"/>
@@ -3448,6 +3744,7 @@
       <w:bookmarkEnd w:id="16"/>
       <w:bookmarkEnd w:id="17"/>
       <w:bookmarkEnd w:id="18"/>
+      <w:bookmarkEnd w:id="19"/>
     </w:p>
     <w:p>
       <w:pPr>
@@ -3472,21 +3769,21 @@
           <w:lang w:eastAsia="en-GB"/>
         </w:rPr>
       </w:pPr>
-      <w:bookmarkStart w:id="19" w:name="_Toc147680677"/>
-      <w:bookmarkStart w:id="20" w:name="_Toc147681741"/>
-      <w:bookmarkStart w:id="21" w:name="_Toc147689693"/>
-      <w:bookmarkStart w:id="22" w:name="_Toc147689915"/>
-      <w:bookmarkStart w:id="23" w:name="_Toc148380937"/>
-      <w:bookmarkStart w:id="24" w:name="_Toc148384352"/>
-      <w:bookmarkStart w:id="25" w:name="_Toc148476765"/>
-      <w:bookmarkStart w:id="26" w:name="_Toc148513954"/>
-      <w:bookmarkStart w:id="27" w:name="_Toc148555634"/>
-      <w:bookmarkStart w:id="28" w:name="_Toc148556012"/>
-      <w:bookmarkStart w:id="29" w:name="_Toc148557893"/>
-      <w:bookmarkStart w:id="30" w:name="_Toc148558203"/>
-      <w:bookmarkStart w:id="31" w:name="_Toc148725966"/>
-      <w:bookmarkStart w:id="32" w:name="_Toc148726184"/>
-      <w:bookmarkEnd w:id="19"/>
+      <w:bookmarkStart w:id="20" w:name="_Toc147680677"/>
+      <w:bookmarkStart w:id="21" w:name="_Toc147681741"/>
+      <w:bookmarkStart w:id="22" w:name="_Toc147689693"/>
+      <w:bookmarkStart w:id="23" w:name="_Toc147689915"/>
+      <w:bookmarkStart w:id="24" w:name="_Toc148380937"/>
+      <w:bookmarkStart w:id="25" w:name="_Toc148384352"/>
+      <w:bookmarkStart w:id="26" w:name="_Toc148476765"/>
+      <w:bookmarkStart w:id="27" w:name="_Toc148513954"/>
+      <w:bookmarkStart w:id="28" w:name="_Toc148555634"/>
+      <w:bookmarkStart w:id="29" w:name="_Toc148556012"/>
+      <w:bookmarkStart w:id="30" w:name="_Toc148557893"/>
+      <w:bookmarkStart w:id="31" w:name="_Toc148558203"/>
+      <w:bookmarkStart w:id="32" w:name="_Toc148725966"/>
+      <w:bookmarkStart w:id="33" w:name="_Toc148726184"/>
+      <w:bookmarkStart w:id="34" w:name="_Toc150003538"/>
       <w:bookmarkEnd w:id="20"/>
       <w:bookmarkEnd w:id="21"/>
       <w:bookmarkEnd w:id="22"/>
@@ -3500,6 +3797,8 @@
       <w:bookmarkEnd w:id="30"/>
       <w:bookmarkEnd w:id="31"/>
       <w:bookmarkEnd w:id="32"/>
+      <w:bookmarkEnd w:id="33"/>
+      <w:bookmarkEnd w:id="34"/>
     </w:p>
     <w:p>
       <w:pPr>
@@ -3524,22 +3823,21 @@
           <w:lang w:eastAsia="en-GB"/>
         </w:rPr>
       </w:pPr>
-      <w:bookmarkStart w:id="33" w:name="_Toc147680678"/>
-      <w:bookmarkStart w:id="34" w:name="_Toc147681742"/>
-      <w:bookmarkStart w:id="35" w:name="_Toc147689694"/>
-      <w:bookmarkStart w:id="36" w:name="_Toc147689916"/>
-      <w:bookmarkStart w:id="37" w:name="_Toc148380938"/>
-      <w:bookmarkStart w:id="38" w:name="_Toc148384353"/>
-      <w:bookmarkStart w:id="39" w:name="_Toc148476766"/>
-      <w:bookmarkStart w:id="40" w:name="_Toc148513955"/>
-      <w:bookmarkStart w:id="41" w:name="_Toc148555635"/>
-      <w:bookmarkStart w:id="42" w:name="_Toc148556013"/>
-      <w:bookmarkStart w:id="43" w:name="_Toc148557894"/>
-      <w:bookmarkStart w:id="44" w:name="_Toc148558204"/>
-      <w:bookmarkStart w:id="45" w:name="_Toc148725967"/>
-      <w:bookmarkStart w:id="46" w:name="_Toc148726185"/>
-      <w:bookmarkEnd w:id="33"/>
-      <w:bookmarkEnd w:id="34"/>
+      <w:bookmarkStart w:id="35" w:name="_Toc147680678"/>
+      <w:bookmarkStart w:id="36" w:name="_Toc147681742"/>
+      <w:bookmarkStart w:id="37" w:name="_Toc147689694"/>
+      <w:bookmarkStart w:id="38" w:name="_Toc147689916"/>
+      <w:bookmarkStart w:id="39" w:name="_Toc148380938"/>
+      <w:bookmarkStart w:id="40" w:name="_Toc148384353"/>
+      <w:bookmarkStart w:id="41" w:name="_Toc148476766"/>
+      <w:bookmarkStart w:id="42" w:name="_Toc148513955"/>
+      <w:bookmarkStart w:id="43" w:name="_Toc148555635"/>
+      <w:bookmarkStart w:id="44" w:name="_Toc148556013"/>
+      <w:bookmarkStart w:id="45" w:name="_Toc148557894"/>
+      <w:bookmarkStart w:id="46" w:name="_Toc148558204"/>
+      <w:bookmarkStart w:id="47" w:name="_Toc148725967"/>
+      <w:bookmarkStart w:id="48" w:name="_Toc148726185"/>
+      <w:bookmarkStart w:id="49" w:name="_Toc150003539"/>
       <w:bookmarkEnd w:id="35"/>
       <w:bookmarkEnd w:id="36"/>
       <w:bookmarkEnd w:id="37"/>
@@ -3552,23 +3850,74 @@
       <w:bookmarkEnd w:id="44"/>
       <w:bookmarkEnd w:id="45"/>
       <w:bookmarkEnd w:id="46"/>
+      <w:bookmarkEnd w:id="47"/>
+      <w:bookmarkEnd w:id="48"/>
+      <w:bookmarkEnd w:id="49"/>
+    </w:p>
+    <w:p>
+      <w:pPr>
+        <w:pStyle w:val="PargrafodaLista"/>
+        <w:keepNext/>
+        <w:keepLines/>
+        <w:numPr>
+          <w:ilvl w:val="0"/>
+          <w:numId w:val="20"/>
+        </w:numPr>
+        <w:spacing w:before="40" w:after="240"/>
+        <w:contextualSpacing w:val="0"/>
+        <w:outlineLvl w:val="1"/>
+        <w:rPr>
+          <w:rFonts w:eastAsiaTheme="majorEastAsia"/>
+          <w:b/>
+          <w:bCs/>
+          <w:vanish/>
+          <w:color w:val="2F5496" w:themeColor="accent1" w:themeShade="BF"/>
+          <w:sz w:val="36"/>
+          <w:szCs w:val="36"/>
+          <w:lang w:eastAsia="en-GB"/>
+        </w:rPr>
+      </w:pPr>
+      <w:bookmarkStart w:id="50" w:name="_Toc150003540"/>
+      <w:bookmarkEnd w:id="50"/>
+    </w:p>
+    <w:p>
+      <w:pPr>
+        <w:pStyle w:val="PargrafodaLista"/>
+        <w:keepNext/>
+        <w:keepLines/>
+        <w:numPr>
+          <w:ilvl w:val="0"/>
+          <w:numId w:val="20"/>
+        </w:numPr>
+        <w:spacing w:before="40" w:after="240"/>
+        <w:contextualSpacing w:val="0"/>
+        <w:outlineLvl w:val="1"/>
+        <w:rPr>
+          <w:rFonts w:eastAsiaTheme="majorEastAsia"/>
+          <w:b/>
+          <w:bCs/>
+          <w:vanish/>
+          <w:color w:val="2F5496" w:themeColor="accent1" w:themeShade="BF"/>
+          <w:sz w:val="36"/>
+          <w:szCs w:val="36"/>
+          <w:lang w:eastAsia="en-GB"/>
+        </w:rPr>
+      </w:pPr>
+      <w:bookmarkStart w:id="51" w:name="_Toc150003541"/>
+      <w:bookmarkEnd w:id="51"/>
     </w:p>
     <w:p>
       <w:pPr>
         <w:pStyle w:val="Ttulo2"/>
-        <w:numPr>
-          <w:ilvl w:val="1"/>
-          <w:numId w:val="15"/>
-        </w:numPr>
-      </w:pPr>
-      <w:bookmarkStart w:id="47" w:name="_Toc148726186"/>
+      </w:pPr>
+      <w:bookmarkStart w:id="52" w:name="_Toc150003542"/>
       <w:r>
         <w:t>Objetivos</w:t>
       </w:r>
       <w:r>
         <w:t xml:space="preserve"> do sistema</w:t>
       </w:r>
-      <w:bookmarkEnd w:id="47"/>
+      <w:bookmarkEnd w:id="52"/>
     </w:p>
     <w:p>
       <w:pPr>
@@ -3759,16 +4108,12 @@
     <w:p>
       <w:pPr>
         <w:pStyle w:val="Ttulo2"/>
-        <w:numPr>
-          <w:ilvl w:val="1"/>
-          <w:numId w:val="15"/>
-        </w:numPr>
-      </w:pPr>
-      <w:bookmarkStart w:id="48" w:name="_Toc148726187"/>
+      </w:pPr>
+      <w:bookmarkStart w:id="53" w:name="_Toc150003543"/>
       <w:r>
         <w:t>Intervenientes</w:t>
       </w:r>
-      <w:bookmarkEnd w:id="48"/>
+      <w:bookmarkEnd w:id="53"/>
     </w:p>
     <w:p>
       <w:pPr>
@@ -4020,7 +4365,7 @@
                     <pic:cNvPicPr/>
                   </pic:nvPicPr>
                   <pic:blipFill rotWithShape="1">
-                    <a:blip r:embed="rId13">
+                    <a:blip r:embed="rId14">
                       <a:extLst>
                         <a:ext uri="{28A0092B-C50C-407E-A947-70E740481C1C}">
                           <a14:useLocalDpi xmlns:a14="http://schemas.microsoft.com/office/drawing/2010/main" val="0"/>
@@ -4061,8 +4406,8 @@
           <w:lang w:eastAsia="en-GB"/>
         </w:rPr>
       </w:pPr>
-      <w:bookmarkStart w:id="49" w:name="_Ref147689683"/>
-      <w:bookmarkStart w:id="50" w:name="_Toc148726194"/>
+      <w:bookmarkStart w:id="54" w:name="_Ref147689683"/>
+      <w:bookmarkStart w:id="55" w:name="_Toc150003556"/>
       <w:r>
         <w:t xml:space="preserve">Figura </w:t>
       </w:r>
@@ -4084,11 +4429,11 @@
       <w:r>
         <w:fldChar w:fldCharType="end"/>
       </w:r>
-      <w:bookmarkEnd w:id="49"/>
+      <w:bookmarkEnd w:id="54"/>
       <w:r>
         <w:t xml:space="preserve"> - Roda dos intervenientes</w:t>
       </w:r>
-      <w:bookmarkEnd w:id="50"/>
+      <w:bookmarkEnd w:id="55"/>
     </w:p>
     <w:p>
       <w:pPr>
@@ -4101,16 +4446,12 @@
     <w:p>
       <w:pPr>
         <w:pStyle w:val="Ttulo2"/>
-        <w:numPr>
-          <w:ilvl w:val="1"/>
-          <w:numId w:val="15"/>
-        </w:numPr>
-      </w:pPr>
-      <w:bookmarkStart w:id="51" w:name="_Toc148726188"/>
+      </w:pPr>
+      <w:bookmarkStart w:id="56" w:name="_Toc150003544"/>
       <w:r>
         <w:t>Utilizadores do sistema</w:t>
       </w:r>
-      <w:bookmarkEnd w:id="51"/>
+      <w:bookmarkEnd w:id="56"/>
     </w:p>
     <w:p>
       <w:pPr>
@@ -4337,7 +4678,7 @@
                     <pic:cNvPicPr/>
                   </pic:nvPicPr>
                   <pic:blipFill rotWithShape="1">
-                    <a:blip r:embed="rId14">
+                    <a:blip r:embed="rId15">
                       <a:extLst>
                         <a:ext uri="{28A0092B-C50C-407E-A947-70E740481C1C}">
                           <a14:useLocalDpi xmlns:a14="http://schemas.microsoft.com/office/drawing/2010/main" val="0"/>
@@ -4378,8 +4719,8 @@
           <w:lang w:eastAsia="en-GB"/>
         </w:rPr>
       </w:pPr>
-      <w:bookmarkStart w:id="52" w:name="_Ref147681584"/>
-      <w:bookmarkStart w:id="53" w:name="_Toc148726195"/>
+      <w:bookmarkStart w:id="57" w:name="_Ref147681584"/>
+      <w:bookmarkStart w:id="58" w:name="_Toc150003557"/>
       <w:r>
         <w:t xml:space="preserve">Figura </w:t>
       </w:r>
@@ -4401,7 +4742,7 @@
       <w:r>
         <w:fldChar w:fldCharType="end"/>
       </w:r>
-      <w:bookmarkEnd w:id="52"/>
+      <w:bookmarkEnd w:id="57"/>
       <w:r>
         <w:t xml:space="preserve"> - Matriz poder-interesse do Saúde </w:t>
       </w:r>
@@ -4417,7 +4758,7 @@
       <w:r>
         <w:t>Line</w:t>
       </w:r>
-      <w:bookmarkEnd w:id="53"/>
+      <w:bookmarkEnd w:id="58"/>
       <w:proofErr w:type="spellEnd"/>
     </w:p>
     <w:p>
@@ -4427,7 +4768,7 @@
           <w:lang w:eastAsia="en-GB"/>
         </w:rPr>
         <w:sectPr>
-          <w:headerReference w:type="default" r:id="rId15"/>
+          <w:headerReference w:type="default" r:id="rId16"/>
           <w:pgSz w:w="11906" w:h="16838"/>
           <w:pgMar w:top="1440" w:right="1440" w:bottom="1440" w:left="1440" w:header="708" w:footer="708" w:gutter="0"/>
           <w:cols w:space="708"/>
@@ -4439,7 +4780,7 @@
       <w:pPr>
         <w:pStyle w:val="Ttulo1"/>
       </w:pPr>
-      <w:bookmarkStart w:id="54" w:name="_Toc148726189"/>
+      <w:bookmarkStart w:id="59" w:name="_Toc150003545"/>
       <w:r>
         <w:lastRenderedPageBreak/>
         <w:t>Análise</w:t>
@@ -4447,7 +4788,7 @@
       <w:r>
         <w:t xml:space="preserve"> de requisitos</w:t>
       </w:r>
-      <w:bookmarkEnd w:id="54"/>
+      <w:bookmarkEnd w:id="59"/>
     </w:p>
     <w:p>
       <w:pPr>
@@ -4477,28 +4818,32 @@
     <w:p>
       <w:pPr>
         <w:pStyle w:val="Ttulo2"/>
-      </w:pPr>
-      <w:bookmarkStart w:id="55" w:name="_Toc148384358"/>
-      <w:bookmarkStart w:id="56" w:name="_Toc148476771"/>
-      <w:bookmarkStart w:id="57" w:name="_Toc148513960"/>
-      <w:bookmarkStart w:id="58" w:name="_Toc148555640"/>
-      <w:bookmarkStart w:id="59" w:name="_Toc148556018"/>
-      <w:bookmarkStart w:id="60" w:name="_Toc148557899"/>
-      <w:bookmarkStart w:id="61" w:name="_Toc148558209"/>
-      <w:bookmarkStart w:id="62" w:name="_Toc148725972"/>
-      <w:bookmarkStart w:id="63" w:name="_Toc148726190"/>
-      <w:bookmarkEnd w:id="55"/>
-      <w:bookmarkEnd w:id="56"/>
-      <w:bookmarkEnd w:id="57"/>
-      <w:bookmarkEnd w:id="58"/>
-      <w:bookmarkEnd w:id="59"/>
+        <w:numPr>
+          <w:ilvl w:val="1"/>
+          <w:numId w:val="29"/>
+        </w:numPr>
+      </w:pPr>
+      <w:bookmarkStart w:id="60" w:name="_Toc148384358"/>
+      <w:bookmarkStart w:id="61" w:name="_Toc148476771"/>
+      <w:bookmarkStart w:id="62" w:name="_Toc148513960"/>
+      <w:bookmarkStart w:id="63" w:name="_Toc148555640"/>
+      <w:bookmarkStart w:id="64" w:name="_Toc148556018"/>
+      <w:bookmarkStart w:id="65" w:name="_Toc148557899"/>
+      <w:bookmarkStart w:id="66" w:name="_Toc148558209"/>
+      <w:bookmarkStart w:id="67" w:name="_Toc148725972"/>
+      <w:bookmarkStart w:id="68" w:name="_Toc150003546"/>
       <w:bookmarkEnd w:id="60"/>
       <w:bookmarkEnd w:id="61"/>
       <w:bookmarkEnd w:id="62"/>
+      <w:bookmarkEnd w:id="63"/>
+      <w:bookmarkEnd w:id="64"/>
+      <w:bookmarkEnd w:id="65"/>
+      <w:bookmarkEnd w:id="66"/>
+      <w:bookmarkEnd w:id="67"/>
       <w:r>
         <w:t>Requisitos funcionais</w:t>
       </w:r>
-      <w:bookmarkEnd w:id="63"/>
+      <w:bookmarkEnd w:id="68"/>
     </w:p>
     <w:p>
       <w:pPr>
@@ -5006,7 +5351,7 @@
                     <pic:cNvPicPr/>
                   </pic:nvPicPr>
                   <pic:blipFill rotWithShape="1">
-                    <a:blip r:embed="rId16">
+                    <a:blip r:embed="rId17">
                       <a:extLst>
                         <a:ext uri="{28A0092B-C50C-407E-A947-70E740481C1C}">
                           <a14:useLocalDpi xmlns:a14="http://schemas.microsoft.com/office/drawing/2010/main" val="0"/>
@@ -5044,8 +5389,8 @@
       <w:pPr>
         <w:pStyle w:val="Legenda"/>
       </w:pPr>
-      <w:bookmarkStart w:id="64" w:name="_Ref148384234"/>
-      <w:bookmarkStart w:id="65" w:name="_Toc148726196"/>
+      <w:bookmarkStart w:id="69" w:name="_Ref148384234"/>
+      <w:bookmarkStart w:id="70" w:name="_Toc150003558"/>
       <w:r>
         <w:t xml:space="preserve">Figura </w:t>
       </w:r>
@@ -5067,11 +5412,11 @@
       <w:r>
         <w:fldChar w:fldCharType="end"/>
       </w:r>
-      <w:bookmarkEnd w:id="64"/>
+      <w:bookmarkEnd w:id="69"/>
       <w:r>
         <w:t xml:space="preserve"> - Caso de uso para o SI da SOL</w:t>
       </w:r>
-      <w:bookmarkEnd w:id="65"/>
+      <w:bookmarkEnd w:id="70"/>
     </w:p>
     <w:p/>
     <w:p>
@@ -5100,7 +5445,7 @@
                     <pic:cNvPicPr/>
                   </pic:nvPicPr>
                   <pic:blipFill rotWithShape="1">
-                    <a:blip r:embed="rId17">
+                    <a:blip r:embed="rId18">
                       <a:extLst>
                         <a:ext uri="{28A0092B-C50C-407E-A947-70E740481C1C}">
                           <a14:useLocalDpi xmlns:a14="http://schemas.microsoft.com/office/drawing/2010/main" val="0"/>
@@ -5138,8 +5483,8 @@
       <w:pPr>
         <w:pStyle w:val="Legenda"/>
       </w:pPr>
-      <w:bookmarkStart w:id="66" w:name="_Ref148556003"/>
-      <w:bookmarkStart w:id="67" w:name="_Toc148726197"/>
+      <w:bookmarkStart w:id="71" w:name="_Ref148556003"/>
+      <w:bookmarkStart w:id="72" w:name="_Toc150003559"/>
       <w:r>
         <w:t xml:space="preserve">Figura </w:t>
       </w:r>
@@ -5161,14 +5506,14 @@
       <w:r>
         <w:fldChar w:fldCharType="end"/>
       </w:r>
-      <w:bookmarkEnd w:id="66"/>
+      <w:bookmarkEnd w:id="71"/>
       <w:r>
         <w:t xml:space="preserve"> - Casos de uso para a </w:t>
       </w:r>
-      <w:bookmarkEnd w:id="67"/>
       <w:r>
         <w:t>gestão de contas</w:t>
       </w:r>
+      <w:bookmarkEnd w:id="72"/>
     </w:p>
     <w:p/>
     <w:p>
@@ -5196,7 +5541,7 @@
                     <pic:cNvPicPr/>
                   </pic:nvPicPr>
                   <pic:blipFill rotWithShape="1">
-                    <a:blip r:embed="rId18">
+                    <a:blip r:embed="rId19">
                       <a:extLst>
                         <a:ext uri="{28A0092B-C50C-407E-A947-70E740481C1C}">
                           <a14:useLocalDpi xmlns:a14="http://schemas.microsoft.com/office/drawing/2010/main" val="0"/>
@@ -5234,8 +5579,8 @@
       <w:pPr>
         <w:pStyle w:val="Legenda"/>
       </w:pPr>
-      <w:bookmarkStart w:id="68" w:name="_Ref148383719"/>
-      <w:bookmarkStart w:id="69" w:name="_Toc148726198"/>
+      <w:bookmarkStart w:id="73" w:name="_Ref148383719"/>
+      <w:bookmarkStart w:id="74" w:name="_Toc150003560"/>
       <w:r>
         <w:t xml:space="preserve">Figura </w:t>
       </w:r>
@@ -5257,11 +5602,11 @@
       <w:r>
         <w:fldChar w:fldCharType="end"/>
       </w:r>
-      <w:bookmarkEnd w:id="68"/>
+      <w:bookmarkEnd w:id="73"/>
       <w:r>
         <w:t xml:space="preserve"> - Casos de uso da gestão do sistema</w:t>
       </w:r>
-      <w:bookmarkEnd w:id="69"/>
+      <w:bookmarkEnd w:id="74"/>
     </w:p>
     <w:p>
       <w:pPr>
@@ -5289,7 +5634,7 @@
                     <pic:cNvPicPr/>
                   </pic:nvPicPr>
                   <pic:blipFill rotWithShape="1">
-                    <a:blip r:embed="rId19">
+                    <a:blip r:embed="rId20">
                       <a:extLst>
                         <a:ext uri="{28A0092B-C50C-407E-A947-70E740481C1C}">
                           <a14:useLocalDpi xmlns:a14="http://schemas.microsoft.com/office/drawing/2010/main" val="0"/>
@@ -5327,8 +5672,8 @@
       <w:pPr>
         <w:pStyle w:val="Legenda"/>
       </w:pPr>
-      <w:bookmarkStart w:id="70" w:name="_Ref148384345"/>
-      <w:bookmarkStart w:id="71" w:name="_Toc148726199"/>
+      <w:bookmarkStart w:id="75" w:name="_Ref148384345"/>
+      <w:bookmarkStart w:id="76" w:name="_Toc150003561"/>
       <w:r>
         <w:t xml:space="preserve">Figura </w:t>
       </w:r>
@@ -5350,7 +5695,7 @@
       <w:r>
         <w:fldChar w:fldCharType="end"/>
       </w:r>
-      <w:bookmarkEnd w:id="70"/>
+      <w:bookmarkEnd w:id="75"/>
       <w:r>
         <w:t xml:space="preserve"> - Casos de uso da</w:t>
       </w:r>
@@ -5360,7 +5705,7 @@
       <w:r>
         <w:t xml:space="preserve"> de consultas</w:t>
       </w:r>
-      <w:bookmarkEnd w:id="71"/>
+      <w:bookmarkEnd w:id="76"/>
     </w:p>
     <w:p>
       <w:pPr>
@@ -5586,8 +5931,8 @@
         <w:pStyle w:val="Legenda"/>
         <w:spacing w:before="240"/>
       </w:pPr>
-      <w:bookmarkStart w:id="72" w:name="_Ref148386307"/>
-      <w:bookmarkStart w:id="73" w:name="_Toc148726200"/>
+      <w:bookmarkStart w:id="77" w:name="_Ref148386307"/>
+      <w:bookmarkStart w:id="78" w:name="_Toc150003563"/>
       <w:r>
         <w:t xml:space="preserve">Tabela </w:t>
       </w:r>
@@ -5609,11 +5954,11 @@
       <w:r>
         <w:fldChar w:fldCharType="end"/>
       </w:r>
-      <w:bookmarkEnd w:id="72"/>
+      <w:bookmarkEnd w:id="77"/>
       <w:r>
         <w:t xml:space="preserve"> - RF de utilizador</w:t>
       </w:r>
-      <w:bookmarkEnd w:id="73"/>
+      <w:bookmarkEnd w:id="78"/>
     </w:p>
     <w:tbl>
       <w:tblPr>
@@ -6026,7 +6371,7 @@
         <w:pStyle w:val="Legenda"/>
         <w:spacing w:before="240"/>
       </w:pPr>
-      <w:bookmarkStart w:id="74" w:name="_Toc148726201"/>
+      <w:bookmarkStart w:id="79" w:name="_Toc150003564"/>
       <w:r>
         <w:t xml:space="preserve">Tabela </w:t>
       </w:r>
@@ -6051,7 +6396,7 @@
       <w:r>
         <w:t xml:space="preserve"> - RF de utente</w:t>
       </w:r>
-      <w:bookmarkEnd w:id="74"/>
+      <w:bookmarkEnd w:id="79"/>
     </w:p>
     <w:tbl>
       <w:tblPr>
@@ -6340,7 +6685,7 @@
         <w:pStyle w:val="Legenda"/>
         <w:spacing w:before="240"/>
       </w:pPr>
-      <w:bookmarkStart w:id="75" w:name="_Toc148726202"/>
+      <w:bookmarkStart w:id="80" w:name="_Toc150003565"/>
       <w:r>
         <w:t xml:space="preserve">Tabela </w:t>
       </w:r>
@@ -6365,7 +6710,7 @@
       <w:r>
         <w:t xml:space="preserve"> - RF de médico</w:t>
       </w:r>
-      <w:bookmarkEnd w:id="75"/>
+      <w:bookmarkEnd w:id="80"/>
     </w:p>
     <w:tbl>
       <w:tblPr>
@@ -6523,7 +6868,7 @@
         <w:pStyle w:val="Legenda"/>
         <w:spacing w:before="240"/>
       </w:pPr>
-      <w:bookmarkStart w:id="76" w:name="_Toc148726203"/>
+      <w:bookmarkStart w:id="81" w:name="_Toc150003566"/>
       <w:r>
         <w:t xml:space="preserve">Tabela </w:t>
       </w:r>
@@ -6548,7 +6893,7 @@
       <w:r>
         <w:t xml:space="preserve"> - RF de gestor</w:t>
       </w:r>
-      <w:bookmarkEnd w:id="76"/>
+      <w:bookmarkEnd w:id="81"/>
     </w:p>
     <w:tbl>
       <w:tblPr>
@@ -6676,8 +7021,8 @@
         <w:pStyle w:val="Legenda"/>
         <w:spacing w:before="240"/>
       </w:pPr>
-      <w:bookmarkStart w:id="77" w:name="_Ref148386540"/>
-      <w:bookmarkStart w:id="78" w:name="_Toc148726204"/>
+      <w:bookmarkStart w:id="82" w:name="_Ref148386540"/>
+      <w:bookmarkStart w:id="83" w:name="_Toc150003567"/>
       <w:r>
         <w:t xml:space="preserve">Tabela </w:t>
       </w:r>
@@ -6699,11 +7044,11 @@
       <w:r>
         <w:fldChar w:fldCharType="end"/>
       </w:r>
-      <w:bookmarkEnd w:id="77"/>
+      <w:bookmarkEnd w:id="82"/>
       <w:r>
         <w:t xml:space="preserve"> - RF de administrativo</w:t>
       </w:r>
-      <w:bookmarkEnd w:id="78"/>
+      <w:bookmarkEnd w:id="83"/>
     </w:p>
     <w:p>
       <w:pPr>
@@ -6727,11 +7072,11 @@
       <w:pPr>
         <w:pStyle w:val="Ttulo2"/>
       </w:pPr>
-      <w:bookmarkStart w:id="79" w:name="_Toc148726191"/>
+      <w:bookmarkStart w:id="84" w:name="_Toc150003547"/>
       <w:r>
         <w:t>Requisitos não funcionais</w:t>
       </w:r>
-      <w:bookmarkEnd w:id="79"/>
+      <w:bookmarkEnd w:id="84"/>
     </w:p>
     <w:p>
       <w:pPr>
@@ -7150,8 +7495,8 @@
           <w:rStyle w:val="x4k7w5x"/>
         </w:rPr>
       </w:pPr>
-      <w:bookmarkStart w:id="80" w:name="_Ref148474188"/>
-      <w:bookmarkStart w:id="81" w:name="_Toc148726205"/>
+      <w:bookmarkStart w:id="85" w:name="_Ref148474188"/>
+      <w:bookmarkStart w:id="86" w:name="_Toc150003568"/>
       <w:r>
         <w:t xml:space="preserve">Tabela </w:t>
       </w:r>
@@ -7173,11 +7518,11 @@
       <w:r>
         <w:fldChar w:fldCharType="end"/>
       </w:r>
-      <w:bookmarkEnd w:id="80"/>
+      <w:bookmarkEnd w:id="85"/>
       <w:r>
         <w:t xml:space="preserve"> - Requisitos não funcionais do SOL</w:t>
       </w:r>
-      <w:bookmarkEnd w:id="81"/>
+      <w:bookmarkEnd w:id="86"/>
     </w:p>
     <w:p>
       <w:pPr>
@@ -7598,8 +7943,8 @@
         <w:pStyle w:val="Legenda"/>
         <w:spacing w:before="240"/>
       </w:pPr>
-      <w:bookmarkStart w:id="82" w:name="_Ref148474822"/>
-      <w:bookmarkStart w:id="83" w:name="_Toc148726206"/>
+      <w:bookmarkStart w:id="87" w:name="_Ref148474822"/>
+      <w:bookmarkStart w:id="88" w:name="_Toc150003569"/>
       <w:r>
         <w:t xml:space="preserve">Tabela </w:t>
       </w:r>
@@ -7621,11 +7966,11 @@
       <w:r>
         <w:fldChar w:fldCharType="end"/>
       </w:r>
-      <w:bookmarkEnd w:id="82"/>
+      <w:bookmarkEnd w:id="87"/>
       <w:r>
         <w:t xml:space="preserve"> - Regras de negócio do SOL</w:t>
       </w:r>
-      <w:bookmarkEnd w:id="83"/>
+      <w:bookmarkEnd w:id="88"/>
     </w:p>
     <w:p>
       <w:pPr>
@@ -7945,8 +8290,8 @@
           <w:lang w:eastAsia="en-GB"/>
         </w:rPr>
       </w:pPr>
-      <w:bookmarkStart w:id="84" w:name="_Ref148475697"/>
-      <w:bookmarkStart w:id="85" w:name="_Toc148726207"/>
+      <w:bookmarkStart w:id="89" w:name="_Ref148475697"/>
+      <w:bookmarkStart w:id="90" w:name="_Toc150003570"/>
       <w:r>
         <w:t xml:space="preserve">Tabela </w:t>
       </w:r>
@@ -7968,11 +8313,11 @@
       <w:r>
         <w:fldChar w:fldCharType="end"/>
       </w:r>
-      <w:bookmarkEnd w:id="84"/>
+      <w:bookmarkEnd w:id="89"/>
       <w:r>
         <w:t xml:space="preserve"> - Pressupostos do SOL</w:t>
       </w:r>
-      <w:bookmarkEnd w:id="85"/>
+      <w:bookmarkEnd w:id="90"/>
     </w:p>
     <w:p>
       <w:pPr>
@@ -8355,8 +8700,8 @@
         <w:pStyle w:val="Legenda"/>
         <w:spacing w:before="240"/>
       </w:pPr>
-      <w:bookmarkStart w:id="86" w:name="_Ref148476626"/>
-      <w:bookmarkStart w:id="87" w:name="_Toc148726208"/>
+      <w:bookmarkStart w:id="91" w:name="_Ref148476626"/>
+      <w:bookmarkStart w:id="92" w:name="_Toc150003571"/>
       <w:r>
         <w:t xml:space="preserve">Tabela </w:t>
       </w:r>
@@ -8378,17 +8723,17 @@
       <w:r>
         <w:fldChar w:fldCharType="end"/>
       </w:r>
-      <w:bookmarkEnd w:id="86"/>
+      <w:bookmarkEnd w:id="91"/>
       <w:r>
         <w:t xml:space="preserve"> - Restrições do SOL</w:t>
       </w:r>
-      <w:bookmarkEnd w:id="87"/>
+      <w:bookmarkEnd w:id="92"/>
     </w:p>
     <w:p>
       <w:pPr>
         <w:ind w:firstLine="567"/>
         <w:sectPr>
-          <w:headerReference w:type="default" r:id="rId20"/>
+          <w:headerReference w:type="default" r:id="rId21"/>
           <w:pgSz w:w="11906" w:h="16838"/>
           <w:pgMar w:top="1440" w:right="1440" w:bottom="1440" w:left="1440" w:header="708" w:footer="708" w:gutter="0"/>
           <w:cols w:space="708"/>
@@ -8428,6 +8773,13 @@
         <w:tabs>
           <w:tab w:val="left" w:pos="760"/>
         </w:tabs>
+        <w:sectPr>
+          <w:headerReference w:type="default" r:id="rId22"/>
+          <w:pgSz w:w="16838" w:h="11906" w:orient="landscape"/>
+          <w:pgMar w:top="1440" w:right="1440" w:bottom="1440" w:left="1440" w:header="708" w:footer="708" w:gutter="0"/>
+          <w:cols w:space="708"/>
+          <w:docGrid w:linePitch="360"/>
+        </w:sectPr>
       </w:pPr>
       <w:r>
         <w:rPr>
@@ -8447,7 +8799,8 @@
                       <w:szCs w:val="26"/>
                     </w:rPr>
                   </w:pPr>
-                  <w:bookmarkStart w:id="88" w:name="_Ref149920745"/>
+                  <w:bookmarkStart w:id="93" w:name="_Ref149920745"/>
+                  <w:bookmarkStart w:id="94" w:name="_Toc150003562"/>
                   <w:r>
                     <w:t xml:space="preserve">Figura </w:t>
                   </w:r>
@@ -8469,10 +8822,11 @@
                   <w:r>
                     <w:fldChar w:fldCharType="end"/>
                   </w:r>
-                  <w:bookmarkEnd w:id="88"/>
+                  <w:bookmarkEnd w:id="93"/>
                   <w:r>
                     <w:t xml:space="preserve"> - Diagrama Entidade Relação do SOL</w:t>
                   </w:r>
+                  <w:bookmarkEnd w:id="94"/>
                 </w:p>
               </w:txbxContent>
             </v:textbox>
@@ -8485,7 +8839,7 @@
           <w:noProof/>
         </w:rPr>
         <w:drawing>
-          <wp:anchor distT="0" distB="0" distL="114300" distR="114300" simplePos="0" relativeHeight="251656704" behindDoc="0" locked="0" layoutInCell="1" allowOverlap="1" wp14:anchorId="1AE59140" wp14:editId="1B7B4D2D">
+          <wp:anchor distT="0" distB="0" distL="114300" distR="114300" simplePos="0" relativeHeight="251658752" behindDoc="0" locked="0" layoutInCell="1" allowOverlap="1" wp14:anchorId="1AE59140" wp14:editId="1B7B4D2D">
             <wp:simplePos x="0" y="0"/>
             <wp:positionH relativeFrom="column">
               <wp:posOffset>-553085</wp:posOffset>
@@ -8508,7 +8862,7 @@
                     <pic:cNvPicPr/>
                   </pic:nvPicPr>
                   <pic:blipFill>
-                    <a:blip r:embed="rId21">
+                    <a:blip r:embed="rId23">
                       <a:extLst>
                         <a:ext uri="{28A0092B-C50C-407E-A947-70E740481C1C}">
                           <a14:useLocalDpi xmlns:a14="http://schemas.microsoft.com/office/drawing/2010/main" val="0"/>
@@ -8543,69 +8897,85 @@
     </w:p>
     <w:p>
       <w:pPr>
-        <w:tabs>
-          <w:tab w:val="left" w:pos="760"/>
-        </w:tabs>
-        <w:sectPr>
-          <w:headerReference w:type="default" r:id="rId22"/>
-          <w:pgSz w:w="16838" w:h="11906" w:orient="landscape"/>
-          <w:pgMar w:top="1440" w:right="1440" w:bottom="1440" w:left="1440" w:header="708" w:footer="708" w:gutter="0"/>
-          <w:cols w:space="708"/>
-          <w:docGrid w:linePitch="360"/>
-        </w:sectPr>
-      </w:pPr>
-    </w:p>
-    <w:p>
-      <w:r>
-        <w:lastRenderedPageBreak/>
-        <w:t>as</w:t>
-      </w:r>
-    </w:p>
-    <w:p/>
-    <w:p/>
-    <w:p>
-      <w:pPr>
-        <w:tabs>
-          <w:tab w:val="left" w:pos="1298"/>
-        </w:tabs>
-      </w:pPr>
-      <w:r>
-        <w:tab/>
-      </w:r>
-    </w:p>
-    <w:p>
-      <w:pPr>
-        <w:tabs>
-          <w:tab w:val="left" w:pos="1298"/>
-        </w:tabs>
-        <w:sectPr>
-          <w:headerReference w:type="default" r:id="rId23"/>
-          <w:pgSz w:w="11906" w:h="16838"/>
-          <w:pgMar w:top="1440" w:right="1440" w:bottom="1440" w:left="1440" w:header="708" w:footer="708" w:gutter="0"/>
-          <w:cols w:space="708"/>
-          <w:docGrid w:linePitch="360"/>
-        </w:sectPr>
-      </w:pPr>
-      <w:r>
-        <w:tab/>
-      </w:r>
-    </w:p>
-    <w:p>
-      <w:pPr>
-        <w:pStyle w:val="Ttulo1"/>
-      </w:pPr>
-      <w:bookmarkStart w:id="89" w:name="_Toc148726192"/>
-      <w:r>
-        <w:lastRenderedPageBreak/>
-        <w:t>Conclusão</w:t>
-      </w:r>
-      <w:bookmarkEnd w:id="89"/>
-    </w:p>
-    <w:p>
-      <w:pPr>
-        <w:rPr>
-          <w:lang w:eastAsia="en-GB"/>
-        </w:rPr>
+        <w:pStyle w:val="PargrafodaLista"/>
+        <w:keepNext/>
+        <w:keepLines/>
+        <w:numPr>
+          <w:ilvl w:val="0"/>
+          <w:numId w:val="24"/>
+        </w:numPr>
+        <w:spacing w:before="40" w:after="240"/>
+        <w:contextualSpacing w:val="0"/>
+        <w:outlineLvl w:val="1"/>
+        <w:rPr>
+          <w:rFonts w:eastAsiaTheme="majorEastAsia"/>
+          <w:b/>
+          <w:bCs/>
+          <w:vanish/>
+          <w:color w:val="2F5496" w:themeColor="accent1" w:themeShade="BF"/>
+          <w:sz w:val="36"/>
+          <w:szCs w:val="36"/>
+          <w:lang w:eastAsia="en-GB"/>
+        </w:rPr>
+      </w:pPr>
+      <w:bookmarkStart w:id="95" w:name="_Toc150003548"/>
+      <w:bookmarkEnd w:id="95"/>
+    </w:p>
+    <w:p>
+      <w:pPr>
+        <w:pStyle w:val="PargrafodaLista"/>
+        <w:keepNext/>
+        <w:keepLines/>
+        <w:numPr>
+          <w:ilvl w:val="0"/>
+          <w:numId w:val="24"/>
+        </w:numPr>
+        <w:spacing w:before="40" w:after="240"/>
+        <w:contextualSpacing w:val="0"/>
+        <w:outlineLvl w:val="1"/>
+        <w:rPr>
+          <w:rFonts w:eastAsiaTheme="majorEastAsia"/>
+          <w:b/>
+          <w:bCs/>
+          <w:vanish/>
+          <w:color w:val="2F5496" w:themeColor="accent1" w:themeShade="BF"/>
+          <w:sz w:val="36"/>
+          <w:szCs w:val="36"/>
+          <w:lang w:eastAsia="en-GB"/>
+        </w:rPr>
+      </w:pPr>
+      <w:bookmarkStart w:id="96" w:name="_Toc150003549"/>
+      <w:bookmarkEnd w:id="96"/>
+    </w:p>
+    <w:p>
+      <w:pPr>
+        <w:pStyle w:val="PargrafodaLista"/>
+        <w:keepNext/>
+        <w:keepLines/>
+        <w:numPr>
+          <w:ilvl w:val="0"/>
+          <w:numId w:val="24"/>
+        </w:numPr>
+        <w:spacing w:before="40" w:after="240"/>
+        <w:contextualSpacing w:val="0"/>
+        <w:outlineLvl w:val="1"/>
+        <w:rPr>
+          <w:rFonts w:eastAsiaTheme="majorEastAsia"/>
+          <w:b/>
+          <w:bCs/>
+          <w:vanish/>
+          <w:color w:val="2F5496" w:themeColor="accent1" w:themeShade="BF"/>
+          <w:sz w:val="36"/>
+          <w:szCs w:val="36"/>
+          <w:lang w:eastAsia="en-GB"/>
+        </w:rPr>
+      </w:pPr>
+      <w:bookmarkStart w:id="97" w:name="_Toc150003550"/>
+      <w:bookmarkEnd w:id="97"/>
+    </w:p>
+    <w:p>
+      <w:pPr>
+        <w:pStyle w:val="Ttulo2"/>
         <w:sectPr>
           <w:headerReference w:type="default" r:id="rId24"/>
           <w:pgSz w:w="11906" w:h="16838"/>
@@ -8614,17 +8984,207 @@
           <w:docGrid w:linePitch="360"/>
         </w:sectPr>
       </w:pPr>
+      <w:bookmarkStart w:id="98" w:name="_Toc150003551"/>
+      <w:r>
+        <w:t>as</w:t>
+      </w:r>
+      <w:bookmarkEnd w:id="98"/>
     </w:p>
     <w:p>
       <w:pPr>
         <w:pStyle w:val="Ttulo1"/>
       </w:pPr>
-      <w:bookmarkStart w:id="90" w:name="_Toc148726193"/>
+      <w:bookmarkStart w:id="99" w:name="_Toc150003552"/>
+      <w:r>
+        <w:lastRenderedPageBreak/>
+        <w:t>Implementação</w:t>
+      </w:r>
+      <w:bookmarkEnd w:id="99"/>
+    </w:p>
+    <w:p>
+      <w:pPr>
+        <w:ind w:firstLine="360"/>
+      </w:pPr>
+      <w:r>
+        <w:t>Durante este capítulo será exposta toda a documentação da implementação do sistema da SOL, iniciando-se com a base de dados em PostgreSQL.</w:t>
+      </w:r>
+    </w:p>
+    <w:p>
+      <w:pPr>
+        <w:ind w:firstLine="360"/>
+      </w:pPr>
+    </w:p>
+    <w:p>
+      <w:pPr>
+        <w:pStyle w:val="Ttulo2"/>
+      </w:pPr>
+      <w:bookmarkStart w:id="100" w:name="_Toc150003553"/>
+      <w:r>
+        <w:t>Base de dados</w:t>
+      </w:r>
+      <w:bookmarkEnd w:id="100"/>
+    </w:p>
+    <w:p>
+      <w:pPr>
+        <w:ind w:firstLine="360"/>
+        <w:rPr>
+          <w:lang w:eastAsia="en-GB"/>
+        </w:rPr>
+      </w:pPr>
+      <w:r>
+        <w:rPr>
+          <w:lang w:eastAsia="en-GB"/>
+        </w:rPr>
+        <w:t>A base de dados para a SOL será implementada em PostgreSQL, com recurso ao PGAdmin e colocada online através do Render, para que esta seja acessível mais tarde, na implementação da</w:t>
+      </w:r>
+      <w:r>
+        <w:rPr>
+          <w:lang w:eastAsia="en-GB"/>
+        </w:rPr>
+        <w:t xml:space="preserve"> </w:t>
+      </w:r>
+      <w:proofErr w:type="spellStart"/>
+      <w:r>
+        <w:rPr>
+          <w:i/>
+          <w:iCs/>
+        </w:rPr>
+        <w:t>a</w:t>
+      </w:r>
+      <w:r>
+        <w:rPr>
+          <w:i/>
+          <w:iCs/>
+        </w:rPr>
+        <w:t>pplication</w:t>
+      </w:r>
+      <w:proofErr w:type="spellEnd"/>
+      <w:r>
+        <w:rPr>
+          <w:i/>
+          <w:iCs/>
+        </w:rPr>
+        <w:t xml:space="preserve"> </w:t>
+      </w:r>
+      <w:proofErr w:type="spellStart"/>
+      <w:r>
+        <w:rPr>
+          <w:i/>
+          <w:iCs/>
+        </w:rPr>
+        <w:t>p</w:t>
+      </w:r>
+      <w:r>
+        <w:rPr>
+          <w:i/>
+          <w:iCs/>
+        </w:rPr>
+        <w:t>rogramming</w:t>
+      </w:r>
+      <w:proofErr w:type="spellEnd"/>
+      <w:r>
+        <w:rPr>
+          <w:i/>
+          <w:iCs/>
+        </w:rPr>
+        <w:t xml:space="preserve"> </w:t>
+      </w:r>
+      <w:r>
+        <w:rPr>
+          <w:i/>
+          <w:iCs/>
+        </w:rPr>
+        <w:t>i</w:t>
+      </w:r>
+      <w:r>
+        <w:rPr>
+          <w:i/>
+          <w:iCs/>
+        </w:rPr>
+        <w:t>nterface</w:t>
+      </w:r>
+      <w:r>
+        <w:rPr>
+          <w:lang w:eastAsia="en-GB"/>
+        </w:rPr>
+        <w:t xml:space="preserve"> </w:t>
+      </w:r>
+      <w:r>
+        <w:rPr>
+          <w:lang w:eastAsia="en-GB"/>
+        </w:rPr>
+        <w:t xml:space="preserve">– doravante </w:t>
+      </w:r>
+      <w:r>
+        <w:rPr>
+          <w:lang w:eastAsia="en-GB"/>
+        </w:rPr>
+        <w:t>API.</w:t>
+      </w:r>
+    </w:p>
+    <w:p/>
+    <w:p>
+      <w:pPr>
+        <w:tabs>
+          <w:tab w:val="left" w:pos="1298"/>
+        </w:tabs>
+      </w:pPr>
+      <w:r>
+        <w:tab/>
+      </w:r>
+    </w:p>
+    <w:p>
+      <w:pPr>
+        <w:tabs>
+          <w:tab w:val="left" w:pos="1298"/>
+        </w:tabs>
+        <w:sectPr>
+          <w:headerReference w:type="default" r:id="rId25"/>
+          <w:pgSz w:w="11906" w:h="16838"/>
+          <w:pgMar w:top="1440" w:right="1440" w:bottom="1440" w:left="1440" w:header="708" w:footer="708" w:gutter="0"/>
+          <w:cols w:space="708"/>
+          <w:docGrid w:linePitch="360"/>
+        </w:sectPr>
+      </w:pPr>
+      <w:r>
+        <w:tab/>
+      </w:r>
+    </w:p>
+    <w:p>
+      <w:pPr>
+        <w:pStyle w:val="Ttulo1"/>
+      </w:pPr>
+      <w:bookmarkStart w:id="101" w:name="_Toc150003554"/>
+      <w:r>
+        <w:lastRenderedPageBreak/>
+        <w:t>Conclusão</w:t>
+      </w:r>
+      <w:bookmarkEnd w:id="101"/>
+    </w:p>
+    <w:p>
+      <w:pPr>
+        <w:rPr>
+          <w:lang w:eastAsia="en-GB"/>
+        </w:rPr>
+        <w:sectPr>
+          <w:headerReference w:type="default" r:id="rId26"/>
+          <w:pgSz w:w="11906" w:h="16838"/>
+          <w:pgMar w:top="1440" w:right="1440" w:bottom="1440" w:left="1440" w:header="708" w:footer="708" w:gutter="0"/>
+          <w:cols w:space="708"/>
+          <w:docGrid w:linePitch="360"/>
+        </w:sectPr>
+      </w:pPr>
+    </w:p>
+    <w:p>
+      <w:pPr>
+        <w:pStyle w:val="Ttulo1"/>
+      </w:pPr>
+      <w:bookmarkStart w:id="102" w:name="_Toc150003555"/>
       <w:r>
         <w:lastRenderedPageBreak/>
         <w:t>Bibliografia</w:t>
       </w:r>
-      <w:bookmarkEnd w:id="90"/>
+      <w:bookmarkEnd w:id="102"/>
     </w:p>
     <w:p>
       <w:pPr>
@@ -8797,7 +9357,7 @@
       </w:r>
     </w:p>
     <w:sectPr>
-      <w:headerReference w:type="default" r:id="rId25"/>
+      <w:headerReference w:type="default" r:id="rId27"/>
       <w:pgSz w:w="11906" w:h="16838"/>
       <w:pgMar w:top="1440" w:right="1440" w:bottom="1440" w:left="1440" w:header="708" w:footer="708" w:gutter="0"/>
       <w:cols w:space="708"/>
@@ -8924,7 +9484,7 @@
         <w:noProof/>
       </w:rPr>
       <w:drawing>
-        <wp:anchor distT="0" distB="0" distL="114300" distR="114300" simplePos="0" relativeHeight="251652608" behindDoc="0" locked="0" layoutInCell="1" allowOverlap="1" wp14:anchorId="48A1E868" wp14:editId="52EBE1D7">
+        <wp:anchor distT="0" distB="0" distL="114300" distR="114300" simplePos="0" relativeHeight="251631616" behindDoc="0" locked="0" layoutInCell="1" allowOverlap="1" wp14:anchorId="48A1E868" wp14:editId="52EBE1D7">
           <wp:simplePos x="0" y="0"/>
           <wp:positionH relativeFrom="margin">
             <wp:posOffset>5448300</wp:posOffset>
@@ -8995,7 +9555,7 @@
         <w:noProof/>
       </w:rPr>
       <w:drawing>
-        <wp:anchor distT="0" distB="0" distL="114300" distR="114300" simplePos="0" relativeHeight="251662848" behindDoc="0" locked="0" layoutInCell="1" allowOverlap="1" wp14:anchorId="09A07A14" wp14:editId="6C77FBAC">
+        <wp:anchor distT="0" distB="0" distL="114300" distR="114300" simplePos="0" relativeHeight="251650048" behindDoc="0" locked="0" layoutInCell="1" allowOverlap="1" wp14:anchorId="09A07A14" wp14:editId="33BA2018">
           <wp:simplePos x="0" y="0"/>
           <wp:positionH relativeFrom="margin">
             <wp:posOffset>5448300</wp:posOffset>
@@ -9069,7 +9629,7 @@
         <w:noProof/>
       </w:rPr>
       <w:drawing>
-        <wp:anchor distT="0" distB="0" distL="114300" distR="114300" simplePos="0" relativeHeight="251656704" behindDoc="0" locked="0" layoutInCell="1" allowOverlap="1" wp14:anchorId="18A06DD7" wp14:editId="5DA28F85">
+        <wp:anchor distT="0" distB="0" distL="114300" distR="114300" simplePos="0" relativeHeight="251638784" behindDoc="0" locked="0" layoutInCell="1" allowOverlap="1" wp14:anchorId="18A06DD7" wp14:editId="6AC39A8C">
           <wp:simplePos x="0" y="0"/>
           <wp:positionH relativeFrom="margin">
             <wp:posOffset>5448300</wp:posOffset>
@@ -9143,7 +9703,7 @@
         <w:noProof/>
       </w:rPr>
       <w:drawing>
-        <wp:anchor distT="0" distB="0" distL="114300" distR="114300" simplePos="0" relativeHeight="251658240" behindDoc="0" locked="0" layoutInCell="1" allowOverlap="1" wp14:anchorId="1E988FBF" wp14:editId="5DCF5A9E">
+        <wp:anchor distT="0" distB="0" distL="114300" distR="114300" simplePos="0" relativeHeight="251643904" behindDoc="0" locked="0" layoutInCell="1" allowOverlap="1" wp14:anchorId="1E988FBF" wp14:editId="07F8125B">
           <wp:simplePos x="0" y="0"/>
           <wp:positionH relativeFrom="margin">
             <wp:posOffset>5448300</wp:posOffset>
@@ -9222,7 +9782,7 @@
         <w:noProof/>
       </w:rPr>
       <w:drawing>
-        <wp:anchor distT="0" distB="0" distL="114300" distR="114300" simplePos="0" relativeHeight="251688960" behindDoc="0" locked="0" layoutInCell="1" allowOverlap="1" wp14:anchorId="15B28E1B" wp14:editId="2F0DB77F">
+        <wp:anchor distT="0" distB="0" distL="114300" distR="114300" simplePos="0" relativeHeight="251658240" behindDoc="0" locked="0" layoutInCell="1" allowOverlap="1" wp14:anchorId="15B28E1B" wp14:editId="47690E05">
           <wp:simplePos x="0" y="0"/>
           <wp:positionH relativeFrom="margin">
             <wp:posOffset>8593434</wp:posOffset>
@@ -9301,18 +9861,18 @@
         <w:noProof/>
       </w:rPr>
       <w:drawing>
-        <wp:anchor distT="0" distB="0" distL="114300" distR="114300" simplePos="0" relativeHeight="251662336" behindDoc="0" locked="0" layoutInCell="1" allowOverlap="1" wp14:anchorId="62D75ED4" wp14:editId="4B7A7D7B">
+        <wp:anchor distT="0" distB="0" distL="114300" distR="114300" simplePos="0" relativeHeight="251670528" behindDoc="0" locked="0" layoutInCell="1" allowOverlap="1" wp14:anchorId="4C40A2C0" wp14:editId="231A9A0E">
           <wp:simplePos x="0" y="0"/>
           <wp:positionH relativeFrom="margin">
-            <wp:posOffset>5385916</wp:posOffset>
+            <wp:posOffset>5468454</wp:posOffset>
           </wp:positionH>
           <wp:positionV relativeFrom="paragraph">
-            <wp:posOffset>-262946</wp:posOffset>
+            <wp:posOffset>-256816</wp:posOffset>
           </wp:positionV>
           <wp:extent cx="716915" cy="716915"/>
           <wp:effectExtent l="0" t="0" r="6985" b="6985"/>
           <wp:wrapNone/>
-          <wp:docPr id="1314720997" name="Imagem 1314720997" descr="Uma imagem com logótipo&#10;&#10;Descrição gerada automaticamente"/>
+          <wp:docPr id="1815745679" name="Imagem 1815745679" descr="Uma imagem com logótipo&#10;&#10;Descrição gerada automaticamente"/>
           <wp:cNvGraphicFramePr>
             <a:graphicFrameLocks xmlns:a="http://schemas.openxmlformats.org/drawingml/2006/main" noChangeAspect="1"/>
           </wp:cNvGraphicFramePr>
@@ -9362,7 +9922,7 @@
         <w:noProof/>
       </w:rPr>
       <w:drawing>
-        <wp:anchor distT="0" distB="0" distL="114300" distR="114300" simplePos="0" relativeHeight="251656192" behindDoc="0" locked="0" layoutInCell="1" allowOverlap="1" wp14:anchorId="0E10912D" wp14:editId="2C9E12FC">
+        <wp:anchor distT="0" distB="0" distL="114300" distR="114300" simplePos="0" relativeHeight="251683840" behindDoc="0" locked="0" layoutInCell="1" allowOverlap="1" wp14:anchorId="15B5F5AC" wp14:editId="244BA1DF">
           <wp:simplePos x="0" y="0"/>
           <wp:positionH relativeFrom="margin">
             <wp:posOffset>8593434</wp:posOffset>
@@ -9373,7 +9933,7 @@
           <wp:extent cx="716915" cy="716915"/>
           <wp:effectExtent l="0" t="0" r="6985" b="6985"/>
           <wp:wrapNone/>
-          <wp:docPr id="1765689336" name="Imagem 1765689336" descr="Uma imagem com logótipo&#10;&#10;Descrição gerada automaticamente"/>
+          <wp:docPr id="617179921" name="Imagem 617179921" descr="Uma imagem com logótipo&#10;&#10;Descrição gerada automaticamente"/>
           <wp:cNvGraphicFramePr>
             <a:graphicFrameLocks xmlns:a="http://schemas.openxmlformats.org/drawingml/2006/main" noChangeAspect="1"/>
           </wp:cNvGraphicFramePr>
@@ -9441,7 +10001,147 @@
         <w:noProof/>
       </w:rPr>
       <w:drawing>
-        <wp:anchor distT="0" distB="0" distL="114300" distR="114300" simplePos="0" relativeHeight="251664896" behindDoc="0" locked="0" layoutInCell="1" allowOverlap="1" wp14:anchorId="657D9043" wp14:editId="1D1445B7">
+        <wp:anchor distT="0" distB="0" distL="114300" distR="114300" simplePos="0" relativeHeight="251651072" behindDoc="0" locked="0" layoutInCell="1" allowOverlap="1" wp14:anchorId="62D75ED4" wp14:editId="4E94E287">
+          <wp:simplePos x="0" y="0"/>
+          <wp:positionH relativeFrom="margin">
+            <wp:posOffset>5385916</wp:posOffset>
+          </wp:positionH>
+          <wp:positionV relativeFrom="paragraph">
+            <wp:posOffset>-262946</wp:posOffset>
+          </wp:positionV>
+          <wp:extent cx="716915" cy="716915"/>
+          <wp:effectExtent l="0" t="0" r="6985" b="6985"/>
+          <wp:wrapNone/>
+          <wp:docPr id="1314720997" name="Imagem 1314720997" descr="Uma imagem com logótipo&#10;&#10;Descrição gerada automaticamente"/>
+          <wp:cNvGraphicFramePr>
+            <a:graphicFrameLocks xmlns:a="http://schemas.openxmlformats.org/drawingml/2006/main" noChangeAspect="1"/>
+          </wp:cNvGraphicFramePr>
+          <a:graphic xmlns:a="http://schemas.openxmlformats.org/drawingml/2006/main">
+            <a:graphicData uri="http://schemas.openxmlformats.org/drawingml/2006/picture">
+              <pic:pic xmlns:pic="http://schemas.openxmlformats.org/drawingml/2006/picture">
+                <pic:nvPicPr>
+                  <pic:cNvPr id="7" name="Imagem 7" descr="Uma imagem com logótipo&#10;&#10;Descrição gerada automaticamente"/>
+                  <pic:cNvPicPr>
+                    <a:picLocks noChangeAspect="1"/>
+                  </pic:cNvPicPr>
+                </pic:nvPicPr>
+                <pic:blipFill>
+                  <a:blip r:embed="rId1">
+                    <a:extLst>
+                      <a:ext uri="{28A0092B-C50C-407E-A947-70E740481C1C}">
+                        <a14:useLocalDpi xmlns:a14="http://schemas.microsoft.com/office/drawing/2010/main" val="0"/>
+                      </a:ext>
+                    </a:extLst>
+                  </a:blip>
+                  <a:srcRect/>
+                  <a:stretch>
+                    <a:fillRect/>
+                  </a:stretch>
+                </pic:blipFill>
+                <pic:spPr bwMode="auto">
+                  <a:xfrm>
+                    <a:off x="0" y="0"/>
+                    <a:ext cx="716915" cy="716915"/>
+                  </a:xfrm>
+                  <a:prstGeom prst="rect">
+                    <a:avLst/>
+                  </a:prstGeom>
+                  <a:noFill/>
+                  <a:ln>
+                    <a:noFill/>
+                  </a:ln>
+                </pic:spPr>
+              </pic:pic>
+            </a:graphicData>
+          </a:graphic>
+        </wp:anchor>
+      </w:drawing>
+    </w:r>
+    <w:r>
+      <w:rPr>
+        <w:noProof/>
+      </w:rPr>
+      <w:drawing>
+        <wp:anchor distT="0" distB="0" distL="114300" distR="114300" simplePos="0" relativeHeight="251644928" behindDoc="0" locked="0" layoutInCell="1" allowOverlap="1" wp14:anchorId="0E10912D" wp14:editId="52E4EF38">
+          <wp:simplePos x="0" y="0"/>
+          <wp:positionH relativeFrom="margin">
+            <wp:posOffset>8593434</wp:posOffset>
+          </wp:positionH>
+          <wp:positionV relativeFrom="paragraph">
+            <wp:posOffset>-325532</wp:posOffset>
+          </wp:positionV>
+          <wp:extent cx="716915" cy="716915"/>
+          <wp:effectExtent l="0" t="0" r="6985" b="6985"/>
+          <wp:wrapNone/>
+          <wp:docPr id="1765689336" name="Imagem 1765689336" descr="Uma imagem com logótipo&#10;&#10;Descrição gerada automaticamente"/>
+          <wp:cNvGraphicFramePr>
+            <a:graphicFrameLocks xmlns:a="http://schemas.openxmlformats.org/drawingml/2006/main" noChangeAspect="1"/>
+          </wp:cNvGraphicFramePr>
+          <a:graphic xmlns:a="http://schemas.openxmlformats.org/drawingml/2006/main">
+            <a:graphicData uri="http://schemas.openxmlformats.org/drawingml/2006/picture">
+              <pic:pic xmlns:pic="http://schemas.openxmlformats.org/drawingml/2006/picture">
+                <pic:nvPicPr>
+                  <pic:cNvPr id="7" name="Imagem 7" descr="Uma imagem com logótipo&#10;&#10;Descrição gerada automaticamente"/>
+                  <pic:cNvPicPr>
+                    <a:picLocks noChangeAspect="1"/>
+                  </pic:cNvPicPr>
+                </pic:nvPicPr>
+                <pic:blipFill>
+                  <a:blip r:embed="rId1">
+                    <a:extLst>
+                      <a:ext uri="{28A0092B-C50C-407E-A947-70E740481C1C}">
+                        <a14:useLocalDpi xmlns:a14="http://schemas.microsoft.com/office/drawing/2010/main" val="0"/>
+                      </a:ext>
+                    </a:extLst>
+                  </a:blip>
+                  <a:srcRect/>
+                  <a:stretch>
+                    <a:fillRect/>
+                  </a:stretch>
+                </pic:blipFill>
+                <pic:spPr bwMode="auto">
+                  <a:xfrm>
+                    <a:off x="0" y="0"/>
+                    <a:ext cx="716915" cy="716915"/>
+                  </a:xfrm>
+                  <a:prstGeom prst="rect">
+                    <a:avLst/>
+                  </a:prstGeom>
+                  <a:noFill/>
+                  <a:ln>
+                    <a:noFill/>
+                  </a:ln>
+                </pic:spPr>
+              </pic:pic>
+            </a:graphicData>
+          </a:graphic>
+        </wp:anchor>
+      </w:drawing>
+    </w:r>
+    <w:r>
+      <w:t>Implementação</w:t>
+    </w:r>
+  </w:p>
+  <w:p>
+    <w:pPr>
+      <w:pStyle w:val="Cabealho"/>
+    </w:pPr>
+  </w:p>
+</w:hdr>
+</file>
+
+<file path=word/header8.xml><?xml version="1.0" encoding="utf-8"?>
+<w:hdr xmlns:wpc="http://schemas.microsoft.com/office/word/2010/wordprocessingCanvas" xmlns:cx="http://schemas.microsoft.com/office/drawing/2014/chartex" xmlns:cx1="http://schemas.microsoft.com/office/drawing/2015/9/8/chartex" xmlns:cx2="http://schemas.microsoft.com/office/drawing/2015/10/21/chartex" xmlns:cx3="http://schemas.microsoft.com/office/drawing/2016/5/9/chartex" xmlns:cx4="http://schemas.microsoft.com/office/drawing/2016/5/10/chartex" xmlns:cx5="http://schemas.microsoft.com/office/drawing/2016/5/11/chartex" xmlns:cx6="http://schemas.microsoft.com/office/drawing/2016/5/12/chartex" xmlns:cx7="http://schemas.microsoft.com/office/drawing/2016/5/13/chartex" xmlns:cx8="http://schemas.microsoft.com/office/drawing/2016/5/14/chartex" xmlns:mc="http://schemas.openxmlformats.org/markup-compatibility/2006" xmlns:aink="http://schemas.microsoft.com/office/drawing/2016/ink" xmlns:am3d="http://schemas.microsoft.com/office/drawing/2017/model3d" xmlns:o="urn:schemas-microsoft-com:office:office" xmlns:oel="http://schemas.microsoft.com/office/2019/extlst" xmlns:r="http://schemas.openxmlformats.org/officeDocument/2006/relationships" xmlns:m="http://schemas.openxmlformats.org/officeDocument/2006/math" xmlns:v="urn:schemas-microsoft-com:vml" xmlns:wp14="http://schemas.microsoft.com/office/word/2010/wordprocessingDrawing" xmlns:wp="http://schemas.openxmlformats.org/drawingml/2006/wordprocessingDrawing" xmlns:w10="urn:schemas-microsoft-com:office:word" xmlns:w="http://schemas.openxmlformats.org/wordprocessingml/2006/main" xmlns:w14="http://schemas.microsoft.com/office/word/2010/wordml" xmlns:w15="http://schemas.microsoft.com/office/word/2012/wordml" xmlns:w16cex="http://schemas.microsoft.com/office/word/2018/wordml/cex" xmlns:w16cid="http://schemas.microsoft.com/office/word/2016/wordml/cid" xmlns:w16="http://schemas.microsoft.com/office/word/2018/wordml" xmlns:w16sdtdh="http://schemas.microsoft.com/office/word/2020/wordml/sdtdatahash" xmlns:w16se="http://schemas.microsoft.com/office/word/2015/wordml/symex" xmlns:wpg="http://schemas.microsoft.com/office/word/2010/wordprocessingGroup" xmlns:wpi="http://schemas.microsoft.com/office/word/2010/wordprocessingInk" xmlns:wne="http://schemas.microsoft.com/office/word/2006/wordml" xmlns:wps="http://schemas.microsoft.com/office/word/2010/wordprocessingShape" mc:Ignorable="w14 w15 w16se w16cid w16 w16cex w16sdtdh wp14">
+  <w:p>
+    <w:pPr>
+      <w:pStyle w:val="Cabealho"/>
+    </w:pPr>
+    <w:r>
+      <w:rPr>
+        <w:noProof/>
+      </w:rPr>
+      <w:drawing>
+        <wp:anchor distT="0" distB="0" distL="114300" distR="114300" simplePos="0" relativeHeight="251652096" behindDoc="0" locked="0" layoutInCell="1" allowOverlap="1" wp14:anchorId="657D9043" wp14:editId="066E1004">
           <wp:simplePos x="0" y="0"/>
           <wp:positionH relativeFrom="margin">
             <wp:posOffset>5448300</wp:posOffset>
@@ -9504,7 +10204,7 @@
 </w:hdr>
 </file>
 
-<file path=word/header8.xml><?xml version="1.0" encoding="utf-8"?>
+<file path=word/header9.xml><?xml version="1.0" encoding="utf-8"?>
 <w:hdr xmlns:wpc="http://schemas.microsoft.com/office/word/2010/wordprocessingCanvas" xmlns:cx="http://schemas.microsoft.com/office/drawing/2014/chartex" xmlns:cx1="http://schemas.microsoft.com/office/drawing/2015/9/8/chartex" xmlns:cx2="http://schemas.microsoft.com/office/drawing/2015/10/21/chartex" xmlns:cx3="http://schemas.microsoft.com/office/drawing/2016/5/9/chartex" xmlns:cx4="http://schemas.microsoft.com/office/drawing/2016/5/10/chartex" xmlns:cx5="http://schemas.microsoft.com/office/drawing/2016/5/11/chartex" xmlns:cx6="http://schemas.microsoft.com/office/drawing/2016/5/12/chartex" xmlns:cx7="http://schemas.microsoft.com/office/drawing/2016/5/13/chartex" xmlns:cx8="http://schemas.microsoft.com/office/drawing/2016/5/14/chartex" xmlns:mc="http://schemas.openxmlformats.org/markup-compatibility/2006" xmlns:aink="http://schemas.microsoft.com/office/drawing/2016/ink" xmlns:am3d="http://schemas.microsoft.com/office/drawing/2017/model3d" xmlns:o="urn:schemas-microsoft-com:office:office" xmlns:oel="http://schemas.microsoft.com/office/2019/extlst" xmlns:r="http://schemas.openxmlformats.org/officeDocument/2006/relationships" xmlns:m="http://schemas.openxmlformats.org/officeDocument/2006/math" xmlns:v="urn:schemas-microsoft-com:vml" xmlns:wp14="http://schemas.microsoft.com/office/word/2010/wordprocessingDrawing" xmlns:wp="http://schemas.openxmlformats.org/drawingml/2006/wordprocessingDrawing" xmlns:w10="urn:schemas-microsoft-com:office:word" xmlns:w="http://schemas.openxmlformats.org/wordprocessingml/2006/main" xmlns:w14="http://schemas.microsoft.com/office/word/2010/wordml" xmlns:w15="http://schemas.microsoft.com/office/word/2012/wordml" xmlns:w16cex="http://schemas.microsoft.com/office/word/2018/wordml/cex" xmlns:w16cid="http://schemas.microsoft.com/office/word/2016/wordml/cid" xmlns:w16="http://schemas.microsoft.com/office/word/2018/wordml" xmlns:w16sdtdh="http://schemas.microsoft.com/office/word/2020/wordml/sdtdatahash" xmlns:w16se="http://schemas.microsoft.com/office/word/2015/wordml/symex" xmlns:wpg="http://schemas.microsoft.com/office/word/2010/wordprocessingGroup" xmlns:wpi="http://schemas.microsoft.com/office/word/2010/wordprocessingInk" xmlns:wne="http://schemas.microsoft.com/office/word/2006/wordml" xmlns:wps="http://schemas.microsoft.com/office/word/2010/wordprocessingShape" mc:Ignorable="w14 w15 w16se w16cid w16 w16cex w16sdtdh wp14">
   <w:p>
     <w:pPr>
@@ -9515,7 +10215,7 @@
         <w:noProof/>
       </w:rPr>
       <w:drawing>
-        <wp:anchor distT="0" distB="0" distL="114300" distR="114300" simplePos="0" relativeHeight="251686912" behindDoc="0" locked="0" layoutInCell="1" allowOverlap="1" wp14:anchorId="0C5E1CA1" wp14:editId="117CFADF">
+        <wp:anchor distT="0" distB="0" distL="114300" distR="114300" simplePos="0" relativeHeight="251660800" behindDoc="0" locked="0" layoutInCell="1" allowOverlap="1" wp14:anchorId="0C5E1CA1" wp14:editId="13BBD5BE">
           <wp:simplePos x="0" y="0"/>
           <wp:positionH relativeFrom="margin">
             <wp:posOffset>5448300</wp:posOffset>
@@ -9696,9 +10396,125 @@
     </w:lvl>
   </w:abstractNum>
   <w:abstractNum w:abstractNumId="1" w15:restartNumberingAfterBreak="0">
+    <w:nsid w:val="24307859"/>
+    <w:multiLevelType w:val="multilevel"/>
+    <w:tmpl w:val="A1AA8B0C"/>
+    <w:lvl w:ilvl="0">
+      <w:start w:val="3"/>
+      <w:numFmt w:val="decimal"/>
+      <w:suff w:val="space"/>
+      <w:lvlText w:val="%1."/>
+      <w:lvlJc w:val="left"/>
+      <w:pPr>
+        <w:ind w:left="360" w:hanging="360"/>
+      </w:pPr>
+      <w:rPr>
+        <w:rFonts w:hint="default"/>
+      </w:rPr>
+    </w:lvl>
+    <w:lvl w:ilvl="1">
+      <w:start w:val="1"/>
+      <w:numFmt w:val="decimal"/>
+      <w:lvlRestart w:val="0"/>
+      <w:suff w:val="space"/>
+      <w:lvlText w:val="%1.%2."/>
+      <w:lvlJc w:val="left"/>
+      <w:pPr>
+        <w:ind w:left="792" w:hanging="432"/>
+      </w:pPr>
+      <w:rPr>
+        <w:rFonts w:hint="default"/>
+      </w:rPr>
+    </w:lvl>
+    <w:lvl w:ilvl="2">
+      <w:start w:val="1"/>
+      <w:numFmt w:val="decimal"/>
+      <w:lvlText w:val="%1.%2.%3."/>
+      <w:lvlJc w:val="left"/>
+      <w:pPr>
+        <w:ind w:left="1224" w:hanging="504"/>
+      </w:pPr>
+      <w:rPr>
+        <w:rFonts w:hint="default"/>
+      </w:rPr>
+    </w:lvl>
+    <w:lvl w:ilvl="3">
+      <w:start w:val="1"/>
+      <w:numFmt w:val="decimal"/>
+      <w:lvlText w:val="%1.%2.%3.%4."/>
+      <w:lvlJc w:val="left"/>
+      <w:pPr>
+        <w:ind w:left="1728" w:hanging="648"/>
+      </w:pPr>
+      <w:rPr>
+        <w:rFonts w:hint="default"/>
+      </w:rPr>
+    </w:lvl>
+    <w:lvl w:ilvl="4">
+      <w:start w:val="1"/>
+      <w:numFmt w:val="decimal"/>
+      <w:lvlText w:val="%1.%2.%3.%4.%5."/>
+      <w:lvlJc w:val="left"/>
+      <w:pPr>
+        <w:ind w:left="2232" w:hanging="792"/>
+      </w:pPr>
+      <w:rPr>
+        <w:rFonts w:hint="default"/>
+      </w:rPr>
+    </w:lvl>
+    <w:lvl w:ilvl="5">
+      <w:start w:val="1"/>
+      <w:numFmt w:val="decimal"/>
+      <w:lvlText w:val="%1.%2.%3.%4.%5.%6."/>
+      <w:lvlJc w:val="left"/>
+      <w:pPr>
+        <w:ind w:left="2736" w:hanging="936"/>
+      </w:pPr>
+      <w:rPr>
+        <w:rFonts w:hint="default"/>
+      </w:rPr>
+    </w:lvl>
+    <w:lvl w:ilvl="6">
+      <w:start w:val="1"/>
+      <w:numFmt w:val="decimal"/>
+      <w:lvlText w:val="%1.%2.%3.%4.%5.%6.%7."/>
+      <w:lvlJc w:val="left"/>
+      <w:pPr>
+        <w:ind w:left="3240" w:hanging="1080"/>
+      </w:pPr>
+      <w:rPr>
+        <w:rFonts w:hint="default"/>
+      </w:rPr>
+    </w:lvl>
+    <w:lvl w:ilvl="7">
+      <w:start w:val="1"/>
+      <w:numFmt w:val="decimal"/>
+      <w:lvlText w:val="%1.%2.%3.%4.%5.%6.%7.%8."/>
+      <w:lvlJc w:val="left"/>
+      <w:pPr>
+        <w:ind w:left="3744" w:hanging="1224"/>
+      </w:pPr>
+      <w:rPr>
+        <w:rFonts w:hint="default"/>
+      </w:rPr>
+    </w:lvl>
+    <w:lvl w:ilvl="8">
+      <w:start w:val="1"/>
+      <w:numFmt w:val="decimal"/>
+      <w:lvlText w:val="%1.%2.%3.%4.%5.%6.%7.%8.%9."/>
+      <w:lvlJc w:val="left"/>
+      <w:pPr>
+        <w:ind w:left="4320" w:hanging="1440"/>
+      </w:pPr>
+      <w:rPr>
+        <w:rFonts w:hint="default"/>
+      </w:rPr>
+    </w:lvl>
+  </w:abstractNum>
+  <w:abstractNum w:abstractNumId="2" w15:restartNumberingAfterBreak="0">
     <w:nsid w:val="26DD33F1"/>
     <w:multiLevelType w:val="multilevel"/>
-    <w:tmpl w:val="1A94DF30"/>
+    <w:tmpl w:val="42E4B1FE"/>
     <w:lvl w:ilvl="0">
       <w:start w:val="1"/>
       <w:numFmt w:val="decimal"/>
@@ -9716,7 +10532,6 @@
       <w:start w:val="1"/>
       <w:numFmt w:val="decimal"/>
       <w:lvlRestart w:val="0"/>
-      <w:pStyle w:val="Ttulo2"/>
       <w:suff w:val="space"/>
       <w:lvlText w:val="3.%2."/>
       <w:lvlJc w:val="left"/>
@@ -9812,7 +10627,7 @@
       </w:rPr>
     </w:lvl>
   </w:abstractNum>
-  <w:abstractNum w:abstractNumId="2" w15:restartNumberingAfterBreak="0">
+  <w:abstractNum w:abstractNumId="3" w15:restartNumberingAfterBreak="0">
     <w:nsid w:val="29820C0D"/>
     <w:multiLevelType w:val="hybridMultilevel"/>
     <w:tmpl w:val="F3383F88"/>
@@ -9925,14 +10740,13 @@
       </w:rPr>
     </w:lvl>
   </w:abstractNum>
-  <w:abstractNum w:abstractNumId="3" w15:restartNumberingAfterBreak="0">
+  <w:abstractNum w:abstractNumId="4" w15:restartNumberingAfterBreak="0">
     <w:nsid w:val="2C1E3FBC"/>
     <w:multiLevelType w:val="multilevel"/>
-    <w:tmpl w:val="D35C24F8"/>
+    <w:tmpl w:val="77800A34"/>
     <w:lvl w:ilvl="0">
       <w:start w:val="1"/>
       <w:numFmt w:val="decimal"/>
-      <w:pStyle w:val="Ttulo1"/>
       <w:suff w:val="space"/>
       <w:lvlText w:val="%1."/>
       <w:lvlJc w:val="left"/>
@@ -10040,7 +10854,7 @@
       </w:rPr>
     </w:lvl>
   </w:abstractNum>
-  <w:abstractNum w:abstractNumId="4" w15:restartNumberingAfterBreak="0">
+  <w:abstractNum w:abstractNumId="5" w15:restartNumberingAfterBreak="0">
     <w:nsid w:val="377A073E"/>
     <w:multiLevelType w:val="hybridMultilevel"/>
     <w:tmpl w:val="EB2EF402"/>
@@ -10153,7 +10967,123 @@
       </w:rPr>
     </w:lvl>
   </w:abstractNum>
-  <w:abstractNum w:abstractNumId="5" w15:restartNumberingAfterBreak="0">
+  <w:abstractNum w:abstractNumId="6" w15:restartNumberingAfterBreak="0">
+    <w:nsid w:val="44C9136D"/>
+    <w:multiLevelType w:val="multilevel"/>
+    <w:tmpl w:val="D81890A2"/>
+    <w:lvl w:ilvl="0">
+      <w:start w:val="1"/>
+      <w:numFmt w:val="decimal"/>
+      <w:suff w:val="space"/>
+      <w:lvlText w:val="%1."/>
+      <w:lvlJc w:val="left"/>
+      <w:pPr>
+        <w:ind w:left="360" w:hanging="360"/>
+      </w:pPr>
+      <w:rPr>
+        <w:rFonts w:hint="default"/>
+      </w:rPr>
+    </w:lvl>
+    <w:lvl w:ilvl="1">
+      <w:start w:val="1"/>
+      <w:numFmt w:val="decimal"/>
+      <w:lvlRestart w:val="0"/>
+      <w:suff w:val="space"/>
+      <w:lvlText w:val="4.%2."/>
+      <w:lvlJc w:val="left"/>
+      <w:pPr>
+        <w:ind w:left="792" w:hanging="432"/>
+      </w:pPr>
+      <w:rPr>
+        <w:rFonts w:hint="default"/>
+      </w:rPr>
+    </w:lvl>
+    <w:lvl w:ilvl="2">
+      <w:start w:val="1"/>
+      <w:numFmt w:val="decimal"/>
+      <w:lvlText w:val="%1.%2.%3."/>
+      <w:lvlJc w:val="left"/>
+      <w:pPr>
+        <w:ind w:left="1224" w:hanging="504"/>
+      </w:pPr>
+      <w:rPr>
+        <w:rFonts w:hint="default"/>
+      </w:rPr>
+    </w:lvl>
+    <w:lvl w:ilvl="3">
+      <w:start w:val="1"/>
+      <w:numFmt w:val="decimal"/>
+      <w:lvlText w:val="%1.%2.%3.%4."/>
+      <w:lvlJc w:val="left"/>
+      <w:pPr>
+        <w:ind w:left="1728" w:hanging="648"/>
+      </w:pPr>
+      <w:rPr>
+        <w:rFonts w:hint="default"/>
+      </w:rPr>
+    </w:lvl>
+    <w:lvl w:ilvl="4">
+      <w:start w:val="1"/>
+      <w:numFmt w:val="decimal"/>
+      <w:lvlText w:val="%1.%2.%3.%4.%5."/>
+      <w:lvlJc w:val="left"/>
+      <w:pPr>
+        <w:ind w:left="2232" w:hanging="792"/>
+      </w:pPr>
+      <w:rPr>
+        <w:rFonts w:hint="default"/>
+      </w:rPr>
+    </w:lvl>
+    <w:lvl w:ilvl="5">
+      <w:start w:val="1"/>
+      <w:numFmt w:val="decimal"/>
+      <w:lvlText w:val="%1.%2.%3.%4.%5.%6."/>
+      <w:lvlJc w:val="left"/>
+      <w:pPr>
+        <w:ind w:left="2736" w:hanging="936"/>
+      </w:pPr>
+      <w:rPr>
+        <w:rFonts w:hint="default"/>
+      </w:rPr>
+    </w:lvl>
+    <w:lvl w:ilvl="6">
+      <w:start w:val="1"/>
+      <w:numFmt w:val="decimal"/>
+      <w:lvlText w:val="%1.%2.%3.%4.%5.%6.%7."/>
+      <w:lvlJc w:val="left"/>
+      <w:pPr>
+        <w:ind w:left="3240" w:hanging="1080"/>
+      </w:pPr>
+      <w:rPr>
+        <w:rFonts w:hint="default"/>
+      </w:rPr>
+    </w:lvl>
+    <w:lvl w:ilvl="7">
+      <w:start w:val="1"/>
+      <w:numFmt w:val="decimal"/>
+      <w:lvlText w:val="%1.%2.%3.%4.%5.%6.%7.%8."/>
+      <w:lvlJc w:val="left"/>
+      <w:pPr>
+        <w:ind w:left="3744" w:hanging="1224"/>
+      </w:pPr>
+      <w:rPr>
+        <w:rFonts w:hint="default"/>
+      </w:rPr>
+    </w:lvl>
+    <w:lvl w:ilvl="8">
+      <w:start w:val="1"/>
+      <w:numFmt w:val="decimal"/>
+      <w:lvlText w:val="%1.%2.%3.%4.%5.%6.%7.%8.%9."/>
+      <w:lvlJc w:val="left"/>
+      <w:pPr>
+        <w:ind w:left="4320" w:hanging="1440"/>
+      </w:pPr>
+      <w:rPr>
+        <w:rFonts w:hint="default"/>
+      </w:rPr>
+    </w:lvl>
+  </w:abstractNum>
+  <w:abstractNum w:abstractNumId="7" w15:restartNumberingAfterBreak="0">
     <w:nsid w:val="4B6A78E7"/>
     <w:multiLevelType w:val="multilevel"/>
     <w:tmpl w:val="AF94308C"/>
@@ -10269,7 +11199,7 @@
       </w:rPr>
     </w:lvl>
   </w:abstractNum>
-  <w:abstractNum w:abstractNumId="6" w15:restartNumberingAfterBreak="0">
+  <w:abstractNum w:abstractNumId="8" w15:restartNumberingAfterBreak="0">
     <w:nsid w:val="573252C9"/>
     <w:multiLevelType w:val="hybridMultilevel"/>
     <w:tmpl w:val="696CECEA"/>
@@ -10382,7 +11312,7 @@
       </w:rPr>
     </w:lvl>
   </w:abstractNum>
-  <w:abstractNum w:abstractNumId="7" w15:restartNumberingAfterBreak="0">
+  <w:abstractNum w:abstractNumId="9" w15:restartNumberingAfterBreak="0">
     <w:nsid w:val="5B587CD1"/>
     <w:multiLevelType w:val="hybridMultilevel"/>
     <w:tmpl w:val="4490AB88"/>
@@ -10495,7 +11425,240 @@
       </w:rPr>
     </w:lvl>
   </w:abstractNum>
-  <w:abstractNum w:abstractNumId="8" w15:restartNumberingAfterBreak="0">
+  <w:abstractNum w:abstractNumId="10" w15:restartNumberingAfterBreak="0">
+    <w:nsid w:val="5CBD7B22"/>
+    <w:multiLevelType w:val="multilevel"/>
+    <w:tmpl w:val="681EC87E"/>
+    <w:lvl w:ilvl="0">
+      <w:start w:val="1"/>
+      <w:numFmt w:val="decimal"/>
+      <w:pStyle w:val="Ttulo1"/>
+      <w:suff w:val="space"/>
+      <w:lvlText w:val="%1."/>
+      <w:lvlJc w:val="left"/>
+      <w:pPr>
+        <w:ind w:left="360" w:hanging="360"/>
+      </w:pPr>
+      <w:rPr>
+        <w:rFonts w:hint="default"/>
+      </w:rPr>
+    </w:lvl>
+    <w:lvl w:ilvl="1">
+      <w:start w:val="1"/>
+      <w:numFmt w:val="decimal"/>
+      <w:pStyle w:val="Ttulo2"/>
+      <w:suff w:val="space"/>
+      <w:lvlText w:val="%1.%2"/>
+      <w:lvlJc w:val="left"/>
+      <w:pPr>
+        <w:ind w:left="792" w:hanging="432"/>
+      </w:pPr>
+      <w:rPr>
+        <w:rFonts w:hint="default"/>
+      </w:rPr>
+    </w:lvl>
+    <w:lvl w:ilvl="2">
+      <w:start w:val="1"/>
+      <w:numFmt w:val="decimal"/>
+      <w:lvlText w:val="%1.%2.%3."/>
+      <w:lvlJc w:val="left"/>
+      <w:pPr>
+        <w:ind w:left="1224" w:hanging="504"/>
+      </w:pPr>
+      <w:rPr>
+        <w:rFonts w:hint="default"/>
+      </w:rPr>
+    </w:lvl>
+    <w:lvl w:ilvl="3">
+      <w:start w:val="1"/>
+      <w:numFmt w:val="decimal"/>
+      <w:lvlText w:val="%1.%2.%3.%4."/>
+      <w:lvlJc w:val="left"/>
+      <w:pPr>
+        <w:ind w:left="1728" w:hanging="648"/>
+      </w:pPr>
+      <w:rPr>
+        <w:rFonts w:hint="default"/>
+      </w:rPr>
+    </w:lvl>
+    <w:lvl w:ilvl="4">
+      <w:start w:val="1"/>
+      <w:numFmt w:val="decimal"/>
+      <w:lvlText w:val="%1.%2.%3.%4.%5."/>
+      <w:lvlJc w:val="left"/>
+      <w:pPr>
+        <w:ind w:left="2232" w:hanging="792"/>
+      </w:pPr>
+      <w:rPr>
+        <w:rFonts w:hint="default"/>
+      </w:rPr>
+    </w:lvl>
+    <w:lvl w:ilvl="5">
+      <w:start w:val="1"/>
+      <w:numFmt w:val="decimal"/>
+      <w:lvlText w:val="%1.%2.%3.%4.%5.%6."/>
+      <w:lvlJc w:val="left"/>
+      <w:pPr>
+        <w:ind w:left="2736" w:hanging="936"/>
+      </w:pPr>
+      <w:rPr>
+        <w:rFonts w:hint="default"/>
+      </w:rPr>
+    </w:lvl>
+    <w:lvl w:ilvl="6">
+      <w:start w:val="1"/>
+      <w:numFmt w:val="decimal"/>
+      <w:lvlText w:val="%1.%2.%3.%4.%5.%6.%7."/>
+      <w:lvlJc w:val="left"/>
+      <w:pPr>
+        <w:ind w:left="3240" w:hanging="1080"/>
+      </w:pPr>
+      <w:rPr>
+        <w:rFonts w:hint="default"/>
+      </w:rPr>
+    </w:lvl>
+    <w:lvl w:ilvl="7">
+      <w:start w:val="1"/>
+      <w:numFmt w:val="decimal"/>
+      <w:lvlText w:val="%1.%2.%3.%4.%5.%6.%7.%8."/>
+      <w:lvlJc w:val="left"/>
+      <w:pPr>
+        <w:ind w:left="3744" w:hanging="1224"/>
+      </w:pPr>
+      <w:rPr>
+        <w:rFonts w:hint="default"/>
+      </w:rPr>
+    </w:lvl>
+    <w:lvl w:ilvl="8">
+      <w:start w:val="1"/>
+      <w:numFmt w:val="decimal"/>
+      <w:lvlText w:val="%1.%2.%3.%4.%5.%6.%7.%8.%9."/>
+      <w:lvlJc w:val="left"/>
+      <w:pPr>
+        <w:ind w:left="4320" w:hanging="1440"/>
+      </w:pPr>
+      <w:rPr>
+        <w:rFonts w:hint="default"/>
+      </w:rPr>
+    </w:lvl>
+  </w:abstractNum>
+  <w:abstractNum w:abstractNumId="11" w15:restartNumberingAfterBreak="0">
+    <w:nsid w:val="603F127C"/>
+    <w:multiLevelType w:val="multilevel"/>
+    <w:tmpl w:val="7B88832E"/>
+    <w:lvl w:ilvl="0">
+      <w:start w:val="1"/>
+      <w:numFmt w:val="decimal"/>
+      <w:suff w:val="space"/>
+      <w:lvlText w:val="%1."/>
+      <w:lvlJc w:val="left"/>
+      <w:pPr>
+        <w:ind w:left="360" w:hanging="360"/>
+      </w:pPr>
+      <w:rPr>
+        <w:rFonts w:hint="default"/>
+      </w:rPr>
+    </w:lvl>
+    <w:lvl w:ilvl="1">
+      <w:start w:val="1"/>
+      <w:numFmt w:val="decimal"/>
+      <w:lvlRestart w:val="0"/>
+      <w:suff w:val="space"/>
+      <w:lvlText w:val="4.%2."/>
+      <w:lvlJc w:val="left"/>
+      <w:pPr>
+        <w:ind w:left="792" w:hanging="432"/>
+      </w:pPr>
+      <w:rPr>
+        <w:rFonts w:hint="default"/>
+      </w:rPr>
+    </w:lvl>
+    <w:lvl w:ilvl="2">
+      <w:start w:val="1"/>
+      <w:numFmt w:val="decimal"/>
+      <w:lvlText w:val="%1.%2.%3."/>
+      <w:lvlJc w:val="left"/>
+      <w:pPr>
+        <w:ind w:left="1224" w:hanging="504"/>
+      </w:pPr>
+      <w:rPr>
+        <w:rFonts w:hint="default"/>
+      </w:rPr>
+    </w:lvl>
+    <w:lvl w:ilvl="3">
+      <w:start w:val="1"/>
+      <w:numFmt w:val="decimal"/>
+      <w:lvlText w:val="%1.%2.%3.%4."/>
+      <w:lvlJc w:val="left"/>
+      <w:pPr>
+        <w:ind w:left="1728" w:hanging="648"/>
+      </w:pPr>
+      <w:rPr>
+        <w:rFonts w:hint="default"/>
+      </w:rPr>
+    </w:lvl>
+    <w:lvl w:ilvl="4">
+      <w:start w:val="1"/>
+      <w:numFmt w:val="decimal"/>
+      <w:lvlText w:val="%1.%2.%3.%4.%5."/>
+      <w:lvlJc w:val="left"/>
+      <w:pPr>
+        <w:ind w:left="2232" w:hanging="792"/>
+      </w:pPr>
+      <w:rPr>
+        <w:rFonts w:hint="default"/>
+      </w:rPr>
+    </w:lvl>
+    <w:lvl w:ilvl="5">
+      <w:start w:val="1"/>
+      <w:numFmt w:val="decimal"/>
+      <w:lvlText w:val="%1.%2.%3.%4.%5.%6."/>
+      <w:lvlJc w:val="left"/>
+      <w:pPr>
+        <w:ind w:left="2736" w:hanging="936"/>
+      </w:pPr>
+      <w:rPr>
+        <w:rFonts w:hint="default"/>
+      </w:rPr>
+    </w:lvl>
+    <w:lvl w:ilvl="6">
+      <w:start w:val="1"/>
+      <w:numFmt w:val="decimal"/>
+      <w:lvlText w:val="%1.%2.%3.%4.%5.%6.%7."/>
+      <w:lvlJc w:val="left"/>
+      <w:pPr>
+        <w:ind w:left="3240" w:hanging="1080"/>
+      </w:pPr>
+      <w:rPr>
+        <w:rFonts w:hint="default"/>
+      </w:rPr>
+    </w:lvl>
+    <w:lvl w:ilvl="7">
+      <w:start w:val="1"/>
+      <w:numFmt w:val="decimal"/>
+      <w:lvlText w:val="%1.%2.%3.%4.%5.%6.%7.%8."/>
+      <w:lvlJc w:val="left"/>
+      <w:pPr>
+        <w:ind w:left="3744" w:hanging="1224"/>
+      </w:pPr>
+      <w:rPr>
+        <w:rFonts w:hint="default"/>
+      </w:rPr>
+    </w:lvl>
+    <w:lvl w:ilvl="8">
+      <w:start w:val="1"/>
+      <w:numFmt w:val="decimal"/>
+      <w:lvlText w:val="%1.%2.%3.%4.%5.%6.%7.%8.%9."/>
+      <w:lvlJc w:val="left"/>
+      <w:pPr>
+        <w:ind w:left="4320" w:hanging="1440"/>
+      </w:pPr>
+      <w:rPr>
+        <w:rFonts w:hint="default"/>
+      </w:rPr>
+    </w:lvl>
+  </w:abstractNum>
+  <w:abstractNum w:abstractNumId="12" w15:restartNumberingAfterBreak="0">
     <w:nsid w:val="71D66DA3"/>
     <w:multiLevelType w:val="hybridMultilevel"/>
     <w:tmpl w:val="CF708112"/>
@@ -10608,7 +11771,7 @@
       </w:rPr>
     </w:lvl>
   </w:abstractNum>
-  <w:abstractNum w:abstractNumId="9" w15:restartNumberingAfterBreak="0">
+  <w:abstractNum w:abstractNumId="13" w15:restartNumberingAfterBreak="0">
     <w:nsid w:val="7DD23CA0"/>
     <w:multiLevelType w:val="multilevel"/>
     <w:tmpl w:val="791A7E22"/>
@@ -10723,14 +11886,130 @@
       </w:rPr>
     </w:lvl>
   </w:abstractNum>
+  <w:abstractNum w:abstractNumId="14" w15:restartNumberingAfterBreak="0">
+    <w:nsid w:val="7EE86C86"/>
+    <w:multiLevelType w:val="multilevel"/>
+    <w:tmpl w:val="E83269F6"/>
+    <w:lvl w:ilvl="0">
+      <w:start w:val="1"/>
+      <w:numFmt w:val="decimal"/>
+      <w:suff w:val="space"/>
+      <w:lvlText w:val="%1."/>
+      <w:lvlJc w:val="left"/>
+      <w:pPr>
+        <w:ind w:left="360" w:hanging="360"/>
+      </w:pPr>
+      <w:rPr>
+        <w:rFonts w:hint="default"/>
+      </w:rPr>
+    </w:lvl>
+    <w:lvl w:ilvl="1">
+      <w:start w:val="1"/>
+      <w:numFmt w:val="decimal"/>
+      <w:lvlRestart w:val="0"/>
+      <w:suff w:val="space"/>
+      <w:lvlText w:val="%1.%2."/>
+      <w:lvlJc w:val="left"/>
+      <w:pPr>
+        <w:ind w:left="792" w:hanging="432"/>
+      </w:pPr>
+      <w:rPr>
+        <w:rFonts w:hint="default"/>
+      </w:rPr>
+    </w:lvl>
+    <w:lvl w:ilvl="2">
+      <w:start w:val="1"/>
+      <w:numFmt w:val="decimal"/>
+      <w:lvlText w:val="%1.%2.%3."/>
+      <w:lvlJc w:val="left"/>
+      <w:pPr>
+        <w:ind w:left="1224" w:hanging="504"/>
+      </w:pPr>
+      <w:rPr>
+        <w:rFonts w:hint="default"/>
+      </w:rPr>
+    </w:lvl>
+    <w:lvl w:ilvl="3">
+      <w:start w:val="1"/>
+      <w:numFmt w:val="decimal"/>
+      <w:lvlText w:val="%1.%2.%3.%4."/>
+      <w:lvlJc w:val="left"/>
+      <w:pPr>
+        <w:ind w:left="1728" w:hanging="648"/>
+      </w:pPr>
+      <w:rPr>
+        <w:rFonts w:hint="default"/>
+      </w:rPr>
+    </w:lvl>
+    <w:lvl w:ilvl="4">
+      <w:start w:val="1"/>
+      <w:numFmt w:val="decimal"/>
+      <w:lvlText w:val="%1.%2.%3.%4.%5."/>
+      <w:lvlJc w:val="left"/>
+      <w:pPr>
+        <w:ind w:left="2232" w:hanging="792"/>
+      </w:pPr>
+      <w:rPr>
+        <w:rFonts w:hint="default"/>
+      </w:rPr>
+    </w:lvl>
+    <w:lvl w:ilvl="5">
+      <w:start w:val="1"/>
+      <w:numFmt w:val="decimal"/>
+      <w:lvlText w:val="%1.%2.%3.%4.%5.%6."/>
+      <w:lvlJc w:val="left"/>
+      <w:pPr>
+        <w:ind w:left="2736" w:hanging="936"/>
+      </w:pPr>
+      <w:rPr>
+        <w:rFonts w:hint="default"/>
+      </w:rPr>
+    </w:lvl>
+    <w:lvl w:ilvl="6">
+      <w:start w:val="1"/>
+      <w:numFmt w:val="decimal"/>
+      <w:lvlText w:val="%1.%2.%3.%4.%5.%6.%7."/>
+      <w:lvlJc w:val="left"/>
+      <w:pPr>
+        <w:ind w:left="3240" w:hanging="1080"/>
+      </w:pPr>
+      <w:rPr>
+        <w:rFonts w:hint="default"/>
+      </w:rPr>
+    </w:lvl>
+    <w:lvl w:ilvl="7">
+      <w:start w:val="1"/>
+      <w:numFmt w:val="decimal"/>
+      <w:lvlText w:val="%1.%2.%3.%4.%5.%6.%7.%8."/>
+      <w:lvlJc w:val="left"/>
+      <w:pPr>
+        <w:ind w:left="3744" w:hanging="1224"/>
+      </w:pPr>
+      <w:rPr>
+        <w:rFonts w:hint="default"/>
+      </w:rPr>
+    </w:lvl>
+    <w:lvl w:ilvl="8">
+      <w:start w:val="1"/>
+      <w:numFmt w:val="decimal"/>
+      <w:lvlText w:val="%1.%2.%3.%4.%5.%6.%7.%8.%9."/>
+      <w:lvlJc w:val="left"/>
+      <w:pPr>
+        <w:ind w:left="4320" w:hanging="1440"/>
+      </w:pPr>
+      <w:rPr>
+        <w:rFonts w:hint="default"/>
+      </w:rPr>
+    </w:lvl>
+  </w:abstractNum>
   <w:num w:numId="1" w16cid:durableId="1220091369">
-    <w:abstractNumId w:val="3"/>
+    <w:abstractNumId w:val="4"/>
   </w:num>
   <w:num w:numId="2" w16cid:durableId="2092727524">
-    <w:abstractNumId w:val="9"/>
+    <w:abstractNumId w:val="13"/>
   </w:num>
   <w:num w:numId="3" w16cid:durableId="1591816079">
-    <w:abstractNumId w:val="9"/>
+    <w:abstractNumId w:val="13"/>
     <w:lvlOverride w:ilvl="0">
       <w:startOverride w:val="1"/>
     </w:lvlOverride>
@@ -10760,7 +12039,7 @@
     </w:lvlOverride>
   </w:num>
   <w:num w:numId="4" w16cid:durableId="920216403">
-    <w:abstractNumId w:val="9"/>
+    <w:abstractNumId w:val="13"/>
     <w:lvlOverride w:ilvl="0">
       <w:startOverride w:val="1"/>
     </w:lvlOverride>
@@ -10790,7 +12069,7 @@
     </w:lvlOverride>
   </w:num>
   <w:num w:numId="5" w16cid:durableId="1833257008">
-    <w:abstractNumId w:val="9"/>
+    <w:abstractNumId w:val="13"/>
     <w:lvlOverride w:ilvl="0">
       <w:startOverride w:val="2"/>
     </w:lvlOverride>
@@ -10820,10 +12099,10 @@
     </w:lvlOverride>
   </w:num>
   <w:num w:numId="6" w16cid:durableId="850879486">
-    <w:abstractNumId w:val="9"/>
+    <w:abstractNumId w:val="13"/>
   </w:num>
   <w:num w:numId="7" w16cid:durableId="1769889099">
-    <w:abstractNumId w:val="9"/>
+    <w:abstractNumId w:val="13"/>
     <w:lvlOverride w:ilvl="0">
       <w:startOverride w:val="1"/>
     </w:lvlOverride>
@@ -10853,7 +12132,7 @@
     </w:lvlOverride>
   </w:num>
   <w:num w:numId="8" w16cid:durableId="1560634226">
-    <w:abstractNumId w:val="9"/>
+    <w:abstractNumId w:val="13"/>
     <w:lvlOverride w:ilvl="0">
       <w:startOverride w:val="1"/>
     </w:lvlOverride>
@@ -10883,28 +12162,28 @@
     </w:lvlOverride>
   </w:num>
   <w:num w:numId="9" w16cid:durableId="1489597046">
-    <w:abstractNumId w:val="7"/>
+    <w:abstractNumId w:val="9"/>
   </w:num>
   <w:num w:numId="10" w16cid:durableId="531461155">
-    <w:abstractNumId w:val="2"/>
+    <w:abstractNumId w:val="3"/>
   </w:num>
   <w:num w:numId="11" w16cid:durableId="1053041731">
-    <w:abstractNumId w:val="6"/>
+    <w:abstractNumId w:val="8"/>
   </w:num>
   <w:num w:numId="12" w16cid:durableId="756482255">
-    <w:abstractNumId w:val="4"/>
+    <w:abstractNumId w:val="5"/>
   </w:num>
   <w:num w:numId="13" w16cid:durableId="1303775962">
-    <w:abstractNumId w:val="8"/>
+    <w:abstractNumId w:val="12"/>
   </w:num>
   <w:num w:numId="14" w16cid:durableId="690842754">
     <w:abstractNumId w:val="0"/>
   </w:num>
   <w:num w:numId="15" w16cid:durableId="180944943">
-    <w:abstractNumId w:val="5"/>
+    <w:abstractNumId w:val="7"/>
   </w:num>
   <w:num w:numId="16" w16cid:durableId="455681308">
-    <w:abstractNumId w:val="5"/>
+    <w:abstractNumId w:val="7"/>
     <w:lvlOverride w:ilvl="0">
       <w:startOverride w:val="1"/>
     </w:lvlOverride>
@@ -10934,7 +12213,883 @@
     </w:lvlOverride>
   </w:num>
   <w:num w:numId="17" w16cid:durableId="1697383541">
+    <w:abstractNumId w:val="2"/>
+  </w:num>
+  <w:num w:numId="18" w16cid:durableId="2065252651">
+    <w:abstractNumId w:val="11"/>
+  </w:num>
+  <w:num w:numId="19" w16cid:durableId="487287084">
+    <w:abstractNumId w:val="2"/>
+    <w:lvlOverride w:ilvl="0">
+      <w:lvl w:ilvl="0">
+        <w:start w:val="1"/>
+        <w:numFmt w:val="decimal"/>
+        <w:suff w:val="space"/>
+        <w:lvlText w:val="%1."/>
+        <w:lvlJc w:val="left"/>
+        <w:pPr>
+          <w:ind w:left="360" w:hanging="360"/>
+        </w:pPr>
+        <w:rPr>
+          <w:rFonts w:hint="default"/>
+        </w:rPr>
+      </w:lvl>
+    </w:lvlOverride>
+    <w:lvlOverride w:ilvl="1">
+      <w:lvl w:ilvl="1">
+        <w:start w:val="1"/>
+        <w:numFmt w:val="decimal"/>
+        <w:lvlRestart w:val="0"/>
+        <w:suff w:val="space"/>
+        <w:lvlText w:val="%1.%2."/>
+        <w:lvlJc w:val="left"/>
+        <w:pPr>
+          <w:ind w:left="792" w:hanging="432"/>
+        </w:pPr>
+        <w:rPr>
+          <w:rFonts w:hint="default"/>
+        </w:rPr>
+      </w:lvl>
+    </w:lvlOverride>
+    <w:lvlOverride w:ilvl="2">
+      <w:lvl w:ilvl="2">
+        <w:start w:val="1"/>
+        <w:numFmt w:val="decimal"/>
+        <w:lvlText w:val="%1.%2.%3."/>
+        <w:lvlJc w:val="left"/>
+        <w:pPr>
+          <w:ind w:left="1224" w:hanging="504"/>
+        </w:pPr>
+        <w:rPr>
+          <w:rFonts w:hint="default"/>
+        </w:rPr>
+      </w:lvl>
+    </w:lvlOverride>
+    <w:lvlOverride w:ilvl="3">
+      <w:lvl w:ilvl="3">
+        <w:start w:val="1"/>
+        <w:numFmt w:val="decimal"/>
+        <w:lvlText w:val="%1.%2.%3.%4."/>
+        <w:lvlJc w:val="left"/>
+        <w:pPr>
+          <w:ind w:left="1728" w:hanging="648"/>
+        </w:pPr>
+        <w:rPr>
+          <w:rFonts w:hint="default"/>
+        </w:rPr>
+      </w:lvl>
+    </w:lvlOverride>
+    <w:lvlOverride w:ilvl="4">
+      <w:lvl w:ilvl="4">
+        <w:start w:val="1"/>
+        <w:numFmt w:val="decimal"/>
+        <w:lvlText w:val="%1.%2.%3.%4.%5."/>
+        <w:lvlJc w:val="left"/>
+        <w:pPr>
+          <w:ind w:left="2232" w:hanging="792"/>
+        </w:pPr>
+        <w:rPr>
+          <w:rFonts w:hint="default"/>
+        </w:rPr>
+      </w:lvl>
+    </w:lvlOverride>
+    <w:lvlOverride w:ilvl="5">
+      <w:lvl w:ilvl="5">
+        <w:start w:val="1"/>
+        <w:numFmt w:val="decimal"/>
+        <w:lvlText w:val="%1.%2.%3.%4.%5.%6."/>
+        <w:lvlJc w:val="left"/>
+        <w:pPr>
+          <w:ind w:left="2736" w:hanging="936"/>
+        </w:pPr>
+        <w:rPr>
+          <w:rFonts w:hint="default"/>
+        </w:rPr>
+      </w:lvl>
+    </w:lvlOverride>
+    <w:lvlOverride w:ilvl="6">
+      <w:lvl w:ilvl="6">
+        <w:start w:val="1"/>
+        <w:numFmt w:val="decimal"/>
+        <w:lvlText w:val="%1.%2.%3.%4.%5.%6.%7."/>
+        <w:lvlJc w:val="left"/>
+        <w:pPr>
+          <w:ind w:left="3240" w:hanging="1080"/>
+        </w:pPr>
+        <w:rPr>
+          <w:rFonts w:hint="default"/>
+        </w:rPr>
+      </w:lvl>
+    </w:lvlOverride>
+    <w:lvlOverride w:ilvl="7">
+      <w:lvl w:ilvl="7">
+        <w:start w:val="1"/>
+        <w:numFmt w:val="decimal"/>
+        <w:lvlText w:val="%1.%2.%3.%4.%5.%6.%7.%8."/>
+        <w:lvlJc w:val="left"/>
+        <w:pPr>
+          <w:ind w:left="3744" w:hanging="1224"/>
+        </w:pPr>
+        <w:rPr>
+          <w:rFonts w:hint="default"/>
+        </w:rPr>
+      </w:lvl>
+    </w:lvlOverride>
+    <w:lvlOverride w:ilvl="8">
+      <w:lvl w:ilvl="8">
+        <w:start w:val="1"/>
+        <w:numFmt w:val="decimal"/>
+        <w:lvlText w:val="%1.%2.%3.%4.%5.%6.%7.%8.%9."/>
+        <w:lvlJc w:val="left"/>
+        <w:pPr>
+          <w:ind w:left="4320" w:hanging="1440"/>
+        </w:pPr>
+        <w:rPr>
+          <w:rFonts w:hint="default"/>
+        </w:rPr>
+      </w:lvl>
+    </w:lvlOverride>
+  </w:num>
+  <w:num w:numId="20" w16cid:durableId="1382439000">
+    <w:abstractNumId w:val="14"/>
+  </w:num>
+  <w:num w:numId="21" w16cid:durableId="1898010333">
     <w:abstractNumId w:val="1"/>
+  </w:num>
+  <w:num w:numId="22" w16cid:durableId="247084448">
+    <w:abstractNumId w:val="11"/>
+    <w:lvlOverride w:ilvl="0">
+      <w:lvl w:ilvl="0">
+        <w:start w:val="4"/>
+        <w:numFmt w:val="decimal"/>
+        <w:suff w:val="space"/>
+        <w:lvlText w:val="%1."/>
+        <w:lvlJc w:val="left"/>
+        <w:pPr>
+          <w:ind w:left="360" w:hanging="360"/>
+        </w:pPr>
+        <w:rPr>
+          <w:rFonts w:hint="default"/>
+        </w:rPr>
+      </w:lvl>
+    </w:lvlOverride>
+    <w:lvlOverride w:ilvl="1">
+      <w:lvl w:ilvl="1">
+        <w:start w:val="1"/>
+        <w:numFmt w:val="decimal"/>
+        <w:lvlRestart w:val="0"/>
+        <w:suff w:val="space"/>
+        <w:lvlText w:val="4.%2."/>
+        <w:lvlJc w:val="left"/>
+        <w:pPr>
+          <w:ind w:left="792" w:hanging="432"/>
+        </w:pPr>
+        <w:rPr>
+          <w:rFonts w:hint="default"/>
+        </w:rPr>
+      </w:lvl>
+    </w:lvlOverride>
+    <w:lvlOverride w:ilvl="2">
+      <w:lvl w:ilvl="2">
+        <w:start w:val="1"/>
+        <w:numFmt w:val="decimal"/>
+        <w:lvlText w:val="%1.%2.%3."/>
+        <w:lvlJc w:val="left"/>
+        <w:pPr>
+          <w:ind w:left="1224" w:hanging="504"/>
+        </w:pPr>
+        <w:rPr>
+          <w:rFonts w:hint="default"/>
+        </w:rPr>
+      </w:lvl>
+    </w:lvlOverride>
+    <w:lvlOverride w:ilvl="3">
+      <w:lvl w:ilvl="3">
+        <w:start w:val="1"/>
+        <w:numFmt w:val="decimal"/>
+        <w:lvlText w:val="%1.%2.%3.%4."/>
+        <w:lvlJc w:val="left"/>
+        <w:pPr>
+          <w:ind w:left="1728" w:hanging="648"/>
+        </w:pPr>
+        <w:rPr>
+          <w:rFonts w:hint="default"/>
+        </w:rPr>
+      </w:lvl>
+    </w:lvlOverride>
+    <w:lvlOverride w:ilvl="4">
+      <w:lvl w:ilvl="4">
+        <w:start w:val="1"/>
+        <w:numFmt w:val="decimal"/>
+        <w:lvlText w:val="%1.%2.%3.%4.%5."/>
+        <w:lvlJc w:val="left"/>
+        <w:pPr>
+          <w:ind w:left="2232" w:hanging="792"/>
+        </w:pPr>
+        <w:rPr>
+          <w:rFonts w:hint="default"/>
+        </w:rPr>
+      </w:lvl>
+    </w:lvlOverride>
+    <w:lvlOverride w:ilvl="5">
+      <w:lvl w:ilvl="5">
+        <w:start w:val="1"/>
+        <w:numFmt w:val="decimal"/>
+        <w:lvlText w:val="%1.%2.%3.%4.%5.%6."/>
+        <w:lvlJc w:val="left"/>
+        <w:pPr>
+          <w:ind w:left="2736" w:hanging="936"/>
+        </w:pPr>
+        <w:rPr>
+          <w:rFonts w:hint="default"/>
+        </w:rPr>
+      </w:lvl>
+    </w:lvlOverride>
+    <w:lvlOverride w:ilvl="6">
+      <w:lvl w:ilvl="6">
+        <w:start w:val="1"/>
+        <w:numFmt w:val="decimal"/>
+        <w:lvlText w:val="%1.%2.%3.%4.%5.%6.%7."/>
+        <w:lvlJc w:val="left"/>
+        <w:pPr>
+          <w:ind w:left="3240" w:hanging="1080"/>
+        </w:pPr>
+        <w:rPr>
+          <w:rFonts w:hint="default"/>
+        </w:rPr>
+      </w:lvl>
+    </w:lvlOverride>
+    <w:lvlOverride w:ilvl="7">
+      <w:lvl w:ilvl="7">
+        <w:start w:val="1"/>
+        <w:numFmt w:val="decimal"/>
+        <w:lvlText w:val="%1.%2.%3.%4.%5.%6.%7.%8."/>
+        <w:lvlJc w:val="left"/>
+        <w:pPr>
+          <w:ind w:left="3744" w:hanging="1224"/>
+        </w:pPr>
+        <w:rPr>
+          <w:rFonts w:hint="default"/>
+        </w:rPr>
+      </w:lvl>
+    </w:lvlOverride>
+    <w:lvlOverride w:ilvl="8">
+      <w:lvl w:ilvl="8">
+        <w:start w:val="1"/>
+        <w:numFmt w:val="decimal"/>
+        <w:lvlText w:val="%1.%2.%3.%4.%5.%6.%7.%8.%9."/>
+        <w:lvlJc w:val="left"/>
+        <w:pPr>
+          <w:ind w:left="4320" w:hanging="1440"/>
+        </w:pPr>
+        <w:rPr>
+          <w:rFonts w:hint="default"/>
+        </w:rPr>
+      </w:lvl>
+    </w:lvlOverride>
+  </w:num>
+  <w:num w:numId="23" w16cid:durableId="1375082177">
+    <w:abstractNumId w:val="11"/>
+    <w:lvlOverride w:ilvl="0">
+      <w:lvl w:ilvl="0">
+        <w:start w:val="3"/>
+        <w:numFmt w:val="decimal"/>
+        <w:suff w:val="space"/>
+        <w:lvlText w:val="%1."/>
+        <w:lvlJc w:val="left"/>
+        <w:pPr>
+          <w:ind w:left="360" w:hanging="360"/>
+        </w:pPr>
+        <w:rPr>
+          <w:rFonts w:hint="default"/>
+        </w:rPr>
+      </w:lvl>
+    </w:lvlOverride>
+    <w:lvlOverride w:ilvl="1">
+      <w:lvl w:ilvl="1">
+        <w:start w:val="1"/>
+        <w:numFmt w:val="decimal"/>
+        <w:lvlRestart w:val="0"/>
+        <w:suff w:val="space"/>
+        <w:lvlText w:val="%1.%2."/>
+        <w:lvlJc w:val="left"/>
+        <w:pPr>
+          <w:ind w:left="792" w:hanging="432"/>
+        </w:pPr>
+        <w:rPr>
+          <w:rFonts w:hint="default"/>
+        </w:rPr>
+      </w:lvl>
+    </w:lvlOverride>
+    <w:lvlOverride w:ilvl="2">
+      <w:lvl w:ilvl="2">
+        <w:start w:val="1"/>
+        <w:numFmt w:val="decimal"/>
+        <w:lvlText w:val="%1.%2.%3."/>
+        <w:lvlJc w:val="left"/>
+        <w:pPr>
+          <w:ind w:left="1224" w:hanging="504"/>
+        </w:pPr>
+        <w:rPr>
+          <w:rFonts w:hint="default"/>
+        </w:rPr>
+      </w:lvl>
+    </w:lvlOverride>
+    <w:lvlOverride w:ilvl="3">
+      <w:lvl w:ilvl="3">
+        <w:start w:val="1"/>
+        <w:numFmt w:val="decimal"/>
+        <w:lvlText w:val="%1.%2.%3.%4."/>
+        <w:lvlJc w:val="left"/>
+        <w:pPr>
+          <w:ind w:left="1728" w:hanging="648"/>
+        </w:pPr>
+        <w:rPr>
+          <w:rFonts w:hint="default"/>
+        </w:rPr>
+      </w:lvl>
+    </w:lvlOverride>
+    <w:lvlOverride w:ilvl="4">
+      <w:lvl w:ilvl="4">
+        <w:start w:val="1"/>
+        <w:numFmt w:val="decimal"/>
+        <w:lvlText w:val="%1.%2.%3.%4.%5."/>
+        <w:lvlJc w:val="left"/>
+        <w:pPr>
+          <w:ind w:left="2232" w:hanging="792"/>
+        </w:pPr>
+        <w:rPr>
+          <w:rFonts w:hint="default"/>
+        </w:rPr>
+      </w:lvl>
+    </w:lvlOverride>
+    <w:lvlOverride w:ilvl="5">
+      <w:lvl w:ilvl="5">
+        <w:start w:val="1"/>
+        <w:numFmt w:val="decimal"/>
+        <w:lvlText w:val="%1.%2.%3.%4.%5.%6."/>
+        <w:lvlJc w:val="left"/>
+        <w:pPr>
+          <w:ind w:left="2736" w:hanging="936"/>
+        </w:pPr>
+        <w:rPr>
+          <w:rFonts w:hint="default"/>
+        </w:rPr>
+      </w:lvl>
+    </w:lvlOverride>
+    <w:lvlOverride w:ilvl="6">
+      <w:lvl w:ilvl="6">
+        <w:start w:val="1"/>
+        <w:numFmt w:val="decimal"/>
+        <w:lvlText w:val="%1.%2.%3.%4.%5.%6.%7."/>
+        <w:lvlJc w:val="left"/>
+        <w:pPr>
+          <w:ind w:left="3240" w:hanging="1080"/>
+        </w:pPr>
+        <w:rPr>
+          <w:rFonts w:hint="default"/>
+        </w:rPr>
+      </w:lvl>
+    </w:lvlOverride>
+    <w:lvlOverride w:ilvl="7">
+      <w:lvl w:ilvl="7">
+        <w:start w:val="1"/>
+        <w:numFmt w:val="decimal"/>
+        <w:lvlText w:val="%1.%2.%3.%4.%5.%6.%7.%8."/>
+        <w:lvlJc w:val="left"/>
+        <w:pPr>
+          <w:ind w:left="3744" w:hanging="1224"/>
+        </w:pPr>
+        <w:rPr>
+          <w:rFonts w:hint="default"/>
+        </w:rPr>
+      </w:lvl>
+    </w:lvlOverride>
+    <w:lvlOverride w:ilvl="8">
+      <w:lvl w:ilvl="8">
+        <w:start w:val="1"/>
+        <w:numFmt w:val="decimal"/>
+        <w:lvlText w:val="%1.%2.%3.%4.%5.%6.%7.%8.%9."/>
+        <w:lvlJc w:val="left"/>
+        <w:pPr>
+          <w:ind w:left="4320" w:hanging="1440"/>
+        </w:pPr>
+        <w:rPr>
+          <w:rFonts w:hint="default"/>
+        </w:rPr>
+      </w:lvl>
+    </w:lvlOverride>
+  </w:num>
+  <w:num w:numId="24" w16cid:durableId="1057897295">
+    <w:abstractNumId w:val="11"/>
+    <w:lvlOverride w:ilvl="0">
+      <w:lvl w:ilvl="0">
+        <w:start w:val="1"/>
+        <w:numFmt w:val="decimal"/>
+        <w:suff w:val="space"/>
+        <w:lvlText w:val="%1."/>
+        <w:lvlJc w:val="left"/>
+        <w:pPr>
+          <w:ind w:left="360" w:hanging="360"/>
+        </w:pPr>
+        <w:rPr>
+          <w:rFonts w:hint="default"/>
+        </w:rPr>
+      </w:lvl>
+    </w:lvlOverride>
+    <w:lvlOverride w:ilvl="1">
+      <w:lvl w:ilvl="1">
+        <w:start w:val="1"/>
+        <w:numFmt w:val="decimal"/>
+        <w:lvlRestart w:val="0"/>
+        <w:suff w:val="space"/>
+        <w:lvlText w:val="%1.%2."/>
+        <w:lvlJc w:val="left"/>
+        <w:pPr>
+          <w:ind w:left="792" w:hanging="432"/>
+        </w:pPr>
+        <w:rPr>
+          <w:rFonts w:hint="default"/>
+        </w:rPr>
+      </w:lvl>
+    </w:lvlOverride>
+    <w:lvlOverride w:ilvl="2">
+      <w:lvl w:ilvl="2">
+        <w:start w:val="1"/>
+        <w:numFmt w:val="decimal"/>
+        <w:lvlText w:val="%1.%2.%3."/>
+        <w:lvlJc w:val="left"/>
+        <w:pPr>
+          <w:ind w:left="1224" w:hanging="504"/>
+        </w:pPr>
+        <w:rPr>
+          <w:rFonts w:hint="default"/>
+        </w:rPr>
+      </w:lvl>
+    </w:lvlOverride>
+    <w:lvlOverride w:ilvl="3">
+      <w:lvl w:ilvl="3">
+        <w:start w:val="1"/>
+        <w:numFmt w:val="decimal"/>
+        <w:lvlText w:val="%1.%2.%3.%4."/>
+        <w:lvlJc w:val="left"/>
+        <w:pPr>
+          <w:ind w:left="1728" w:hanging="648"/>
+        </w:pPr>
+        <w:rPr>
+          <w:rFonts w:hint="default"/>
+        </w:rPr>
+      </w:lvl>
+    </w:lvlOverride>
+    <w:lvlOverride w:ilvl="4">
+      <w:lvl w:ilvl="4">
+        <w:start w:val="1"/>
+        <w:numFmt w:val="decimal"/>
+        <w:lvlText w:val="%1.%2.%3.%4.%5."/>
+        <w:lvlJc w:val="left"/>
+        <w:pPr>
+          <w:ind w:left="2232" w:hanging="792"/>
+        </w:pPr>
+        <w:rPr>
+          <w:rFonts w:hint="default"/>
+        </w:rPr>
+      </w:lvl>
+    </w:lvlOverride>
+    <w:lvlOverride w:ilvl="5">
+      <w:lvl w:ilvl="5">
+        <w:start w:val="1"/>
+        <w:numFmt w:val="decimal"/>
+        <w:lvlText w:val="%1.%2.%3.%4.%5.%6."/>
+        <w:lvlJc w:val="left"/>
+        <w:pPr>
+          <w:ind w:left="2736" w:hanging="936"/>
+        </w:pPr>
+        <w:rPr>
+          <w:rFonts w:hint="default"/>
+        </w:rPr>
+      </w:lvl>
+    </w:lvlOverride>
+    <w:lvlOverride w:ilvl="6">
+      <w:lvl w:ilvl="6">
+        <w:start w:val="1"/>
+        <w:numFmt w:val="decimal"/>
+        <w:lvlText w:val="%1.%2.%3.%4.%5.%6.%7."/>
+        <w:lvlJc w:val="left"/>
+        <w:pPr>
+          <w:ind w:left="3240" w:hanging="1080"/>
+        </w:pPr>
+        <w:rPr>
+          <w:rFonts w:hint="default"/>
+        </w:rPr>
+      </w:lvl>
+    </w:lvlOverride>
+    <w:lvlOverride w:ilvl="7">
+      <w:lvl w:ilvl="7">
+        <w:start w:val="1"/>
+        <w:numFmt w:val="decimal"/>
+        <w:lvlText w:val="%1.%2.%3.%4.%5.%6.%7.%8."/>
+        <w:lvlJc w:val="left"/>
+        <w:pPr>
+          <w:ind w:left="3744" w:hanging="1224"/>
+        </w:pPr>
+        <w:rPr>
+          <w:rFonts w:hint="default"/>
+        </w:rPr>
+      </w:lvl>
+    </w:lvlOverride>
+    <w:lvlOverride w:ilvl="8">
+      <w:lvl w:ilvl="8">
+        <w:start w:val="1"/>
+        <w:numFmt w:val="decimal"/>
+        <w:lvlText w:val="%1.%2.%3.%4.%5.%6.%7.%8.%9."/>
+        <w:lvlJc w:val="left"/>
+        <w:pPr>
+          <w:ind w:left="4320" w:hanging="1440"/>
+        </w:pPr>
+        <w:rPr>
+          <w:rFonts w:hint="default"/>
+        </w:rPr>
+      </w:lvl>
+    </w:lvlOverride>
+  </w:num>
+  <w:num w:numId="25" w16cid:durableId="1749496522">
+    <w:abstractNumId w:val="11"/>
+    <w:lvlOverride w:ilvl="0">
+      <w:startOverride w:val="3"/>
+      <w:lvl w:ilvl="0">
+        <w:start w:val="3"/>
+        <w:numFmt w:val="decimal"/>
+        <w:suff w:val="space"/>
+        <w:lvlText w:val="%1."/>
+        <w:lvlJc w:val="left"/>
+        <w:pPr>
+          <w:ind w:left="360" w:hanging="360"/>
+        </w:pPr>
+        <w:rPr>
+          <w:rFonts w:hint="default"/>
+        </w:rPr>
+      </w:lvl>
+    </w:lvlOverride>
+    <w:lvlOverride w:ilvl="1">
+      <w:startOverride w:val="3"/>
+      <w:lvl w:ilvl="1">
+        <w:start w:val="3"/>
+        <w:numFmt w:val="decimal"/>
+        <w:lvlRestart w:val="0"/>
+        <w:suff w:val="space"/>
+        <w:lvlText w:val="%1.%2."/>
+        <w:lvlJc w:val="left"/>
+        <w:pPr>
+          <w:ind w:left="792" w:hanging="432"/>
+        </w:pPr>
+        <w:rPr>
+          <w:rFonts w:hint="default"/>
+        </w:rPr>
+      </w:lvl>
+    </w:lvlOverride>
+    <w:lvlOverride w:ilvl="2">
+      <w:startOverride w:val="1"/>
+      <w:lvl w:ilvl="2">
+        <w:start w:val="1"/>
+        <w:numFmt w:val="decimal"/>
+        <w:lvlText w:val="%1.%2.%3."/>
+        <w:lvlJc w:val="left"/>
+        <w:pPr>
+          <w:ind w:left="1224" w:hanging="504"/>
+        </w:pPr>
+        <w:rPr>
+          <w:rFonts w:hint="default"/>
+        </w:rPr>
+      </w:lvl>
+    </w:lvlOverride>
+    <w:lvlOverride w:ilvl="3">
+      <w:startOverride w:val="1"/>
+      <w:lvl w:ilvl="3">
+        <w:start w:val="1"/>
+        <w:numFmt w:val="decimal"/>
+        <w:lvlText w:val="%1.%2.%3.%4."/>
+        <w:lvlJc w:val="left"/>
+        <w:pPr>
+          <w:ind w:left="1728" w:hanging="648"/>
+        </w:pPr>
+        <w:rPr>
+          <w:rFonts w:hint="default"/>
+        </w:rPr>
+      </w:lvl>
+    </w:lvlOverride>
+    <w:lvlOverride w:ilvl="4">
+      <w:startOverride w:val="1"/>
+      <w:lvl w:ilvl="4">
+        <w:start w:val="1"/>
+        <w:numFmt w:val="decimal"/>
+        <w:lvlText w:val="%1.%2.%3.%4.%5."/>
+        <w:lvlJc w:val="left"/>
+        <w:pPr>
+          <w:ind w:left="2232" w:hanging="792"/>
+        </w:pPr>
+        <w:rPr>
+          <w:rFonts w:hint="default"/>
+        </w:rPr>
+      </w:lvl>
+    </w:lvlOverride>
+    <w:lvlOverride w:ilvl="5">
+      <w:startOverride w:val="1"/>
+      <w:lvl w:ilvl="5">
+        <w:start w:val="1"/>
+        <w:numFmt w:val="decimal"/>
+        <w:lvlText w:val="%1.%2.%3.%4.%5.%6."/>
+        <w:lvlJc w:val="left"/>
+        <w:pPr>
+          <w:ind w:left="2736" w:hanging="936"/>
+        </w:pPr>
+        <w:rPr>
+          <w:rFonts w:hint="default"/>
+        </w:rPr>
+      </w:lvl>
+    </w:lvlOverride>
+    <w:lvlOverride w:ilvl="6">
+      <w:startOverride w:val="1"/>
+      <w:lvl w:ilvl="6">
+        <w:start w:val="1"/>
+        <w:numFmt w:val="decimal"/>
+        <w:lvlText w:val="%1.%2.%3.%4.%5.%6.%7."/>
+        <w:lvlJc w:val="left"/>
+        <w:pPr>
+          <w:ind w:left="3240" w:hanging="1080"/>
+        </w:pPr>
+        <w:rPr>
+          <w:rFonts w:hint="default"/>
+        </w:rPr>
+      </w:lvl>
+    </w:lvlOverride>
+    <w:lvlOverride w:ilvl="7">
+      <w:startOverride w:val="1"/>
+      <w:lvl w:ilvl="7">
+        <w:start w:val="1"/>
+        <w:numFmt w:val="decimal"/>
+        <w:lvlText w:val="%1.%2.%3.%4.%5.%6.%7.%8."/>
+        <w:lvlJc w:val="left"/>
+        <w:pPr>
+          <w:ind w:left="3744" w:hanging="1224"/>
+        </w:pPr>
+        <w:rPr>
+          <w:rFonts w:hint="default"/>
+        </w:rPr>
+      </w:lvl>
+    </w:lvlOverride>
+    <w:lvlOverride w:ilvl="8">
+      <w:startOverride w:val="1"/>
+      <w:lvl w:ilvl="8">
+        <w:start w:val="1"/>
+        <w:numFmt w:val="decimal"/>
+        <w:lvlText w:val="%1.%2.%3.%4.%5.%6.%7.%8.%9."/>
+        <w:lvlJc w:val="left"/>
+        <w:pPr>
+          <w:ind w:left="4320" w:hanging="1440"/>
+        </w:pPr>
+        <w:rPr>
+          <w:rFonts w:hint="default"/>
+        </w:rPr>
+      </w:lvl>
+    </w:lvlOverride>
+  </w:num>
+  <w:num w:numId="26" w16cid:durableId="1739203217">
+    <w:abstractNumId w:val="6"/>
+  </w:num>
+  <w:num w:numId="27" w16cid:durableId="549267639">
+    <w:abstractNumId w:val="11"/>
+    <w:lvlOverride w:ilvl="0">
+      <w:lvl w:ilvl="0">
+        <w:start w:val="1"/>
+        <w:numFmt w:val="decimal"/>
+        <w:suff w:val="space"/>
+        <w:lvlText w:val="%1."/>
+        <w:lvlJc w:val="left"/>
+        <w:pPr>
+          <w:ind w:left="360" w:hanging="360"/>
+        </w:pPr>
+        <w:rPr>
+          <w:rFonts w:hint="default"/>
+        </w:rPr>
+      </w:lvl>
+    </w:lvlOverride>
+    <w:lvlOverride w:ilvl="1">
+      <w:lvl w:ilvl="1">
+        <w:start w:val="1"/>
+        <w:numFmt w:val="decimal"/>
+        <w:lvlRestart w:val="0"/>
+        <w:suff w:val="space"/>
+        <w:lvlText w:val="%1.%2."/>
+        <w:lvlJc w:val="left"/>
+        <w:pPr>
+          <w:ind w:left="792" w:hanging="432"/>
+        </w:pPr>
+        <w:rPr>
+          <w:rFonts w:hint="default"/>
+        </w:rPr>
+      </w:lvl>
+    </w:lvlOverride>
+    <w:lvlOverride w:ilvl="2">
+      <w:lvl w:ilvl="2">
+        <w:start w:val="1"/>
+        <w:numFmt w:val="decimal"/>
+        <w:lvlText w:val="%1.%2.%3."/>
+        <w:lvlJc w:val="left"/>
+        <w:pPr>
+          <w:ind w:left="1224" w:hanging="504"/>
+        </w:pPr>
+        <w:rPr>
+          <w:rFonts w:hint="default"/>
+        </w:rPr>
+      </w:lvl>
+    </w:lvlOverride>
+    <w:lvlOverride w:ilvl="3">
+      <w:lvl w:ilvl="3">
+        <w:start w:val="1"/>
+        <w:numFmt w:val="decimal"/>
+        <w:lvlText w:val="%1.%2.%3.%4."/>
+        <w:lvlJc w:val="left"/>
+        <w:pPr>
+          <w:ind w:left="1728" w:hanging="648"/>
+        </w:pPr>
+        <w:rPr>
+          <w:rFonts w:hint="default"/>
+        </w:rPr>
+      </w:lvl>
+    </w:lvlOverride>
+    <w:lvlOverride w:ilvl="4">
+      <w:lvl w:ilvl="4">
+        <w:start w:val="1"/>
+        <w:numFmt w:val="decimal"/>
+        <w:lvlText w:val="%1.%2.%3.%4.%5."/>
+        <w:lvlJc w:val="left"/>
+        <w:pPr>
+          <w:ind w:left="2232" w:hanging="792"/>
+        </w:pPr>
+        <w:rPr>
+          <w:rFonts w:hint="default"/>
+        </w:rPr>
+      </w:lvl>
+    </w:lvlOverride>
+    <w:lvlOverride w:ilvl="5">
+      <w:lvl w:ilvl="5">
+        <w:start w:val="1"/>
+        <w:numFmt w:val="decimal"/>
+        <w:lvlText w:val="%1.%2.%3.%4.%5.%6."/>
+        <w:lvlJc w:val="left"/>
+        <w:pPr>
+          <w:ind w:left="2736" w:hanging="936"/>
+        </w:pPr>
+        <w:rPr>
+          <w:rFonts w:hint="default"/>
+        </w:rPr>
+      </w:lvl>
+    </w:lvlOverride>
+    <w:lvlOverride w:ilvl="6">
+      <w:lvl w:ilvl="6">
+        <w:start w:val="1"/>
+        <w:numFmt w:val="decimal"/>
+        <w:lvlText w:val="%1.%2.%3.%4.%5.%6.%7."/>
+        <w:lvlJc w:val="left"/>
+        <w:pPr>
+          <w:ind w:left="3240" w:hanging="1080"/>
+        </w:pPr>
+        <w:rPr>
+          <w:rFonts w:hint="default"/>
+        </w:rPr>
+      </w:lvl>
+    </w:lvlOverride>
+    <w:lvlOverride w:ilvl="7">
+      <w:lvl w:ilvl="7">
+        <w:start w:val="1"/>
+        <w:numFmt w:val="decimal"/>
+        <w:lvlText w:val="%1.%2.%3.%4.%5.%6.%7.%8."/>
+        <w:lvlJc w:val="left"/>
+        <w:pPr>
+          <w:ind w:left="3744" w:hanging="1224"/>
+        </w:pPr>
+        <w:rPr>
+          <w:rFonts w:hint="default"/>
+        </w:rPr>
+      </w:lvl>
+    </w:lvlOverride>
+    <w:lvlOverride w:ilvl="8">
+      <w:lvl w:ilvl="8">
+        <w:start w:val="1"/>
+        <w:numFmt w:val="decimal"/>
+        <w:lvlText w:val="%1.%2.%3.%4.%5.%6.%7.%8.%9."/>
+        <w:lvlJc w:val="left"/>
+        <w:pPr>
+          <w:ind w:left="4320" w:hanging="1440"/>
+        </w:pPr>
+        <w:rPr>
+          <w:rFonts w:hint="default"/>
+        </w:rPr>
+      </w:lvl>
+    </w:lvlOverride>
+  </w:num>
+  <w:num w:numId="28" w16cid:durableId="514074411">
+    <w:abstractNumId w:val="10"/>
+  </w:num>
+  <w:num w:numId="29" w16cid:durableId="85005158">
+    <w:abstractNumId w:val="10"/>
+    <w:lvlOverride w:ilvl="0">
+      <w:startOverride w:val="1"/>
+    </w:lvlOverride>
+    <w:lvlOverride w:ilvl="1">
+      <w:startOverride w:val="1"/>
+    </w:lvlOverride>
+    <w:lvlOverride w:ilvl="2">
+      <w:startOverride w:val="1"/>
+    </w:lvlOverride>
+    <w:lvlOverride w:ilvl="3">
+      <w:startOverride w:val="1"/>
+    </w:lvlOverride>
+    <w:lvlOverride w:ilvl="4">
+      <w:startOverride w:val="1"/>
+    </w:lvlOverride>
+    <w:lvlOverride w:ilvl="5">
+      <w:startOverride w:val="1"/>
+    </w:lvlOverride>
+    <w:lvlOverride w:ilvl="6">
+      <w:startOverride w:val="1"/>
+    </w:lvlOverride>
+    <w:lvlOverride w:ilvl="7">
+      <w:startOverride w:val="1"/>
+    </w:lvlOverride>
+    <w:lvlOverride w:ilvl="8">
+      <w:startOverride w:val="1"/>
+    </w:lvlOverride>
+  </w:num>
+  <w:num w:numId="30" w16cid:durableId="19086741">
+    <w:abstractNumId w:val="10"/>
+    <w:lvlOverride w:ilvl="0">
+      <w:startOverride w:val="1"/>
+    </w:lvlOverride>
+    <w:lvlOverride w:ilvl="1">
+      <w:startOverride w:val="1"/>
+    </w:lvlOverride>
+    <w:lvlOverride w:ilvl="2">
+      <w:startOverride w:val="1"/>
+    </w:lvlOverride>
+    <w:lvlOverride w:ilvl="3">
+      <w:startOverride w:val="1"/>
+    </w:lvlOverride>
+    <w:lvlOverride w:ilvl="4">
+      <w:startOverride w:val="1"/>
+    </w:lvlOverride>
+    <w:lvlOverride w:ilvl="5">
+      <w:startOverride w:val="1"/>
+    </w:lvlOverride>
+    <w:lvlOverride w:ilvl="6">
+      <w:startOverride w:val="1"/>
+    </w:lvlOverride>
+    <w:lvlOverride w:ilvl="7">
+      <w:startOverride w:val="1"/>
+    </w:lvlOverride>
+    <w:lvlOverride w:ilvl="8">
+      <w:startOverride w:val="1"/>
+    </w:lvlOverride>
   </w:num>
 </w:numbering>
 </file>
@@ -11337,7 +13492,7 @@
   <w:style w:type="paragraph" w:default="1" w:styleId="Normal">
     <w:name w:val="Normal"/>
     <w:qFormat/>
-    <w:rsid w:val="002E5A48"/>
+    <w:rsid w:val="006118FD"/>
     <w:pPr>
       <w:spacing w:line="254" w:lineRule="auto"/>
       <w:jc w:val="both"/>
@@ -11361,7 +13516,7 @@
       <w:keepNext/>
       <w:keepLines/>
       <w:numPr>
-        <w:numId w:val="1"/>
+        <w:numId w:val="28"/>
       </w:numPr>
       <w:spacing w:before="240" w:after="240" w:line="259" w:lineRule="auto"/>
       <w:jc w:val="left"/>
@@ -11391,7 +13546,7 @@
       <w:keepLines/>
       <w:numPr>
         <w:ilvl w:val="1"/>
-        <w:numId w:val="17"/>
+        <w:numId w:val="28"/>
       </w:numPr>
       <w:spacing w:before="40" w:after="240"/>
       <w:outlineLvl w:val="1"/>

</xml_diff>

<commit_message>
mudança na figura da gestão de consultas no relatório
</commit_message>
<xml_diff>
--- a/Relatorio_ES.docx
+++ b/Relatorio_ES.docx
@@ -5619,10 +5619,10 @@
         </w:rPr>
         <w:lastRenderedPageBreak/>
         <w:drawing>
-          <wp:inline distT="0" distB="0" distL="0" distR="0" wp14:anchorId="4EF41452" wp14:editId="1FD6E22E">
-            <wp:extent cx="4803112" cy="4612261"/>
+          <wp:inline distT="0" distB="0" distL="0" distR="0" wp14:anchorId="3A864126" wp14:editId="1D7470ED">
+            <wp:extent cx="5037451" cy="4834393"/>
             <wp:effectExtent l="0" t="0" r="0" b="0"/>
-            <wp:docPr id="2014719898" name="Imagem 2" descr="Uma imagem com texto, captura de ecrã, diagrama, file&#10;&#10;Descrição gerada automaticamente"/>
+            <wp:docPr id="803267677" name="Imagem 1" descr="Uma imagem com texto, diagrama, captura de ecrã, Paralelo&#10;&#10;Descrição gerada automaticamente"/>
             <wp:cNvGraphicFramePr>
               <a:graphicFrameLocks xmlns:a="http://schemas.openxmlformats.org/drawingml/2006/main" noChangeAspect="1"/>
             </wp:cNvGraphicFramePr>
@@ -5630,7 +5630,7 @@
               <a:graphicData uri="http://schemas.openxmlformats.org/drawingml/2006/picture">
                 <pic:pic xmlns:pic="http://schemas.openxmlformats.org/drawingml/2006/picture">
                   <pic:nvPicPr>
-                    <pic:cNvPr id="2014719898" name="Imagem 2" descr="Uma imagem com texto, captura de ecrã, diagrama, file&#10;&#10;Descrição gerada automaticamente"/>
+                    <pic:cNvPr id="803267677" name="Imagem 1" descr="Uma imagem com texto, diagrama, captura de ecrã, Paralelo&#10;&#10;Descrição gerada automaticamente"/>
                     <pic:cNvPicPr/>
                   </pic:nvPicPr>
                   <pic:blipFill rotWithShape="1">
@@ -5641,13 +5641,13 @@
                         </a:ext>
                       </a:extLst>
                     </a:blip>
-                    <a:srcRect r="23737"/>
+                    <a:srcRect r="23692"/>
                     <a:stretch/>
                   </pic:blipFill>
                   <pic:spPr bwMode="auto">
                     <a:xfrm>
                       <a:off x="0" y="0"/>
-                      <a:ext cx="4841454" cy="4649079"/>
+                      <a:ext cx="5053919" cy="4850197"/>
                     </a:xfrm>
                     <a:prstGeom prst="rect">
                       <a:avLst/>
@@ -6373,6 +6373,7 @@
       </w:pPr>
       <w:bookmarkStart w:id="79" w:name="_Toc150003564"/>
       <w:r>
+        <w:lastRenderedPageBreak/>
         <w:t xml:space="preserve">Tabela </w:t>
       </w:r>
       <w:r>
@@ -6420,7 +6421,6 @@
           </w:tcPr>
           <w:p>
             <w:r>
-              <w:lastRenderedPageBreak/>
               <w:t>Médico</w:t>
             </w:r>
           </w:p>

</xml_diff>

<commit_message>
Adicionar diagrama de atividades ao relatório e alterações de paginação
</commit_message>
<xml_diff>
--- a/Relatorio_ES.docx
+++ b/Relatorio_ES.docx
@@ -300,7 +300,7 @@
           <w:r>
             <w:fldChar w:fldCharType="separate"/>
           </w:r>
-          <w:hyperlink w:anchor="_Toc150003533" w:history="1">
+          <w:hyperlink w:anchor="_Toc150330471" w:history="1">
             <w:r>
               <w:rPr>
                 <w:rStyle w:val="Hiperligao"/>
@@ -327,7 +327,7 @@
                 <w:noProof/>
                 <w:webHidden/>
               </w:rPr>
-              <w:instrText xml:space="preserve"> PAGEREF _Toc150003533 \h </w:instrText>
+              <w:instrText xml:space="preserve"> PAGEREF _Toc150330471 \h </w:instrText>
             </w:r>
             <w:r>
               <w:rPr>
@@ -347,7 +347,7 @@
                 <w:noProof/>
                 <w:webHidden/>
               </w:rPr>
-              <w:t>6</w:t>
+              <w:t>1</w:t>
             </w:r>
             <w:r>
               <w:rPr>
@@ -374,7 +374,7 @@
               <w14:ligatures w14:val="standardContextual"/>
             </w:rPr>
           </w:pPr>
-          <w:hyperlink w:anchor="_Toc150003534" w:history="1">
+          <w:hyperlink w:anchor="_Toc150330472" w:history="1">
             <w:r>
               <w:rPr>
                 <w:rStyle w:val="Hiperligao"/>
@@ -401,7 +401,7 @@
                 <w:noProof/>
                 <w:webHidden/>
               </w:rPr>
-              <w:instrText xml:space="preserve"> PAGEREF _Toc150003534 \h </w:instrText>
+              <w:instrText xml:space="preserve"> PAGEREF _Toc150330472 \h </w:instrText>
             </w:r>
             <w:r>
               <w:rPr>
@@ -421,7 +421,7 @@
                 <w:noProof/>
                 <w:webHidden/>
               </w:rPr>
-              <w:t>6</w:t>
+              <w:t>1</w:t>
             </w:r>
             <w:r>
               <w:rPr>
@@ -448,7 +448,7 @@
               <w14:ligatures w14:val="standardContextual"/>
             </w:rPr>
           </w:pPr>
-          <w:hyperlink w:anchor="_Toc150003535" w:history="1">
+          <w:hyperlink w:anchor="_Toc150330473" w:history="1">
             <w:r>
               <w:rPr>
                 <w:rStyle w:val="Hiperligao"/>
@@ -475,7 +475,7 @@
                 <w:noProof/>
                 <w:webHidden/>
               </w:rPr>
-              <w:instrText xml:space="preserve"> PAGEREF _Toc150003535 \h </w:instrText>
+              <w:instrText xml:space="preserve"> PAGEREF _Toc150330473 \h </w:instrText>
             </w:r>
             <w:r>
               <w:rPr>
@@ -495,7 +495,7 @@
                 <w:noProof/>
                 <w:webHidden/>
               </w:rPr>
-              <w:t>6</w:t>
+              <w:t>1</w:t>
             </w:r>
             <w:r>
               <w:rPr>
@@ -522,7 +522,7 @@
               <w14:ligatures w14:val="standardContextual"/>
             </w:rPr>
           </w:pPr>
-          <w:hyperlink w:anchor="_Toc150003536" w:history="1">
+          <w:hyperlink w:anchor="_Toc150330474" w:history="1">
             <w:r>
               <w:rPr>
                 <w:rStyle w:val="Hiperligao"/>
@@ -549,7 +549,7 @@
                 <w:noProof/>
                 <w:webHidden/>
               </w:rPr>
-              <w:instrText xml:space="preserve"> PAGEREF _Toc150003536 \h </w:instrText>
+              <w:instrText xml:space="preserve"> PAGEREF _Toc150330474 \h </w:instrText>
             </w:r>
             <w:r>
               <w:rPr>
@@ -569,7 +569,7 @@
                 <w:noProof/>
                 <w:webHidden/>
               </w:rPr>
-              <w:t>7</w:t>
+              <w:t>2</w:t>
             </w:r>
             <w:r>
               <w:rPr>
@@ -596,7 +596,7 @@
               <w14:ligatures w14:val="standardContextual"/>
             </w:rPr>
           </w:pPr>
-          <w:hyperlink w:anchor="_Toc150003542" w:history="1">
+          <w:hyperlink w:anchor="_Toc150330480" w:history="1">
             <w:r>
               <w:rPr>
                 <w:rStyle w:val="Hiperligao"/>
@@ -623,7 +623,7 @@
                 <w:noProof/>
                 <w:webHidden/>
               </w:rPr>
-              <w:instrText xml:space="preserve"> PAGEREF _Toc150003542 \h </w:instrText>
+              <w:instrText xml:space="preserve"> PAGEREF _Toc150330480 \h </w:instrText>
             </w:r>
             <w:r>
               <w:rPr>
@@ -643,7 +643,7 @@
                 <w:noProof/>
                 <w:webHidden/>
               </w:rPr>
-              <w:t>7</w:t>
+              <w:t>2</w:t>
             </w:r>
             <w:r>
               <w:rPr>
@@ -670,7 +670,7 @@
               <w14:ligatures w14:val="standardContextual"/>
             </w:rPr>
           </w:pPr>
-          <w:hyperlink w:anchor="_Toc150003543" w:history="1">
+          <w:hyperlink w:anchor="_Toc150330481" w:history="1">
             <w:r>
               <w:rPr>
                 <w:rStyle w:val="Hiperligao"/>
@@ -697,7 +697,7 @@
                 <w:noProof/>
                 <w:webHidden/>
               </w:rPr>
-              <w:instrText xml:space="preserve"> PAGEREF _Toc150003543 \h </w:instrText>
+              <w:instrText xml:space="preserve"> PAGEREF _Toc150330481 \h </w:instrText>
             </w:r>
             <w:r>
               <w:rPr>
@@ -717,7 +717,7 @@
                 <w:noProof/>
                 <w:webHidden/>
               </w:rPr>
-              <w:t>7</w:t>
+              <w:t>2</w:t>
             </w:r>
             <w:r>
               <w:rPr>
@@ -744,7 +744,7 @@
               <w14:ligatures w14:val="standardContextual"/>
             </w:rPr>
           </w:pPr>
-          <w:hyperlink w:anchor="_Toc150003544" w:history="1">
+          <w:hyperlink w:anchor="_Toc150330482" w:history="1">
             <w:r>
               <w:rPr>
                 <w:rStyle w:val="Hiperligao"/>
@@ -771,7 +771,7 @@
                 <w:noProof/>
                 <w:webHidden/>
               </w:rPr>
-              <w:instrText xml:space="preserve"> PAGEREF _Toc150003544 \h </w:instrText>
+              <w:instrText xml:space="preserve"> PAGEREF _Toc150330482 \h </w:instrText>
             </w:r>
             <w:r>
               <w:rPr>
@@ -791,7 +791,7 @@
                 <w:noProof/>
                 <w:webHidden/>
               </w:rPr>
-              <w:t>8</w:t>
+              <w:t>3</w:t>
             </w:r>
             <w:r>
               <w:rPr>
@@ -818,7 +818,7 @@
               <w14:ligatures w14:val="standardContextual"/>
             </w:rPr>
           </w:pPr>
-          <w:hyperlink w:anchor="_Toc150003545" w:history="1">
+          <w:hyperlink w:anchor="_Toc150330483" w:history="1">
             <w:r>
               <w:rPr>
                 <w:rStyle w:val="Hiperligao"/>
@@ -845,7 +845,7 @@
                 <w:noProof/>
                 <w:webHidden/>
               </w:rPr>
-              <w:instrText xml:space="preserve"> PAGEREF _Toc150003545 \h </w:instrText>
+              <w:instrText xml:space="preserve"> PAGEREF _Toc150330483 \h </w:instrText>
             </w:r>
             <w:r>
               <w:rPr>
@@ -865,7 +865,7 @@
                 <w:noProof/>
                 <w:webHidden/>
               </w:rPr>
-              <w:t>9</w:t>
+              <w:t>4</w:t>
             </w:r>
             <w:r>
               <w:rPr>
@@ -892,7 +892,7 @@
               <w14:ligatures w14:val="standardContextual"/>
             </w:rPr>
           </w:pPr>
-          <w:hyperlink w:anchor="_Toc150003546" w:history="1">
+          <w:hyperlink w:anchor="_Toc150330484" w:history="1">
             <w:r>
               <w:rPr>
                 <w:rStyle w:val="Hiperligao"/>
@@ -919,7 +919,7 @@
                 <w:noProof/>
                 <w:webHidden/>
               </w:rPr>
-              <w:instrText xml:space="preserve"> PAGEREF _Toc150003546 \h </w:instrText>
+              <w:instrText xml:space="preserve"> PAGEREF _Toc150330484 \h </w:instrText>
             </w:r>
             <w:r>
               <w:rPr>
@@ -939,7 +939,7 @@
                 <w:noProof/>
                 <w:webHidden/>
               </w:rPr>
-              <w:t>9</w:t>
+              <w:t>4</w:t>
             </w:r>
             <w:r>
               <w:rPr>
@@ -966,7 +966,7 @@
               <w14:ligatures w14:val="standardContextual"/>
             </w:rPr>
           </w:pPr>
-          <w:hyperlink w:anchor="_Toc150003547" w:history="1">
+          <w:hyperlink w:anchor="_Toc150330485" w:history="1">
             <w:r>
               <w:rPr>
                 <w:rStyle w:val="Hiperligao"/>
@@ -993,7 +993,7 @@
                 <w:noProof/>
                 <w:webHidden/>
               </w:rPr>
-              <w:instrText xml:space="preserve"> PAGEREF _Toc150003547 \h </w:instrText>
+              <w:instrText xml:space="preserve"> PAGEREF _Toc150330485 \h </w:instrText>
             </w:r>
             <w:r>
               <w:rPr>
@@ -1013,7 +1013,7 @@
                 <w:noProof/>
                 <w:webHidden/>
               </w:rPr>
-              <w:t>12</w:t>
+              <w:t>7</w:t>
             </w:r>
             <w:r>
               <w:rPr>
@@ -1040,13 +1040,13 @@
               <w14:ligatures w14:val="standardContextual"/>
             </w:rPr>
           </w:pPr>
-          <w:hyperlink w:anchor="_Toc150003551" w:history="1">
+          <w:hyperlink w:anchor="_Toc150330489" w:history="1">
             <w:r>
               <w:rPr>
                 <w:rStyle w:val="Hiperligao"/>
                 <w:noProof/>
               </w:rPr>
-              <w:t>3.3 as</w:t>
+              <w:t>3.3 Processo de negócio</w:t>
             </w:r>
             <w:r>
               <w:rPr>
@@ -1067,7 +1067,7 @@
                 <w:noProof/>
                 <w:webHidden/>
               </w:rPr>
-              <w:instrText xml:space="preserve"> PAGEREF _Toc150003551 \h </w:instrText>
+              <w:instrText xml:space="preserve"> PAGEREF _Toc150330489 \h </w:instrText>
             </w:r>
             <w:r>
               <w:rPr>
@@ -1087,7 +1087,7 @@
                 <w:noProof/>
                 <w:webHidden/>
               </w:rPr>
-              <w:t>15</w:t>
+              <w:t>10</w:t>
             </w:r>
             <w:r>
               <w:rPr>
@@ -1114,7 +1114,7 @@
               <w14:ligatures w14:val="standardContextual"/>
             </w:rPr>
           </w:pPr>
-          <w:hyperlink w:anchor="_Toc150003552" w:history="1">
+          <w:hyperlink w:anchor="_Toc150330490" w:history="1">
             <w:r>
               <w:rPr>
                 <w:rStyle w:val="Hiperligao"/>
@@ -1141,7 +1141,7 @@
                 <w:noProof/>
                 <w:webHidden/>
               </w:rPr>
-              <w:instrText xml:space="preserve"> PAGEREF _Toc150003552 \h </w:instrText>
+              <w:instrText xml:space="preserve"> PAGEREF _Toc150330490 \h </w:instrText>
             </w:r>
             <w:r>
               <w:rPr>
@@ -1161,7 +1161,7 @@
                 <w:noProof/>
                 <w:webHidden/>
               </w:rPr>
-              <w:t>16</w:t>
+              <w:t>11</w:t>
             </w:r>
             <w:r>
               <w:rPr>
@@ -1188,7 +1188,7 @@
               <w14:ligatures w14:val="standardContextual"/>
             </w:rPr>
           </w:pPr>
-          <w:hyperlink w:anchor="_Toc150003553" w:history="1">
+          <w:hyperlink w:anchor="_Toc150330491" w:history="1">
             <w:r>
               <w:rPr>
                 <w:rStyle w:val="Hiperligao"/>
@@ -1215,7 +1215,7 @@
                 <w:noProof/>
                 <w:webHidden/>
               </w:rPr>
-              <w:instrText xml:space="preserve"> PAGEREF _Toc150003553 \h </w:instrText>
+              <w:instrText xml:space="preserve"> PAGEREF _Toc150330491 \h </w:instrText>
             </w:r>
             <w:r>
               <w:rPr>
@@ -1235,7 +1235,7 @@
                 <w:noProof/>
                 <w:webHidden/>
               </w:rPr>
-              <w:t>16</w:t>
+              <w:t>11</w:t>
             </w:r>
             <w:r>
               <w:rPr>
@@ -1262,7 +1262,7 @@
               <w14:ligatures w14:val="standardContextual"/>
             </w:rPr>
           </w:pPr>
-          <w:hyperlink w:anchor="_Toc150003554" w:history="1">
+          <w:hyperlink w:anchor="_Toc150330492" w:history="1">
             <w:r>
               <w:rPr>
                 <w:rStyle w:val="Hiperligao"/>
@@ -1289,7 +1289,7 @@
                 <w:noProof/>
                 <w:webHidden/>
               </w:rPr>
-              <w:instrText xml:space="preserve"> PAGEREF _Toc150003554 \h </w:instrText>
+              <w:instrText xml:space="preserve"> PAGEREF _Toc150330492 \h </w:instrText>
             </w:r>
             <w:r>
               <w:rPr>
@@ -1309,7 +1309,7 @@
                 <w:noProof/>
                 <w:webHidden/>
               </w:rPr>
-              <w:t>17</w:t>
+              <w:t>12</w:t>
             </w:r>
             <w:r>
               <w:rPr>
@@ -1336,7 +1336,7 @@
               <w14:ligatures w14:val="standardContextual"/>
             </w:rPr>
           </w:pPr>
-          <w:hyperlink w:anchor="_Toc150003555" w:history="1">
+          <w:hyperlink w:anchor="_Toc150330493" w:history="1">
             <w:r>
               <w:rPr>
                 <w:rStyle w:val="Hiperligao"/>
@@ -1363,7 +1363,7 @@
                 <w:noProof/>
                 <w:webHidden/>
               </w:rPr>
-              <w:instrText xml:space="preserve"> PAGEREF _Toc150003555 \h </w:instrText>
+              <w:instrText xml:space="preserve"> PAGEREF _Toc150330493 \h </w:instrText>
             </w:r>
             <w:r>
               <w:rPr>
@@ -1383,7 +1383,7 @@
                 <w:noProof/>
                 <w:webHidden/>
               </w:rPr>
-              <w:t>18</w:t>
+              <w:t>13</w:t>
             </w:r>
             <w:r>
               <w:rPr>
@@ -1470,7 +1470,7 @@
         </w:rPr>
         <w:fldChar w:fldCharType="separate"/>
       </w:r>
-      <w:hyperlink w:anchor="_Toc150003556" w:history="1">
+      <w:hyperlink w:anchor="_Toc150330494" w:history="1">
         <w:r>
           <w:rPr>
             <w:rStyle w:val="Hiperligao"/>
@@ -1497,7 +1497,1102 @@
             <w:noProof/>
             <w:webHidden/>
           </w:rPr>
-          <w:instrText xml:space="preserve"> PAGEREF _Toc150003556 \h </w:instrText>
+          <w:instrText xml:space="preserve"> PAGEREF _Toc150330494 \h </w:instrText>
+        </w:r>
+        <w:r>
+          <w:rPr>
+            <w:noProof/>
+            <w:webHidden/>
+          </w:rPr>
+        </w:r>
+        <w:r>
+          <w:rPr>
+            <w:noProof/>
+            <w:webHidden/>
+          </w:rPr>
+          <w:fldChar w:fldCharType="separate"/>
+        </w:r>
+        <w:r>
+          <w:rPr>
+            <w:noProof/>
+            <w:webHidden/>
+          </w:rPr>
+          <w:t>3</w:t>
+        </w:r>
+        <w:r>
+          <w:rPr>
+            <w:noProof/>
+            <w:webHidden/>
+          </w:rPr>
+          <w:fldChar w:fldCharType="end"/>
+        </w:r>
+      </w:hyperlink>
+    </w:p>
+    <w:p>
+      <w:pPr>
+        <w:pStyle w:val="ndicedeilustraes"/>
+        <w:tabs>
+          <w:tab w:val="right" w:leader="dot" w:pos="9016"/>
+        </w:tabs>
+        <w:rPr>
+          <w:rFonts w:asciiTheme="minorHAnsi" w:eastAsiaTheme="minorEastAsia" w:hAnsiTheme="minorHAnsi" w:cstheme="minorBidi"/>
+          <w:noProof/>
+          <w:kern w:val="2"/>
+          <w:sz w:val="22"/>
+          <w:szCs w:val="22"/>
+          <w:lang w:val="en-GB" w:eastAsia="en-GB"/>
+          <w14:ligatures w14:val="standardContextual"/>
+        </w:rPr>
+      </w:pPr>
+      <w:hyperlink w:anchor="_Toc150330495" w:history="1">
+        <w:r>
+          <w:rPr>
+            <w:rStyle w:val="Hiperligao"/>
+            <w:noProof/>
+          </w:rPr>
+          <w:t>Figura 2 - Matriz poder-interesse do Saúde On Line</w:t>
+        </w:r>
+        <w:r>
+          <w:rPr>
+            <w:noProof/>
+            <w:webHidden/>
+          </w:rPr>
+          <w:tab/>
+        </w:r>
+        <w:r>
+          <w:rPr>
+            <w:noProof/>
+            <w:webHidden/>
+          </w:rPr>
+          <w:fldChar w:fldCharType="begin"/>
+        </w:r>
+        <w:r>
+          <w:rPr>
+            <w:noProof/>
+            <w:webHidden/>
+          </w:rPr>
+          <w:instrText xml:space="preserve"> PAGEREF _Toc150330495 \h </w:instrText>
+        </w:r>
+        <w:r>
+          <w:rPr>
+            <w:noProof/>
+            <w:webHidden/>
+          </w:rPr>
+        </w:r>
+        <w:r>
+          <w:rPr>
+            <w:noProof/>
+            <w:webHidden/>
+          </w:rPr>
+          <w:fldChar w:fldCharType="separate"/>
+        </w:r>
+        <w:r>
+          <w:rPr>
+            <w:noProof/>
+            <w:webHidden/>
+          </w:rPr>
+          <w:t>3</w:t>
+        </w:r>
+        <w:r>
+          <w:rPr>
+            <w:noProof/>
+            <w:webHidden/>
+          </w:rPr>
+          <w:fldChar w:fldCharType="end"/>
+        </w:r>
+      </w:hyperlink>
+    </w:p>
+    <w:p>
+      <w:pPr>
+        <w:pStyle w:val="ndicedeilustraes"/>
+        <w:tabs>
+          <w:tab w:val="right" w:leader="dot" w:pos="9016"/>
+        </w:tabs>
+        <w:rPr>
+          <w:rFonts w:asciiTheme="minorHAnsi" w:eastAsiaTheme="minorEastAsia" w:hAnsiTheme="minorHAnsi" w:cstheme="minorBidi"/>
+          <w:noProof/>
+          <w:kern w:val="2"/>
+          <w:sz w:val="22"/>
+          <w:szCs w:val="22"/>
+          <w:lang w:val="en-GB" w:eastAsia="en-GB"/>
+          <w14:ligatures w14:val="standardContextual"/>
+        </w:rPr>
+      </w:pPr>
+      <w:hyperlink w:anchor="_Toc150330496" w:history="1">
+        <w:r>
+          <w:rPr>
+            <w:rStyle w:val="Hiperligao"/>
+            <w:noProof/>
+          </w:rPr>
+          <w:t>Figura 3 - Caso de uso para o SI da SOL</w:t>
+        </w:r>
+        <w:r>
+          <w:rPr>
+            <w:noProof/>
+            <w:webHidden/>
+          </w:rPr>
+          <w:tab/>
+        </w:r>
+        <w:r>
+          <w:rPr>
+            <w:noProof/>
+            <w:webHidden/>
+          </w:rPr>
+          <w:fldChar w:fldCharType="begin"/>
+        </w:r>
+        <w:r>
+          <w:rPr>
+            <w:noProof/>
+            <w:webHidden/>
+          </w:rPr>
+          <w:instrText xml:space="preserve"> PAGEREF _Toc150330496 \h </w:instrText>
+        </w:r>
+        <w:r>
+          <w:rPr>
+            <w:noProof/>
+            <w:webHidden/>
+          </w:rPr>
+        </w:r>
+        <w:r>
+          <w:rPr>
+            <w:noProof/>
+            <w:webHidden/>
+          </w:rPr>
+          <w:fldChar w:fldCharType="separate"/>
+        </w:r>
+        <w:r>
+          <w:rPr>
+            <w:noProof/>
+            <w:webHidden/>
+          </w:rPr>
+          <w:t>4</w:t>
+        </w:r>
+        <w:r>
+          <w:rPr>
+            <w:noProof/>
+            <w:webHidden/>
+          </w:rPr>
+          <w:fldChar w:fldCharType="end"/>
+        </w:r>
+      </w:hyperlink>
+    </w:p>
+    <w:p>
+      <w:pPr>
+        <w:pStyle w:val="ndicedeilustraes"/>
+        <w:tabs>
+          <w:tab w:val="right" w:leader="dot" w:pos="9016"/>
+        </w:tabs>
+        <w:rPr>
+          <w:rFonts w:asciiTheme="minorHAnsi" w:eastAsiaTheme="minorEastAsia" w:hAnsiTheme="minorHAnsi" w:cstheme="minorBidi"/>
+          <w:noProof/>
+          <w:kern w:val="2"/>
+          <w:sz w:val="22"/>
+          <w:szCs w:val="22"/>
+          <w:lang w:val="en-GB" w:eastAsia="en-GB"/>
+          <w14:ligatures w14:val="standardContextual"/>
+        </w:rPr>
+      </w:pPr>
+      <w:hyperlink w:anchor="_Toc150330497" w:history="1">
+        <w:r>
+          <w:rPr>
+            <w:rStyle w:val="Hiperligao"/>
+            <w:noProof/>
+          </w:rPr>
+          <w:t>Figura 4 - Casos de uso para a gestão de contas</w:t>
+        </w:r>
+        <w:r>
+          <w:rPr>
+            <w:noProof/>
+            <w:webHidden/>
+          </w:rPr>
+          <w:tab/>
+        </w:r>
+        <w:r>
+          <w:rPr>
+            <w:noProof/>
+            <w:webHidden/>
+          </w:rPr>
+          <w:fldChar w:fldCharType="begin"/>
+        </w:r>
+        <w:r>
+          <w:rPr>
+            <w:noProof/>
+            <w:webHidden/>
+          </w:rPr>
+          <w:instrText xml:space="preserve"> PAGEREF _Toc150330497 \h </w:instrText>
+        </w:r>
+        <w:r>
+          <w:rPr>
+            <w:noProof/>
+            <w:webHidden/>
+          </w:rPr>
+        </w:r>
+        <w:r>
+          <w:rPr>
+            <w:noProof/>
+            <w:webHidden/>
+          </w:rPr>
+          <w:fldChar w:fldCharType="separate"/>
+        </w:r>
+        <w:r>
+          <w:rPr>
+            <w:noProof/>
+            <w:webHidden/>
+          </w:rPr>
+          <w:t>5</w:t>
+        </w:r>
+        <w:r>
+          <w:rPr>
+            <w:noProof/>
+            <w:webHidden/>
+          </w:rPr>
+          <w:fldChar w:fldCharType="end"/>
+        </w:r>
+      </w:hyperlink>
+    </w:p>
+    <w:p>
+      <w:pPr>
+        <w:pStyle w:val="ndicedeilustraes"/>
+        <w:tabs>
+          <w:tab w:val="right" w:leader="dot" w:pos="9016"/>
+        </w:tabs>
+        <w:rPr>
+          <w:rFonts w:asciiTheme="minorHAnsi" w:eastAsiaTheme="minorEastAsia" w:hAnsiTheme="minorHAnsi" w:cstheme="minorBidi"/>
+          <w:noProof/>
+          <w:kern w:val="2"/>
+          <w:sz w:val="22"/>
+          <w:szCs w:val="22"/>
+          <w:lang w:val="en-GB" w:eastAsia="en-GB"/>
+          <w14:ligatures w14:val="standardContextual"/>
+        </w:rPr>
+      </w:pPr>
+      <w:hyperlink w:anchor="_Toc150330498" w:history="1">
+        <w:r>
+          <w:rPr>
+            <w:rStyle w:val="Hiperligao"/>
+            <w:noProof/>
+          </w:rPr>
+          <w:t>Figura 5 - Casos de uso da gestão do sistema</w:t>
+        </w:r>
+        <w:r>
+          <w:rPr>
+            <w:noProof/>
+            <w:webHidden/>
+          </w:rPr>
+          <w:tab/>
+        </w:r>
+        <w:r>
+          <w:rPr>
+            <w:noProof/>
+            <w:webHidden/>
+          </w:rPr>
+          <w:fldChar w:fldCharType="begin"/>
+        </w:r>
+        <w:r>
+          <w:rPr>
+            <w:noProof/>
+            <w:webHidden/>
+          </w:rPr>
+          <w:instrText xml:space="preserve"> PAGEREF _Toc150330498 \h </w:instrText>
+        </w:r>
+        <w:r>
+          <w:rPr>
+            <w:noProof/>
+            <w:webHidden/>
+          </w:rPr>
+        </w:r>
+        <w:r>
+          <w:rPr>
+            <w:noProof/>
+            <w:webHidden/>
+          </w:rPr>
+          <w:fldChar w:fldCharType="separate"/>
+        </w:r>
+        <w:r>
+          <w:rPr>
+            <w:noProof/>
+            <w:webHidden/>
+          </w:rPr>
+          <w:t>5</w:t>
+        </w:r>
+        <w:r>
+          <w:rPr>
+            <w:noProof/>
+            <w:webHidden/>
+          </w:rPr>
+          <w:fldChar w:fldCharType="end"/>
+        </w:r>
+      </w:hyperlink>
+    </w:p>
+    <w:p>
+      <w:pPr>
+        <w:pStyle w:val="ndicedeilustraes"/>
+        <w:tabs>
+          <w:tab w:val="right" w:leader="dot" w:pos="9016"/>
+        </w:tabs>
+        <w:rPr>
+          <w:rFonts w:asciiTheme="minorHAnsi" w:eastAsiaTheme="minorEastAsia" w:hAnsiTheme="minorHAnsi" w:cstheme="minorBidi"/>
+          <w:noProof/>
+          <w:kern w:val="2"/>
+          <w:sz w:val="22"/>
+          <w:szCs w:val="22"/>
+          <w:lang w:val="en-GB" w:eastAsia="en-GB"/>
+          <w14:ligatures w14:val="standardContextual"/>
+        </w:rPr>
+      </w:pPr>
+      <w:hyperlink w:anchor="_Toc150330499" w:history="1">
+        <w:r>
+          <w:rPr>
+            <w:rStyle w:val="Hiperligao"/>
+            <w:noProof/>
+          </w:rPr>
+          <w:t>Figura 6 - Casos de uso da gestão de consultas</w:t>
+        </w:r>
+        <w:r>
+          <w:rPr>
+            <w:noProof/>
+            <w:webHidden/>
+          </w:rPr>
+          <w:tab/>
+        </w:r>
+        <w:r>
+          <w:rPr>
+            <w:noProof/>
+            <w:webHidden/>
+          </w:rPr>
+          <w:fldChar w:fldCharType="begin"/>
+        </w:r>
+        <w:r>
+          <w:rPr>
+            <w:noProof/>
+            <w:webHidden/>
+          </w:rPr>
+          <w:instrText xml:space="preserve"> PAGEREF _Toc150330499 \h </w:instrText>
+        </w:r>
+        <w:r>
+          <w:rPr>
+            <w:noProof/>
+            <w:webHidden/>
+          </w:rPr>
+        </w:r>
+        <w:r>
+          <w:rPr>
+            <w:noProof/>
+            <w:webHidden/>
+          </w:rPr>
+          <w:fldChar w:fldCharType="separate"/>
+        </w:r>
+        <w:r>
+          <w:rPr>
+            <w:noProof/>
+            <w:webHidden/>
+          </w:rPr>
+          <w:t>6</w:t>
+        </w:r>
+        <w:r>
+          <w:rPr>
+            <w:noProof/>
+            <w:webHidden/>
+          </w:rPr>
+          <w:fldChar w:fldCharType="end"/>
+        </w:r>
+      </w:hyperlink>
+    </w:p>
+    <w:p>
+      <w:pPr>
+        <w:pStyle w:val="ndicedeilustraes"/>
+        <w:tabs>
+          <w:tab w:val="right" w:leader="dot" w:pos="9016"/>
+        </w:tabs>
+        <w:rPr>
+          <w:rFonts w:asciiTheme="minorHAnsi" w:eastAsiaTheme="minorEastAsia" w:hAnsiTheme="minorHAnsi" w:cstheme="minorBidi"/>
+          <w:noProof/>
+          <w:kern w:val="2"/>
+          <w:sz w:val="22"/>
+          <w:szCs w:val="22"/>
+          <w:lang w:val="en-GB" w:eastAsia="en-GB"/>
+          <w14:ligatures w14:val="standardContextual"/>
+        </w:rPr>
+      </w:pPr>
+      <w:hyperlink r:id="rId10" w:anchor="_Toc150330500" w:history="1">
+        <w:r>
+          <w:rPr>
+            <w:rStyle w:val="Hiperligao"/>
+            <w:noProof/>
+          </w:rPr>
+          <w:t>Figura 7 - Diagrama Entidade Relação do SOL</w:t>
+        </w:r>
+        <w:r>
+          <w:rPr>
+            <w:noProof/>
+            <w:webHidden/>
+          </w:rPr>
+          <w:tab/>
+        </w:r>
+        <w:r>
+          <w:rPr>
+            <w:noProof/>
+            <w:webHidden/>
+          </w:rPr>
+          <w:fldChar w:fldCharType="begin"/>
+        </w:r>
+        <w:r>
+          <w:rPr>
+            <w:noProof/>
+            <w:webHidden/>
+          </w:rPr>
+          <w:instrText xml:space="preserve"> PAGEREF _Toc150330500 \h </w:instrText>
+        </w:r>
+        <w:r>
+          <w:rPr>
+            <w:noProof/>
+            <w:webHidden/>
+          </w:rPr>
+        </w:r>
+        <w:r>
+          <w:rPr>
+            <w:noProof/>
+            <w:webHidden/>
+          </w:rPr>
+          <w:fldChar w:fldCharType="separate"/>
+        </w:r>
+        <w:r>
+          <w:rPr>
+            <w:noProof/>
+            <w:webHidden/>
+          </w:rPr>
+          <w:t>9</w:t>
+        </w:r>
+        <w:r>
+          <w:rPr>
+            <w:noProof/>
+            <w:webHidden/>
+          </w:rPr>
+          <w:fldChar w:fldCharType="end"/>
+        </w:r>
+      </w:hyperlink>
+    </w:p>
+    <w:p>
+      <w:pPr>
+        <w:pStyle w:val="ndicedeilustraes"/>
+        <w:tabs>
+          <w:tab w:val="right" w:leader="dot" w:pos="9016"/>
+        </w:tabs>
+        <w:rPr>
+          <w:rFonts w:asciiTheme="minorHAnsi" w:eastAsiaTheme="minorEastAsia" w:hAnsiTheme="minorHAnsi" w:cstheme="minorBidi"/>
+          <w:noProof/>
+          <w:kern w:val="2"/>
+          <w:sz w:val="22"/>
+          <w:szCs w:val="22"/>
+          <w:lang w:val="en-GB" w:eastAsia="en-GB"/>
+          <w14:ligatures w14:val="standardContextual"/>
+        </w:rPr>
+      </w:pPr>
+      <w:hyperlink w:anchor="_Toc150330501" w:history="1">
+        <w:r>
+          <w:rPr>
+            <w:rStyle w:val="Hiperligao"/>
+            <w:noProof/>
+          </w:rPr>
+          <w:t>Figura 8 - Diagrama de atividades de marcação de consulta por um formulário</w:t>
+        </w:r>
+        <w:r>
+          <w:rPr>
+            <w:noProof/>
+            <w:webHidden/>
+          </w:rPr>
+          <w:tab/>
+        </w:r>
+        <w:r>
+          <w:rPr>
+            <w:noProof/>
+            <w:webHidden/>
+          </w:rPr>
+          <w:fldChar w:fldCharType="begin"/>
+        </w:r>
+        <w:r>
+          <w:rPr>
+            <w:noProof/>
+            <w:webHidden/>
+          </w:rPr>
+          <w:instrText xml:space="preserve"> PAGEREF _Toc150330501 \h </w:instrText>
+        </w:r>
+        <w:r>
+          <w:rPr>
+            <w:noProof/>
+            <w:webHidden/>
+          </w:rPr>
+        </w:r>
+        <w:r>
+          <w:rPr>
+            <w:noProof/>
+            <w:webHidden/>
+          </w:rPr>
+          <w:fldChar w:fldCharType="separate"/>
+        </w:r>
+        <w:r>
+          <w:rPr>
+            <w:noProof/>
+            <w:webHidden/>
+          </w:rPr>
+          <w:t>10</w:t>
+        </w:r>
+        <w:r>
+          <w:rPr>
+            <w:noProof/>
+            <w:webHidden/>
+          </w:rPr>
+          <w:fldChar w:fldCharType="end"/>
+        </w:r>
+      </w:hyperlink>
+    </w:p>
+    <w:p>
+      <w:pPr>
+        <w:rPr>
+          <w:lang w:eastAsia="en-GB"/>
+        </w:rPr>
+      </w:pPr>
+      <w:r>
+        <w:rPr>
+          <w:lang w:eastAsia="en-GB"/>
+        </w:rPr>
+        <w:fldChar w:fldCharType="end"/>
+      </w:r>
+    </w:p>
+    <w:p>
+      <w:pPr>
+        <w:spacing w:line="259" w:lineRule="auto"/>
+        <w:jc w:val="left"/>
+        <w:rPr>
+          <w:lang w:eastAsia="en-GB"/>
+        </w:rPr>
+      </w:pPr>
+      <w:r>
+        <w:rPr>
+          <w:lang w:eastAsia="en-GB"/>
+        </w:rPr>
+        <w:br w:type="page"/>
+      </w:r>
+    </w:p>
+    <w:p>
+      <w:pPr>
+        <w:rPr>
+          <w:b/>
+          <w:bCs/>
+          <w:color w:val="2F5496" w:themeColor="accent1" w:themeShade="BF"/>
+          <w:sz w:val="44"/>
+          <w:szCs w:val="44"/>
+        </w:rPr>
+      </w:pPr>
+      <w:r>
+        <w:rPr>
+          <w:b/>
+          <w:bCs/>
+          <w:color w:val="2F5496" w:themeColor="accent1" w:themeShade="BF"/>
+          <w:sz w:val="44"/>
+          <w:szCs w:val="44"/>
+        </w:rPr>
+        <w:lastRenderedPageBreak/>
+        <w:t>Índice de Tabelas</w:t>
+      </w:r>
+    </w:p>
+    <w:p>
+      <w:pPr>
+        <w:pStyle w:val="ndicedeilustraes"/>
+        <w:tabs>
+          <w:tab w:val="right" w:leader="dot" w:pos="9016"/>
+        </w:tabs>
+        <w:rPr>
+          <w:rFonts w:asciiTheme="minorHAnsi" w:eastAsiaTheme="minorEastAsia" w:hAnsiTheme="minorHAnsi" w:cstheme="minorBidi"/>
+          <w:noProof/>
+          <w:kern w:val="2"/>
+          <w:sz w:val="22"/>
+          <w:szCs w:val="22"/>
+          <w:lang w:val="en-GB" w:eastAsia="en-GB"/>
+          <w14:ligatures w14:val="standardContextual"/>
+        </w:rPr>
+      </w:pPr>
+      <w:r>
+        <w:fldChar w:fldCharType="begin"/>
+      </w:r>
+      <w:r>
+        <w:instrText xml:space="preserve"> TOC \h \z \c "Tabela" </w:instrText>
+      </w:r>
+      <w:r>
+        <w:fldChar w:fldCharType="separate"/>
+      </w:r>
+      <w:hyperlink w:anchor="_Toc150330502" w:history="1">
+        <w:r>
+          <w:rPr>
+            <w:rStyle w:val="Hiperligao"/>
+            <w:noProof/>
+          </w:rPr>
+          <w:t>Tabela 1 - RF de utilizador</w:t>
+        </w:r>
+        <w:r>
+          <w:rPr>
+            <w:noProof/>
+            <w:webHidden/>
+          </w:rPr>
+          <w:tab/>
+        </w:r>
+        <w:r>
+          <w:rPr>
+            <w:noProof/>
+            <w:webHidden/>
+          </w:rPr>
+          <w:fldChar w:fldCharType="begin"/>
+        </w:r>
+        <w:r>
+          <w:rPr>
+            <w:noProof/>
+            <w:webHidden/>
+          </w:rPr>
+          <w:instrText xml:space="preserve"> PAGEREF _Toc150330502 \h </w:instrText>
+        </w:r>
+        <w:r>
+          <w:rPr>
+            <w:noProof/>
+            <w:webHidden/>
+          </w:rPr>
+        </w:r>
+        <w:r>
+          <w:rPr>
+            <w:noProof/>
+            <w:webHidden/>
+          </w:rPr>
+          <w:fldChar w:fldCharType="separate"/>
+        </w:r>
+        <w:r>
+          <w:rPr>
+            <w:noProof/>
+            <w:webHidden/>
+          </w:rPr>
+          <w:t>6</w:t>
+        </w:r>
+        <w:r>
+          <w:rPr>
+            <w:noProof/>
+            <w:webHidden/>
+          </w:rPr>
+          <w:fldChar w:fldCharType="end"/>
+        </w:r>
+      </w:hyperlink>
+    </w:p>
+    <w:p>
+      <w:pPr>
+        <w:pStyle w:val="ndicedeilustraes"/>
+        <w:tabs>
+          <w:tab w:val="right" w:leader="dot" w:pos="9016"/>
+        </w:tabs>
+        <w:rPr>
+          <w:rFonts w:asciiTheme="minorHAnsi" w:eastAsiaTheme="minorEastAsia" w:hAnsiTheme="minorHAnsi" w:cstheme="minorBidi"/>
+          <w:noProof/>
+          <w:kern w:val="2"/>
+          <w:sz w:val="22"/>
+          <w:szCs w:val="22"/>
+          <w:lang w:val="en-GB" w:eastAsia="en-GB"/>
+          <w14:ligatures w14:val="standardContextual"/>
+        </w:rPr>
+      </w:pPr>
+      <w:hyperlink w:anchor="_Toc150330503" w:history="1">
+        <w:r>
+          <w:rPr>
+            <w:rStyle w:val="Hiperligao"/>
+            <w:noProof/>
+          </w:rPr>
+          <w:t>Tabela 2 - RF de utente</w:t>
+        </w:r>
+        <w:r>
+          <w:rPr>
+            <w:noProof/>
+            <w:webHidden/>
+          </w:rPr>
+          <w:tab/>
+        </w:r>
+        <w:r>
+          <w:rPr>
+            <w:noProof/>
+            <w:webHidden/>
+          </w:rPr>
+          <w:fldChar w:fldCharType="begin"/>
+        </w:r>
+        <w:r>
+          <w:rPr>
+            <w:noProof/>
+            <w:webHidden/>
+          </w:rPr>
+          <w:instrText xml:space="preserve"> PAGEREF _Toc150330503 \h </w:instrText>
+        </w:r>
+        <w:r>
+          <w:rPr>
+            <w:noProof/>
+            <w:webHidden/>
+          </w:rPr>
+        </w:r>
+        <w:r>
+          <w:rPr>
+            <w:noProof/>
+            <w:webHidden/>
+          </w:rPr>
+          <w:fldChar w:fldCharType="separate"/>
+        </w:r>
+        <w:r>
+          <w:rPr>
+            <w:noProof/>
+            <w:webHidden/>
+          </w:rPr>
+          <w:t>7</w:t>
+        </w:r>
+        <w:r>
+          <w:rPr>
+            <w:noProof/>
+            <w:webHidden/>
+          </w:rPr>
+          <w:fldChar w:fldCharType="end"/>
+        </w:r>
+      </w:hyperlink>
+    </w:p>
+    <w:p>
+      <w:pPr>
+        <w:pStyle w:val="ndicedeilustraes"/>
+        <w:tabs>
+          <w:tab w:val="right" w:leader="dot" w:pos="9016"/>
+        </w:tabs>
+        <w:rPr>
+          <w:rFonts w:asciiTheme="minorHAnsi" w:eastAsiaTheme="minorEastAsia" w:hAnsiTheme="minorHAnsi" w:cstheme="minorBidi"/>
+          <w:noProof/>
+          <w:kern w:val="2"/>
+          <w:sz w:val="22"/>
+          <w:szCs w:val="22"/>
+          <w:lang w:val="en-GB" w:eastAsia="en-GB"/>
+          <w14:ligatures w14:val="standardContextual"/>
+        </w:rPr>
+      </w:pPr>
+      <w:hyperlink w:anchor="_Toc150330504" w:history="1">
+        <w:r>
+          <w:rPr>
+            <w:rStyle w:val="Hiperligao"/>
+            <w:noProof/>
+          </w:rPr>
+          <w:t>Tabela 3 - RF de médico</w:t>
+        </w:r>
+        <w:r>
+          <w:rPr>
+            <w:noProof/>
+            <w:webHidden/>
+          </w:rPr>
+          <w:tab/>
+        </w:r>
+        <w:r>
+          <w:rPr>
+            <w:noProof/>
+            <w:webHidden/>
+          </w:rPr>
+          <w:fldChar w:fldCharType="begin"/>
+        </w:r>
+        <w:r>
+          <w:rPr>
+            <w:noProof/>
+            <w:webHidden/>
+          </w:rPr>
+          <w:instrText xml:space="preserve"> PAGEREF _Toc150330504 \h </w:instrText>
+        </w:r>
+        <w:r>
+          <w:rPr>
+            <w:noProof/>
+            <w:webHidden/>
+          </w:rPr>
+        </w:r>
+        <w:r>
+          <w:rPr>
+            <w:noProof/>
+            <w:webHidden/>
+          </w:rPr>
+          <w:fldChar w:fldCharType="separate"/>
+        </w:r>
+        <w:r>
+          <w:rPr>
+            <w:noProof/>
+            <w:webHidden/>
+          </w:rPr>
+          <w:t>7</w:t>
+        </w:r>
+        <w:r>
+          <w:rPr>
+            <w:noProof/>
+            <w:webHidden/>
+          </w:rPr>
+          <w:fldChar w:fldCharType="end"/>
+        </w:r>
+      </w:hyperlink>
+    </w:p>
+    <w:p>
+      <w:pPr>
+        <w:pStyle w:val="ndicedeilustraes"/>
+        <w:tabs>
+          <w:tab w:val="right" w:leader="dot" w:pos="9016"/>
+        </w:tabs>
+        <w:rPr>
+          <w:rFonts w:asciiTheme="minorHAnsi" w:eastAsiaTheme="minorEastAsia" w:hAnsiTheme="minorHAnsi" w:cstheme="minorBidi"/>
+          <w:noProof/>
+          <w:kern w:val="2"/>
+          <w:sz w:val="22"/>
+          <w:szCs w:val="22"/>
+          <w:lang w:val="en-GB" w:eastAsia="en-GB"/>
+          <w14:ligatures w14:val="standardContextual"/>
+        </w:rPr>
+      </w:pPr>
+      <w:hyperlink w:anchor="_Toc150330505" w:history="1">
+        <w:r>
+          <w:rPr>
+            <w:rStyle w:val="Hiperligao"/>
+            <w:noProof/>
+          </w:rPr>
+          <w:t>Tabela 4 - RF de gestor</w:t>
+        </w:r>
+        <w:r>
+          <w:rPr>
+            <w:noProof/>
+            <w:webHidden/>
+          </w:rPr>
+          <w:tab/>
+        </w:r>
+        <w:r>
+          <w:rPr>
+            <w:noProof/>
+            <w:webHidden/>
+          </w:rPr>
+          <w:fldChar w:fldCharType="begin"/>
+        </w:r>
+        <w:r>
+          <w:rPr>
+            <w:noProof/>
+            <w:webHidden/>
+          </w:rPr>
+          <w:instrText xml:space="preserve"> PAGEREF _Toc150330505 \h </w:instrText>
+        </w:r>
+        <w:r>
+          <w:rPr>
+            <w:noProof/>
+            <w:webHidden/>
+          </w:rPr>
+        </w:r>
+        <w:r>
+          <w:rPr>
+            <w:noProof/>
+            <w:webHidden/>
+          </w:rPr>
+          <w:fldChar w:fldCharType="separate"/>
+        </w:r>
+        <w:r>
+          <w:rPr>
+            <w:noProof/>
+            <w:webHidden/>
+          </w:rPr>
+          <w:t>7</w:t>
+        </w:r>
+        <w:r>
+          <w:rPr>
+            <w:noProof/>
+            <w:webHidden/>
+          </w:rPr>
+          <w:fldChar w:fldCharType="end"/>
+        </w:r>
+      </w:hyperlink>
+    </w:p>
+    <w:p>
+      <w:pPr>
+        <w:pStyle w:val="ndicedeilustraes"/>
+        <w:tabs>
+          <w:tab w:val="right" w:leader="dot" w:pos="9016"/>
+        </w:tabs>
+        <w:rPr>
+          <w:rFonts w:asciiTheme="minorHAnsi" w:eastAsiaTheme="minorEastAsia" w:hAnsiTheme="minorHAnsi" w:cstheme="minorBidi"/>
+          <w:noProof/>
+          <w:kern w:val="2"/>
+          <w:sz w:val="22"/>
+          <w:szCs w:val="22"/>
+          <w:lang w:val="en-GB" w:eastAsia="en-GB"/>
+          <w14:ligatures w14:val="standardContextual"/>
+        </w:rPr>
+      </w:pPr>
+      <w:hyperlink w:anchor="_Toc150330506" w:history="1">
+        <w:r>
+          <w:rPr>
+            <w:rStyle w:val="Hiperligao"/>
+            <w:noProof/>
+          </w:rPr>
+          <w:t>Tabela 5 - RF de administrativo</w:t>
+        </w:r>
+        <w:r>
+          <w:rPr>
+            <w:noProof/>
+            <w:webHidden/>
+          </w:rPr>
+          <w:tab/>
+        </w:r>
+        <w:r>
+          <w:rPr>
+            <w:noProof/>
+            <w:webHidden/>
+          </w:rPr>
+          <w:fldChar w:fldCharType="begin"/>
+        </w:r>
+        <w:r>
+          <w:rPr>
+            <w:noProof/>
+            <w:webHidden/>
+          </w:rPr>
+          <w:instrText xml:space="preserve"> PAGEREF _Toc150330506 \h </w:instrText>
+        </w:r>
+        <w:r>
+          <w:rPr>
+            <w:noProof/>
+            <w:webHidden/>
+          </w:rPr>
+        </w:r>
+        <w:r>
+          <w:rPr>
+            <w:noProof/>
+            <w:webHidden/>
+          </w:rPr>
+          <w:fldChar w:fldCharType="separate"/>
+        </w:r>
+        <w:r>
+          <w:rPr>
+            <w:noProof/>
+            <w:webHidden/>
+          </w:rPr>
+          <w:t>7</w:t>
+        </w:r>
+        <w:r>
+          <w:rPr>
+            <w:noProof/>
+            <w:webHidden/>
+          </w:rPr>
+          <w:fldChar w:fldCharType="end"/>
+        </w:r>
+      </w:hyperlink>
+    </w:p>
+    <w:p>
+      <w:pPr>
+        <w:pStyle w:val="ndicedeilustraes"/>
+        <w:tabs>
+          <w:tab w:val="right" w:leader="dot" w:pos="9016"/>
+        </w:tabs>
+        <w:rPr>
+          <w:rFonts w:asciiTheme="minorHAnsi" w:eastAsiaTheme="minorEastAsia" w:hAnsiTheme="minorHAnsi" w:cstheme="minorBidi"/>
+          <w:noProof/>
+          <w:kern w:val="2"/>
+          <w:sz w:val="22"/>
+          <w:szCs w:val="22"/>
+          <w:lang w:val="en-GB" w:eastAsia="en-GB"/>
+          <w14:ligatures w14:val="standardContextual"/>
+        </w:rPr>
+      </w:pPr>
+      <w:hyperlink w:anchor="_Toc150330507" w:history="1">
+        <w:r>
+          <w:rPr>
+            <w:rStyle w:val="Hiperligao"/>
+            <w:noProof/>
+          </w:rPr>
+          <w:t>Tabela 6 - Requisitos não funcionais do SOL</w:t>
+        </w:r>
+        <w:r>
+          <w:rPr>
+            <w:noProof/>
+            <w:webHidden/>
+          </w:rPr>
+          <w:tab/>
+        </w:r>
+        <w:r>
+          <w:rPr>
+            <w:noProof/>
+            <w:webHidden/>
+          </w:rPr>
+          <w:fldChar w:fldCharType="begin"/>
+        </w:r>
+        <w:r>
+          <w:rPr>
+            <w:noProof/>
+            <w:webHidden/>
+          </w:rPr>
+          <w:instrText xml:space="preserve"> PAGEREF _Toc150330507 \h </w:instrText>
+        </w:r>
+        <w:r>
+          <w:rPr>
+            <w:noProof/>
+            <w:webHidden/>
+          </w:rPr>
+        </w:r>
+        <w:r>
+          <w:rPr>
+            <w:noProof/>
+            <w:webHidden/>
+          </w:rPr>
+          <w:fldChar w:fldCharType="separate"/>
+        </w:r>
+        <w:r>
+          <w:rPr>
+            <w:noProof/>
+            <w:webHidden/>
+          </w:rPr>
+          <w:t>7</w:t>
+        </w:r>
+        <w:r>
+          <w:rPr>
+            <w:noProof/>
+            <w:webHidden/>
+          </w:rPr>
+          <w:fldChar w:fldCharType="end"/>
+        </w:r>
+      </w:hyperlink>
+    </w:p>
+    <w:p>
+      <w:pPr>
+        <w:pStyle w:val="ndicedeilustraes"/>
+        <w:tabs>
+          <w:tab w:val="right" w:leader="dot" w:pos="9016"/>
+        </w:tabs>
+        <w:rPr>
+          <w:rFonts w:asciiTheme="minorHAnsi" w:eastAsiaTheme="minorEastAsia" w:hAnsiTheme="minorHAnsi" w:cstheme="minorBidi"/>
+          <w:noProof/>
+          <w:kern w:val="2"/>
+          <w:sz w:val="22"/>
+          <w:szCs w:val="22"/>
+          <w:lang w:val="en-GB" w:eastAsia="en-GB"/>
+          <w14:ligatures w14:val="standardContextual"/>
+        </w:rPr>
+      </w:pPr>
+      <w:hyperlink w:anchor="_Toc150330508" w:history="1">
+        <w:r>
+          <w:rPr>
+            <w:rStyle w:val="Hiperligao"/>
+            <w:noProof/>
+          </w:rPr>
+          <w:t>Tabela 7 - Regras de negócio do SOL</w:t>
+        </w:r>
+        <w:r>
+          <w:rPr>
+            <w:noProof/>
+            <w:webHidden/>
+          </w:rPr>
+          <w:tab/>
+        </w:r>
+        <w:r>
+          <w:rPr>
+            <w:noProof/>
+            <w:webHidden/>
+          </w:rPr>
+          <w:fldChar w:fldCharType="begin"/>
+        </w:r>
+        <w:r>
+          <w:rPr>
+            <w:noProof/>
+            <w:webHidden/>
+          </w:rPr>
+          <w:instrText xml:space="preserve"> PAGEREF _Toc150330508 \h </w:instrText>
         </w:r>
         <w:r>
           <w:rPr>
@@ -1544,13 +2639,13 @@
           <w14:ligatures w14:val="standardContextual"/>
         </w:rPr>
       </w:pPr>
-      <w:hyperlink w:anchor="_Toc150003557" w:history="1">
+      <w:hyperlink w:anchor="_Toc150330509" w:history="1">
         <w:r>
           <w:rPr>
             <w:rStyle w:val="Hiperligao"/>
             <w:noProof/>
           </w:rPr>
-          <w:t>Figura 2 - Matriz poder-interesse do Saúde On Line</w:t>
+          <w:t>Tabela 8 - Pressupostos do SOL</w:t>
         </w:r>
         <w:r>
           <w:rPr>
@@ -1571,7 +2666,7 @@
             <w:noProof/>
             <w:webHidden/>
           </w:rPr>
-          <w:instrText xml:space="preserve"> PAGEREF _Toc150003557 \h </w:instrText>
+          <w:instrText xml:space="preserve"> PAGEREF _Toc150330509 \h </w:instrText>
         </w:r>
         <w:r>
           <w:rPr>
@@ -1618,1028 +2713,7 @@
           <w14:ligatures w14:val="standardContextual"/>
         </w:rPr>
       </w:pPr>
-      <w:hyperlink w:anchor="_Toc150003558" w:history="1">
-        <w:r>
-          <w:rPr>
-            <w:rStyle w:val="Hiperligao"/>
-            <w:noProof/>
-          </w:rPr>
-          <w:t>Figura 3 - Caso de uso para o SI da SOL</w:t>
-        </w:r>
-        <w:r>
-          <w:rPr>
-            <w:noProof/>
-            <w:webHidden/>
-          </w:rPr>
-          <w:tab/>
-        </w:r>
-        <w:r>
-          <w:rPr>
-            <w:noProof/>
-            <w:webHidden/>
-          </w:rPr>
-          <w:fldChar w:fldCharType="begin"/>
-        </w:r>
-        <w:r>
-          <w:rPr>
-            <w:noProof/>
-            <w:webHidden/>
-          </w:rPr>
-          <w:instrText xml:space="preserve"> PAGEREF _Toc150003558 \h </w:instrText>
-        </w:r>
-        <w:r>
-          <w:rPr>
-            <w:noProof/>
-            <w:webHidden/>
-          </w:rPr>
-        </w:r>
-        <w:r>
-          <w:rPr>
-            <w:noProof/>
-            <w:webHidden/>
-          </w:rPr>
-          <w:fldChar w:fldCharType="separate"/>
-        </w:r>
-        <w:r>
-          <w:rPr>
-            <w:noProof/>
-            <w:webHidden/>
-          </w:rPr>
-          <w:t>9</w:t>
-        </w:r>
-        <w:r>
-          <w:rPr>
-            <w:noProof/>
-            <w:webHidden/>
-          </w:rPr>
-          <w:fldChar w:fldCharType="end"/>
-        </w:r>
-      </w:hyperlink>
-    </w:p>
-    <w:p>
-      <w:pPr>
-        <w:pStyle w:val="ndicedeilustraes"/>
-        <w:tabs>
-          <w:tab w:val="right" w:leader="dot" w:pos="9016"/>
-        </w:tabs>
-        <w:rPr>
-          <w:rFonts w:asciiTheme="minorHAnsi" w:eastAsiaTheme="minorEastAsia" w:hAnsiTheme="minorHAnsi" w:cstheme="minorBidi"/>
-          <w:noProof/>
-          <w:kern w:val="2"/>
-          <w:sz w:val="22"/>
-          <w:szCs w:val="22"/>
-          <w:lang w:val="en-GB" w:eastAsia="en-GB"/>
-          <w14:ligatures w14:val="standardContextual"/>
-        </w:rPr>
-      </w:pPr>
-      <w:hyperlink w:anchor="_Toc150003559" w:history="1">
-        <w:r>
-          <w:rPr>
-            <w:rStyle w:val="Hiperligao"/>
-            <w:noProof/>
-          </w:rPr>
-          <w:t>Figura 4 - Casos de uso para a gestão de contas</w:t>
-        </w:r>
-        <w:r>
-          <w:rPr>
-            <w:noProof/>
-            <w:webHidden/>
-          </w:rPr>
-          <w:tab/>
-        </w:r>
-        <w:r>
-          <w:rPr>
-            <w:noProof/>
-            <w:webHidden/>
-          </w:rPr>
-          <w:fldChar w:fldCharType="begin"/>
-        </w:r>
-        <w:r>
-          <w:rPr>
-            <w:noProof/>
-            <w:webHidden/>
-          </w:rPr>
-          <w:instrText xml:space="preserve"> PAGEREF _Toc150003559 \h </w:instrText>
-        </w:r>
-        <w:r>
-          <w:rPr>
-            <w:noProof/>
-            <w:webHidden/>
-          </w:rPr>
-        </w:r>
-        <w:r>
-          <w:rPr>
-            <w:noProof/>
-            <w:webHidden/>
-          </w:rPr>
-          <w:fldChar w:fldCharType="separate"/>
-        </w:r>
-        <w:r>
-          <w:rPr>
-            <w:noProof/>
-            <w:webHidden/>
-          </w:rPr>
-          <w:t>10</w:t>
-        </w:r>
-        <w:r>
-          <w:rPr>
-            <w:noProof/>
-            <w:webHidden/>
-          </w:rPr>
-          <w:fldChar w:fldCharType="end"/>
-        </w:r>
-      </w:hyperlink>
-    </w:p>
-    <w:p>
-      <w:pPr>
-        <w:pStyle w:val="ndicedeilustraes"/>
-        <w:tabs>
-          <w:tab w:val="right" w:leader="dot" w:pos="9016"/>
-        </w:tabs>
-        <w:rPr>
-          <w:rFonts w:asciiTheme="minorHAnsi" w:eastAsiaTheme="minorEastAsia" w:hAnsiTheme="minorHAnsi" w:cstheme="minorBidi"/>
-          <w:noProof/>
-          <w:kern w:val="2"/>
-          <w:sz w:val="22"/>
-          <w:szCs w:val="22"/>
-          <w:lang w:val="en-GB" w:eastAsia="en-GB"/>
-          <w14:ligatures w14:val="standardContextual"/>
-        </w:rPr>
-      </w:pPr>
-      <w:hyperlink w:anchor="_Toc150003560" w:history="1">
-        <w:r>
-          <w:rPr>
-            <w:rStyle w:val="Hiperligao"/>
-            <w:noProof/>
-          </w:rPr>
-          <w:t>Figura 5 - Casos de uso da gestão do sistema</w:t>
-        </w:r>
-        <w:r>
-          <w:rPr>
-            <w:noProof/>
-            <w:webHidden/>
-          </w:rPr>
-          <w:tab/>
-        </w:r>
-        <w:r>
-          <w:rPr>
-            <w:noProof/>
-            <w:webHidden/>
-          </w:rPr>
-          <w:fldChar w:fldCharType="begin"/>
-        </w:r>
-        <w:r>
-          <w:rPr>
-            <w:noProof/>
-            <w:webHidden/>
-          </w:rPr>
-          <w:instrText xml:space="preserve"> PAGEREF _Toc150003560 \h </w:instrText>
-        </w:r>
-        <w:r>
-          <w:rPr>
-            <w:noProof/>
-            <w:webHidden/>
-          </w:rPr>
-        </w:r>
-        <w:r>
-          <w:rPr>
-            <w:noProof/>
-            <w:webHidden/>
-          </w:rPr>
-          <w:fldChar w:fldCharType="separate"/>
-        </w:r>
-        <w:r>
-          <w:rPr>
-            <w:noProof/>
-            <w:webHidden/>
-          </w:rPr>
-          <w:t>10</w:t>
-        </w:r>
-        <w:r>
-          <w:rPr>
-            <w:noProof/>
-            <w:webHidden/>
-          </w:rPr>
-          <w:fldChar w:fldCharType="end"/>
-        </w:r>
-      </w:hyperlink>
-    </w:p>
-    <w:p>
-      <w:pPr>
-        <w:pStyle w:val="ndicedeilustraes"/>
-        <w:tabs>
-          <w:tab w:val="right" w:leader="dot" w:pos="9016"/>
-        </w:tabs>
-        <w:rPr>
-          <w:rFonts w:asciiTheme="minorHAnsi" w:eastAsiaTheme="minorEastAsia" w:hAnsiTheme="minorHAnsi" w:cstheme="minorBidi"/>
-          <w:noProof/>
-          <w:kern w:val="2"/>
-          <w:sz w:val="22"/>
-          <w:szCs w:val="22"/>
-          <w:lang w:val="en-GB" w:eastAsia="en-GB"/>
-          <w14:ligatures w14:val="standardContextual"/>
-        </w:rPr>
-      </w:pPr>
-      <w:hyperlink w:anchor="_Toc150003561" w:history="1">
-        <w:r>
-          <w:rPr>
-            <w:rStyle w:val="Hiperligao"/>
-            <w:noProof/>
-          </w:rPr>
-          <w:t>Figura 6 - Casos de uso da gestão de consultas</w:t>
-        </w:r>
-        <w:r>
-          <w:rPr>
-            <w:noProof/>
-            <w:webHidden/>
-          </w:rPr>
-          <w:tab/>
-        </w:r>
-        <w:r>
-          <w:rPr>
-            <w:noProof/>
-            <w:webHidden/>
-          </w:rPr>
-          <w:fldChar w:fldCharType="begin"/>
-        </w:r>
-        <w:r>
-          <w:rPr>
-            <w:noProof/>
-            <w:webHidden/>
-          </w:rPr>
-          <w:instrText xml:space="preserve"> PAGEREF _Toc150003561 \h </w:instrText>
-        </w:r>
-        <w:r>
-          <w:rPr>
-            <w:noProof/>
-            <w:webHidden/>
-          </w:rPr>
-        </w:r>
-        <w:r>
-          <w:rPr>
-            <w:noProof/>
-            <w:webHidden/>
-          </w:rPr>
-          <w:fldChar w:fldCharType="separate"/>
-        </w:r>
-        <w:r>
-          <w:rPr>
-            <w:noProof/>
-            <w:webHidden/>
-          </w:rPr>
-          <w:t>11</w:t>
-        </w:r>
-        <w:r>
-          <w:rPr>
-            <w:noProof/>
-            <w:webHidden/>
-          </w:rPr>
-          <w:fldChar w:fldCharType="end"/>
-        </w:r>
-      </w:hyperlink>
-    </w:p>
-    <w:p>
-      <w:pPr>
-        <w:pStyle w:val="ndicedeilustraes"/>
-        <w:tabs>
-          <w:tab w:val="right" w:leader="dot" w:pos="9016"/>
-        </w:tabs>
-        <w:rPr>
-          <w:rFonts w:asciiTheme="minorHAnsi" w:eastAsiaTheme="minorEastAsia" w:hAnsiTheme="minorHAnsi" w:cstheme="minorBidi"/>
-          <w:noProof/>
-          <w:kern w:val="2"/>
-          <w:sz w:val="22"/>
-          <w:szCs w:val="22"/>
-          <w:lang w:val="en-GB" w:eastAsia="en-GB"/>
-          <w14:ligatures w14:val="standardContextual"/>
-        </w:rPr>
-      </w:pPr>
-      <w:hyperlink r:id="rId10" w:anchor="_Toc150003562" w:history="1">
-        <w:r>
-          <w:rPr>
-            <w:rStyle w:val="Hiperligao"/>
-            <w:noProof/>
-          </w:rPr>
-          <w:t>Figura 7 - Diagrama Entidade Relação do SOL</w:t>
-        </w:r>
-        <w:r>
-          <w:rPr>
-            <w:noProof/>
-            <w:webHidden/>
-          </w:rPr>
-          <w:tab/>
-        </w:r>
-        <w:r>
-          <w:rPr>
-            <w:noProof/>
-            <w:webHidden/>
-          </w:rPr>
-          <w:fldChar w:fldCharType="begin"/>
-        </w:r>
-        <w:r>
-          <w:rPr>
-            <w:noProof/>
-            <w:webHidden/>
-          </w:rPr>
-          <w:instrText xml:space="preserve"> PAGEREF _Toc150003562 \h </w:instrText>
-        </w:r>
-        <w:r>
-          <w:rPr>
-            <w:noProof/>
-            <w:webHidden/>
-          </w:rPr>
-        </w:r>
-        <w:r>
-          <w:rPr>
-            <w:noProof/>
-            <w:webHidden/>
-          </w:rPr>
-          <w:fldChar w:fldCharType="separate"/>
-        </w:r>
-        <w:r>
-          <w:rPr>
-            <w:noProof/>
-            <w:webHidden/>
-          </w:rPr>
-          <w:t>14</w:t>
-        </w:r>
-        <w:r>
-          <w:rPr>
-            <w:noProof/>
-            <w:webHidden/>
-          </w:rPr>
-          <w:fldChar w:fldCharType="end"/>
-        </w:r>
-      </w:hyperlink>
-    </w:p>
-    <w:p>
-      <w:pPr>
-        <w:rPr>
-          <w:lang w:eastAsia="en-GB"/>
-        </w:rPr>
-      </w:pPr>
-      <w:r>
-        <w:rPr>
-          <w:lang w:eastAsia="en-GB"/>
-        </w:rPr>
-        <w:fldChar w:fldCharType="end"/>
-      </w:r>
-    </w:p>
-    <w:p>
-      <w:pPr>
-        <w:spacing w:line="259" w:lineRule="auto"/>
-        <w:jc w:val="left"/>
-        <w:rPr>
-          <w:lang w:eastAsia="en-GB"/>
-        </w:rPr>
-      </w:pPr>
-      <w:r>
-        <w:rPr>
-          <w:lang w:eastAsia="en-GB"/>
-        </w:rPr>
-        <w:br w:type="page"/>
-      </w:r>
-    </w:p>
-    <w:p>
-      <w:pPr>
-        <w:rPr>
-          <w:b/>
-          <w:bCs/>
-          <w:color w:val="2F5496" w:themeColor="accent1" w:themeShade="BF"/>
-          <w:sz w:val="44"/>
-          <w:szCs w:val="44"/>
-        </w:rPr>
-      </w:pPr>
-      <w:r>
-        <w:rPr>
-          <w:b/>
-          <w:bCs/>
-          <w:color w:val="2F5496" w:themeColor="accent1" w:themeShade="BF"/>
-          <w:sz w:val="44"/>
-          <w:szCs w:val="44"/>
-        </w:rPr>
-        <w:lastRenderedPageBreak/>
-        <w:t>Índice de Tabelas</w:t>
-      </w:r>
-    </w:p>
-    <w:p>
-      <w:pPr>
-        <w:pStyle w:val="ndicedeilustraes"/>
-        <w:tabs>
-          <w:tab w:val="right" w:leader="dot" w:pos="9016"/>
-        </w:tabs>
-        <w:rPr>
-          <w:rFonts w:asciiTheme="minorHAnsi" w:eastAsiaTheme="minorEastAsia" w:hAnsiTheme="minorHAnsi" w:cstheme="minorBidi"/>
-          <w:noProof/>
-          <w:kern w:val="2"/>
-          <w:sz w:val="22"/>
-          <w:szCs w:val="22"/>
-          <w:lang w:val="en-GB" w:eastAsia="en-GB"/>
-          <w14:ligatures w14:val="standardContextual"/>
-        </w:rPr>
-      </w:pPr>
-      <w:r>
-        <w:fldChar w:fldCharType="begin"/>
-      </w:r>
-      <w:r>
-        <w:instrText xml:space="preserve"> TOC \h \z \c "Tabela" </w:instrText>
-      </w:r>
-      <w:r>
-        <w:fldChar w:fldCharType="separate"/>
-      </w:r>
-      <w:hyperlink w:anchor="_Toc150003563" w:history="1">
-        <w:r>
-          <w:rPr>
-            <w:rStyle w:val="Hiperligao"/>
-            <w:noProof/>
-          </w:rPr>
-          <w:t>Tabela 1 - RF de utilizador</w:t>
-        </w:r>
-        <w:r>
-          <w:rPr>
-            <w:noProof/>
-            <w:webHidden/>
-          </w:rPr>
-          <w:tab/>
-        </w:r>
-        <w:r>
-          <w:rPr>
-            <w:noProof/>
-            <w:webHidden/>
-          </w:rPr>
-          <w:fldChar w:fldCharType="begin"/>
-        </w:r>
-        <w:r>
-          <w:rPr>
-            <w:noProof/>
-            <w:webHidden/>
-          </w:rPr>
-          <w:instrText xml:space="preserve"> PAGEREF _Toc150003563 \h </w:instrText>
-        </w:r>
-        <w:r>
-          <w:rPr>
-            <w:noProof/>
-            <w:webHidden/>
-          </w:rPr>
-        </w:r>
-        <w:r>
-          <w:rPr>
-            <w:noProof/>
-            <w:webHidden/>
-          </w:rPr>
-          <w:fldChar w:fldCharType="separate"/>
-        </w:r>
-        <w:r>
-          <w:rPr>
-            <w:noProof/>
-            <w:webHidden/>
-          </w:rPr>
-          <w:t>11</w:t>
-        </w:r>
-        <w:r>
-          <w:rPr>
-            <w:noProof/>
-            <w:webHidden/>
-          </w:rPr>
-          <w:fldChar w:fldCharType="end"/>
-        </w:r>
-      </w:hyperlink>
-    </w:p>
-    <w:p>
-      <w:pPr>
-        <w:pStyle w:val="ndicedeilustraes"/>
-        <w:tabs>
-          <w:tab w:val="right" w:leader="dot" w:pos="9016"/>
-        </w:tabs>
-        <w:rPr>
-          <w:rFonts w:asciiTheme="minorHAnsi" w:eastAsiaTheme="minorEastAsia" w:hAnsiTheme="minorHAnsi" w:cstheme="minorBidi"/>
-          <w:noProof/>
-          <w:kern w:val="2"/>
-          <w:sz w:val="22"/>
-          <w:szCs w:val="22"/>
-          <w:lang w:val="en-GB" w:eastAsia="en-GB"/>
-          <w14:ligatures w14:val="standardContextual"/>
-        </w:rPr>
-      </w:pPr>
-      <w:hyperlink w:anchor="_Toc150003564" w:history="1">
-        <w:r>
-          <w:rPr>
-            <w:rStyle w:val="Hiperligao"/>
-            <w:noProof/>
-          </w:rPr>
-          <w:t>Tabela 2 - RF de utente</w:t>
-        </w:r>
-        <w:r>
-          <w:rPr>
-            <w:noProof/>
-            <w:webHidden/>
-          </w:rPr>
-          <w:tab/>
-        </w:r>
-        <w:r>
-          <w:rPr>
-            <w:noProof/>
-            <w:webHidden/>
-          </w:rPr>
-          <w:fldChar w:fldCharType="begin"/>
-        </w:r>
-        <w:r>
-          <w:rPr>
-            <w:noProof/>
-            <w:webHidden/>
-          </w:rPr>
-          <w:instrText xml:space="preserve"> PAGEREF _Toc150003564 \h </w:instrText>
-        </w:r>
-        <w:r>
-          <w:rPr>
-            <w:noProof/>
-            <w:webHidden/>
-          </w:rPr>
-        </w:r>
-        <w:r>
-          <w:rPr>
-            <w:noProof/>
-            <w:webHidden/>
-          </w:rPr>
-          <w:fldChar w:fldCharType="separate"/>
-        </w:r>
-        <w:r>
-          <w:rPr>
-            <w:noProof/>
-            <w:webHidden/>
-          </w:rPr>
-          <w:t>11</w:t>
-        </w:r>
-        <w:r>
-          <w:rPr>
-            <w:noProof/>
-            <w:webHidden/>
-          </w:rPr>
-          <w:fldChar w:fldCharType="end"/>
-        </w:r>
-      </w:hyperlink>
-    </w:p>
-    <w:p>
-      <w:pPr>
-        <w:pStyle w:val="ndicedeilustraes"/>
-        <w:tabs>
-          <w:tab w:val="right" w:leader="dot" w:pos="9016"/>
-        </w:tabs>
-        <w:rPr>
-          <w:rFonts w:asciiTheme="minorHAnsi" w:eastAsiaTheme="minorEastAsia" w:hAnsiTheme="minorHAnsi" w:cstheme="minorBidi"/>
-          <w:noProof/>
-          <w:kern w:val="2"/>
-          <w:sz w:val="22"/>
-          <w:szCs w:val="22"/>
-          <w:lang w:val="en-GB" w:eastAsia="en-GB"/>
-          <w14:ligatures w14:val="standardContextual"/>
-        </w:rPr>
-      </w:pPr>
-      <w:hyperlink w:anchor="_Toc150003565" w:history="1">
-        <w:r>
-          <w:rPr>
-            <w:rStyle w:val="Hiperligao"/>
-            <w:noProof/>
-          </w:rPr>
-          <w:t>Tabela 3 - RF de médico</w:t>
-        </w:r>
-        <w:r>
-          <w:rPr>
-            <w:noProof/>
-            <w:webHidden/>
-          </w:rPr>
-          <w:tab/>
-        </w:r>
-        <w:r>
-          <w:rPr>
-            <w:noProof/>
-            <w:webHidden/>
-          </w:rPr>
-          <w:fldChar w:fldCharType="begin"/>
-        </w:r>
-        <w:r>
-          <w:rPr>
-            <w:noProof/>
-            <w:webHidden/>
-          </w:rPr>
-          <w:instrText xml:space="preserve"> PAGEREF _Toc150003565 \h </w:instrText>
-        </w:r>
-        <w:r>
-          <w:rPr>
-            <w:noProof/>
-            <w:webHidden/>
-          </w:rPr>
-        </w:r>
-        <w:r>
-          <w:rPr>
-            <w:noProof/>
-            <w:webHidden/>
-          </w:rPr>
-          <w:fldChar w:fldCharType="separate"/>
-        </w:r>
-        <w:r>
-          <w:rPr>
-            <w:noProof/>
-            <w:webHidden/>
-          </w:rPr>
-          <w:t>12</w:t>
-        </w:r>
-        <w:r>
-          <w:rPr>
-            <w:noProof/>
-            <w:webHidden/>
-          </w:rPr>
-          <w:fldChar w:fldCharType="end"/>
-        </w:r>
-      </w:hyperlink>
-    </w:p>
-    <w:p>
-      <w:pPr>
-        <w:pStyle w:val="ndicedeilustraes"/>
-        <w:tabs>
-          <w:tab w:val="right" w:leader="dot" w:pos="9016"/>
-        </w:tabs>
-        <w:rPr>
-          <w:rFonts w:asciiTheme="minorHAnsi" w:eastAsiaTheme="minorEastAsia" w:hAnsiTheme="minorHAnsi" w:cstheme="minorBidi"/>
-          <w:noProof/>
-          <w:kern w:val="2"/>
-          <w:sz w:val="22"/>
-          <w:szCs w:val="22"/>
-          <w:lang w:val="en-GB" w:eastAsia="en-GB"/>
-          <w14:ligatures w14:val="standardContextual"/>
-        </w:rPr>
-      </w:pPr>
-      <w:hyperlink w:anchor="_Toc150003566" w:history="1">
-        <w:r>
-          <w:rPr>
-            <w:rStyle w:val="Hiperligao"/>
-            <w:noProof/>
-          </w:rPr>
-          <w:t>Tabela 4 - RF de gestor</w:t>
-        </w:r>
-        <w:r>
-          <w:rPr>
-            <w:noProof/>
-            <w:webHidden/>
-          </w:rPr>
-          <w:tab/>
-        </w:r>
-        <w:r>
-          <w:rPr>
-            <w:noProof/>
-            <w:webHidden/>
-          </w:rPr>
-          <w:fldChar w:fldCharType="begin"/>
-        </w:r>
-        <w:r>
-          <w:rPr>
-            <w:noProof/>
-            <w:webHidden/>
-          </w:rPr>
-          <w:instrText xml:space="preserve"> PAGEREF _Toc150003566 \h </w:instrText>
-        </w:r>
-        <w:r>
-          <w:rPr>
-            <w:noProof/>
-            <w:webHidden/>
-          </w:rPr>
-        </w:r>
-        <w:r>
-          <w:rPr>
-            <w:noProof/>
-            <w:webHidden/>
-          </w:rPr>
-          <w:fldChar w:fldCharType="separate"/>
-        </w:r>
-        <w:r>
-          <w:rPr>
-            <w:noProof/>
-            <w:webHidden/>
-          </w:rPr>
-          <w:t>12</w:t>
-        </w:r>
-        <w:r>
-          <w:rPr>
-            <w:noProof/>
-            <w:webHidden/>
-          </w:rPr>
-          <w:fldChar w:fldCharType="end"/>
-        </w:r>
-      </w:hyperlink>
-    </w:p>
-    <w:p>
-      <w:pPr>
-        <w:pStyle w:val="ndicedeilustraes"/>
-        <w:tabs>
-          <w:tab w:val="right" w:leader="dot" w:pos="9016"/>
-        </w:tabs>
-        <w:rPr>
-          <w:rFonts w:asciiTheme="minorHAnsi" w:eastAsiaTheme="minorEastAsia" w:hAnsiTheme="minorHAnsi" w:cstheme="minorBidi"/>
-          <w:noProof/>
-          <w:kern w:val="2"/>
-          <w:sz w:val="22"/>
-          <w:szCs w:val="22"/>
-          <w:lang w:val="en-GB" w:eastAsia="en-GB"/>
-          <w14:ligatures w14:val="standardContextual"/>
-        </w:rPr>
-      </w:pPr>
-      <w:hyperlink w:anchor="_Toc150003567" w:history="1">
-        <w:r>
-          <w:rPr>
-            <w:rStyle w:val="Hiperligao"/>
-            <w:noProof/>
-          </w:rPr>
-          <w:t>Tabela 5 - RF de administrativo</w:t>
-        </w:r>
-        <w:r>
-          <w:rPr>
-            <w:noProof/>
-            <w:webHidden/>
-          </w:rPr>
-          <w:tab/>
-        </w:r>
-        <w:r>
-          <w:rPr>
-            <w:noProof/>
-            <w:webHidden/>
-          </w:rPr>
-          <w:fldChar w:fldCharType="begin"/>
-        </w:r>
-        <w:r>
-          <w:rPr>
-            <w:noProof/>
-            <w:webHidden/>
-          </w:rPr>
-          <w:instrText xml:space="preserve"> PAGEREF _Toc150003567 \h </w:instrText>
-        </w:r>
-        <w:r>
-          <w:rPr>
-            <w:noProof/>
-            <w:webHidden/>
-          </w:rPr>
-        </w:r>
-        <w:r>
-          <w:rPr>
-            <w:noProof/>
-            <w:webHidden/>
-          </w:rPr>
-          <w:fldChar w:fldCharType="separate"/>
-        </w:r>
-        <w:r>
-          <w:rPr>
-            <w:noProof/>
-            <w:webHidden/>
-          </w:rPr>
-          <w:t>12</w:t>
-        </w:r>
-        <w:r>
-          <w:rPr>
-            <w:noProof/>
-            <w:webHidden/>
-          </w:rPr>
-          <w:fldChar w:fldCharType="end"/>
-        </w:r>
-      </w:hyperlink>
-    </w:p>
-    <w:p>
-      <w:pPr>
-        <w:pStyle w:val="ndicedeilustraes"/>
-        <w:tabs>
-          <w:tab w:val="right" w:leader="dot" w:pos="9016"/>
-        </w:tabs>
-        <w:rPr>
-          <w:rFonts w:asciiTheme="minorHAnsi" w:eastAsiaTheme="minorEastAsia" w:hAnsiTheme="minorHAnsi" w:cstheme="minorBidi"/>
-          <w:noProof/>
-          <w:kern w:val="2"/>
-          <w:sz w:val="22"/>
-          <w:szCs w:val="22"/>
-          <w:lang w:val="en-GB" w:eastAsia="en-GB"/>
-          <w14:ligatures w14:val="standardContextual"/>
-        </w:rPr>
-      </w:pPr>
-      <w:hyperlink w:anchor="_Toc150003568" w:history="1">
-        <w:r>
-          <w:rPr>
-            <w:rStyle w:val="Hiperligao"/>
-            <w:noProof/>
-          </w:rPr>
-          <w:t>Tabela 6 - Requisitos não funcionais do SOL</w:t>
-        </w:r>
-        <w:r>
-          <w:rPr>
-            <w:noProof/>
-            <w:webHidden/>
-          </w:rPr>
-          <w:tab/>
-        </w:r>
-        <w:r>
-          <w:rPr>
-            <w:noProof/>
-            <w:webHidden/>
-          </w:rPr>
-          <w:fldChar w:fldCharType="begin"/>
-        </w:r>
-        <w:r>
-          <w:rPr>
-            <w:noProof/>
-            <w:webHidden/>
-          </w:rPr>
-          <w:instrText xml:space="preserve"> PAGEREF _Toc150003568 \h </w:instrText>
-        </w:r>
-        <w:r>
-          <w:rPr>
-            <w:noProof/>
-            <w:webHidden/>
-          </w:rPr>
-        </w:r>
-        <w:r>
-          <w:rPr>
-            <w:noProof/>
-            <w:webHidden/>
-          </w:rPr>
-          <w:fldChar w:fldCharType="separate"/>
-        </w:r>
-        <w:r>
-          <w:rPr>
-            <w:noProof/>
-            <w:webHidden/>
-          </w:rPr>
-          <w:t>12</w:t>
-        </w:r>
-        <w:r>
-          <w:rPr>
-            <w:noProof/>
-            <w:webHidden/>
-          </w:rPr>
-          <w:fldChar w:fldCharType="end"/>
-        </w:r>
-      </w:hyperlink>
-    </w:p>
-    <w:p>
-      <w:pPr>
-        <w:pStyle w:val="ndicedeilustraes"/>
-        <w:tabs>
-          <w:tab w:val="right" w:leader="dot" w:pos="9016"/>
-        </w:tabs>
-        <w:rPr>
-          <w:rFonts w:asciiTheme="minorHAnsi" w:eastAsiaTheme="minorEastAsia" w:hAnsiTheme="minorHAnsi" w:cstheme="minorBidi"/>
-          <w:noProof/>
-          <w:kern w:val="2"/>
-          <w:sz w:val="22"/>
-          <w:szCs w:val="22"/>
-          <w:lang w:val="en-GB" w:eastAsia="en-GB"/>
-          <w14:ligatures w14:val="standardContextual"/>
-        </w:rPr>
-      </w:pPr>
-      <w:hyperlink w:anchor="_Toc150003569" w:history="1">
-        <w:r>
-          <w:rPr>
-            <w:rStyle w:val="Hiperligao"/>
-            <w:noProof/>
-          </w:rPr>
-          <w:t>Tabela 7 - Regras de negócio do SOL</w:t>
-        </w:r>
-        <w:r>
-          <w:rPr>
-            <w:noProof/>
-            <w:webHidden/>
-          </w:rPr>
-          <w:tab/>
-        </w:r>
-        <w:r>
-          <w:rPr>
-            <w:noProof/>
-            <w:webHidden/>
-          </w:rPr>
-          <w:fldChar w:fldCharType="begin"/>
-        </w:r>
-        <w:r>
-          <w:rPr>
-            <w:noProof/>
-            <w:webHidden/>
-          </w:rPr>
-          <w:instrText xml:space="preserve"> PAGEREF _Toc150003569 \h </w:instrText>
-        </w:r>
-        <w:r>
-          <w:rPr>
-            <w:noProof/>
-            <w:webHidden/>
-          </w:rPr>
-        </w:r>
-        <w:r>
-          <w:rPr>
-            <w:noProof/>
-            <w:webHidden/>
-          </w:rPr>
-          <w:fldChar w:fldCharType="separate"/>
-        </w:r>
-        <w:r>
-          <w:rPr>
-            <w:noProof/>
-            <w:webHidden/>
-          </w:rPr>
-          <w:t>13</w:t>
-        </w:r>
-        <w:r>
-          <w:rPr>
-            <w:noProof/>
-            <w:webHidden/>
-          </w:rPr>
-          <w:fldChar w:fldCharType="end"/>
-        </w:r>
-      </w:hyperlink>
-    </w:p>
-    <w:p>
-      <w:pPr>
-        <w:pStyle w:val="ndicedeilustraes"/>
-        <w:tabs>
-          <w:tab w:val="right" w:leader="dot" w:pos="9016"/>
-        </w:tabs>
-        <w:rPr>
-          <w:rFonts w:asciiTheme="minorHAnsi" w:eastAsiaTheme="minorEastAsia" w:hAnsiTheme="minorHAnsi" w:cstheme="minorBidi"/>
-          <w:noProof/>
-          <w:kern w:val="2"/>
-          <w:sz w:val="22"/>
-          <w:szCs w:val="22"/>
-          <w:lang w:val="en-GB" w:eastAsia="en-GB"/>
-          <w14:ligatures w14:val="standardContextual"/>
-        </w:rPr>
-      </w:pPr>
-      <w:hyperlink w:anchor="_Toc150003570" w:history="1">
-        <w:r>
-          <w:rPr>
-            <w:rStyle w:val="Hiperligao"/>
-            <w:noProof/>
-          </w:rPr>
-          <w:t>Tabela 8 - Pressupostos do SOL</w:t>
-        </w:r>
-        <w:r>
-          <w:rPr>
-            <w:noProof/>
-            <w:webHidden/>
-          </w:rPr>
-          <w:tab/>
-        </w:r>
-        <w:r>
-          <w:rPr>
-            <w:noProof/>
-            <w:webHidden/>
-          </w:rPr>
-          <w:fldChar w:fldCharType="begin"/>
-        </w:r>
-        <w:r>
-          <w:rPr>
-            <w:noProof/>
-            <w:webHidden/>
-          </w:rPr>
-          <w:instrText xml:space="preserve"> PAGEREF _Toc150003570 \h </w:instrText>
-        </w:r>
-        <w:r>
-          <w:rPr>
-            <w:noProof/>
-            <w:webHidden/>
-          </w:rPr>
-        </w:r>
-        <w:r>
-          <w:rPr>
-            <w:noProof/>
-            <w:webHidden/>
-          </w:rPr>
-          <w:fldChar w:fldCharType="separate"/>
-        </w:r>
-        <w:r>
-          <w:rPr>
-            <w:noProof/>
-            <w:webHidden/>
-          </w:rPr>
-          <w:t>13</w:t>
-        </w:r>
-        <w:r>
-          <w:rPr>
-            <w:noProof/>
-            <w:webHidden/>
-          </w:rPr>
-          <w:fldChar w:fldCharType="end"/>
-        </w:r>
-      </w:hyperlink>
-    </w:p>
-    <w:p>
-      <w:pPr>
-        <w:pStyle w:val="ndicedeilustraes"/>
-        <w:tabs>
-          <w:tab w:val="right" w:leader="dot" w:pos="9016"/>
-        </w:tabs>
-        <w:rPr>
-          <w:rFonts w:asciiTheme="minorHAnsi" w:eastAsiaTheme="minorEastAsia" w:hAnsiTheme="minorHAnsi" w:cstheme="minorBidi"/>
-          <w:noProof/>
-          <w:kern w:val="2"/>
-          <w:sz w:val="22"/>
-          <w:szCs w:val="22"/>
-          <w:lang w:val="en-GB" w:eastAsia="en-GB"/>
-          <w14:ligatures w14:val="standardContextual"/>
-        </w:rPr>
-      </w:pPr>
-      <w:hyperlink w:anchor="_Toc150003571" w:history="1">
+      <w:hyperlink w:anchor="_Toc150330510" w:history="1">
         <w:r>
           <w:rPr>
             <w:rStyle w:val="Hiperligao"/>
@@ -2666,7 +2740,7 @@
             <w:noProof/>
             <w:webHidden/>
           </w:rPr>
-          <w:instrText xml:space="preserve"> PAGEREF _Toc150003571 \h </w:instrText>
+          <w:instrText xml:space="preserve"> PAGEREF _Toc150330510 \h </w:instrText>
         </w:r>
         <w:r>
           <w:rPr>
@@ -2686,7 +2760,7 @@
             <w:noProof/>
             <w:webHidden/>
           </w:rPr>
-          <w:t>13</w:t>
+          <w:t>8</w:t>
         </w:r>
         <w:r>
           <w:rPr>
@@ -2990,7 +3064,7 @@
       <w:pPr>
         <w:pStyle w:val="Ttulo1"/>
       </w:pPr>
-      <w:bookmarkStart w:id="0" w:name="_Toc150003533"/>
+      <w:bookmarkStart w:id="0" w:name="_Toc150330471"/>
       <w:r>
         <w:lastRenderedPageBreak/>
         <w:t>Introdução</w:t>
@@ -3283,7 +3357,7 @@
           <w:numId w:val="27"/>
         </w:numPr>
       </w:pPr>
-      <w:bookmarkStart w:id="1" w:name="_Toc150003534"/>
+      <w:bookmarkStart w:id="1" w:name="_Toc150330472"/>
       <w:r>
         <w:t>Enquadramento</w:t>
       </w:r>
@@ -3405,7 +3479,7 @@
           <w:numId w:val="27"/>
         </w:numPr>
       </w:pPr>
-      <w:bookmarkStart w:id="2" w:name="_Toc150003535"/>
+      <w:bookmarkStart w:id="2" w:name="_Toc150330473"/>
       <w:r>
         <w:t>Estrutura do documento</w:t>
       </w:r>
@@ -3485,6 +3559,7 @@
           <w:headerReference w:type="default" r:id="rId13"/>
           <w:pgSz w:w="11906" w:h="16838"/>
           <w:pgMar w:top="1440" w:right="1440" w:bottom="1440" w:left="1440" w:header="708" w:footer="708" w:gutter="0"/>
+          <w:pgNumType w:start="1"/>
           <w:cols w:space="708"/>
           <w:docGrid w:linePitch="360"/>
         </w:sectPr>
@@ -3494,7 +3569,7 @@
       <w:pPr>
         <w:pStyle w:val="Ttulo1"/>
       </w:pPr>
-      <w:bookmarkStart w:id="3" w:name="_Toc150003536"/>
+      <w:bookmarkStart w:id="3" w:name="_Toc150330474"/>
       <w:r>
         <w:lastRenderedPageBreak/>
         <w:t>Instigadores do projeto</w:t>
@@ -3729,6 +3804,8 @@
       <w:bookmarkStart w:id="17" w:name="_Toc148725965"/>
       <w:bookmarkStart w:id="18" w:name="_Toc148726183"/>
       <w:bookmarkStart w:id="19" w:name="_Toc150003537"/>
+      <w:bookmarkStart w:id="20" w:name="_Toc150330425"/>
+      <w:bookmarkStart w:id="21" w:name="_Toc150330475"/>
       <w:bookmarkEnd w:id="4"/>
       <w:bookmarkEnd w:id="5"/>
       <w:bookmarkEnd w:id="6"/>
@@ -3745,6 +3822,8 @@
       <w:bookmarkEnd w:id="17"/>
       <w:bookmarkEnd w:id="18"/>
       <w:bookmarkEnd w:id="19"/>
+      <w:bookmarkEnd w:id="20"/>
+      <w:bookmarkEnd w:id="21"/>
     </w:p>
     <w:p>
       <w:pPr>
@@ -3769,23 +3848,23 @@
           <w:lang w:eastAsia="en-GB"/>
         </w:rPr>
       </w:pPr>
-      <w:bookmarkStart w:id="20" w:name="_Toc147680677"/>
-      <w:bookmarkStart w:id="21" w:name="_Toc147681741"/>
-      <w:bookmarkStart w:id="22" w:name="_Toc147689693"/>
-      <w:bookmarkStart w:id="23" w:name="_Toc147689915"/>
-      <w:bookmarkStart w:id="24" w:name="_Toc148380937"/>
-      <w:bookmarkStart w:id="25" w:name="_Toc148384352"/>
-      <w:bookmarkStart w:id="26" w:name="_Toc148476765"/>
-      <w:bookmarkStart w:id="27" w:name="_Toc148513954"/>
-      <w:bookmarkStart w:id="28" w:name="_Toc148555634"/>
-      <w:bookmarkStart w:id="29" w:name="_Toc148556012"/>
-      <w:bookmarkStart w:id="30" w:name="_Toc148557893"/>
-      <w:bookmarkStart w:id="31" w:name="_Toc148558203"/>
-      <w:bookmarkStart w:id="32" w:name="_Toc148725966"/>
-      <w:bookmarkStart w:id="33" w:name="_Toc148726184"/>
-      <w:bookmarkStart w:id="34" w:name="_Toc150003538"/>
-      <w:bookmarkEnd w:id="20"/>
-      <w:bookmarkEnd w:id="21"/>
+      <w:bookmarkStart w:id="22" w:name="_Toc147680677"/>
+      <w:bookmarkStart w:id="23" w:name="_Toc147681741"/>
+      <w:bookmarkStart w:id="24" w:name="_Toc147689693"/>
+      <w:bookmarkStart w:id="25" w:name="_Toc147689915"/>
+      <w:bookmarkStart w:id="26" w:name="_Toc148380937"/>
+      <w:bookmarkStart w:id="27" w:name="_Toc148384352"/>
+      <w:bookmarkStart w:id="28" w:name="_Toc148476765"/>
+      <w:bookmarkStart w:id="29" w:name="_Toc148513954"/>
+      <w:bookmarkStart w:id="30" w:name="_Toc148555634"/>
+      <w:bookmarkStart w:id="31" w:name="_Toc148556012"/>
+      <w:bookmarkStart w:id="32" w:name="_Toc148557893"/>
+      <w:bookmarkStart w:id="33" w:name="_Toc148558203"/>
+      <w:bookmarkStart w:id="34" w:name="_Toc148725966"/>
+      <w:bookmarkStart w:id="35" w:name="_Toc148726184"/>
+      <w:bookmarkStart w:id="36" w:name="_Toc150003538"/>
+      <w:bookmarkStart w:id="37" w:name="_Toc150330426"/>
+      <w:bookmarkStart w:id="38" w:name="_Toc150330476"/>
       <w:bookmarkEnd w:id="22"/>
       <w:bookmarkEnd w:id="23"/>
       <w:bookmarkEnd w:id="24"/>
@@ -3799,6 +3878,10 @@
       <w:bookmarkEnd w:id="32"/>
       <w:bookmarkEnd w:id="33"/>
       <w:bookmarkEnd w:id="34"/>
+      <w:bookmarkEnd w:id="35"/>
+      <w:bookmarkEnd w:id="36"/>
+      <w:bookmarkEnd w:id="37"/>
+      <w:bookmarkEnd w:id="38"/>
     </w:p>
     <w:p>
       <w:pPr>
@@ -3823,25 +3906,23 @@
           <w:lang w:eastAsia="en-GB"/>
         </w:rPr>
       </w:pPr>
-      <w:bookmarkStart w:id="35" w:name="_Toc147680678"/>
-      <w:bookmarkStart w:id="36" w:name="_Toc147681742"/>
-      <w:bookmarkStart w:id="37" w:name="_Toc147689694"/>
-      <w:bookmarkStart w:id="38" w:name="_Toc147689916"/>
-      <w:bookmarkStart w:id="39" w:name="_Toc148380938"/>
-      <w:bookmarkStart w:id="40" w:name="_Toc148384353"/>
-      <w:bookmarkStart w:id="41" w:name="_Toc148476766"/>
-      <w:bookmarkStart w:id="42" w:name="_Toc148513955"/>
-      <w:bookmarkStart w:id="43" w:name="_Toc148555635"/>
-      <w:bookmarkStart w:id="44" w:name="_Toc148556013"/>
-      <w:bookmarkStart w:id="45" w:name="_Toc148557894"/>
-      <w:bookmarkStart w:id="46" w:name="_Toc148558204"/>
-      <w:bookmarkStart w:id="47" w:name="_Toc148725967"/>
-      <w:bookmarkStart w:id="48" w:name="_Toc148726185"/>
-      <w:bookmarkStart w:id="49" w:name="_Toc150003539"/>
-      <w:bookmarkEnd w:id="35"/>
-      <w:bookmarkEnd w:id="36"/>
-      <w:bookmarkEnd w:id="37"/>
-      <w:bookmarkEnd w:id="38"/>
+      <w:bookmarkStart w:id="39" w:name="_Toc147680678"/>
+      <w:bookmarkStart w:id="40" w:name="_Toc147681742"/>
+      <w:bookmarkStart w:id="41" w:name="_Toc147689694"/>
+      <w:bookmarkStart w:id="42" w:name="_Toc147689916"/>
+      <w:bookmarkStart w:id="43" w:name="_Toc148380938"/>
+      <w:bookmarkStart w:id="44" w:name="_Toc148384353"/>
+      <w:bookmarkStart w:id="45" w:name="_Toc148476766"/>
+      <w:bookmarkStart w:id="46" w:name="_Toc148513955"/>
+      <w:bookmarkStart w:id="47" w:name="_Toc148555635"/>
+      <w:bookmarkStart w:id="48" w:name="_Toc148556013"/>
+      <w:bookmarkStart w:id="49" w:name="_Toc148557894"/>
+      <w:bookmarkStart w:id="50" w:name="_Toc148558204"/>
+      <w:bookmarkStart w:id="51" w:name="_Toc148725967"/>
+      <w:bookmarkStart w:id="52" w:name="_Toc148726185"/>
+      <w:bookmarkStart w:id="53" w:name="_Toc150003539"/>
+      <w:bookmarkStart w:id="54" w:name="_Toc150330427"/>
+      <w:bookmarkStart w:id="55" w:name="_Toc150330477"/>
       <w:bookmarkEnd w:id="39"/>
       <w:bookmarkEnd w:id="40"/>
       <w:bookmarkEnd w:id="41"/>
@@ -3853,6 +3934,12 @@
       <w:bookmarkEnd w:id="47"/>
       <w:bookmarkEnd w:id="48"/>
       <w:bookmarkEnd w:id="49"/>
+      <w:bookmarkEnd w:id="50"/>
+      <w:bookmarkEnd w:id="51"/>
+      <w:bookmarkEnd w:id="52"/>
+      <w:bookmarkEnd w:id="53"/>
+      <w:bookmarkEnd w:id="54"/>
+      <w:bookmarkEnd w:id="55"/>
     </w:p>
     <w:p>
       <w:pPr>
@@ -3877,8 +3964,12 @@
           <w:lang w:eastAsia="en-GB"/>
         </w:rPr>
       </w:pPr>
-      <w:bookmarkStart w:id="50" w:name="_Toc150003540"/>
-      <w:bookmarkEnd w:id="50"/>
+      <w:bookmarkStart w:id="56" w:name="_Toc150003540"/>
+      <w:bookmarkStart w:id="57" w:name="_Toc150330428"/>
+      <w:bookmarkStart w:id="58" w:name="_Toc150330478"/>
+      <w:bookmarkEnd w:id="56"/>
+      <w:bookmarkEnd w:id="57"/>
+      <w:bookmarkEnd w:id="58"/>
     </w:p>
     <w:p>
       <w:pPr>
@@ -3903,21 +3994,25 @@
           <w:lang w:eastAsia="en-GB"/>
         </w:rPr>
       </w:pPr>
-      <w:bookmarkStart w:id="51" w:name="_Toc150003541"/>
-      <w:bookmarkEnd w:id="51"/>
+      <w:bookmarkStart w:id="59" w:name="_Toc150003541"/>
+      <w:bookmarkStart w:id="60" w:name="_Toc150330429"/>
+      <w:bookmarkStart w:id="61" w:name="_Toc150330479"/>
+      <w:bookmarkEnd w:id="59"/>
+      <w:bookmarkEnd w:id="60"/>
+      <w:bookmarkEnd w:id="61"/>
     </w:p>
     <w:p>
       <w:pPr>
         <w:pStyle w:val="Ttulo2"/>
       </w:pPr>
-      <w:bookmarkStart w:id="52" w:name="_Toc150003542"/>
+      <w:bookmarkStart w:id="62" w:name="_Toc150330480"/>
       <w:r>
         <w:t>Objetivos</w:t>
       </w:r>
       <w:r>
         <w:t xml:space="preserve"> do sistema</w:t>
       </w:r>
-      <w:bookmarkEnd w:id="52"/>
+      <w:bookmarkEnd w:id="62"/>
     </w:p>
     <w:p>
       <w:pPr>
@@ -4109,11 +4204,11 @@
       <w:pPr>
         <w:pStyle w:val="Ttulo2"/>
       </w:pPr>
-      <w:bookmarkStart w:id="53" w:name="_Toc150003543"/>
+      <w:bookmarkStart w:id="63" w:name="_Toc150330481"/>
       <w:r>
         <w:t>Intervenientes</w:t>
       </w:r>
-      <w:bookmarkEnd w:id="53"/>
+      <w:bookmarkEnd w:id="63"/>
     </w:p>
     <w:p>
       <w:pPr>
@@ -4406,8 +4501,8 @@
           <w:lang w:eastAsia="en-GB"/>
         </w:rPr>
       </w:pPr>
-      <w:bookmarkStart w:id="54" w:name="_Ref147689683"/>
-      <w:bookmarkStart w:id="55" w:name="_Toc150003556"/>
+      <w:bookmarkStart w:id="64" w:name="_Ref147689683"/>
+      <w:bookmarkStart w:id="65" w:name="_Toc150330494"/>
       <w:r>
         <w:t xml:space="preserve">Figura </w:t>
       </w:r>
@@ -4429,11 +4524,11 @@
       <w:r>
         <w:fldChar w:fldCharType="end"/>
       </w:r>
-      <w:bookmarkEnd w:id="54"/>
+      <w:bookmarkEnd w:id="64"/>
       <w:r>
         <w:t xml:space="preserve"> - Roda dos intervenientes</w:t>
       </w:r>
-      <w:bookmarkEnd w:id="55"/>
+      <w:bookmarkEnd w:id="65"/>
     </w:p>
     <w:p>
       <w:pPr>
@@ -4447,11 +4542,11 @@
       <w:pPr>
         <w:pStyle w:val="Ttulo2"/>
       </w:pPr>
-      <w:bookmarkStart w:id="56" w:name="_Toc150003544"/>
+      <w:bookmarkStart w:id="66" w:name="_Toc150330482"/>
       <w:r>
         <w:t>Utilizadores do sistema</w:t>
       </w:r>
-      <w:bookmarkEnd w:id="56"/>
+      <w:bookmarkEnd w:id="66"/>
     </w:p>
     <w:p>
       <w:pPr>
@@ -4719,8 +4814,8 @@
           <w:lang w:eastAsia="en-GB"/>
         </w:rPr>
       </w:pPr>
-      <w:bookmarkStart w:id="57" w:name="_Ref147681584"/>
-      <w:bookmarkStart w:id="58" w:name="_Toc150003557"/>
+      <w:bookmarkStart w:id="67" w:name="_Ref147681584"/>
+      <w:bookmarkStart w:id="68" w:name="_Toc150330495"/>
       <w:r>
         <w:t xml:space="preserve">Figura </w:t>
       </w:r>
@@ -4742,7 +4837,7 @@
       <w:r>
         <w:fldChar w:fldCharType="end"/>
       </w:r>
-      <w:bookmarkEnd w:id="57"/>
+      <w:bookmarkEnd w:id="67"/>
       <w:r>
         <w:t xml:space="preserve"> - Matriz poder-interesse do Saúde </w:t>
       </w:r>
@@ -4758,7 +4853,7 @@
       <w:r>
         <w:t>Line</w:t>
       </w:r>
-      <w:bookmarkEnd w:id="58"/>
+      <w:bookmarkEnd w:id="68"/>
       <w:proofErr w:type="spellEnd"/>
     </w:p>
     <w:p>
@@ -4780,7 +4875,7 @@
       <w:pPr>
         <w:pStyle w:val="Ttulo1"/>
       </w:pPr>
-      <w:bookmarkStart w:id="59" w:name="_Toc150003545"/>
+      <w:bookmarkStart w:id="69" w:name="_Toc150330483"/>
       <w:r>
         <w:lastRenderedPageBreak/>
         <w:t>Análise</w:t>
@@ -4788,7 +4883,7 @@
       <w:r>
         <w:t xml:space="preserve"> de requisitos</w:t>
       </w:r>
-      <w:bookmarkEnd w:id="59"/>
+      <w:bookmarkEnd w:id="69"/>
     </w:p>
     <w:p>
       <w:pPr>
@@ -4823,27 +4918,27 @@
           <w:numId w:val="29"/>
         </w:numPr>
       </w:pPr>
-      <w:bookmarkStart w:id="60" w:name="_Toc148384358"/>
-      <w:bookmarkStart w:id="61" w:name="_Toc148476771"/>
-      <w:bookmarkStart w:id="62" w:name="_Toc148513960"/>
-      <w:bookmarkStart w:id="63" w:name="_Toc148555640"/>
-      <w:bookmarkStart w:id="64" w:name="_Toc148556018"/>
-      <w:bookmarkStart w:id="65" w:name="_Toc148557899"/>
-      <w:bookmarkStart w:id="66" w:name="_Toc148558209"/>
-      <w:bookmarkStart w:id="67" w:name="_Toc148725972"/>
-      <w:bookmarkStart w:id="68" w:name="_Toc150003546"/>
-      <w:bookmarkEnd w:id="60"/>
-      <w:bookmarkEnd w:id="61"/>
-      <w:bookmarkEnd w:id="62"/>
-      <w:bookmarkEnd w:id="63"/>
-      <w:bookmarkEnd w:id="64"/>
-      <w:bookmarkEnd w:id="65"/>
-      <w:bookmarkEnd w:id="66"/>
-      <w:bookmarkEnd w:id="67"/>
+      <w:bookmarkStart w:id="70" w:name="_Toc148384358"/>
+      <w:bookmarkStart w:id="71" w:name="_Toc148476771"/>
+      <w:bookmarkStart w:id="72" w:name="_Toc148513960"/>
+      <w:bookmarkStart w:id="73" w:name="_Toc148555640"/>
+      <w:bookmarkStart w:id="74" w:name="_Toc148556018"/>
+      <w:bookmarkStart w:id="75" w:name="_Toc148557899"/>
+      <w:bookmarkStart w:id="76" w:name="_Toc148558209"/>
+      <w:bookmarkStart w:id="77" w:name="_Toc148725972"/>
+      <w:bookmarkStart w:id="78" w:name="_Toc150330484"/>
+      <w:bookmarkEnd w:id="70"/>
+      <w:bookmarkEnd w:id="71"/>
+      <w:bookmarkEnd w:id="72"/>
+      <w:bookmarkEnd w:id="73"/>
+      <w:bookmarkEnd w:id="74"/>
+      <w:bookmarkEnd w:id="75"/>
+      <w:bookmarkEnd w:id="76"/>
+      <w:bookmarkEnd w:id="77"/>
       <w:r>
         <w:t>Requisitos funcionais</w:t>
       </w:r>
-      <w:bookmarkEnd w:id="68"/>
+      <w:bookmarkEnd w:id="78"/>
     </w:p>
     <w:p>
       <w:pPr>
@@ -5389,8 +5484,8 @@
       <w:pPr>
         <w:pStyle w:val="Legenda"/>
       </w:pPr>
-      <w:bookmarkStart w:id="69" w:name="_Ref148384234"/>
-      <w:bookmarkStart w:id="70" w:name="_Toc150003558"/>
+      <w:bookmarkStart w:id="79" w:name="_Ref148384234"/>
+      <w:bookmarkStart w:id="80" w:name="_Toc150330496"/>
       <w:r>
         <w:t xml:space="preserve">Figura </w:t>
       </w:r>
@@ -5412,11 +5507,11 @@
       <w:r>
         <w:fldChar w:fldCharType="end"/>
       </w:r>
-      <w:bookmarkEnd w:id="69"/>
+      <w:bookmarkEnd w:id="79"/>
       <w:r>
         <w:t xml:space="preserve"> - Caso de uso para o SI da SOL</w:t>
       </w:r>
-      <w:bookmarkEnd w:id="70"/>
+      <w:bookmarkEnd w:id="80"/>
     </w:p>
     <w:p/>
     <w:p>
@@ -5483,8 +5578,8 @@
       <w:pPr>
         <w:pStyle w:val="Legenda"/>
       </w:pPr>
-      <w:bookmarkStart w:id="71" w:name="_Ref148556003"/>
-      <w:bookmarkStart w:id="72" w:name="_Toc150003559"/>
+      <w:bookmarkStart w:id="81" w:name="_Ref148556003"/>
+      <w:bookmarkStart w:id="82" w:name="_Toc150330497"/>
       <w:r>
         <w:t xml:space="preserve">Figura </w:t>
       </w:r>
@@ -5506,14 +5601,14 @@
       <w:r>
         <w:fldChar w:fldCharType="end"/>
       </w:r>
-      <w:bookmarkEnd w:id="71"/>
+      <w:bookmarkEnd w:id="81"/>
       <w:r>
         <w:t xml:space="preserve"> - Casos de uso para a </w:t>
       </w:r>
       <w:r>
         <w:t>gestão de contas</w:t>
       </w:r>
-      <w:bookmarkEnd w:id="72"/>
+      <w:bookmarkEnd w:id="82"/>
     </w:p>
     <w:p/>
     <w:p>
@@ -5579,8 +5674,8 @@
       <w:pPr>
         <w:pStyle w:val="Legenda"/>
       </w:pPr>
-      <w:bookmarkStart w:id="73" w:name="_Ref148383719"/>
-      <w:bookmarkStart w:id="74" w:name="_Toc150003560"/>
+      <w:bookmarkStart w:id="83" w:name="_Ref148383719"/>
+      <w:bookmarkStart w:id="84" w:name="_Toc150330498"/>
       <w:r>
         <w:t xml:space="preserve">Figura </w:t>
       </w:r>
@@ -5602,11 +5697,11 @@
       <w:r>
         <w:fldChar w:fldCharType="end"/>
       </w:r>
-      <w:bookmarkEnd w:id="73"/>
+      <w:bookmarkEnd w:id="83"/>
       <w:r>
         <w:t xml:space="preserve"> - Casos de uso da gestão do sistema</w:t>
       </w:r>
-      <w:bookmarkEnd w:id="74"/>
+      <w:bookmarkEnd w:id="84"/>
     </w:p>
     <w:p>
       <w:pPr>
@@ -5672,8 +5767,8 @@
       <w:pPr>
         <w:pStyle w:val="Legenda"/>
       </w:pPr>
-      <w:bookmarkStart w:id="75" w:name="_Ref148384345"/>
-      <w:bookmarkStart w:id="76" w:name="_Toc150003561"/>
+      <w:bookmarkStart w:id="85" w:name="_Ref148384345"/>
+      <w:bookmarkStart w:id="86" w:name="_Toc150330499"/>
       <w:r>
         <w:t xml:space="preserve">Figura </w:t>
       </w:r>
@@ -5695,7 +5790,7 @@
       <w:r>
         <w:fldChar w:fldCharType="end"/>
       </w:r>
-      <w:bookmarkEnd w:id="75"/>
+      <w:bookmarkEnd w:id="85"/>
       <w:r>
         <w:t xml:space="preserve"> - Casos de uso da</w:t>
       </w:r>
@@ -5705,7 +5800,7 @@
       <w:r>
         <w:t xml:space="preserve"> de consultas</w:t>
       </w:r>
-      <w:bookmarkEnd w:id="76"/>
+      <w:bookmarkEnd w:id="86"/>
     </w:p>
     <w:p>
       <w:pPr>
@@ -5931,8 +6026,8 @@
         <w:pStyle w:val="Legenda"/>
         <w:spacing w:before="240"/>
       </w:pPr>
-      <w:bookmarkStart w:id="77" w:name="_Ref148386307"/>
-      <w:bookmarkStart w:id="78" w:name="_Toc150003563"/>
+      <w:bookmarkStart w:id="87" w:name="_Ref148386307"/>
+      <w:bookmarkStart w:id="88" w:name="_Toc150330502"/>
       <w:r>
         <w:t xml:space="preserve">Tabela </w:t>
       </w:r>
@@ -5954,11 +6049,11 @@
       <w:r>
         <w:fldChar w:fldCharType="end"/>
       </w:r>
-      <w:bookmarkEnd w:id="77"/>
+      <w:bookmarkEnd w:id="87"/>
       <w:r>
         <w:t xml:space="preserve"> - RF de utilizador</w:t>
       </w:r>
-      <w:bookmarkEnd w:id="78"/>
+      <w:bookmarkEnd w:id="88"/>
     </w:p>
     <w:tbl>
       <w:tblPr>
@@ -6371,7 +6466,7 @@
         <w:pStyle w:val="Legenda"/>
         <w:spacing w:before="240"/>
       </w:pPr>
-      <w:bookmarkStart w:id="79" w:name="_Toc150003564"/>
+      <w:bookmarkStart w:id="89" w:name="_Toc150330503"/>
       <w:r>
         <w:lastRenderedPageBreak/>
         <w:t xml:space="preserve">Tabela </w:t>
@@ -6397,7 +6492,7 @@
       <w:r>
         <w:t xml:space="preserve"> - RF de utente</w:t>
       </w:r>
-      <w:bookmarkEnd w:id="79"/>
+      <w:bookmarkEnd w:id="89"/>
     </w:p>
     <w:tbl>
       <w:tblPr>
@@ -6685,7 +6780,7 @@
         <w:pStyle w:val="Legenda"/>
         <w:spacing w:before="240"/>
       </w:pPr>
-      <w:bookmarkStart w:id="80" w:name="_Toc150003565"/>
+      <w:bookmarkStart w:id="90" w:name="_Toc150330504"/>
       <w:r>
         <w:t xml:space="preserve">Tabela </w:t>
       </w:r>
@@ -6710,7 +6805,7 @@
       <w:r>
         <w:t xml:space="preserve"> - RF de médico</w:t>
       </w:r>
-      <w:bookmarkEnd w:id="80"/>
+      <w:bookmarkEnd w:id="90"/>
     </w:p>
     <w:tbl>
       <w:tblPr>
@@ -6868,7 +6963,7 @@
         <w:pStyle w:val="Legenda"/>
         <w:spacing w:before="240"/>
       </w:pPr>
-      <w:bookmarkStart w:id="81" w:name="_Toc150003566"/>
+      <w:bookmarkStart w:id="91" w:name="_Toc150330505"/>
       <w:r>
         <w:t xml:space="preserve">Tabela </w:t>
       </w:r>
@@ -6893,7 +6988,7 @@
       <w:r>
         <w:t xml:space="preserve"> - RF de gestor</w:t>
       </w:r>
-      <w:bookmarkEnd w:id="81"/>
+      <w:bookmarkEnd w:id="91"/>
     </w:p>
     <w:tbl>
       <w:tblPr>
@@ -7021,8 +7116,8 @@
         <w:pStyle w:val="Legenda"/>
         <w:spacing w:before="240"/>
       </w:pPr>
-      <w:bookmarkStart w:id="82" w:name="_Ref148386540"/>
-      <w:bookmarkStart w:id="83" w:name="_Toc150003567"/>
+      <w:bookmarkStart w:id="92" w:name="_Ref148386540"/>
+      <w:bookmarkStart w:id="93" w:name="_Toc150330506"/>
       <w:r>
         <w:t xml:space="preserve">Tabela </w:t>
       </w:r>
@@ -7044,11 +7139,11 @@
       <w:r>
         <w:fldChar w:fldCharType="end"/>
       </w:r>
-      <w:bookmarkEnd w:id="82"/>
+      <w:bookmarkEnd w:id="92"/>
       <w:r>
         <w:t xml:space="preserve"> - RF de administrativo</w:t>
       </w:r>
-      <w:bookmarkEnd w:id="83"/>
+      <w:bookmarkEnd w:id="93"/>
     </w:p>
     <w:p>
       <w:pPr>
@@ -7072,11 +7167,11 @@
       <w:pPr>
         <w:pStyle w:val="Ttulo2"/>
       </w:pPr>
-      <w:bookmarkStart w:id="84" w:name="_Toc150003547"/>
+      <w:bookmarkStart w:id="94" w:name="_Toc150330485"/>
       <w:r>
         <w:t>Requisitos não funcionais</w:t>
       </w:r>
-      <w:bookmarkEnd w:id="84"/>
+      <w:bookmarkEnd w:id="94"/>
     </w:p>
     <w:p>
       <w:pPr>
@@ -7495,8 +7590,8 @@
           <w:rStyle w:val="x4k7w5x"/>
         </w:rPr>
       </w:pPr>
-      <w:bookmarkStart w:id="85" w:name="_Ref148474188"/>
-      <w:bookmarkStart w:id="86" w:name="_Toc150003568"/>
+      <w:bookmarkStart w:id="95" w:name="_Ref148474188"/>
+      <w:bookmarkStart w:id="96" w:name="_Toc150330507"/>
       <w:r>
         <w:t xml:space="preserve">Tabela </w:t>
       </w:r>
@@ -7518,11 +7613,11 @@
       <w:r>
         <w:fldChar w:fldCharType="end"/>
       </w:r>
-      <w:bookmarkEnd w:id="85"/>
+      <w:bookmarkEnd w:id="95"/>
       <w:r>
         <w:t xml:space="preserve"> - Requisitos não funcionais do SOL</w:t>
       </w:r>
-      <w:bookmarkEnd w:id="86"/>
+      <w:bookmarkEnd w:id="96"/>
     </w:p>
     <w:p>
       <w:pPr>
@@ -7943,8 +8038,8 @@
         <w:pStyle w:val="Legenda"/>
         <w:spacing w:before="240"/>
       </w:pPr>
-      <w:bookmarkStart w:id="87" w:name="_Ref148474822"/>
-      <w:bookmarkStart w:id="88" w:name="_Toc150003569"/>
+      <w:bookmarkStart w:id="97" w:name="_Ref148474822"/>
+      <w:bookmarkStart w:id="98" w:name="_Toc150330508"/>
       <w:r>
         <w:t xml:space="preserve">Tabela </w:t>
       </w:r>
@@ -7966,11 +8061,11 @@
       <w:r>
         <w:fldChar w:fldCharType="end"/>
       </w:r>
-      <w:bookmarkEnd w:id="87"/>
+      <w:bookmarkEnd w:id="97"/>
       <w:r>
         <w:t xml:space="preserve"> - Regras de negócio do SOL</w:t>
       </w:r>
-      <w:bookmarkEnd w:id="88"/>
+      <w:bookmarkEnd w:id="98"/>
     </w:p>
     <w:p>
       <w:pPr>
@@ -8290,8 +8385,8 @@
           <w:lang w:eastAsia="en-GB"/>
         </w:rPr>
       </w:pPr>
-      <w:bookmarkStart w:id="89" w:name="_Ref148475697"/>
-      <w:bookmarkStart w:id="90" w:name="_Toc150003570"/>
+      <w:bookmarkStart w:id="99" w:name="_Ref148475697"/>
+      <w:bookmarkStart w:id="100" w:name="_Toc150330509"/>
       <w:r>
         <w:t xml:space="preserve">Tabela </w:t>
       </w:r>
@@ -8313,11 +8408,11 @@
       <w:r>
         <w:fldChar w:fldCharType="end"/>
       </w:r>
-      <w:bookmarkEnd w:id="89"/>
+      <w:bookmarkEnd w:id="99"/>
       <w:r>
         <w:t xml:space="preserve"> - Pressupostos do SOL</w:t>
       </w:r>
-      <w:bookmarkEnd w:id="90"/>
+      <w:bookmarkEnd w:id="100"/>
     </w:p>
     <w:p>
       <w:pPr>
@@ -8700,8 +8795,8 @@
         <w:pStyle w:val="Legenda"/>
         <w:spacing w:before="240"/>
       </w:pPr>
-      <w:bookmarkStart w:id="91" w:name="_Ref148476626"/>
-      <w:bookmarkStart w:id="92" w:name="_Toc150003571"/>
+      <w:bookmarkStart w:id="101" w:name="_Ref148476626"/>
+      <w:bookmarkStart w:id="102" w:name="_Toc150330510"/>
       <w:r>
         <w:t xml:space="preserve">Tabela </w:t>
       </w:r>
@@ -8723,11 +8818,11 @@
       <w:r>
         <w:fldChar w:fldCharType="end"/>
       </w:r>
-      <w:bookmarkEnd w:id="91"/>
+      <w:bookmarkEnd w:id="101"/>
       <w:r>
         <w:t xml:space="preserve"> - Restrições do SOL</w:t>
       </w:r>
-      <w:bookmarkEnd w:id="92"/>
+      <w:bookmarkEnd w:id="102"/>
     </w:p>
     <w:p>
       <w:pPr>
@@ -8799,8 +8894,8 @@
                       <w:szCs w:val="26"/>
                     </w:rPr>
                   </w:pPr>
-                  <w:bookmarkStart w:id="93" w:name="_Ref149920745"/>
-                  <w:bookmarkStart w:id="94" w:name="_Toc150003562"/>
+                  <w:bookmarkStart w:id="103" w:name="_Ref149920745"/>
+                  <w:bookmarkStart w:id="104" w:name="_Toc150330500"/>
                   <w:r>
                     <w:t xml:space="preserve">Figura </w:t>
                   </w:r>
@@ -8822,11 +8917,11 @@
                   <w:r>
                     <w:fldChar w:fldCharType="end"/>
                   </w:r>
-                  <w:bookmarkEnd w:id="93"/>
+                  <w:bookmarkEnd w:id="103"/>
                   <w:r>
                     <w:t xml:space="preserve"> - Diagrama Entidade Relação do SOL</w:t>
                   </w:r>
-                  <w:bookmarkEnd w:id="94"/>
+                  <w:bookmarkEnd w:id="104"/>
                 </w:p>
               </w:txbxContent>
             </v:textbox>
@@ -8839,7 +8934,7 @@
           <w:noProof/>
         </w:rPr>
         <w:drawing>
-          <wp:anchor distT="0" distB="0" distL="114300" distR="114300" simplePos="0" relativeHeight="251658752" behindDoc="0" locked="0" layoutInCell="1" allowOverlap="1" wp14:anchorId="1AE59140" wp14:editId="1B7B4D2D">
+          <wp:anchor distT="0" distB="0" distL="114300" distR="114300" simplePos="0" relativeHeight="251658240" behindDoc="0" locked="0" layoutInCell="1" allowOverlap="1" wp14:anchorId="1AE59140" wp14:editId="1B7B4D2D">
             <wp:simplePos x="0" y="0"/>
             <wp:positionH relativeFrom="column">
               <wp:posOffset>-553085</wp:posOffset>
@@ -8918,8 +9013,12 @@
           <w:lang w:eastAsia="en-GB"/>
         </w:rPr>
       </w:pPr>
-      <w:bookmarkStart w:id="95" w:name="_Toc150003548"/>
-      <w:bookmarkEnd w:id="95"/>
+      <w:bookmarkStart w:id="105" w:name="_Toc150003548"/>
+      <w:bookmarkStart w:id="106" w:name="_Toc150330436"/>
+      <w:bookmarkStart w:id="107" w:name="_Toc150330486"/>
+      <w:bookmarkEnd w:id="105"/>
+      <w:bookmarkEnd w:id="106"/>
+      <w:bookmarkEnd w:id="107"/>
     </w:p>
     <w:p>
       <w:pPr>
@@ -8944,8 +9043,12 @@
           <w:lang w:eastAsia="en-GB"/>
         </w:rPr>
       </w:pPr>
-      <w:bookmarkStart w:id="96" w:name="_Toc150003549"/>
-      <w:bookmarkEnd w:id="96"/>
+      <w:bookmarkStart w:id="108" w:name="_Toc150003549"/>
+      <w:bookmarkStart w:id="109" w:name="_Toc150330437"/>
+      <w:bookmarkStart w:id="110" w:name="_Toc150330487"/>
+      <w:bookmarkEnd w:id="108"/>
+      <w:bookmarkEnd w:id="109"/>
+      <w:bookmarkEnd w:id="110"/>
     </w:p>
     <w:p>
       <w:pPr>
@@ -8970,174 +9073,152 @@
           <w:lang w:eastAsia="en-GB"/>
         </w:rPr>
       </w:pPr>
-      <w:bookmarkStart w:id="97" w:name="_Toc150003550"/>
-      <w:bookmarkEnd w:id="97"/>
+      <w:bookmarkStart w:id="111" w:name="_Toc150003550"/>
+      <w:bookmarkStart w:id="112" w:name="_Toc150330438"/>
+      <w:bookmarkStart w:id="113" w:name="_Toc150330488"/>
+      <w:bookmarkEnd w:id="111"/>
+      <w:bookmarkEnd w:id="112"/>
+      <w:bookmarkEnd w:id="113"/>
     </w:p>
     <w:p>
       <w:pPr>
         <w:pStyle w:val="Ttulo2"/>
-        <w:sectPr>
-          <w:headerReference w:type="default" r:id="rId24"/>
-          <w:pgSz w:w="11906" w:h="16838"/>
-          <w:pgMar w:top="1440" w:right="1440" w:bottom="1440" w:left="1440" w:header="708" w:footer="708" w:gutter="0"/>
-          <w:cols w:space="708"/>
-          <w:docGrid w:linePitch="360"/>
-        </w:sectPr>
-      </w:pPr>
-      <w:bookmarkStart w:id="98" w:name="_Toc150003551"/>
-      <w:r>
-        <w:t>as</w:t>
-      </w:r>
-      <w:bookmarkEnd w:id="98"/>
-    </w:p>
-    <w:p>
-      <w:pPr>
-        <w:pStyle w:val="Ttulo1"/>
-      </w:pPr>
-      <w:bookmarkStart w:id="99" w:name="_Toc150003552"/>
-      <w:r>
-        <w:lastRenderedPageBreak/>
-        <w:t>Implementação</w:t>
-      </w:r>
-      <w:bookmarkEnd w:id="99"/>
+      </w:pPr>
+      <w:bookmarkStart w:id="114" w:name="_Toc150330489"/>
+      <w:r>
+        <w:t>Processo de negócio</w:t>
+      </w:r>
+      <w:bookmarkEnd w:id="114"/>
     </w:p>
     <w:p>
       <w:pPr>
         <w:ind w:firstLine="360"/>
       </w:pPr>
       <w:r>
-        <w:t>Durante este capítulo será exposta toda a documentação da implementação do sistema da SOL, iniciando-se com a base de dados em PostgreSQL.</w:t>
-      </w:r>
-    </w:p>
-    <w:p>
-      <w:pPr>
+        <w:t xml:space="preserve">O processo de negócio mais importante no SOL será a marcação de consultas a partir do formulário. O diagrama de atividades na </w:t>
+      </w:r>
+      <w:r>
+        <w:fldChar w:fldCharType="begin"/>
+      </w:r>
+      <w:r>
+        <w:instrText xml:space="preserve"> REF _Ref150327803 \h </w:instrText>
+      </w:r>
+      <w:r>
+        <w:fldChar w:fldCharType="separate"/>
+      </w:r>
+      <w:r>
+        <w:t xml:space="preserve">Figura </w:t>
+      </w:r>
+      <w:r>
+        <w:rPr>
+          <w:noProof/>
+        </w:rPr>
+        <w:t>8</w:t>
+      </w:r>
+      <w:r>
+        <w:fldChar w:fldCharType="end"/>
+      </w:r>
+      <w:r>
+        <w:t xml:space="preserve"> representa o processo de marcação de consulta:</w:t>
+      </w:r>
+    </w:p>
+    <w:p>
+      <w:pPr>
+        <w:keepNext/>
         <w:ind w:firstLine="360"/>
       </w:pPr>
-    </w:p>
-    <w:p>
-      <w:pPr>
-        <w:pStyle w:val="Ttulo2"/>
-      </w:pPr>
-      <w:bookmarkStart w:id="100" w:name="_Toc150003553"/>
-      <w:r>
-        <w:t>Base de dados</w:t>
-      </w:r>
-      <w:bookmarkEnd w:id="100"/>
-    </w:p>
-    <w:p>
-      <w:pPr>
-        <w:ind w:firstLine="360"/>
-        <w:rPr>
-          <w:lang w:eastAsia="en-GB"/>
-        </w:rPr>
-      </w:pPr>
-      <w:r>
-        <w:rPr>
-          <w:lang w:eastAsia="en-GB"/>
-        </w:rPr>
-        <w:t>A base de dados para a SOL será implementada em PostgreSQL, com recurso ao PGAdmin e colocada online através do Render, para que esta seja acessível mais tarde, na implementação da</w:t>
-      </w:r>
-      <w:r>
-        <w:rPr>
-          <w:lang w:eastAsia="en-GB"/>
-        </w:rPr>
-        <w:t xml:space="preserve"> </w:t>
-      </w:r>
-      <w:proofErr w:type="spellStart"/>
-      <w:r>
-        <w:rPr>
-          <w:i/>
-          <w:iCs/>
-        </w:rPr>
-        <w:t>a</w:t>
-      </w:r>
-      <w:r>
-        <w:rPr>
-          <w:i/>
-          <w:iCs/>
-        </w:rPr>
-        <w:t>pplication</w:t>
-      </w:r>
-      <w:proofErr w:type="spellEnd"/>
-      <w:r>
-        <w:rPr>
-          <w:i/>
-          <w:iCs/>
-        </w:rPr>
-        <w:t xml:space="preserve"> </w:t>
-      </w:r>
-      <w:proofErr w:type="spellStart"/>
-      <w:r>
-        <w:rPr>
-          <w:i/>
-          <w:iCs/>
-        </w:rPr>
-        <w:t>p</w:t>
-      </w:r>
-      <w:r>
-        <w:rPr>
-          <w:i/>
-          <w:iCs/>
-        </w:rPr>
-        <w:t>rogramming</w:t>
-      </w:r>
-      <w:proofErr w:type="spellEnd"/>
-      <w:r>
-        <w:rPr>
-          <w:i/>
-          <w:iCs/>
-        </w:rPr>
-        <w:t xml:space="preserve"> </w:t>
-      </w:r>
-      <w:r>
-        <w:rPr>
-          <w:i/>
-          <w:iCs/>
-        </w:rPr>
-        <w:t>i</w:t>
-      </w:r>
-      <w:r>
-        <w:rPr>
-          <w:i/>
-          <w:iCs/>
-        </w:rPr>
-        <w:t>nterface</w:t>
-      </w:r>
-      <w:r>
-        <w:rPr>
-          <w:lang w:eastAsia="en-GB"/>
-        </w:rPr>
-        <w:t xml:space="preserve"> </w:t>
-      </w:r>
-      <w:r>
-        <w:rPr>
-          <w:lang w:eastAsia="en-GB"/>
-        </w:rPr>
-        <w:t xml:space="preserve">– doravante </w:t>
-      </w:r>
-      <w:r>
-        <w:rPr>
-          <w:lang w:eastAsia="en-GB"/>
-        </w:rPr>
-        <w:t>API.</w:t>
-      </w:r>
-    </w:p>
-    <w:p/>
-    <w:p>
-      <w:pPr>
-        <w:tabs>
-          <w:tab w:val="left" w:pos="1298"/>
-        </w:tabs>
-      </w:pPr>
-      <w:r>
-        <w:tab/>
-      </w:r>
-    </w:p>
-    <w:p>
-      <w:pPr>
-        <w:tabs>
-          <w:tab w:val="left" w:pos="1298"/>
-        </w:tabs>
+      <w:r>
+        <w:rPr>
+          <w:noProof/>
+        </w:rPr>
+        <w:drawing>
+          <wp:inline distT="0" distB="0" distL="0" distR="0" wp14:anchorId="240CC6E6" wp14:editId="193736DB">
+            <wp:extent cx="5731510" cy="4328795"/>
+            <wp:effectExtent l="0" t="0" r="0" b="0"/>
+            <wp:docPr id="100242777" name="Imagem 1" descr="Uma imagem com texto, diagrama, captura de ecrã, file&#10;&#10;Descrição gerada automaticamente"/>
+            <wp:cNvGraphicFramePr>
+              <a:graphicFrameLocks xmlns:a="http://schemas.openxmlformats.org/drawingml/2006/main" noChangeAspect="1"/>
+            </wp:cNvGraphicFramePr>
+            <a:graphic xmlns:a="http://schemas.openxmlformats.org/drawingml/2006/main">
+              <a:graphicData uri="http://schemas.openxmlformats.org/drawingml/2006/picture">
+                <pic:pic xmlns:pic="http://schemas.openxmlformats.org/drawingml/2006/picture">
+                  <pic:nvPicPr>
+                    <pic:cNvPr id="100242777" name="Imagem 1" descr="Uma imagem com texto, diagrama, captura de ecrã, file&#10;&#10;Descrição gerada automaticamente"/>
+                    <pic:cNvPicPr/>
+                  </pic:nvPicPr>
+                  <pic:blipFill>
+                    <a:blip r:embed="rId24">
+                      <a:extLst>
+                        <a:ext uri="{28A0092B-C50C-407E-A947-70E740481C1C}">
+                          <a14:useLocalDpi xmlns:a14="http://schemas.microsoft.com/office/drawing/2010/main" val="0"/>
+                        </a:ext>
+                      </a:extLst>
+                    </a:blip>
+                    <a:stretch>
+                      <a:fillRect/>
+                    </a:stretch>
+                  </pic:blipFill>
+                  <pic:spPr>
+                    <a:xfrm>
+                      <a:off x="0" y="0"/>
+                      <a:ext cx="5731510" cy="4328795"/>
+                    </a:xfrm>
+                    <a:prstGeom prst="rect">
+                      <a:avLst/>
+                    </a:prstGeom>
+                  </pic:spPr>
+                </pic:pic>
+              </a:graphicData>
+            </a:graphic>
+          </wp:inline>
+        </w:drawing>
+      </w:r>
+    </w:p>
+    <w:p>
+      <w:pPr>
+        <w:pStyle w:val="Legenda"/>
+      </w:pPr>
+      <w:bookmarkStart w:id="115" w:name="_Ref150327803"/>
+      <w:bookmarkStart w:id="116" w:name="_Toc150330501"/>
+      <w:r>
+        <w:t xml:space="preserve">Figura </w:t>
+      </w:r>
+      <w:r>
+        <w:fldChar w:fldCharType="begin"/>
+      </w:r>
+      <w:r>
+        <w:instrText xml:space="preserve"> SEQ Figura \* ARABIC </w:instrText>
+      </w:r>
+      <w:r>
+        <w:fldChar w:fldCharType="separate"/>
+      </w:r>
+      <w:r>
+        <w:rPr>
+          <w:noProof/>
+        </w:rPr>
+        <w:t>8</w:t>
+      </w:r>
+      <w:r>
+        <w:fldChar w:fldCharType="end"/>
+      </w:r>
+      <w:bookmarkEnd w:id="115"/>
+      <w:r>
+        <w:t xml:space="preserve"> - Diagrama de atividades de marcação de consulta por um formulário</w:t>
+      </w:r>
+      <w:bookmarkEnd w:id="116"/>
+    </w:p>
+    <w:p>
+      <w:pPr>
+        <w:rPr>
+          <w:lang w:eastAsia="en-GB"/>
+        </w:rPr>
+      </w:pPr>
+    </w:p>
+    <w:p>
+      <w:pPr>
+        <w:rPr>
+          <w:lang w:eastAsia="en-GB"/>
+        </w:rPr>
         <w:sectPr>
           <w:headerReference w:type="default" r:id="rId25"/>
           <w:pgSz w:w="11906" w:h="16838"/>
@@ -9146,26 +9227,155 @@
           <w:docGrid w:linePitch="360"/>
         </w:sectPr>
       </w:pPr>
+    </w:p>
+    <w:p>
+      <w:pPr>
+        <w:pStyle w:val="Ttulo1"/>
+      </w:pPr>
+      <w:bookmarkStart w:id="117" w:name="_Toc150330490"/>
+      <w:r>
+        <w:lastRenderedPageBreak/>
+        <w:t>Implementação</w:t>
+      </w:r>
+      <w:bookmarkEnd w:id="117"/>
+    </w:p>
+    <w:p>
+      <w:pPr>
+        <w:ind w:firstLine="360"/>
+      </w:pPr>
+      <w:r>
+        <w:t>Durante este capítulo será exposta toda a documentação da implementação do sistema da SOL, iniciando-se com a base de dados em PostgreSQL.</w:t>
+      </w:r>
+    </w:p>
+    <w:p>
+      <w:pPr>
+        <w:ind w:firstLine="360"/>
+      </w:pPr>
+    </w:p>
+    <w:p>
+      <w:pPr>
+        <w:pStyle w:val="Ttulo2"/>
+      </w:pPr>
+      <w:bookmarkStart w:id="118" w:name="_Toc150330491"/>
+      <w:r>
+        <w:t>Base de dados</w:t>
+      </w:r>
+      <w:bookmarkEnd w:id="118"/>
+    </w:p>
+    <w:p>
+      <w:pPr>
+        <w:ind w:firstLine="360"/>
+        <w:rPr>
+          <w:lang w:eastAsia="en-GB"/>
+        </w:rPr>
+      </w:pPr>
+      <w:r>
+        <w:rPr>
+          <w:lang w:eastAsia="en-GB"/>
+        </w:rPr>
+        <w:t>A base de dados para a SOL será implementada em PostgreSQL, com recurso ao PGAdmin e colocada online através do Render, para que esta seja acessível mais tarde, na implementação da</w:t>
+      </w:r>
+      <w:r>
+        <w:rPr>
+          <w:lang w:eastAsia="en-GB"/>
+        </w:rPr>
+        <w:t xml:space="preserve"> </w:t>
+      </w:r>
+      <w:proofErr w:type="spellStart"/>
+      <w:r>
+        <w:rPr>
+          <w:i/>
+          <w:iCs/>
+        </w:rPr>
+        <w:t>a</w:t>
+      </w:r>
+      <w:r>
+        <w:rPr>
+          <w:i/>
+          <w:iCs/>
+        </w:rPr>
+        <w:t>pplication</w:t>
+      </w:r>
+      <w:proofErr w:type="spellEnd"/>
+      <w:r>
+        <w:rPr>
+          <w:i/>
+          <w:iCs/>
+        </w:rPr>
+        <w:t xml:space="preserve"> </w:t>
+      </w:r>
+      <w:proofErr w:type="spellStart"/>
+      <w:r>
+        <w:rPr>
+          <w:i/>
+          <w:iCs/>
+        </w:rPr>
+        <w:t>p</w:t>
+      </w:r>
+      <w:r>
+        <w:rPr>
+          <w:i/>
+          <w:iCs/>
+        </w:rPr>
+        <w:t>rogramming</w:t>
+      </w:r>
+      <w:proofErr w:type="spellEnd"/>
+      <w:r>
+        <w:rPr>
+          <w:i/>
+          <w:iCs/>
+        </w:rPr>
+        <w:t xml:space="preserve"> </w:t>
+      </w:r>
+      <w:r>
+        <w:rPr>
+          <w:i/>
+          <w:iCs/>
+        </w:rPr>
+        <w:t>i</w:t>
+      </w:r>
+      <w:r>
+        <w:rPr>
+          <w:i/>
+          <w:iCs/>
+        </w:rPr>
+        <w:t>nterface</w:t>
+      </w:r>
+      <w:r>
+        <w:rPr>
+          <w:lang w:eastAsia="en-GB"/>
+        </w:rPr>
+        <w:t xml:space="preserve"> </w:t>
+      </w:r>
+      <w:r>
+        <w:rPr>
+          <w:lang w:eastAsia="en-GB"/>
+        </w:rPr>
+        <w:t xml:space="preserve">– doravante </w:t>
+      </w:r>
+      <w:r>
+        <w:rPr>
+          <w:lang w:eastAsia="en-GB"/>
+        </w:rPr>
+        <w:t>API.</w:t>
+      </w:r>
+    </w:p>
+    <w:p/>
+    <w:p>
+      <w:pPr>
+        <w:tabs>
+          <w:tab w:val="left" w:pos="1298"/>
+        </w:tabs>
+      </w:pPr>
       <w:r>
         <w:tab/>
       </w:r>
     </w:p>
     <w:p>
       <w:pPr>
-        <w:pStyle w:val="Ttulo1"/>
-      </w:pPr>
-      <w:bookmarkStart w:id="101" w:name="_Toc150003554"/>
-      <w:r>
-        <w:lastRenderedPageBreak/>
-        <w:t>Conclusão</w:t>
-      </w:r>
-      <w:bookmarkEnd w:id="101"/>
-    </w:p>
-    <w:p>
-      <w:pPr>
-        <w:rPr>
-          <w:lang w:eastAsia="en-GB"/>
-        </w:rPr>
+        <w:tabs>
+          <w:tab w:val="left" w:pos="1298"/>
+        </w:tabs>
         <w:sectPr>
           <w:headerReference w:type="default" r:id="rId26"/>
           <w:pgSz w:w="11906" w:h="16838"/>
@@ -9174,17 +9384,45 @@
           <w:docGrid w:linePitch="360"/>
         </w:sectPr>
       </w:pPr>
+      <w:r>
+        <w:tab/>
+      </w:r>
     </w:p>
     <w:p>
       <w:pPr>
         <w:pStyle w:val="Ttulo1"/>
       </w:pPr>
-      <w:bookmarkStart w:id="102" w:name="_Toc150003555"/>
+      <w:bookmarkStart w:id="119" w:name="_Toc150330492"/>
+      <w:r>
+        <w:lastRenderedPageBreak/>
+        <w:t>Conclusão</w:t>
+      </w:r>
+      <w:bookmarkEnd w:id="119"/>
+    </w:p>
+    <w:p>
+      <w:pPr>
+        <w:rPr>
+          <w:lang w:eastAsia="en-GB"/>
+        </w:rPr>
+        <w:sectPr>
+          <w:headerReference w:type="default" r:id="rId27"/>
+          <w:pgSz w:w="11906" w:h="16838"/>
+          <w:pgMar w:top="1440" w:right="1440" w:bottom="1440" w:left="1440" w:header="708" w:footer="708" w:gutter="0"/>
+          <w:cols w:space="708"/>
+          <w:docGrid w:linePitch="360"/>
+        </w:sectPr>
+      </w:pPr>
+    </w:p>
+    <w:p>
+      <w:pPr>
+        <w:pStyle w:val="Ttulo1"/>
+      </w:pPr>
+      <w:bookmarkStart w:id="120" w:name="_Toc150330493"/>
       <w:r>
         <w:lastRenderedPageBreak/>
         <w:t>Bibliografia</w:t>
       </w:r>
-      <w:bookmarkEnd w:id="102"/>
+      <w:bookmarkEnd w:id="120"/>
     </w:p>
     <w:p>
       <w:pPr>
@@ -9357,7 +9595,7 @@
       </w:r>
     </w:p>
     <w:sectPr>
-      <w:headerReference w:type="default" r:id="rId27"/>
+      <w:headerReference w:type="default" r:id="rId28"/>
       <w:pgSz w:w="11906" w:h="16838"/>
       <w:pgMar w:top="1440" w:right="1440" w:bottom="1440" w:left="1440" w:header="708" w:footer="708" w:gutter="0"/>
       <w:cols w:space="708"/>
@@ -9484,7 +9722,7 @@
         <w:noProof/>
       </w:rPr>
       <w:drawing>
-        <wp:anchor distT="0" distB="0" distL="114300" distR="114300" simplePos="0" relativeHeight="251631616" behindDoc="0" locked="0" layoutInCell="1" allowOverlap="1" wp14:anchorId="48A1E868" wp14:editId="52EBE1D7">
+        <wp:anchor distT="0" distB="0" distL="114300" distR="114300" simplePos="0" relativeHeight="251646464" behindDoc="0" locked="0" layoutInCell="1" allowOverlap="1" wp14:anchorId="48A1E868" wp14:editId="52EBE1D7">
           <wp:simplePos x="0" y="0"/>
           <wp:positionH relativeFrom="margin">
             <wp:posOffset>5448300</wp:posOffset>
@@ -9555,7 +9793,7 @@
         <w:noProof/>
       </w:rPr>
       <w:drawing>
-        <wp:anchor distT="0" distB="0" distL="114300" distR="114300" simplePos="0" relativeHeight="251650048" behindDoc="0" locked="0" layoutInCell="1" allowOverlap="1" wp14:anchorId="09A07A14" wp14:editId="33BA2018">
+        <wp:anchor distT="0" distB="0" distL="114300" distR="114300" simplePos="0" relativeHeight="251655680" behindDoc="0" locked="0" layoutInCell="1" allowOverlap="1" wp14:anchorId="09A07A14" wp14:editId="33BA2018">
           <wp:simplePos x="0" y="0"/>
           <wp:positionH relativeFrom="margin">
             <wp:posOffset>5448300</wp:posOffset>
@@ -9629,7 +9867,7 @@
         <w:noProof/>
       </w:rPr>
       <w:drawing>
-        <wp:anchor distT="0" distB="0" distL="114300" distR="114300" simplePos="0" relativeHeight="251638784" behindDoc="0" locked="0" layoutInCell="1" allowOverlap="1" wp14:anchorId="18A06DD7" wp14:editId="6AC39A8C">
+        <wp:anchor distT="0" distB="0" distL="114300" distR="114300" simplePos="0" relativeHeight="251648512" behindDoc="0" locked="0" layoutInCell="1" allowOverlap="1" wp14:anchorId="18A06DD7" wp14:editId="6AC39A8C">
           <wp:simplePos x="0" y="0"/>
           <wp:positionH relativeFrom="margin">
             <wp:posOffset>5448300</wp:posOffset>
@@ -9703,7 +9941,7 @@
         <w:noProof/>
       </w:rPr>
       <w:drawing>
-        <wp:anchor distT="0" distB="0" distL="114300" distR="114300" simplePos="0" relativeHeight="251643904" behindDoc="0" locked="0" layoutInCell="1" allowOverlap="1" wp14:anchorId="1E988FBF" wp14:editId="07F8125B">
+        <wp:anchor distT="0" distB="0" distL="114300" distR="114300" simplePos="0" relativeHeight="251650560" behindDoc="0" locked="0" layoutInCell="1" allowOverlap="1" wp14:anchorId="1E988FBF" wp14:editId="07F8125B">
           <wp:simplePos x="0" y="0"/>
           <wp:positionH relativeFrom="margin">
             <wp:posOffset>5448300</wp:posOffset>
@@ -9782,7 +10020,7 @@
         <w:noProof/>
       </w:rPr>
       <w:drawing>
-        <wp:anchor distT="0" distB="0" distL="114300" distR="114300" simplePos="0" relativeHeight="251658240" behindDoc="0" locked="0" layoutInCell="1" allowOverlap="1" wp14:anchorId="15B28E1B" wp14:editId="47690E05">
+        <wp:anchor distT="0" distB="0" distL="114300" distR="114300" simplePos="0" relativeHeight="251665920" behindDoc="0" locked="0" layoutInCell="1" allowOverlap="1" wp14:anchorId="15B28E1B" wp14:editId="47690E05">
           <wp:simplePos x="0" y="0"/>
           <wp:positionH relativeFrom="margin">
             <wp:posOffset>8593434</wp:posOffset>
@@ -9861,7 +10099,7 @@
         <w:noProof/>
       </w:rPr>
       <w:drawing>
-        <wp:anchor distT="0" distB="0" distL="114300" distR="114300" simplePos="0" relativeHeight="251670528" behindDoc="0" locked="0" layoutInCell="1" allowOverlap="1" wp14:anchorId="4C40A2C0" wp14:editId="231A9A0E">
+        <wp:anchor distT="0" distB="0" distL="114300" distR="114300" simplePos="0" relativeHeight="251663872" behindDoc="0" locked="0" layoutInCell="1" allowOverlap="1" wp14:anchorId="4C40A2C0" wp14:editId="231A9A0E">
           <wp:simplePos x="0" y="0"/>
           <wp:positionH relativeFrom="margin">
             <wp:posOffset>5468454</wp:posOffset>
@@ -9872,7 +10110,7 @@
           <wp:extent cx="716915" cy="716915"/>
           <wp:effectExtent l="0" t="0" r="6985" b="6985"/>
           <wp:wrapNone/>
-          <wp:docPr id="1815745679" name="Imagem 1815745679" descr="Uma imagem com logótipo&#10;&#10;Descrição gerada automaticamente"/>
+          <wp:docPr id="389524503" name="Imagem 389524503" descr="Uma imagem com logótipo&#10;&#10;Descrição gerada automaticamente"/>
           <wp:cNvGraphicFramePr>
             <a:graphicFrameLocks xmlns:a="http://schemas.openxmlformats.org/drawingml/2006/main" noChangeAspect="1"/>
           </wp:cNvGraphicFramePr>
@@ -9922,7 +10160,7 @@
         <w:noProof/>
       </w:rPr>
       <w:drawing>
-        <wp:anchor distT="0" distB="0" distL="114300" distR="114300" simplePos="0" relativeHeight="251683840" behindDoc="0" locked="0" layoutInCell="1" allowOverlap="1" wp14:anchorId="15B5F5AC" wp14:editId="244BA1DF">
+        <wp:anchor distT="0" distB="0" distL="114300" distR="114300" simplePos="0" relativeHeight="251670016" behindDoc="0" locked="0" layoutInCell="1" allowOverlap="1" wp14:anchorId="15B5F5AC" wp14:editId="244BA1DF">
           <wp:simplePos x="0" y="0"/>
           <wp:positionH relativeFrom="margin">
             <wp:posOffset>8593434</wp:posOffset>
@@ -9933,7 +10171,7 @@
           <wp:extent cx="716915" cy="716915"/>
           <wp:effectExtent l="0" t="0" r="6985" b="6985"/>
           <wp:wrapNone/>
-          <wp:docPr id="617179921" name="Imagem 617179921" descr="Uma imagem com logótipo&#10;&#10;Descrição gerada automaticamente"/>
+          <wp:docPr id="147461284" name="Imagem 147461284" descr="Uma imagem com logótipo&#10;&#10;Descrição gerada automaticamente"/>
           <wp:cNvGraphicFramePr>
             <a:graphicFrameLocks xmlns:a="http://schemas.openxmlformats.org/drawingml/2006/main" noChangeAspect="1"/>
           </wp:cNvGraphicFramePr>
@@ -10001,7 +10239,7 @@
         <w:noProof/>
       </w:rPr>
       <w:drawing>
-        <wp:anchor distT="0" distB="0" distL="114300" distR="114300" simplePos="0" relativeHeight="251651072" behindDoc="0" locked="0" layoutInCell="1" allowOverlap="1" wp14:anchorId="62D75ED4" wp14:editId="4E94E287">
+        <wp:anchor distT="0" distB="0" distL="114300" distR="114300" simplePos="0" relativeHeight="251657728" behindDoc="0" locked="0" layoutInCell="1" allowOverlap="1" wp14:anchorId="62D75ED4" wp14:editId="4E94E287">
           <wp:simplePos x="0" y="0"/>
           <wp:positionH relativeFrom="margin">
             <wp:posOffset>5385916</wp:posOffset>
@@ -10062,7 +10300,7 @@
         <w:noProof/>
       </w:rPr>
       <w:drawing>
-        <wp:anchor distT="0" distB="0" distL="114300" distR="114300" simplePos="0" relativeHeight="251644928" behindDoc="0" locked="0" layoutInCell="1" allowOverlap="1" wp14:anchorId="0E10912D" wp14:editId="52E4EF38">
+        <wp:anchor distT="0" distB="0" distL="114300" distR="114300" simplePos="0" relativeHeight="251652608" behindDoc="0" locked="0" layoutInCell="1" allowOverlap="1" wp14:anchorId="0E10912D" wp14:editId="52E4EF38">
           <wp:simplePos x="0" y="0"/>
           <wp:positionH relativeFrom="margin">
             <wp:posOffset>8593434</wp:posOffset>
@@ -10141,7 +10379,7 @@
         <w:noProof/>
       </w:rPr>
       <w:drawing>
-        <wp:anchor distT="0" distB="0" distL="114300" distR="114300" simplePos="0" relativeHeight="251652096" behindDoc="0" locked="0" layoutInCell="1" allowOverlap="1" wp14:anchorId="657D9043" wp14:editId="066E1004">
+        <wp:anchor distT="0" distB="0" distL="114300" distR="114300" simplePos="0" relativeHeight="251659776" behindDoc="0" locked="0" layoutInCell="1" allowOverlap="1" wp14:anchorId="657D9043" wp14:editId="066E1004">
           <wp:simplePos x="0" y="0"/>
           <wp:positionH relativeFrom="margin">
             <wp:posOffset>5448300</wp:posOffset>
@@ -13062,6 +13300,36 @@
     </w:lvlOverride>
   </w:num>
   <w:num w:numId="30" w16cid:durableId="19086741">
+    <w:abstractNumId w:val="10"/>
+    <w:lvlOverride w:ilvl="0">
+      <w:startOverride w:val="1"/>
+    </w:lvlOverride>
+    <w:lvlOverride w:ilvl="1">
+      <w:startOverride w:val="1"/>
+    </w:lvlOverride>
+    <w:lvlOverride w:ilvl="2">
+      <w:startOverride w:val="1"/>
+    </w:lvlOverride>
+    <w:lvlOverride w:ilvl="3">
+      <w:startOverride w:val="1"/>
+    </w:lvlOverride>
+    <w:lvlOverride w:ilvl="4">
+      <w:startOverride w:val="1"/>
+    </w:lvlOverride>
+    <w:lvlOverride w:ilvl="5">
+      <w:startOverride w:val="1"/>
+    </w:lvlOverride>
+    <w:lvlOverride w:ilvl="6">
+      <w:startOverride w:val="1"/>
+    </w:lvlOverride>
+    <w:lvlOverride w:ilvl="7">
+      <w:startOverride w:val="1"/>
+    </w:lvlOverride>
+    <w:lvlOverride w:ilvl="8">
+      <w:startOverride w:val="1"/>
+    </w:lvlOverride>
+  </w:num>
+  <w:num w:numId="31" w16cid:durableId="316881245">
     <w:abstractNumId w:val="10"/>
     <w:lvlOverride w:ilvl="0">
       <w:startOverride w:val="1"/>

</xml_diff>

<commit_message>
acabamento das tabelas, iniciação do create e inserção de documentos de apoio
</commit_message>
<xml_diff>
--- a/Relatorio_ES.docx
+++ b/Relatorio_ES.docx
@@ -2827,14 +2827,14 @@
         <w:rPr>
           <w:i/>
           <w:iCs/>
-          <w:lang w:val="en-GB" w:eastAsia="en-GB"/>
+          <w:lang w:eastAsia="en-GB"/>
         </w:rPr>
       </w:pPr>
       <w:r>
         <w:rPr>
           <w:b/>
           <w:bCs/>
-          <w:lang w:val="en-GB" w:eastAsia="en-GB"/>
+          <w:lang w:eastAsia="en-GB"/>
         </w:rPr>
         <w:t>API</w:t>
       </w:r>
@@ -2842,7 +2842,7 @@
         <w:rPr>
           <w:b/>
           <w:bCs/>
-          <w:lang w:val="en-GB" w:eastAsia="en-GB"/>
+          <w:lang w:eastAsia="en-GB"/>
         </w:rPr>
         <w:tab/>
       </w:r>
@@ -2850,38 +2850,58 @@
         <w:rPr>
           <w:b/>
           <w:bCs/>
-          <w:lang w:val="en-GB" w:eastAsia="en-GB"/>
+          <w:lang w:eastAsia="en-GB"/>
         </w:rPr>
         <w:tab/>
       </w:r>
+      <w:proofErr w:type="spellStart"/>
       <w:r>
         <w:rPr>
           <w:i/>
           <w:iCs/>
-          <w:lang w:val="en-GB" w:eastAsia="en-GB"/>
-        </w:rPr>
-        <w:t>Application Programming In</w:t>
-      </w:r>
+          <w:lang w:eastAsia="en-GB"/>
+        </w:rPr>
+        <w:t>Application</w:t>
+      </w:r>
+      <w:proofErr w:type="spellEnd"/>
       <w:r>
         <w:rPr>
           <w:i/>
           <w:iCs/>
-          <w:lang w:val="en-GB" w:eastAsia="en-GB"/>
-        </w:rPr>
-        <w:t>terface</w:t>
-      </w:r>
-    </w:p>
-    <w:p>
-      <w:pPr>
-        <w:rPr>
-          <w:lang w:val="en-GB" w:eastAsia="en-GB"/>
+          <w:lang w:eastAsia="en-GB"/>
+        </w:rPr>
+        <w:t xml:space="preserve"> </w:t>
+      </w:r>
+      <w:proofErr w:type="spellStart"/>
+      <w:r>
+        <w:rPr>
+          <w:i/>
+          <w:iCs/>
+          <w:lang w:eastAsia="en-GB"/>
+        </w:rPr>
+        <w:t>Programming</w:t>
+      </w:r>
+      <w:proofErr w:type="spellEnd"/>
+      <w:r>
+        <w:rPr>
+          <w:i/>
+          <w:iCs/>
+          <w:lang w:eastAsia="en-GB"/>
+        </w:rPr>
+        <w:t xml:space="preserve"> Interface</w:t>
+      </w:r>
+    </w:p>
+    <w:p>
+      <w:pPr>
+        <w:rPr>
+          <w:lang w:eastAsia="en-GB"/>
         </w:rPr>
       </w:pPr>
       <w:r>
         <w:rPr>
           <w:b/>
           <w:bCs/>
-          <w:lang w:val="en-GB" w:eastAsia="en-GB"/>
+          <w:lang w:eastAsia="en-GB"/>
         </w:rPr>
         <w:t>RF</w:t>
       </w:r>
@@ -2889,7 +2909,7 @@
         <w:rPr>
           <w:b/>
           <w:bCs/>
-          <w:lang w:val="en-GB" w:eastAsia="en-GB"/>
+          <w:lang w:eastAsia="en-GB"/>
         </w:rPr>
         <w:tab/>
       </w:r>
@@ -2897,37 +2917,15 @@
         <w:rPr>
           <w:b/>
           <w:bCs/>
-          <w:lang w:val="en-GB" w:eastAsia="en-GB"/>
+          <w:lang w:eastAsia="en-GB"/>
         </w:rPr>
         <w:tab/>
       </w:r>
-      <w:proofErr w:type="spellStart"/>
-      <w:r>
-        <w:rPr>
-          <w:lang w:val="en-GB" w:eastAsia="en-GB"/>
-        </w:rPr>
-        <w:t>Requisito</w:t>
-      </w:r>
-      <w:proofErr w:type="spellEnd"/>
-      <w:r>
-        <w:rPr>
-          <w:lang w:val="en-GB" w:eastAsia="en-GB"/>
-        </w:rPr>
-        <w:t xml:space="preserve">(s) </w:t>
-      </w:r>
-      <w:proofErr w:type="spellStart"/>
-      <w:r>
-        <w:rPr>
-          <w:lang w:val="en-GB" w:eastAsia="en-GB"/>
-        </w:rPr>
-        <w:t>funcional</w:t>
-      </w:r>
-      <w:proofErr w:type="spellEnd"/>
-      <w:r>
-        <w:rPr>
-          <w:lang w:val="en-GB" w:eastAsia="en-GB"/>
-        </w:rPr>
-        <w:t>(ais)</w:t>
+      <w:r>
+        <w:rPr>
+          <w:lang w:eastAsia="en-GB"/>
+        </w:rPr>
+        <w:t>Requisito(s) funcional(ais)</w:t>
       </w:r>
     </w:p>
     <w:p>
@@ -7595,25 +7593,7 @@
                 <w:szCs w:val="26"/>
                 <w:lang w:val="pt-PT"/>
               </w:rPr>
-              <w:t xml:space="preserve"> </w:t>
-            </w:r>
-            <w:proofErr w:type="gramStart"/>
-            <w:r>
-              <w:rPr>
-                <w:sz w:val="26"/>
-                <w:szCs w:val="26"/>
-                <w:lang w:val="pt-PT"/>
-              </w:rPr>
-              <w:t>mantendo mesmas</w:t>
-            </w:r>
-            <w:proofErr w:type="gramEnd"/>
-            <w:r>
-              <w:rPr>
-                <w:sz w:val="26"/>
-                <w:szCs w:val="26"/>
-                <w:lang w:val="pt-PT"/>
-              </w:rPr>
-              <w:t xml:space="preserve"> </w:t>
+              <w:t xml:space="preserve"> mantendo mesmas </w:t>
             </w:r>
             <w:r>
               <w:rPr>
@@ -9506,7 +9486,51 @@
         <w:t>API.</w:t>
       </w:r>
     </w:p>
-    <w:p/>
+    <w:p>
+      <w:pPr>
+        <w:ind w:firstLine="360"/>
+        <w:rPr>
+          <w:lang w:eastAsia="en-GB"/>
+        </w:rPr>
+      </w:pPr>
+    </w:p>
+    <w:p>
+      <w:pPr>
+        <w:pStyle w:val="Ttulo3"/>
+      </w:pPr>
+      <w:r>
+        <w:t>Entidades</w:t>
+      </w:r>
+    </w:p>
+    <w:p>
+      <w:pPr>
+        <w:ind w:firstLine="360"/>
+      </w:pPr>
+      <w:r>
+        <w:t xml:space="preserve">A tabela </w:t>
+      </w:r>
+      <w:proofErr w:type="spellStart"/>
+      <w:r>
+        <w:rPr>
+          <w:i/>
+          <w:iCs/>
+        </w:rPr>
+        <w:t>forma_farmaceutica</w:t>
+      </w:r>
+      <w:proofErr w:type="spellEnd"/>
+      <w:r>
+        <w:t xml:space="preserve"> refere-se a como o medicamento é, por exemplo, se é em xarope, </w:t>
+      </w:r>
+      <w:r>
+        <w:t>cápsula, comprimido, entre outras formas.</w:t>
+      </w:r>
+      <w:r>
+        <w:t xml:space="preserve"> </w:t>
+      </w:r>
+      <w:r>
+        <w:t xml:space="preserve">Os medicamentos com o mesmo nome podem ter várias formas de como são administrados, contribuindo para um maior conforto do utente, especialmente no caso de crianças que não consigam engolir comprimidos, o medicamento ter a opção se ser em xarope permite que o utente tome o medicamento de forma mais comoda. </w:t>
+      </w:r>
+    </w:p>
     <w:p>
       <w:pPr>
         <w:tabs>
@@ -9569,6 +9593,19 @@
         <w:t>Bibliografia</w:t>
       </w:r>
       <w:bookmarkEnd w:id="128"/>
+    </w:p>
+    <w:p>
+      <w:pPr>
+        <w:rPr>
+          <w:lang w:eastAsia="en-GB"/>
+        </w:rPr>
+      </w:pPr>
+      <w:r>
+        <w:rPr>
+          <w:lang w:eastAsia="en-GB"/>
+        </w:rPr>
+        <w:t>https://extranet.infarmed.pt/INFOMED-fo/pesquisa-avancada.xhtml</w:t>
+      </w:r>
     </w:p>
     <w:p>
       <w:pPr>
@@ -10780,6 +10817,385 @@
     </w:lvl>
   </w:abstractNum>
   <w:abstractNum w:abstractNumId="1" w15:restartNumberingAfterBreak="0">
+    <w:nsid w:val="060530B7"/>
+    <w:multiLevelType w:val="hybridMultilevel"/>
+    <w:tmpl w:val="2ECEE200"/>
+    <w:lvl w:ilvl="0" w:tplc="0809000F">
+      <w:start w:val="1"/>
+      <w:numFmt w:val="decimal"/>
+      <w:lvlText w:val="%1."/>
+      <w:lvlJc w:val="left"/>
+      <w:pPr>
+        <w:ind w:left="1291" w:hanging="360"/>
+      </w:pPr>
+    </w:lvl>
+    <w:lvl w:ilvl="1" w:tplc="08090019" w:tentative="1">
+      <w:start w:val="1"/>
+      <w:numFmt w:val="lowerLetter"/>
+      <w:lvlText w:val="%2."/>
+      <w:lvlJc w:val="left"/>
+      <w:pPr>
+        <w:ind w:left="2011" w:hanging="360"/>
+      </w:pPr>
+    </w:lvl>
+    <w:lvl w:ilvl="2" w:tplc="0809001B" w:tentative="1">
+      <w:start w:val="1"/>
+      <w:numFmt w:val="lowerRoman"/>
+      <w:lvlText w:val="%3."/>
+      <w:lvlJc w:val="right"/>
+      <w:pPr>
+        <w:ind w:left="2731" w:hanging="180"/>
+      </w:pPr>
+    </w:lvl>
+    <w:lvl w:ilvl="3" w:tplc="0809000F" w:tentative="1">
+      <w:start w:val="1"/>
+      <w:numFmt w:val="decimal"/>
+      <w:lvlText w:val="%4."/>
+      <w:lvlJc w:val="left"/>
+      <w:pPr>
+        <w:ind w:left="3451" w:hanging="360"/>
+      </w:pPr>
+    </w:lvl>
+    <w:lvl w:ilvl="4" w:tplc="08090019" w:tentative="1">
+      <w:start w:val="1"/>
+      <w:numFmt w:val="lowerLetter"/>
+      <w:lvlText w:val="%5."/>
+      <w:lvlJc w:val="left"/>
+      <w:pPr>
+        <w:ind w:left="4171" w:hanging="360"/>
+      </w:pPr>
+    </w:lvl>
+    <w:lvl w:ilvl="5" w:tplc="0809001B" w:tentative="1">
+      <w:start w:val="1"/>
+      <w:numFmt w:val="lowerRoman"/>
+      <w:lvlText w:val="%6."/>
+      <w:lvlJc w:val="right"/>
+      <w:pPr>
+        <w:ind w:left="4891" w:hanging="180"/>
+      </w:pPr>
+    </w:lvl>
+    <w:lvl w:ilvl="6" w:tplc="0809000F" w:tentative="1">
+      <w:start w:val="1"/>
+      <w:numFmt w:val="decimal"/>
+      <w:lvlText w:val="%7."/>
+      <w:lvlJc w:val="left"/>
+      <w:pPr>
+        <w:ind w:left="5611" w:hanging="360"/>
+      </w:pPr>
+    </w:lvl>
+    <w:lvl w:ilvl="7" w:tplc="08090019" w:tentative="1">
+      <w:start w:val="1"/>
+      <w:numFmt w:val="lowerLetter"/>
+      <w:lvlText w:val="%8."/>
+      <w:lvlJc w:val="left"/>
+      <w:pPr>
+        <w:ind w:left="6331" w:hanging="360"/>
+      </w:pPr>
+    </w:lvl>
+    <w:lvl w:ilvl="8" w:tplc="0809001B" w:tentative="1">
+      <w:start w:val="1"/>
+      <w:numFmt w:val="lowerRoman"/>
+      <w:lvlText w:val="%9."/>
+      <w:lvlJc w:val="right"/>
+      <w:pPr>
+        <w:ind w:left="7051" w:hanging="180"/>
+      </w:pPr>
+    </w:lvl>
+  </w:abstractNum>
+  <w:abstractNum w:abstractNumId="2" w15:restartNumberingAfterBreak="0">
+    <w:nsid w:val="0A8B1ED9"/>
+    <w:multiLevelType w:val="multilevel"/>
+    <w:tmpl w:val="1042090A"/>
+    <w:lvl w:ilvl="0">
+      <w:start w:val="1"/>
+      <w:numFmt w:val="decimal"/>
+      <w:lvlText w:val="%1."/>
+      <w:lvlJc w:val="left"/>
+      <w:pPr>
+        <w:ind w:left="360" w:hanging="360"/>
+      </w:pPr>
+      <w:rPr>
+        <w:rFonts w:hint="default"/>
+      </w:rPr>
+    </w:lvl>
+    <w:lvl w:ilvl="1">
+      <w:start w:val="1"/>
+      <w:numFmt w:val="decimal"/>
+      <w:lvlText w:val="%1.%2."/>
+      <w:lvlJc w:val="left"/>
+      <w:pPr>
+        <w:ind w:left="792" w:hanging="432"/>
+      </w:pPr>
+    </w:lvl>
+    <w:lvl w:ilvl="2">
+      <w:start w:val="1"/>
+      <w:numFmt w:val="decimal"/>
+      <w:lvlText w:val="%1.%2.%3."/>
+      <w:lvlJc w:val="left"/>
+      <w:pPr>
+        <w:ind w:left="1224" w:hanging="504"/>
+      </w:pPr>
+    </w:lvl>
+    <w:lvl w:ilvl="3">
+      <w:start w:val="1"/>
+      <w:numFmt w:val="decimal"/>
+      <w:lvlText w:val="%1.%2.%3.%4."/>
+      <w:lvlJc w:val="left"/>
+      <w:pPr>
+        <w:ind w:left="1728" w:hanging="648"/>
+      </w:pPr>
+    </w:lvl>
+    <w:lvl w:ilvl="4">
+      <w:start w:val="1"/>
+      <w:numFmt w:val="decimal"/>
+      <w:lvlText w:val="%1.%2.%3.%4.%5."/>
+      <w:lvlJc w:val="left"/>
+      <w:pPr>
+        <w:ind w:left="2232" w:hanging="792"/>
+      </w:pPr>
+    </w:lvl>
+    <w:lvl w:ilvl="5">
+      <w:start w:val="1"/>
+      <w:numFmt w:val="decimal"/>
+      <w:lvlText w:val="%1.%2.%3.%4.%5.%6."/>
+      <w:lvlJc w:val="left"/>
+      <w:pPr>
+        <w:ind w:left="2736" w:hanging="936"/>
+      </w:pPr>
+    </w:lvl>
+    <w:lvl w:ilvl="6">
+      <w:start w:val="1"/>
+      <w:numFmt w:val="decimal"/>
+      <w:lvlText w:val="%1.%2.%3.%4.%5.%6.%7."/>
+      <w:lvlJc w:val="left"/>
+      <w:pPr>
+        <w:ind w:left="3240" w:hanging="1080"/>
+      </w:pPr>
+    </w:lvl>
+    <w:lvl w:ilvl="7">
+      <w:start w:val="1"/>
+      <w:numFmt w:val="decimal"/>
+      <w:lvlText w:val="%1.%2.%3.%4.%5.%6.%7.%8."/>
+      <w:lvlJc w:val="left"/>
+      <w:pPr>
+        <w:ind w:left="3744" w:hanging="1224"/>
+      </w:pPr>
+    </w:lvl>
+    <w:lvl w:ilvl="8">
+      <w:start w:val="1"/>
+      <w:numFmt w:val="decimal"/>
+      <w:lvlText w:val="%1.%2.%3.%4.%5.%6.%7.%8.%9."/>
+      <w:lvlJc w:val="left"/>
+      <w:pPr>
+        <w:ind w:left="4320" w:hanging="1440"/>
+      </w:pPr>
+    </w:lvl>
+  </w:abstractNum>
+  <w:abstractNum w:abstractNumId="3" w15:restartNumberingAfterBreak="0">
+    <w:nsid w:val="125F0514"/>
+    <w:multiLevelType w:val="multilevel"/>
+    <w:tmpl w:val="1042090A"/>
+    <w:lvl w:ilvl="0">
+      <w:start w:val="1"/>
+      <w:numFmt w:val="decimal"/>
+      <w:lvlText w:val="%1."/>
+      <w:lvlJc w:val="left"/>
+      <w:pPr>
+        <w:ind w:left="360" w:hanging="360"/>
+      </w:pPr>
+      <w:rPr>
+        <w:rFonts w:hint="default"/>
+      </w:rPr>
+    </w:lvl>
+    <w:lvl w:ilvl="1">
+      <w:start w:val="1"/>
+      <w:numFmt w:val="decimal"/>
+      <w:lvlText w:val="%1.%2."/>
+      <w:lvlJc w:val="left"/>
+      <w:pPr>
+        <w:ind w:left="792" w:hanging="432"/>
+      </w:pPr>
+      <w:rPr>
+        <w:rFonts w:hint="default"/>
+      </w:rPr>
+    </w:lvl>
+    <w:lvl w:ilvl="2">
+      <w:start w:val="1"/>
+      <w:numFmt w:val="decimal"/>
+      <w:suff w:val="space"/>
+      <w:lvlText w:val="%1.%2.%3."/>
+      <w:lvlJc w:val="left"/>
+      <w:pPr>
+        <w:ind w:left="1224" w:hanging="504"/>
+      </w:pPr>
+      <w:rPr>
+        <w:rFonts w:hint="default"/>
+      </w:rPr>
+    </w:lvl>
+    <w:lvl w:ilvl="3">
+      <w:start w:val="1"/>
+      <w:numFmt w:val="decimal"/>
+      <w:lvlText w:val="%1.%2.%3.%4."/>
+      <w:lvlJc w:val="left"/>
+      <w:pPr>
+        <w:ind w:left="1728" w:hanging="648"/>
+      </w:pPr>
+      <w:rPr>
+        <w:rFonts w:hint="default"/>
+      </w:rPr>
+    </w:lvl>
+    <w:lvl w:ilvl="4">
+      <w:start w:val="1"/>
+      <w:numFmt w:val="decimal"/>
+      <w:lvlText w:val="%1.%2.%3.%4.%5."/>
+      <w:lvlJc w:val="left"/>
+      <w:pPr>
+        <w:ind w:left="2232" w:hanging="792"/>
+      </w:pPr>
+      <w:rPr>
+        <w:rFonts w:hint="default"/>
+      </w:rPr>
+    </w:lvl>
+    <w:lvl w:ilvl="5">
+      <w:start w:val="1"/>
+      <w:numFmt w:val="decimal"/>
+      <w:lvlText w:val="%1.%2.%3.%4.%5.%6."/>
+      <w:lvlJc w:val="left"/>
+      <w:pPr>
+        <w:ind w:left="2736" w:hanging="936"/>
+      </w:pPr>
+      <w:rPr>
+        <w:rFonts w:hint="default"/>
+      </w:rPr>
+    </w:lvl>
+    <w:lvl w:ilvl="6">
+      <w:start w:val="1"/>
+      <w:numFmt w:val="decimal"/>
+      <w:lvlText w:val="%1.%2.%3.%4.%5.%6.%7."/>
+      <w:lvlJc w:val="left"/>
+      <w:pPr>
+        <w:ind w:left="3240" w:hanging="1080"/>
+      </w:pPr>
+      <w:rPr>
+        <w:rFonts w:hint="default"/>
+      </w:rPr>
+    </w:lvl>
+    <w:lvl w:ilvl="7">
+      <w:start w:val="1"/>
+      <w:numFmt w:val="decimal"/>
+      <w:lvlText w:val="%1.%2.%3.%4.%5.%6.%7.%8."/>
+      <w:lvlJc w:val="left"/>
+      <w:pPr>
+        <w:ind w:left="3744" w:hanging="1224"/>
+      </w:pPr>
+      <w:rPr>
+        <w:rFonts w:hint="default"/>
+      </w:rPr>
+    </w:lvl>
+    <w:lvl w:ilvl="8">
+      <w:start w:val="1"/>
+      <w:numFmt w:val="decimal"/>
+      <w:lvlText w:val="%1.%2.%3.%4.%5.%6.%7.%8.%9."/>
+      <w:lvlJc w:val="left"/>
+      <w:pPr>
+        <w:ind w:left="4320" w:hanging="1440"/>
+      </w:pPr>
+      <w:rPr>
+        <w:rFonts w:hint="default"/>
+      </w:rPr>
+    </w:lvl>
+  </w:abstractNum>
+  <w:abstractNum w:abstractNumId="4" w15:restartNumberingAfterBreak="0">
+    <w:nsid w:val="14122ACF"/>
+    <w:multiLevelType w:val="hybridMultilevel"/>
+    <w:tmpl w:val="193E9D76"/>
+    <w:lvl w:ilvl="0" w:tplc="196471E0">
+      <w:start w:val="1"/>
+      <w:numFmt w:val="decimal"/>
+      <w:suff w:val="space"/>
+      <w:lvlText w:val="1.1.%1"/>
+      <w:lvlJc w:val="left"/>
+      <w:pPr>
+        <w:ind w:left="1291" w:hanging="360"/>
+      </w:pPr>
+      <w:rPr>
+        <w:rFonts w:hint="default"/>
+      </w:rPr>
+    </w:lvl>
+    <w:lvl w:ilvl="1" w:tplc="FFFFFFFF" w:tentative="1">
+      <w:start w:val="1"/>
+      <w:numFmt w:val="lowerLetter"/>
+      <w:lvlText w:val="%2."/>
+      <w:lvlJc w:val="left"/>
+      <w:pPr>
+        <w:ind w:left="2011" w:hanging="360"/>
+      </w:pPr>
+    </w:lvl>
+    <w:lvl w:ilvl="2" w:tplc="FFFFFFFF">
+      <w:start w:val="1"/>
+      <w:numFmt w:val="lowerRoman"/>
+      <w:lvlText w:val="%3."/>
+      <w:lvlJc w:val="right"/>
+      <w:pPr>
+        <w:ind w:left="2731" w:hanging="180"/>
+      </w:pPr>
+    </w:lvl>
+    <w:lvl w:ilvl="3" w:tplc="FFFFFFFF" w:tentative="1">
+      <w:start w:val="1"/>
+      <w:numFmt w:val="decimal"/>
+      <w:lvlText w:val="%4."/>
+      <w:lvlJc w:val="left"/>
+      <w:pPr>
+        <w:ind w:left="3451" w:hanging="360"/>
+      </w:pPr>
+    </w:lvl>
+    <w:lvl w:ilvl="4" w:tplc="FFFFFFFF" w:tentative="1">
+      <w:start w:val="1"/>
+      <w:numFmt w:val="lowerLetter"/>
+      <w:lvlText w:val="%5."/>
+      <w:lvlJc w:val="left"/>
+      <w:pPr>
+        <w:ind w:left="4171" w:hanging="360"/>
+      </w:pPr>
+    </w:lvl>
+    <w:lvl w:ilvl="5" w:tplc="FFFFFFFF" w:tentative="1">
+      <w:start w:val="1"/>
+      <w:numFmt w:val="lowerRoman"/>
+      <w:lvlText w:val="%6."/>
+      <w:lvlJc w:val="right"/>
+      <w:pPr>
+        <w:ind w:left="4891" w:hanging="180"/>
+      </w:pPr>
+    </w:lvl>
+    <w:lvl w:ilvl="6" w:tplc="FFFFFFFF" w:tentative="1">
+      <w:start w:val="1"/>
+      <w:numFmt w:val="decimal"/>
+      <w:lvlText w:val="%7."/>
+      <w:lvlJc w:val="left"/>
+      <w:pPr>
+        <w:ind w:left="5611" w:hanging="360"/>
+      </w:pPr>
+    </w:lvl>
+    <w:lvl w:ilvl="7" w:tplc="FFFFFFFF" w:tentative="1">
+      <w:start w:val="1"/>
+      <w:numFmt w:val="lowerLetter"/>
+      <w:lvlText w:val="%8."/>
+      <w:lvlJc w:val="left"/>
+      <w:pPr>
+        <w:ind w:left="6331" w:hanging="360"/>
+      </w:pPr>
+    </w:lvl>
+    <w:lvl w:ilvl="8" w:tplc="FFFFFFFF" w:tentative="1">
+      <w:start w:val="1"/>
+      <w:numFmt w:val="lowerRoman"/>
+      <w:lvlText w:val="%9."/>
+      <w:lvlJc w:val="right"/>
+      <w:pPr>
+        <w:ind w:left="7051" w:hanging="180"/>
+      </w:pPr>
+    </w:lvl>
+  </w:abstractNum>
+  <w:abstractNum w:abstractNumId="5" w15:restartNumberingAfterBreak="0">
     <w:nsid w:val="24307859"/>
     <w:multiLevelType w:val="multilevel"/>
     <w:tmpl w:val="A1AA8B0C"/>
@@ -10895,7 +11311,7 @@
       </w:rPr>
     </w:lvl>
   </w:abstractNum>
-  <w:abstractNum w:abstractNumId="2" w15:restartNumberingAfterBreak="0">
+  <w:abstractNum w:abstractNumId="6" w15:restartNumberingAfterBreak="0">
     <w:nsid w:val="26DD33F1"/>
     <w:multiLevelType w:val="multilevel"/>
     <w:tmpl w:val="42E4B1FE"/>
@@ -11011,7 +11427,121 @@
       </w:rPr>
     </w:lvl>
   </w:abstractNum>
-  <w:abstractNum w:abstractNumId="3" w15:restartNumberingAfterBreak="0">
+  <w:abstractNum w:abstractNumId="7" w15:restartNumberingAfterBreak="0">
+    <w:nsid w:val="2900291E"/>
+    <w:multiLevelType w:val="multilevel"/>
+    <w:tmpl w:val="1042090A"/>
+    <w:lvl w:ilvl="0">
+      <w:start w:val="1"/>
+      <w:numFmt w:val="decimal"/>
+      <w:lvlText w:val="%1."/>
+      <w:lvlJc w:val="left"/>
+      <w:pPr>
+        <w:ind w:left="360" w:hanging="360"/>
+      </w:pPr>
+      <w:rPr>
+        <w:rFonts w:hint="default"/>
+      </w:rPr>
+    </w:lvl>
+    <w:lvl w:ilvl="1">
+      <w:start w:val="1"/>
+      <w:numFmt w:val="decimal"/>
+      <w:lvlText w:val="%1.%2."/>
+      <w:lvlJc w:val="left"/>
+      <w:pPr>
+        <w:ind w:left="792" w:hanging="432"/>
+      </w:pPr>
+      <w:rPr>
+        <w:rFonts w:hint="default"/>
+      </w:rPr>
+    </w:lvl>
+    <w:lvl w:ilvl="2">
+      <w:start w:val="1"/>
+      <w:numFmt w:val="decimal"/>
+      <w:suff w:val="space"/>
+      <w:lvlText w:val="%1.%2.%3."/>
+      <w:lvlJc w:val="left"/>
+      <w:pPr>
+        <w:ind w:left="1224" w:hanging="504"/>
+      </w:pPr>
+      <w:rPr>
+        <w:rFonts w:hint="default"/>
+      </w:rPr>
+    </w:lvl>
+    <w:lvl w:ilvl="3">
+      <w:start w:val="1"/>
+      <w:numFmt w:val="decimal"/>
+      <w:lvlText w:val="%1.%2.%3.%4."/>
+      <w:lvlJc w:val="left"/>
+      <w:pPr>
+        <w:ind w:left="1728" w:hanging="648"/>
+      </w:pPr>
+      <w:rPr>
+        <w:rFonts w:hint="default"/>
+      </w:rPr>
+    </w:lvl>
+    <w:lvl w:ilvl="4">
+      <w:start w:val="1"/>
+      <w:numFmt w:val="decimal"/>
+      <w:lvlText w:val="%1.%2.%3.%4.%5."/>
+      <w:lvlJc w:val="left"/>
+      <w:pPr>
+        <w:ind w:left="2232" w:hanging="792"/>
+      </w:pPr>
+      <w:rPr>
+        <w:rFonts w:hint="default"/>
+      </w:rPr>
+    </w:lvl>
+    <w:lvl w:ilvl="5">
+      <w:start w:val="1"/>
+      <w:numFmt w:val="decimal"/>
+      <w:lvlText w:val="%1.%2.%3.%4.%5.%6."/>
+      <w:lvlJc w:val="left"/>
+      <w:pPr>
+        <w:ind w:left="2736" w:hanging="936"/>
+      </w:pPr>
+      <w:rPr>
+        <w:rFonts w:hint="default"/>
+      </w:rPr>
+    </w:lvl>
+    <w:lvl w:ilvl="6">
+      <w:start w:val="1"/>
+      <w:numFmt w:val="decimal"/>
+      <w:lvlText w:val="%1.%2.%3.%4.%5.%6.%7."/>
+      <w:lvlJc w:val="left"/>
+      <w:pPr>
+        <w:ind w:left="3240" w:hanging="1080"/>
+      </w:pPr>
+      <w:rPr>
+        <w:rFonts w:hint="default"/>
+      </w:rPr>
+    </w:lvl>
+    <w:lvl w:ilvl="7">
+      <w:start w:val="1"/>
+      <w:numFmt w:val="decimal"/>
+      <w:lvlText w:val="%1.%2.%3.%4.%5.%6.%7.%8."/>
+      <w:lvlJc w:val="left"/>
+      <w:pPr>
+        <w:ind w:left="3744" w:hanging="1224"/>
+      </w:pPr>
+      <w:rPr>
+        <w:rFonts w:hint="default"/>
+      </w:rPr>
+    </w:lvl>
+    <w:lvl w:ilvl="8">
+      <w:start w:val="1"/>
+      <w:numFmt w:val="decimal"/>
+      <w:lvlText w:val="%1.%2.%3.%4.%5.%6.%7.%8.%9."/>
+      <w:lvlJc w:val="left"/>
+      <w:pPr>
+        <w:ind w:left="4320" w:hanging="1440"/>
+      </w:pPr>
+      <w:rPr>
+        <w:rFonts w:hint="default"/>
+      </w:rPr>
+    </w:lvl>
+  </w:abstractNum>
+  <w:abstractNum w:abstractNumId="8" w15:restartNumberingAfterBreak="0">
     <w:nsid w:val="29820C0D"/>
     <w:multiLevelType w:val="hybridMultilevel"/>
     <w:tmpl w:val="F3383F88"/>
@@ -11124,7 +11654,7 @@
       </w:rPr>
     </w:lvl>
   </w:abstractNum>
-  <w:abstractNum w:abstractNumId="4" w15:restartNumberingAfterBreak="0">
+  <w:abstractNum w:abstractNumId="9" w15:restartNumberingAfterBreak="0">
     <w:nsid w:val="2C1E3FBC"/>
     <w:multiLevelType w:val="multilevel"/>
     <w:tmpl w:val="77800A34"/>
@@ -11238,7 +11768,7 @@
       </w:rPr>
     </w:lvl>
   </w:abstractNum>
-  <w:abstractNum w:abstractNumId="5" w15:restartNumberingAfterBreak="0">
+  <w:abstractNum w:abstractNumId="10" w15:restartNumberingAfterBreak="0">
     <w:nsid w:val="377A073E"/>
     <w:multiLevelType w:val="hybridMultilevel"/>
     <w:tmpl w:val="EB2EF402"/>
@@ -11351,7 +11881,124 @@
       </w:rPr>
     </w:lvl>
   </w:abstractNum>
-  <w:abstractNum w:abstractNumId="6" w15:restartNumberingAfterBreak="0">
+  <w:abstractNum w:abstractNumId="11" w15:restartNumberingAfterBreak="0">
+    <w:nsid w:val="3D400C4D"/>
+    <w:multiLevelType w:val="multilevel"/>
+    <w:tmpl w:val="0DF24ACE"/>
+    <w:lvl w:ilvl="0">
+      <w:start w:val="1"/>
+      <w:numFmt w:val="decimal"/>
+      <w:pStyle w:val="Ttulo1"/>
+      <w:lvlText w:val="%1."/>
+      <w:lvlJc w:val="left"/>
+      <w:pPr>
+        <w:ind w:left="360" w:hanging="360"/>
+      </w:pPr>
+      <w:rPr>
+        <w:rFonts w:hint="default"/>
+      </w:rPr>
+    </w:lvl>
+    <w:lvl w:ilvl="1">
+      <w:start w:val="1"/>
+      <w:numFmt w:val="decimal"/>
+      <w:pStyle w:val="Ttulo2"/>
+      <w:lvlText w:val="%1.%2."/>
+      <w:lvlJc w:val="left"/>
+      <w:pPr>
+        <w:ind w:left="792" w:hanging="432"/>
+      </w:pPr>
+      <w:rPr>
+        <w:rFonts w:hint="default"/>
+      </w:rPr>
+    </w:lvl>
+    <w:lvl w:ilvl="2">
+      <w:start w:val="1"/>
+      <w:numFmt w:val="decimal"/>
+      <w:pStyle w:val="Ttulo3"/>
+      <w:suff w:val="space"/>
+      <w:lvlText w:val="%1.%2.%3."/>
+      <w:lvlJc w:val="left"/>
+      <w:pPr>
+        <w:ind w:left="2772" w:hanging="504"/>
+      </w:pPr>
+      <w:rPr>
+        <w:rFonts w:hint="default"/>
+      </w:rPr>
+    </w:lvl>
+    <w:lvl w:ilvl="3">
+      <w:start w:val="1"/>
+      <w:numFmt w:val="decimal"/>
+      <w:lvlText w:val="%1.%2.%3.%4."/>
+      <w:lvlJc w:val="left"/>
+      <w:pPr>
+        <w:ind w:left="1728" w:hanging="648"/>
+      </w:pPr>
+      <w:rPr>
+        <w:rFonts w:hint="default"/>
+      </w:rPr>
+    </w:lvl>
+    <w:lvl w:ilvl="4">
+      <w:start w:val="1"/>
+      <w:numFmt w:val="decimal"/>
+      <w:lvlText w:val="%1.%2.%3.%4.%5."/>
+      <w:lvlJc w:val="left"/>
+      <w:pPr>
+        <w:ind w:left="2232" w:hanging="792"/>
+      </w:pPr>
+      <w:rPr>
+        <w:rFonts w:hint="default"/>
+      </w:rPr>
+    </w:lvl>
+    <w:lvl w:ilvl="5">
+      <w:start w:val="1"/>
+      <w:numFmt w:val="decimal"/>
+      <w:lvlText w:val="%1.%2.%3.%4.%5.%6."/>
+      <w:lvlJc w:val="left"/>
+      <w:pPr>
+        <w:ind w:left="2736" w:hanging="936"/>
+      </w:pPr>
+      <w:rPr>
+        <w:rFonts w:hint="default"/>
+      </w:rPr>
+    </w:lvl>
+    <w:lvl w:ilvl="6">
+      <w:start w:val="1"/>
+      <w:numFmt w:val="decimal"/>
+      <w:lvlText w:val="%1.%2.%3.%4.%5.%6.%7."/>
+      <w:lvlJc w:val="left"/>
+      <w:pPr>
+        <w:ind w:left="3240" w:hanging="1080"/>
+      </w:pPr>
+      <w:rPr>
+        <w:rFonts w:hint="default"/>
+      </w:rPr>
+    </w:lvl>
+    <w:lvl w:ilvl="7">
+      <w:start w:val="1"/>
+      <w:numFmt w:val="decimal"/>
+      <w:lvlText w:val="%1.%2.%3.%4.%5.%6.%7.%8."/>
+      <w:lvlJc w:val="left"/>
+      <w:pPr>
+        <w:ind w:left="3744" w:hanging="1224"/>
+      </w:pPr>
+      <w:rPr>
+        <w:rFonts w:hint="default"/>
+      </w:rPr>
+    </w:lvl>
+    <w:lvl w:ilvl="8">
+      <w:start w:val="1"/>
+      <w:numFmt w:val="decimal"/>
+      <w:lvlText w:val="%1.%2.%3.%4.%5.%6.%7.%8.%9."/>
+      <w:lvlJc w:val="left"/>
+      <w:pPr>
+        <w:ind w:left="4320" w:hanging="1440"/>
+      </w:pPr>
+      <w:rPr>
+        <w:rFonts w:hint="default"/>
+      </w:rPr>
+    </w:lvl>
+  </w:abstractNum>
+  <w:abstractNum w:abstractNumId="12" w15:restartNumberingAfterBreak="0">
     <w:nsid w:val="44C9136D"/>
     <w:multiLevelType w:val="multilevel"/>
     <w:tmpl w:val="D81890A2"/>
@@ -11467,7 +12114,7 @@
       </w:rPr>
     </w:lvl>
   </w:abstractNum>
-  <w:abstractNum w:abstractNumId="7" w15:restartNumberingAfterBreak="0">
+  <w:abstractNum w:abstractNumId="13" w15:restartNumberingAfterBreak="0">
     <w:nsid w:val="4B6A78E7"/>
     <w:multiLevelType w:val="multilevel"/>
     <w:tmpl w:val="AF94308C"/>
@@ -11583,7 +12230,7 @@
       </w:rPr>
     </w:lvl>
   </w:abstractNum>
-  <w:abstractNum w:abstractNumId="8" w15:restartNumberingAfterBreak="0">
+  <w:abstractNum w:abstractNumId="14" w15:restartNumberingAfterBreak="0">
     <w:nsid w:val="573252C9"/>
     <w:multiLevelType w:val="hybridMultilevel"/>
     <w:tmpl w:val="696CECEA"/>
@@ -11696,7 +12343,7 @@
       </w:rPr>
     </w:lvl>
   </w:abstractNum>
-  <w:abstractNum w:abstractNumId="9" w15:restartNumberingAfterBreak="0">
+  <w:abstractNum w:abstractNumId="15" w15:restartNumberingAfterBreak="0">
     <w:nsid w:val="5B587CD1"/>
     <w:multiLevelType w:val="hybridMultilevel"/>
     <w:tmpl w:val="4490AB88"/>
@@ -11809,14 +12456,13 @@
       </w:rPr>
     </w:lvl>
   </w:abstractNum>
-  <w:abstractNum w:abstractNumId="10" w15:restartNumberingAfterBreak="0">
+  <w:abstractNum w:abstractNumId="16" w15:restartNumberingAfterBreak="0">
     <w:nsid w:val="5CBD7B22"/>
     <w:multiLevelType w:val="multilevel"/>
-    <w:tmpl w:val="681EC87E"/>
+    <w:tmpl w:val="D16CAA94"/>
     <w:lvl w:ilvl="0">
       <w:start w:val="1"/>
       <w:numFmt w:val="decimal"/>
-      <w:pStyle w:val="Ttulo1"/>
       <w:suff w:val="space"/>
       <w:lvlText w:val="%1."/>
       <w:lvlJc w:val="left"/>
@@ -11830,7 +12476,6 @@
     <w:lvl w:ilvl="1">
       <w:start w:val="1"/>
       <w:numFmt w:val="decimal"/>
-      <w:pStyle w:val="Ttulo2"/>
       <w:suff w:val="space"/>
       <w:lvlText w:val="%1.%2"/>
       <w:lvlJc w:val="left"/>
@@ -11926,7 +12571,7 @@
       </w:rPr>
     </w:lvl>
   </w:abstractNum>
-  <w:abstractNum w:abstractNumId="11" w15:restartNumberingAfterBreak="0">
+  <w:abstractNum w:abstractNumId="17" w15:restartNumberingAfterBreak="0">
     <w:nsid w:val="603F127C"/>
     <w:multiLevelType w:val="multilevel"/>
     <w:tmpl w:val="7B88832E"/>
@@ -12042,7 +12687,7 @@
       </w:rPr>
     </w:lvl>
   </w:abstractNum>
-  <w:abstractNum w:abstractNumId="12" w15:restartNumberingAfterBreak="0">
+  <w:abstractNum w:abstractNumId="18" w15:restartNumberingAfterBreak="0">
     <w:nsid w:val="71D66DA3"/>
     <w:multiLevelType w:val="hybridMultilevel"/>
     <w:tmpl w:val="CF708112"/>
@@ -12155,7 +12800,7 @@
       </w:rPr>
     </w:lvl>
   </w:abstractNum>
-  <w:abstractNum w:abstractNumId="13" w15:restartNumberingAfterBreak="0">
+  <w:abstractNum w:abstractNumId="19" w15:restartNumberingAfterBreak="0">
     <w:nsid w:val="7DD23CA0"/>
     <w:multiLevelType w:val="multilevel"/>
     <w:tmpl w:val="791A7E22"/>
@@ -12270,7 +12915,7 @@
       </w:rPr>
     </w:lvl>
   </w:abstractNum>
-  <w:abstractNum w:abstractNumId="14" w15:restartNumberingAfterBreak="0">
+  <w:abstractNum w:abstractNumId="20" w15:restartNumberingAfterBreak="0">
     <w:nsid w:val="7EE86C86"/>
     <w:multiLevelType w:val="multilevel"/>
     <w:tmpl w:val="E83269F6"/>
@@ -12387,12 +13032,186 @@
     </w:lvl>
   </w:abstractNum>
   <w:num w:numId="1" w16cid:durableId="1220091369">
-    <w:abstractNumId w:val="4"/>
+    <w:abstractNumId w:val="9"/>
   </w:num>
   <w:num w:numId="2" w16cid:durableId="2092727524">
+    <w:abstractNumId w:val="19"/>
+  </w:num>
+  <w:num w:numId="3" w16cid:durableId="1591816079">
+    <w:abstractNumId w:val="19"/>
+    <w:lvlOverride w:ilvl="0">
+      <w:startOverride w:val="1"/>
+    </w:lvlOverride>
+    <w:lvlOverride w:ilvl="1">
+      <w:startOverride w:val="1"/>
+    </w:lvlOverride>
+    <w:lvlOverride w:ilvl="2">
+      <w:startOverride w:val="1"/>
+    </w:lvlOverride>
+    <w:lvlOverride w:ilvl="3">
+      <w:startOverride w:val="1"/>
+    </w:lvlOverride>
+    <w:lvlOverride w:ilvl="4">
+      <w:startOverride w:val="1"/>
+    </w:lvlOverride>
+    <w:lvlOverride w:ilvl="5">
+      <w:startOverride w:val="1"/>
+    </w:lvlOverride>
+    <w:lvlOverride w:ilvl="6">
+      <w:startOverride w:val="1"/>
+    </w:lvlOverride>
+    <w:lvlOverride w:ilvl="7">
+      <w:startOverride w:val="1"/>
+    </w:lvlOverride>
+    <w:lvlOverride w:ilvl="8">
+      <w:startOverride w:val="1"/>
+    </w:lvlOverride>
+  </w:num>
+  <w:num w:numId="4" w16cid:durableId="920216403">
+    <w:abstractNumId w:val="19"/>
+    <w:lvlOverride w:ilvl="0">
+      <w:startOverride w:val="1"/>
+    </w:lvlOverride>
+    <w:lvlOverride w:ilvl="1">
+      <w:startOverride w:val="1"/>
+    </w:lvlOverride>
+    <w:lvlOverride w:ilvl="2">
+      <w:startOverride w:val="1"/>
+    </w:lvlOverride>
+    <w:lvlOverride w:ilvl="3">
+      <w:startOverride w:val="1"/>
+    </w:lvlOverride>
+    <w:lvlOverride w:ilvl="4">
+      <w:startOverride w:val="1"/>
+    </w:lvlOverride>
+    <w:lvlOverride w:ilvl="5">
+      <w:startOverride w:val="1"/>
+    </w:lvlOverride>
+    <w:lvlOverride w:ilvl="6">
+      <w:startOverride w:val="1"/>
+    </w:lvlOverride>
+    <w:lvlOverride w:ilvl="7">
+      <w:startOverride w:val="1"/>
+    </w:lvlOverride>
+    <w:lvlOverride w:ilvl="8">
+      <w:startOverride w:val="1"/>
+    </w:lvlOverride>
+  </w:num>
+  <w:num w:numId="5" w16cid:durableId="1833257008">
+    <w:abstractNumId w:val="19"/>
+    <w:lvlOverride w:ilvl="0">
+      <w:startOverride w:val="2"/>
+    </w:lvlOverride>
+    <w:lvlOverride w:ilvl="1">
+      <w:startOverride w:val="1"/>
+    </w:lvlOverride>
+    <w:lvlOverride w:ilvl="2">
+      <w:startOverride w:val="1"/>
+    </w:lvlOverride>
+    <w:lvlOverride w:ilvl="3">
+      <w:startOverride w:val="1"/>
+    </w:lvlOverride>
+    <w:lvlOverride w:ilvl="4">
+      <w:startOverride w:val="1"/>
+    </w:lvlOverride>
+    <w:lvlOverride w:ilvl="5">
+      <w:startOverride w:val="1"/>
+    </w:lvlOverride>
+    <w:lvlOverride w:ilvl="6">
+      <w:startOverride w:val="1"/>
+    </w:lvlOverride>
+    <w:lvlOverride w:ilvl="7">
+      <w:startOverride w:val="1"/>
+    </w:lvlOverride>
+    <w:lvlOverride w:ilvl="8">
+      <w:startOverride w:val="1"/>
+    </w:lvlOverride>
+  </w:num>
+  <w:num w:numId="6" w16cid:durableId="850879486">
+    <w:abstractNumId w:val="19"/>
+  </w:num>
+  <w:num w:numId="7" w16cid:durableId="1769889099">
+    <w:abstractNumId w:val="19"/>
+    <w:lvlOverride w:ilvl="0">
+      <w:startOverride w:val="1"/>
+    </w:lvlOverride>
+    <w:lvlOverride w:ilvl="1">
+      <w:startOverride w:val="1"/>
+    </w:lvlOverride>
+    <w:lvlOverride w:ilvl="2">
+      <w:startOverride w:val="1"/>
+    </w:lvlOverride>
+    <w:lvlOverride w:ilvl="3">
+      <w:startOverride w:val="1"/>
+    </w:lvlOverride>
+    <w:lvlOverride w:ilvl="4">
+      <w:startOverride w:val="1"/>
+    </w:lvlOverride>
+    <w:lvlOverride w:ilvl="5">
+      <w:startOverride w:val="1"/>
+    </w:lvlOverride>
+    <w:lvlOverride w:ilvl="6">
+      <w:startOverride w:val="1"/>
+    </w:lvlOverride>
+    <w:lvlOverride w:ilvl="7">
+      <w:startOverride w:val="1"/>
+    </w:lvlOverride>
+    <w:lvlOverride w:ilvl="8">
+      <w:startOverride w:val="1"/>
+    </w:lvlOverride>
+  </w:num>
+  <w:num w:numId="8" w16cid:durableId="1560634226">
+    <w:abstractNumId w:val="19"/>
+    <w:lvlOverride w:ilvl="0">
+      <w:startOverride w:val="1"/>
+    </w:lvlOverride>
+    <w:lvlOverride w:ilvl="1">
+      <w:startOverride w:val="1"/>
+    </w:lvlOverride>
+    <w:lvlOverride w:ilvl="2">
+      <w:startOverride w:val="1"/>
+    </w:lvlOverride>
+    <w:lvlOverride w:ilvl="3">
+      <w:startOverride w:val="1"/>
+    </w:lvlOverride>
+    <w:lvlOverride w:ilvl="4">
+      <w:startOverride w:val="1"/>
+    </w:lvlOverride>
+    <w:lvlOverride w:ilvl="5">
+      <w:startOverride w:val="1"/>
+    </w:lvlOverride>
+    <w:lvlOverride w:ilvl="6">
+      <w:startOverride w:val="1"/>
+    </w:lvlOverride>
+    <w:lvlOverride w:ilvl="7">
+      <w:startOverride w:val="1"/>
+    </w:lvlOverride>
+    <w:lvlOverride w:ilvl="8">
+      <w:startOverride w:val="1"/>
+    </w:lvlOverride>
+  </w:num>
+  <w:num w:numId="9" w16cid:durableId="1489597046">
+    <w:abstractNumId w:val="15"/>
+  </w:num>
+  <w:num w:numId="10" w16cid:durableId="531461155">
+    <w:abstractNumId w:val="8"/>
+  </w:num>
+  <w:num w:numId="11" w16cid:durableId="1053041731">
+    <w:abstractNumId w:val="14"/>
+  </w:num>
+  <w:num w:numId="12" w16cid:durableId="756482255">
+    <w:abstractNumId w:val="10"/>
+  </w:num>
+  <w:num w:numId="13" w16cid:durableId="1303775962">
+    <w:abstractNumId w:val="18"/>
+  </w:num>
+  <w:num w:numId="14" w16cid:durableId="690842754">
+    <w:abstractNumId w:val="0"/>
+  </w:num>
+  <w:num w:numId="15" w16cid:durableId="180944943">
     <w:abstractNumId w:val="13"/>
   </w:num>
-  <w:num w:numId="3" w16cid:durableId="1591816079">
+  <w:num w:numId="16" w16cid:durableId="455681308">
     <w:abstractNumId w:val="13"/>
     <w:lvlOverride w:ilvl="0">
       <w:startOverride w:val="1"/>
@@ -12422,188 +13241,14 @@
       <w:startOverride w:val="1"/>
     </w:lvlOverride>
   </w:num>
-  <w:num w:numId="4" w16cid:durableId="920216403">
-    <w:abstractNumId w:val="13"/>
-    <w:lvlOverride w:ilvl="0">
-      <w:startOverride w:val="1"/>
-    </w:lvlOverride>
-    <w:lvlOverride w:ilvl="1">
-      <w:startOverride w:val="1"/>
-    </w:lvlOverride>
-    <w:lvlOverride w:ilvl="2">
-      <w:startOverride w:val="1"/>
-    </w:lvlOverride>
-    <w:lvlOverride w:ilvl="3">
-      <w:startOverride w:val="1"/>
-    </w:lvlOverride>
-    <w:lvlOverride w:ilvl="4">
-      <w:startOverride w:val="1"/>
-    </w:lvlOverride>
-    <w:lvlOverride w:ilvl="5">
-      <w:startOverride w:val="1"/>
-    </w:lvlOverride>
-    <w:lvlOverride w:ilvl="6">
-      <w:startOverride w:val="1"/>
-    </w:lvlOverride>
-    <w:lvlOverride w:ilvl="7">
-      <w:startOverride w:val="1"/>
-    </w:lvlOverride>
-    <w:lvlOverride w:ilvl="8">
-      <w:startOverride w:val="1"/>
-    </w:lvlOverride>
-  </w:num>
-  <w:num w:numId="5" w16cid:durableId="1833257008">
-    <w:abstractNumId w:val="13"/>
-    <w:lvlOverride w:ilvl="0">
-      <w:startOverride w:val="2"/>
-    </w:lvlOverride>
-    <w:lvlOverride w:ilvl="1">
-      <w:startOverride w:val="1"/>
-    </w:lvlOverride>
-    <w:lvlOverride w:ilvl="2">
-      <w:startOverride w:val="1"/>
-    </w:lvlOverride>
-    <w:lvlOverride w:ilvl="3">
-      <w:startOverride w:val="1"/>
-    </w:lvlOverride>
-    <w:lvlOverride w:ilvl="4">
-      <w:startOverride w:val="1"/>
-    </w:lvlOverride>
-    <w:lvlOverride w:ilvl="5">
-      <w:startOverride w:val="1"/>
-    </w:lvlOverride>
-    <w:lvlOverride w:ilvl="6">
-      <w:startOverride w:val="1"/>
-    </w:lvlOverride>
-    <w:lvlOverride w:ilvl="7">
-      <w:startOverride w:val="1"/>
-    </w:lvlOverride>
-    <w:lvlOverride w:ilvl="8">
-      <w:startOverride w:val="1"/>
-    </w:lvlOverride>
-  </w:num>
-  <w:num w:numId="6" w16cid:durableId="850879486">
-    <w:abstractNumId w:val="13"/>
-  </w:num>
-  <w:num w:numId="7" w16cid:durableId="1769889099">
-    <w:abstractNumId w:val="13"/>
-    <w:lvlOverride w:ilvl="0">
-      <w:startOverride w:val="1"/>
-    </w:lvlOverride>
-    <w:lvlOverride w:ilvl="1">
-      <w:startOverride w:val="1"/>
-    </w:lvlOverride>
-    <w:lvlOverride w:ilvl="2">
-      <w:startOverride w:val="1"/>
-    </w:lvlOverride>
-    <w:lvlOverride w:ilvl="3">
-      <w:startOverride w:val="1"/>
-    </w:lvlOverride>
-    <w:lvlOverride w:ilvl="4">
-      <w:startOverride w:val="1"/>
-    </w:lvlOverride>
-    <w:lvlOverride w:ilvl="5">
-      <w:startOverride w:val="1"/>
-    </w:lvlOverride>
-    <w:lvlOverride w:ilvl="6">
-      <w:startOverride w:val="1"/>
-    </w:lvlOverride>
-    <w:lvlOverride w:ilvl="7">
-      <w:startOverride w:val="1"/>
-    </w:lvlOverride>
-    <w:lvlOverride w:ilvl="8">
-      <w:startOverride w:val="1"/>
-    </w:lvlOverride>
-  </w:num>
-  <w:num w:numId="8" w16cid:durableId="1560634226">
-    <w:abstractNumId w:val="13"/>
-    <w:lvlOverride w:ilvl="0">
-      <w:startOverride w:val="1"/>
-    </w:lvlOverride>
-    <w:lvlOverride w:ilvl="1">
-      <w:startOverride w:val="1"/>
-    </w:lvlOverride>
-    <w:lvlOverride w:ilvl="2">
-      <w:startOverride w:val="1"/>
-    </w:lvlOverride>
-    <w:lvlOverride w:ilvl="3">
-      <w:startOverride w:val="1"/>
-    </w:lvlOverride>
-    <w:lvlOverride w:ilvl="4">
-      <w:startOverride w:val="1"/>
-    </w:lvlOverride>
-    <w:lvlOverride w:ilvl="5">
-      <w:startOverride w:val="1"/>
-    </w:lvlOverride>
-    <w:lvlOverride w:ilvl="6">
-      <w:startOverride w:val="1"/>
-    </w:lvlOverride>
-    <w:lvlOverride w:ilvl="7">
-      <w:startOverride w:val="1"/>
-    </w:lvlOverride>
-    <w:lvlOverride w:ilvl="8">
-      <w:startOverride w:val="1"/>
-    </w:lvlOverride>
-  </w:num>
-  <w:num w:numId="9" w16cid:durableId="1489597046">
-    <w:abstractNumId w:val="9"/>
-  </w:num>
-  <w:num w:numId="10" w16cid:durableId="531461155">
-    <w:abstractNumId w:val="3"/>
-  </w:num>
-  <w:num w:numId="11" w16cid:durableId="1053041731">
-    <w:abstractNumId w:val="8"/>
-  </w:num>
-  <w:num w:numId="12" w16cid:durableId="756482255">
-    <w:abstractNumId w:val="5"/>
-  </w:num>
-  <w:num w:numId="13" w16cid:durableId="1303775962">
-    <w:abstractNumId w:val="12"/>
-  </w:num>
-  <w:num w:numId="14" w16cid:durableId="690842754">
-    <w:abstractNumId w:val="0"/>
-  </w:num>
-  <w:num w:numId="15" w16cid:durableId="180944943">
-    <w:abstractNumId w:val="7"/>
-  </w:num>
-  <w:num w:numId="16" w16cid:durableId="455681308">
-    <w:abstractNumId w:val="7"/>
-    <w:lvlOverride w:ilvl="0">
-      <w:startOverride w:val="1"/>
-    </w:lvlOverride>
-    <w:lvlOverride w:ilvl="1">
-      <w:startOverride w:val="1"/>
-    </w:lvlOverride>
-    <w:lvlOverride w:ilvl="2">
-      <w:startOverride w:val="1"/>
-    </w:lvlOverride>
-    <w:lvlOverride w:ilvl="3">
-      <w:startOverride w:val="1"/>
-    </w:lvlOverride>
-    <w:lvlOverride w:ilvl="4">
-      <w:startOverride w:val="1"/>
-    </w:lvlOverride>
-    <w:lvlOverride w:ilvl="5">
-      <w:startOverride w:val="1"/>
-    </w:lvlOverride>
-    <w:lvlOverride w:ilvl="6">
-      <w:startOverride w:val="1"/>
-    </w:lvlOverride>
-    <w:lvlOverride w:ilvl="7">
-      <w:startOverride w:val="1"/>
-    </w:lvlOverride>
-    <w:lvlOverride w:ilvl="8">
-      <w:startOverride w:val="1"/>
-    </w:lvlOverride>
-  </w:num>
   <w:num w:numId="17" w16cid:durableId="1697383541">
-    <w:abstractNumId w:val="2"/>
+    <w:abstractNumId w:val="6"/>
   </w:num>
   <w:num w:numId="18" w16cid:durableId="2065252651">
-    <w:abstractNumId w:val="11"/>
+    <w:abstractNumId w:val="17"/>
   </w:num>
   <w:num w:numId="19" w16cid:durableId="487287084">
-    <w:abstractNumId w:val="2"/>
+    <w:abstractNumId w:val="6"/>
     <w:lvlOverride w:ilvl="0">
       <w:lvl w:ilvl="0">
         <w:start w:val="1"/>
@@ -12735,13 +13380,13 @@
     </w:lvlOverride>
   </w:num>
   <w:num w:numId="20" w16cid:durableId="1382439000">
-    <w:abstractNumId w:val="14"/>
+    <w:abstractNumId w:val="20"/>
   </w:num>
   <w:num w:numId="21" w16cid:durableId="1898010333">
-    <w:abstractNumId w:val="1"/>
+    <w:abstractNumId w:val="5"/>
   </w:num>
   <w:num w:numId="22" w16cid:durableId="247084448">
-    <w:abstractNumId w:val="11"/>
+    <w:abstractNumId w:val="17"/>
     <w:lvlOverride w:ilvl="0">
       <w:lvl w:ilvl="0">
         <w:start w:val="4"/>
@@ -12873,7 +13518,7 @@
     </w:lvlOverride>
   </w:num>
   <w:num w:numId="23" w16cid:durableId="1375082177">
-    <w:abstractNumId w:val="11"/>
+    <w:abstractNumId w:val="17"/>
     <w:lvlOverride w:ilvl="0">
       <w:lvl w:ilvl="0">
         <w:start w:val="3"/>
@@ -13005,7 +13650,7 @@
     </w:lvlOverride>
   </w:num>
   <w:num w:numId="24" w16cid:durableId="1057897295">
-    <w:abstractNumId w:val="11"/>
+    <w:abstractNumId w:val="17"/>
     <w:lvlOverride w:ilvl="0">
       <w:lvl w:ilvl="0">
         <w:start w:val="1"/>
@@ -13137,7 +13782,7 @@
     </w:lvlOverride>
   </w:num>
   <w:num w:numId="25" w16cid:durableId="1749496522">
-    <w:abstractNumId w:val="11"/>
+    <w:abstractNumId w:val="17"/>
     <w:lvlOverride w:ilvl="0">
       <w:startOverride w:val="3"/>
       <w:lvl w:ilvl="0">
@@ -13278,10 +13923,10 @@
     </w:lvlOverride>
   </w:num>
   <w:num w:numId="26" w16cid:durableId="1739203217">
-    <w:abstractNumId w:val="6"/>
+    <w:abstractNumId w:val="12"/>
   </w:num>
   <w:num w:numId="27" w16cid:durableId="549267639">
-    <w:abstractNumId w:val="11"/>
+    <w:abstractNumId w:val="17"/>
     <w:lvlOverride w:ilvl="0">
       <w:lvl w:ilvl="0">
         <w:start w:val="1"/>
@@ -13413,10 +14058,10 @@
     </w:lvlOverride>
   </w:num>
   <w:num w:numId="28" w16cid:durableId="514074411">
-    <w:abstractNumId w:val="10"/>
+    <w:abstractNumId w:val="16"/>
   </w:num>
   <w:num w:numId="29" w16cid:durableId="85005158">
-    <w:abstractNumId w:val="10"/>
+    <w:abstractNumId w:val="16"/>
     <w:lvlOverride w:ilvl="0">
       <w:startOverride w:val="1"/>
     </w:lvlOverride>
@@ -13446,7 +14091,7 @@
     </w:lvlOverride>
   </w:num>
   <w:num w:numId="30" w16cid:durableId="19086741">
-    <w:abstractNumId w:val="10"/>
+    <w:abstractNumId w:val="16"/>
     <w:lvlOverride w:ilvl="0">
       <w:startOverride w:val="1"/>
     </w:lvlOverride>
@@ -13476,7 +14121,7 @@
     </w:lvlOverride>
   </w:num>
   <w:num w:numId="31" w16cid:durableId="316881245">
-    <w:abstractNumId w:val="10"/>
+    <w:abstractNumId w:val="16"/>
     <w:lvlOverride w:ilvl="0">
       <w:startOverride w:val="1"/>
     </w:lvlOverride>
@@ -13504,6 +14149,284 @@
     <w:lvlOverride w:ilvl="8">
       <w:startOverride w:val="1"/>
     </w:lvlOverride>
+  </w:num>
+  <w:num w:numId="32" w16cid:durableId="997921272">
+    <w:abstractNumId w:val="1"/>
+  </w:num>
+  <w:num w:numId="33" w16cid:durableId="297494749">
+    <w:abstractNumId w:val="4"/>
+  </w:num>
+  <w:num w:numId="34" w16cid:durableId="1318921741">
+    <w:abstractNumId w:val="2"/>
+  </w:num>
+  <w:num w:numId="35" w16cid:durableId="923803328">
+    <w:abstractNumId w:val="2"/>
+    <w:lvlOverride w:ilvl="0">
+      <w:lvl w:ilvl="0">
+        <w:start w:val="1"/>
+        <w:numFmt w:val="decimal"/>
+        <w:lvlText w:val="%1."/>
+        <w:lvlJc w:val="left"/>
+        <w:pPr>
+          <w:ind w:left="360" w:hanging="360"/>
+        </w:pPr>
+        <w:rPr>
+          <w:rFonts w:hint="default"/>
+        </w:rPr>
+      </w:lvl>
+    </w:lvlOverride>
+    <w:lvlOverride w:ilvl="1">
+      <w:lvl w:ilvl="1">
+        <w:start w:val="1"/>
+        <w:numFmt w:val="decimal"/>
+        <w:lvlText w:val="%1.%2."/>
+        <w:lvlJc w:val="left"/>
+        <w:pPr>
+          <w:ind w:left="792" w:hanging="432"/>
+        </w:pPr>
+        <w:rPr>
+          <w:rFonts w:hint="default"/>
+        </w:rPr>
+      </w:lvl>
+    </w:lvlOverride>
+    <w:lvlOverride w:ilvl="2">
+      <w:lvl w:ilvl="2">
+        <w:start w:val="1"/>
+        <w:numFmt w:val="decimal"/>
+        <w:suff w:val="space"/>
+        <w:lvlText w:val="%1.%2.1"/>
+        <w:lvlJc w:val="left"/>
+        <w:pPr>
+          <w:ind w:left="1224" w:hanging="504"/>
+        </w:pPr>
+        <w:rPr>
+          <w:rFonts w:hint="default"/>
+        </w:rPr>
+      </w:lvl>
+    </w:lvlOverride>
+    <w:lvlOverride w:ilvl="3">
+      <w:lvl w:ilvl="3">
+        <w:start w:val="1"/>
+        <w:numFmt w:val="decimal"/>
+        <w:lvlText w:val="%1.%2.%3.%4."/>
+        <w:lvlJc w:val="left"/>
+        <w:pPr>
+          <w:ind w:left="1728" w:hanging="648"/>
+        </w:pPr>
+        <w:rPr>
+          <w:rFonts w:hint="default"/>
+        </w:rPr>
+      </w:lvl>
+    </w:lvlOverride>
+    <w:lvlOverride w:ilvl="4">
+      <w:lvl w:ilvl="4">
+        <w:start w:val="1"/>
+        <w:numFmt w:val="decimal"/>
+        <w:lvlText w:val="%1.%2.%3.%4.%5."/>
+        <w:lvlJc w:val="left"/>
+        <w:pPr>
+          <w:ind w:left="2232" w:hanging="792"/>
+        </w:pPr>
+        <w:rPr>
+          <w:rFonts w:hint="default"/>
+        </w:rPr>
+      </w:lvl>
+    </w:lvlOverride>
+    <w:lvlOverride w:ilvl="5">
+      <w:lvl w:ilvl="5">
+        <w:start w:val="1"/>
+        <w:numFmt w:val="decimal"/>
+        <w:lvlText w:val="%1.%2.%3.%4.%5.%6."/>
+        <w:lvlJc w:val="left"/>
+        <w:pPr>
+          <w:ind w:left="2736" w:hanging="936"/>
+        </w:pPr>
+        <w:rPr>
+          <w:rFonts w:hint="default"/>
+        </w:rPr>
+      </w:lvl>
+    </w:lvlOverride>
+    <w:lvlOverride w:ilvl="6">
+      <w:lvl w:ilvl="6">
+        <w:start w:val="1"/>
+        <w:numFmt w:val="decimal"/>
+        <w:lvlText w:val="%1.%2.%3.%4.%5.%6.%7."/>
+        <w:lvlJc w:val="left"/>
+        <w:pPr>
+          <w:ind w:left="3240" w:hanging="1080"/>
+        </w:pPr>
+        <w:rPr>
+          <w:rFonts w:hint="default"/>
+        </w:rPr>
+      </w:lvl>
+    </w:lvlOverride>
+    <w:lvlOverride w:ilvl="7">
+      <w:lvl w:ilvl="7">
+        <w:start w:val="1"/>
+        <w:numFmt w:val="decimal"/>
+        <w:lvlText w:val="%1.%2.%3.%4.%5.%6.%7.%8."/>
+        <w:lvlJc w:val="left"/>
+        <w:pPr>
+          <w:ind w:left="3744" w:hanging="1224"/>
+        </w:pPr>
+        <w:rPr>
+          <w:rFonts w:hint="default"/>
+        </w:rPr>
+      </w:lvl>
+    </w:lvlOverride>
+    <w:lvlOverride w:ilvl="8">
+      <w:lvl w:ilvl="8">
+        <w:start w:val="1"/>
+        <w:numFmt w:val="decimal"/>
+        <w:lvlText w:val="%1.%2.%3.%4.%5.%6.%7.%8.%9."/>
+        <w:lvlJc w:val="left"/>
+        <w:pPr>
+          <w:ind w:left="4320" w:hanging="1440"/>
+        </w:pPr>
+        <w:rPr>
+          <w:rFonts w:hint="default"/>
+        </w:rPr>
+      </w:lvl>
+    </w:lvlOverride>
+  </w:num>
+  <w:num w:numId="36" w16cid:durableId="653491233">
+    <w:abstractNumId w:val="2"/>
+    <w:lvlOverride w:ilvl="0">
+      <w:lvl w:ilvl="0">
+        <w:start w:val="1"/>
+        <w:numFmt w:val="decimal"/>
+        <w:lvlText w:val="%1."/>
+        <w:lvlJc w:val="left"/>
+        <w:pPr>
+          <w:ind w:left="360" w:hanging="360"/>
+        </w:pPr>
+        <w:rPr>
+          <w:rFonts w:hint="default"/>
+        </w:rPr>
+      </w:lvl>
+    </w:lvlOverride>
+    <w:lvlOverride w:ilvl="1">
+      <w:lvl w:ilvl="1">
+        <w:start w:val="1"/>
+        <w:numFmt w:val="decimal"/>
+        <w:lvlText w:val="%1.%2."/>
+        <w:lvlJc w:val="left"/>
+        <w:pPr>
+          <w:ind w:left="792" w:hanging="432"/>
+        </w:pPr>
+        <w:rPr>
+          <w:rFonts w:hint="default"/>
+        </w:rPr>
+      </w:lvl>
+    </w:lvlOverride>
+    <w:lvlOverride w:ilvl="2">
+      <w:lvl w:ilvl="2">
+        <w:start w:val="1"/>
+        <w:numFmt w:val="decimal"/>
+        <w:suff w:val="space"/>
+        <w:lvlText w:val="%1.%2.%3."/>
+        <w:lvlJc w:val="left"/>
+        <w:pPr>
+          <w:ind w:left="1224" w:hanging="504"/>
+        </w:pPr>
+        <w:rPr>
+          <w:rFonts w:hint="default"/>
+        </w:rPr>
+      </w:lvl>
+    </w:lvlOverride>
+    <w:lvlOverride w:ilvl="3">
+      <w:lvl w:ilvl="3">
+        <w:start w:val="1"/>
+        <w:numFmt w:val="decimal"/>
+        <w:lvlText w:val="%1.%2.%3.%4."/>
+        <w:lvlJc w:val="left"/>
+        <w:pPr>
+          <w:ind w:left="1728" w:hanging="648"/>
+        </w:pPr>
+        <w:rPr>
+          <w:rFonts w:hint="default"/>
+        </w:rPr>
+      </w:lvl>
+    </w:lvlOverride>
+    <w:lvlOverride w:ilvl="4">
+      <w:lvl w:ilvl="4">
+        <w:start w:val="1"/>
+        <w:numFmt w:val="decimal"/>
+        <w:lvlText w:val="%1.%2.%3.%4.%5."/>
+        <w:lvlJc w:val="left"/>
+        <w:pPr>
+          <w:ind w:left="2232" w:hanging="792"/>
+        </w:pPr>
+        <w:rPr>
+          <w:rFonts w:hint="default"/>
+        </w:rPr>
+      </w:lvl>
+    </w:lvlOverride>
+    <w:lvlOverride w:ilvl="5">
+      <w:lvl w:ilvl="5">
+        <w:start w:val="1"/>
+        <w:numFmt w:val="decimal"/>
+        <w:lvlText w:val="%1.%2.%3.%4.%5.%6."/>
+        <w:lvlJc w:val="left"/>
+        <w:pPr>
+          <w:ind w:left="2736" w:hanging="936"/>
+        </w:pPr>
+        <w:rPr>
+          <w:rFonts w:hint="default"/>
+        </w:rPr>
+      </w:lvl>
+    </w:lvlOverride>
+    <w:lvlOverride w:ilvl="6">
+      <w:lvl w:ilvl="6">
+        <w:start w:val="1"/>
+        <w:numFmt w:val="decimal"/>
+        <w:lvlText w:val="%1.%2.%3.%4.%5.%6.%7."/>
+        <w:lvlJc w:val="left"/>
+        <w:pPr>
+          <w:ind w:left="3240" w:hanging="1080"/>
+        </w:pPr>
+        <w:rPr>
+          <w:rFonts w:hint="default"/>
+        </w:rPr>
+      </w:lvl>
+    </w:lvlOverride>
+    <w:lvlOverride w:ilvl="7">
+      <w:lvl w:ilvl="7">
+        <w:start w:val="1"/>
+        <w:numFmt w:val="decimal"/>
+        <w:lvlText w:val="%1.%2.%3.%4.%5.%6.%7.%8."/>
+        <w:lvlJc w:val="left"/>
+        <w:pPr>
+          <w:ind w:left="3744" w:hanging="1224"/>
+        </w:pPr>
+        <w:rPr>
+          <w:rFonts w:hint="default"/>
+        </w:rPr>
+      </w:lvl>
+    </w:lvlOverride>
+    <w:lvlOverride w:ilvl="8">
+      <w:lvl w:ilvl="8">
+        <w:start w:val="1"/>
+        <w:numFmt w:val="decimal"/>
+        <w:lvlText w:val="%1.%2.%3.%4.%5.%6.%7.%8.%9."/>
+        <w:lvlJc w:val="left"/>
+        <w:pPr>
+          <w:ind w:left="4320" w:hanging="1440"/>
+        </w:pPr>
+        <w:rPr>
+          <w:rFonts w:hint="default"/>
+        </w:rPr>
+      </w:lvl>
+    </w:lvlOverride>
+  </w:num>
+  <w:num w:numId="37" w16cid:durableId="1083800558">
+    <w:abstractNumId w:val="7"/>
+  </w:num>
+  <w:num w:numId="38" w16cid:durableId="1829393964">
+    <w:abstractNumId w:val="3"/>
+  </w:num>
+  <w:num w:numId="39" w16cid:durableId="1264533906">
+    <w:abstractNumId w:val="11"/>
   </w:num>
 </w:numbering>
 </file>
@@ -13930,7 +14853,7 @@
       <w:keepNext/>
       <w:keepLines/>
       <w:numPr>
-        <w:numId w:val="28"/>
+        <w:numId w:val="39"/>
       </w:numPr>
       <w:spacing w:before="240" w:after="240" w:line="259" w:lineRule="auto"/>
       <w:jc w:val="left"/>
@@ -13960,7 +14883,7 @@
       <w:keepLines/>
       <w:numPr>
         <w:ilvl w:val="1"/>
-        <w:numId w:val="28"/>
+        <w:numId w:val="39"/>
       </w:numPr>
       <w:spacing w:before="40" w:after="240"/>
       <w:outlineLvl w:val="1"/>
@@ -13975,10 +14898,39 @@
       <w:lang w:eastAsia="en-GB"/>
     </w:rPr>
   </w:style>
+  <w:style w:type="paragraph" w:styleId="Ttulo3">
+    <w:name w:val="heading 3"/>
+    <w:basedOn w:val="Normal"/>
+    <w:next w:val="Normal"/>
+    <w:link w:val="Ttulo3Carter"/>
+    <w:uiPriority w:val="9"/>
+    <w:unhideWhenUsed/>
+    <w:qFormat/>
+    <w:rsid w:val="004E2DD4"/>
+    <w:pPr>
+      <w:keepNext/>
+      <w:keepLines/>
+      <w:numPr>
+        <w:ilvl w:val="2"/>
+        <w:numId w:val="39"/>
+      </w:numPr>
+      <w:spacing w:before="40" w:after="240"/>
+      <w:ind w:left="1224"/>
+      <w:outlineLvl w:val="2"/>
+    </w:pPr>
+    <w:rPr>
+      <w:rFonts w:eastAsiaTheme="majorEastAsia"/>
+      <w:b/>
+      <w:bCs/>
+      <w:color w:val="2F5496" w:themeColor="accent1" w:themeShade="BF"/>
+      <w:sz w:val="30"/>
+      <w:szCs w:val="30"/>
+      <w:lang w:eastAsia="en-GB"/>
+    </w:rPr>
+  </w:style>
   <w:style w:type="character" w:default="1" w:styleId="Tipodeletrapredefinidodopargrafo">
     <w:name w:val="Default Paragraph Font"/>
     <w:uiPriority w:val="1"/>
-    <w:semiHidden/>
     <w:unhideWhenUsed/>
   </w:style>
   <w:style w:type="table" w:default="1" w:styleId="Tabelanormal">
@@ -14359,6 +15311,22 @@
       <w:color w:val="000000"/>
       <w:sz w:val="24"/>
       <w:szCs w:val="24"/>
+    </w:rPr>
+  </w:style>
+  <w:style w:type="character" w:customStyle="1" w:styleId="Ttulo3Carter">
+    <w:name w:val="Título 3 Caráter"/>
+    <w:basedOn w:val="Tipodeletrapredefinidodopargrafo"/>
+    <w:link w:val="Ttulo3"/>
+    <w:uiPriority w:val="9"/>
+    <w:rsid w:val="004E2DD4"/>
+    <w:rPr>
+      <w:rFonts w:ascii="Times New Roman" w:eastAsiaTheme="majorEastAsia" w:hAnsi="Times New Roman" w:cs="Times New Roman"/>
+      <w:b/>
+      <w:bCs/>
+      <w:color w:val="2F5496" w:themeColor="accent1" w:themeShade="BF"/>
+      <w:sz w:val="30"/>
+      <w:szCs w:val="30"/>
+      <w:lang w:val="pt-PT" w:eastAsia="en-GB"/>
     </w:rPr>
   </w:style>
 </w:styles>

</xml_diff>

<commit_message>
Guardar avanços no Create e alterações nas tabelas e relatório
</commit_message>
<xml_diff>
--- a/Relatorio_ES.docx
+++ b/Relatorio_ES.docx
@@ -7593,25 +7593,7 @@
                 <w:szCs w:val="26"/>
                 <w:lang w:val="pt-PT"/>
               </w:rPr>
-              <w:t xml:space="preserve"> </w:t>
-            </w:r>
-            <w:proofErr w:type="gramStart"/>
-            <w:r>
-              <w:rPr>
-                <w:sz w:val="26"/>
-                <w:szCs w:val="26"/>
-                <w:lang w:val="pt-PT"/>
-              </w:rPr>
-              <w:t>mantendo mesmas</w:t>
-            </w:r>
-            <w:proofErr w:type="gramEnd"/>
-            <w:r>
-              <w:rPr>
-                <w:sz w:val="26"/>
-                <w:szCs w:val="26"/>
-                <w:lang w:val="pt-PT"/>
-              </w:rPr>
-              <w:t xml:space="preserve"> </w:t>
+              <w:t xml:space="preserve"> mantendo mesmas </w:t>
             </w:r>
             <w:r>
               <w:rPr>
@@ -9668,12 +9650,38 @@
           <w:lang w:eastAsia="en-GB"/>
         </w:rPr>
       </w:pPr>
-      <w:r>
-        <w:rPr>
-          <w:lang w:eastAsia="en-GB"/>
-        </w:rPr>
-        <w:t>https://extranet.infarmed.pt/INFOMED-fo/pesquisa-avancada.xhtml</w:t>
-      </w:r>
+      <w:hyperlink r:id="rId28" w:history="1">
+        <w:r>
+          <w:rPr>
+            <w:rStyle w:val="Hiperligao"/>
+            <w:lang w:eastAsia="en-GB"/>
+          </w:rPr>
+          <w:t>https://extranet.infarmed.pt/INFOMED-fo/pesquisa-avancada.xhtml</w:t>
+        </w:r>
+      </w:hyperlink>
+    </w:p>
+    <w:p>
+      <w:pPr>
+        <w:rPr>
+          <w:lang w:eastAsia="en-GB"/>
+        </w:rPr>
+      </w:pPr>
+      <w:hyperlink r:id="rId29" w:history="1">
+        <w:r>
+          <w:rPr>
+            <w:rStyle w:val="Hiperligao"/>
+            <w:lang w:eastAsia="en-GB"/>
+          </w:rPr>
+          <w:t>https://ordemdosmedicos.pt/especialidades/</w:t>
+        </w:r>
+      </w:hyperlink>
+    </w:p>
+    <w:p>
+      <w:pPr>
+        <w:rPr>
+          <w:lang w:eastAsia="en-GB"/>
+        </w:rPr>
+      </w:pPr>
     </w:p>
     <w:p>
       <w:pPr>
@@ -9846,7 +9854,7 @@
       </w:r>
     </w:p>
     <w:sectPr>
-      <w:headerReference w:type="default" r:id="rId28"/>
+      <w:headerReference w:type="default" r:id="rId30"/>
       <w:pgSz w:w="11906" w:h="16838"/>
       <w:pgMar w:top="1440" w:right="1440" w:bottom="1440" w:left="1440" w:header="708" w:footer="708" w:gutter="0"/>
       <w:cols w:space="708"/>
@@ -15398,6 +15406,18 @@
       <w:lang w:val="pt-PT" w:eastAsia="en-GB"/>
     </w:rPr>
   </w:style>
+  <w:style w:type="character" w:styleId="MenoNoResolvida">
+    <w:name w:val="Unresolved Mention"/>
+    <w:basedOn w:val="Tipodeletrapredefinidodopargrafo"/>
+    <w:uiPriority w:val="99"/>
+    <w:semiHidden/>
+    <w:unhideWhenUsed/>
+    <w:rsid w:val="00516254"/>
+    <w:rPr>
+      <w:color w:val="605E5C"/>
+      <w:shd w:val="clear" w:color="auto" w:fill="E1DFDD"/>
+    </w:rPr>
+  </w:style>
 </w:styles>
 </file>
 

</xml_diff>

<commit_message>
Introdução de enumeradores e estados
</commit_message>
<xml_diff>
--- a/Relatorio_ES.docx
+++ b/Relatorio_ES.docx
@@ -5006,11 +5006,26 @@
     </w:p>
     <w:p>
       <w:pPr>
-        <w:pStyle w:val="Ttulo2"/>
+        <w:pStyle w:val="PargrafodaLista"/>
+        <w:keepNext/>
+        <w:keepLines/>
         <w:numPr>
-          <w:ilvl w:val="1"/>
+          <w:ilvl w:val="0"/>
           <w:numId w:val="29"/>
         </w:numPr>
+        <w:spacing w:before="40" w:after="240"/>
+        <w:contextualSpacing w:val="0"/>
+        <w:outlineLvl w:val="1"/>
+        <w:rPr>
+          <w:rFonts w:eastAsiaTheme="majorEastAsia"/>
+          <w:b/>
+          <w:bCs/>
+          <w:vanish/>
+          <w:color w:val="2F5496" w:themeColor="accent1" w:themeShade="BF"/>
+          <w:sz w:val="36"/>
+          <w:szCs w:val="36"/>
+          <w:lang w:eastAsia="en-GB"/>
+        </w:rPr>
       </w:pPr>
       <w:bookmarkStart w:id="75" w:name="_Toc148384358"/>
       <w:bookmarkStart w:id="76" w:name="_Toc148476771"/>
@@ -5029,6 +5044,63 @@
       <w:bookmarkEnd w:id="80"/>
       <w:bookmarkEnd w:id="81"/>
       <w:bookmarkEnd w:id="82"/>
+    </w:p>
+    <w:p>
+      <w:pPr>
+        <w:pStyle w:val="PargrafodaLista"/>
+        <w:keepNext/>
+        <w:keepLines/>
+        <w:numPr>
+          <w:ilvl w:val="0"/>
+          <w:numId w:val="29"/>
+        </w:numPr>
+        <w:spacing w:before="40" w:after="240"/>
+        <w:contextualSpacing w:val="0"/>
+        <w:outlineLvl w:val="1"/>
+        <w:rPr>
+          <w:rFonts w:eastAsiaTheme="majorEastAsia"/>
+          <w:b/>
+          <w:bCs/>
+          <w:vanish/>
+          <w:color w:val="2F5496" w:themeColor="accent1" w:themeShade="BF"/>
+          <w:sz w:val="36"/>
+          <w:szCs w:val="36"/>
+          <w:lang w:eastAsia="en-GB"/>
+        </w:rPr>
+      </w:pPr>
+    </w:p>
+    <w:p>
+      <w:pPr>
+        <w:pStyle w:val="PargrafodaLista"/>
+        <w:keepNext/>
+        <w:keepLines/>
+        <w:numPr>
+          <w:ilvl w:val="0"/>
+          <w:numId w:val="29"/>
+        </w:numPr>
+        <w:spacing w:before="40" w:after="240"/>
+        <w:contextualSpacing w:val="0"/>
+        <w:outlineLvl w:val="1"/>
+        <w:rPr>
+          <w:rFonts w:eastAsiaTheme="majorEastAsia"/>
+          <w:b/>
+          <w:bCs/>
+          <w:vanish/>
+          <w:color w:val="2F5496" w:themeColor="accent1" w:themeShade="BF"/>
+          <w:sz w:val="36"/>
+          <w:szCs w:val="36"/>
+          <w:lang w:eastAsia="en-GB"/>
+        </w:rPr>
+      </w:pPr>
+    </w:p>
+    <w:p>
+      <w:pPr>
+        <w:pStyle w:val="Ttulo2"/>
+        <w:numPr>
+          <w:ilvl w:val="1"/>
+          <w:numId w:val="29"/>
+        </w:numPr>
+      </w:pPr>
       <w:r>
         <w:t>Requisitos funcionais</w:t>
       </w:r>
@@ -7261,6 +7333,10 @@
     <w:p>
       <w:pPr>
         <w:pStyle w:val="Ttulo2"/>
+        <w:numPr>
+          <w:ilvl w:val="1"/>
+          <w:numId w:val="40"/>
+        </w:numPr>
       </w:pPr>
       <w:bookmarkStart w:id="99" w:name="_Toc150528277"/>
       <w:r>
@@ -11960,7 +12036,7 @@
   <w:abstractNum w:abstractNumId="11" w15:restartNumberingAfterBreak="0">
     <w:nsid w:val="3D400C4D"/>
     <w:multiLevelType w:val="multilevel"/>
-    <w:tmpl w:val="0DF24ACE"/>
+    <w:tmpl w:val="8362D2DE"/>
     <w:lvl w:ilvl="0">
       <w:start w:val="1"/>
       <w:numFmt w:val="decimal"/>
@@ -11995,7 +12071,7 @@
       <w:lvlText w:val="%1.%2.%3."/>
       <w:lvlJc w:val="left"/>
       <w:pPr>
-        <w:ind w:left="2772" w:hanging="504"/>
+        <w:ind w:left="2772" w:hanging="1921"/>
       </w:pPr>
       <w:rPr>
         <w:rFonts w:hint="default"/>
@@ -14138,33 +14214,6 @@
   </w:num>
   <w:num w:numId="29" w16cid:durableId="85005158">
     <w:abstractNumId w:val="16"/>
-    <w:lvlOverride w:ilvl="0">
-      <w:startOverride w:val="1"/>
-    </w:lvlOverride>
-    <w:lvlOverride w:ilvl="1">
-      <w:startOverride w:val="1"/>
-    </w:lvlOverride>
-    <w:lvlOverride w:ilvl="2">
-      <w:startOverride w:val="1"/>
-    </w:lvlOverride>
-    <w:lvlOverride w:ilvl="3">
-      <w:startOverride w:val="1"/>
-    </w:lvlOverride>
-    <w:lvlOverride w:ilvl="4">
-      <w:startOverride w:val="1"/>
-    </w:lvlOverride>
-    <w:lvlOverride w:ilvl="5">
-      <w:startOverride w:val="1"/>
-    </w:lvlOverride>
-    <w:lvlOverride w:ilvl="6">
-      <w:startOverride w:val="1"/>
-    </w:lvlOverride>
-    <w:lvlOverride w:ilvl="7">
-      <w:startOverride w:val="1"/>
-    </w:lvlOverride>
-    <w:lvlOverride w:ilvl="8">
-      <w:startOverride w:val="1"/>
-    </w:lvlOverride>
   </w:num>
   <w:num w:numId="30" w16cid:durableId="19086741">
     <w:abstractNumId w:val="16"/>
@@ -14503,6 +14552,36 @@
   </w:num>
   <w:num w:numId="39" w16cid:durableId="1264533906">
     <w:abstractNumId w:val="11"/>
+  </w:num>
+  <w:num w:numId="40" w16cid:durableId="2108650135">
+    <w:abstractNumId w:val="11"/>
+    <w:lvlOverride w:ilvl="0">
+      <w:startOverride w:val="3"/>
+    </w:lvlOverride>
+    <w:lvlOverride w:ilvl="1">
+      <w:startOverride w:val="2"/>
+    </w:lvlOverride>
+    <w:lvlOverride w:ilvl="2">
+      <w:startOverride w:val="1"/>
+    </w:lvlOverride>
+    <w:lvlOverride w:ilvl="3">
+      <w:startOverride w:val="1"/>
+    </w:lvlOverride>
+    <w:lvlOverride w:ilvl="4">
+      <w:startOverride w:val="1"/>
+    </w:lvlOverride>
+    <w:lvlOverride w:ilvl="5">
+      <w:startOverride w:val="1"/>
+    </w:lvlOverride>
+    <w:lvlOverride w:ilvl="6">
+      <w:startOverride w:val="1"/>
+    </w:lvlOverride>
+    <w:lvlOverride w:ilvl="7">
+      <w:startOverride w:val="1"/>
+    </w:lvlOverride>
+    <w:lvlOverride w:ilvl="8">
+      <w:startOverride w:val="1"/>
+    </w:lvlOverride>
   </w:num>
 </w:numbering>
 </file>
@@ -14991,7 +15070,6 @@
         <w:numId w:val="39"/>
       </w:numPr>
       <w:spacing w:before="40" w:after="240"/>
-      <w:ind w:left="1224"/>
       <w:outlineLvl w:val="2"/>
     </w:pPr>
     <w:rPr>

</xml_diff>

<commit_message>
ALteração do relatório e alterações no create
</commit_message>
<xml_diff>
--- a/Relatorio_ES.docx
+++ b/Relatorio_ES.docx
@@ -9327,10 +9327,10 @@
           <w:noProof/>
         </w:rPr>
         <w:drawing>
-          <wp:inline distT="0" distB="0" distL="0" distR="0" wp14:anchorId="747065F9" wp14:editId="1CCCAAE0">
-            <wp:extent cx="5817595" cy="3764280"/>
+          <wp:inline distT="0" distB="0" distL="0" distR="0" wp14:anchorId="6595E587" wp14:editId="5FB20C1C">
+            <wp:extent cx="5006296" cy="6798934"/>
             <wp:effectExtent l="0" t="0" r="0" b="0"/>
-            <wp:docPr id="1043861453" name="Imagem 1" descr="Uma imagem com texto, diagrama, captura de ecrã, Paralelo&#10;&#10;Descrição gerada automaticamente"/>
+            <wp:docPr id="928817505" name="Imagem 1" descr="Uma imagem com texto, captura de ecrã, diagrama, Paralelo&#10;&#10;Descrição gerada automaticamente"/>
             <wp:cNvGraphicFramePr>
               <a:graphicFrameLocks xmlns:a="http://schemas.openxmlformats.org/drawingml/2006/main" noChangeAspect="1"/>
             </wp:cNvGraphicFramePr>
@@ -9338,10 +9338,10 @@
               <a:graphicData uri="http://schemas.openxmlformats.org/drawingml/2006/picture">
                 <pic:pic xmlns:pic="http://schemas.openxmlformats.org/drawingml/2006/picture">
                   <pic:nvPicPr>
-                    <pic:cNvPr id="1043861453" name="Imagem 1" descr="Uma imagem com texto, diagrama, captura de ecrã, Paralelo&#10;&#10;Descrição gerada automaticamente"/>
+                    <pic:cNvPr id="928817505" name="Imagem 1" descr="Uma imagem com texto, captura de ecrã, diagrama, Paralelo&#10;&#10;Descrição gerada automaticamente"/>
                     <pic:cNvPicPr/>
                   </pic:nvPicPr>
-                  <pic:blipFill rotWithShape="1">
+                  <pic:blipFill>
                     <a:blip r:embed="rId24">
                       <a:extLst>
                         <a:ext uri="{28A0092B-C50C-407E-A947-70E740481C1C}">
@@ -9349,25 +9349,18 @@
                         </a:ext>
                       </a:extLst>
                     </a:blip>
-                    <a:srcRect r="18103"/>
-                    <a:stretch/>
+                    <a:stretch>
+                      <a:fillRect/>
+                    </a:stretch>
                   </pic:blipFill>
-                  <pic:spPr bwMode="auto">
+                  <pic:spPr>
                     <a:xfrm>
                       <a:off x="0" y="0"/>
-                      <a:ext cx="5827623" cy="3770768"/>
+                      <a:ext cx="5013076" cy="6808141"/>
                     </a:xfrm>
                     <a:prstGeom prst="rect">
                       <a:avLst/>
                     </a:prstGeom>
-                    <a:ln>
-                      <a:noFill/>
-                    </a:ln>
-                    <a:extLst>
-                      <a:ext uri="{53640926-AAD7-44D8-BBD7-CCE9431645EC}">
-                        <a14:shadowObscured xmlns:a14="http://schemas.microsoft.com/office/drawing/2010/main"/>
-                      </a:ext>
-                    </a:extLst>
                   </pic:spPr>
                 </pic:pic>
               </a:graphicData>

</xml_diff>

<commit_message>
Modificação relatorio e criação do documento de requisitos
</commit_message>
<xml_diff>
--- a/Relatorio_ES.docx
+++ b/Relatorio_ES.docx
@@ -279,6 +279,7 @@
           <w:pPr>
             <w:pStyle w:val="ndice1"/>
             <w:tabs>
+              <w:tab w:val="left" w:pos="520"/>
               <w:tab w:val="right" w:leader="dot" w:pos="9016"/>
             </w:tabs>
             <w:rPr>
@@ -300,13 +301,32 @@
           <w:r>
             <w:fldChar w:fldCharType="separate"/>
           </w:r>
-          <w:hyperlink w:anchor="_Toc150528263" w:history="1">
+          <w:hyperlink w:anchor="_Toc151740770" w:history="1">
             <w:r>
               <w:rPr>
                 <w:rStyle w:val="Hiperligao"/>
                 <w:noProof/>
               </w:rPr>
-              <w:t>1. Introdução</w:t>
+              <w:t>1.</w:t>
+            </w:r>
+            <w:r>
+              <w:rPr>
+                <w:rFonts w:asciiTheme="minorHAnsi" w:eastAsiaTheme="minorEastAsia" w:hAnsiTheme="minorHAnsi" w:cstheme="minorBidi"/>
+                <w:noProof/>
+                <w:kern w:val="2"/>
+                <w:sz w:val="22"/>
+                <w:szCs w:val="22"/>
+                <w:lang w:val="en-GB" w:eastAsia="en-GB"/>
+                <w14:ligatures w14:val="standardContextual"/>
+              </w:rPr>
+              <w:tab/>
+            </w:r>
+            <w:r>
+              <w:rPr>
+                <w:rStyle w:val="Hiperligao"/>
+                <w:noProof/>
+              </w:rPr>
+              <w:t>Introdução</w:t>
             </w:r>
             <w:r>
               <w:rPr>
@@ -327,7 +347,7 @@
                 <w:noProof/>
                 <w:webHidden/>
               </w:rPr>
-              <w:instrText xml:space="preserve"> PAGEREF _Toc150528263 \h </w:instrText>
+              <w:instrText xml:space="preserve"> PAGEREF _Toc151740770 \h </w:instrText>
             </w:r>
             <w:r>
               <w:rPr>
@@ -374,7 +394,7 @@
               <w14:ligatures w14:val="standardContextual"/>
             </w:rPr>
           </w:pPr>
-          <w:hyperlink w:anchor="_Toc150528264" w:history="1">
+          <w:hyperlink w:anchor="_Toc151740771" w:history="1">
             <w:r>
               <w:rPr>
                 <w:rStyle w:val="Hiperligao"/>
@@ -401,7 +421,7 @@
                 <w:noProof/>
                 <w:webHidden/>
               </w:rPr>
-              <w:instrText xml:space="preserve"> PAGEREF _Toc150528264 \h </w:instrText>
+              <w:instrText xml:space="preserve"> PAGEREF _Toc151740771 \h </w:instrText>
             </w:r>
             <w:r>
               <w:rPr>
@@ -448,7 +468,7 @@
               <w14:ligatures w14:val="standardContextual"/>
             </w:rPr>
           </w:pPr>
-          <w:hyperlink w:anchor="_Toc150528265" w:history="1">
+          <w:hyperlink w:anchor="_Toc151740772" w:history="1">
             <w:r>
               <w:rPr>
                 <w:rStyle w:val="Hiperligao"/>
@@ -475,7 +495,7 @@
                 <w:noProof/>
                 <w:webHidden/>
               </w:rPr>
-              <w:instrText xml:space="preserve"> PAGEREF _Toc150528265 \h </w:instrText>
+              <w:instrText xml:space="preserve"> PAGEREF _Toc151740772 \h </w:instrText>
             </w:r>
             <w:r>
               <w:rPr>
@@ -510,6 +530,7 @@
           <w:pPr>
             <w:pStyle w:val="ndice1"/>
             <w:tabs>
+              <w:tab w:val="left" w:pos="520"/>
               <w:tab w:val="right" w:leader="dot" w:pos="9016"/>
             </w:tabs>
             <w:rPr>
@@ -522,13 +543,32 @@
               <w14:ligatures w14:val="standardContextual"/>
             </w:rPr>
           </w:pPr>
-          <w:hyperlink w:anchor="_Toc150528266" w:history="1">
+          <w:hyperlink w:anchor="_Toc151740773" w:history="1">
             <w:r>
               <w:rPr>
                 <w:rStyle w:val="Hiperligao"/>
                 <w:noProof/>
               </w:rPr>
-              <w:t>2. Instigadores do projeto</w:t>
+              <w:t>2.</w:t>
+            </w:r>
+            <w:r>
+              <w:rPr>
+                <w:rFonts w:asciiTheme="minorHAnsi" w:eastAsiaTheme="minorEastAsia" w:hAnsiTheme="minorHAnsi" w:cstheme="minorBidi"/>
+                <w:noProof/>
+                <w:kern w:val="2"/>
+                <w:sz w:val="22"/>
+                <w:szCs w:val="22"/>
+                <w:lang w:val="en-GB" w:eastAsia="en-GB"/>
+                <w14:ligatures w14:val="standardContextual"/>
+              </w:rPr>
+              <w:tab/>
+            </w:r>
+            <w:r>
+              <w:rPr>
+                <w:rStyle w:val="Hiperligao"/>
+                <w:noProof/>
+              </w:rPr>
+              <w:t>Instigadores do projeto</w:t>
             </w:r>
             <w:r>
               <w:rPr>
@@ -549,7 +589,7 @@
                 <w:noProof/>
                 <w:webHidden/>
               </w:rPr>
-              <w:instrText xml:space="preserve"> PAGEREF _Toc150528266 \h </w:instrText>
+              <w:instrText xml:space="preserve"> PAGEREF _Toc151740773 \h </w:instrText>
             </w:r>
             <w:r>
               <w:rPr>
@@ -570,6 +610,382 @@
                 <w:webHidden/>
               </w:rPr>
               <w:t>2</w:t>
+            </w:r>
+            <w:r>
+              <w:rPr>
+                <w:noProof/>
+                <w:webHidden/>
+              </w:rPr>
+              <w:fldChar w:fldCharType="end"/>
+            </w:r>
+          </w:hyperlink>
+        </w:p>
+        <w:p>
+          <w:pPr>
+            <w:pStyle w:val="ndice2"/>
+            <w:tabs>
+              <w:tab w:val="left" w:pos="880"/>
+              <w:tab w:val="right" w:leader="dot" w:pos="9016"/>
+            </w:tabs>
+            <w:rPr>
+              <w:rFonts w:asciiTheme="minorHAnsi" w:eastAsiaTheme="minorEastAsia" w:hAnsiTheme="minorHAnsi" w:cstheme="minorBidi"/>
+              <w:noProof/>
+              <w:kern w:val="2"/>
+              <w:sz w:val="22"/>
+              <w:szCs w:val="22"/>
+              <w:lang w:val="en-GB" w:eastAsia="en-GB"/>
+              <w14:ligatures w14:val="standardContextual"/>
+            </w:rPr>
+          </w:pPr>
+          <w:hyperlink w:anchor="_Toc151740779" w:history="1">
+            <w:r>
+              <w:rPr>
+                <w:rStyle w:val="Hiperligao"/>
+                <w:noProof/>
+              </w:rPr>
+              <w:t>2.1.</w:t>
+            </w:r>
+            <w:r>
+              <w:rPr>
+                <w:rFonts w:asciiTheme="minorHAnsi" w:eastAsiaTheme="minorEastAsia" w:hAnsiTheme="minorHAnsi" w:cstheme="minorBidi"/>
+                <w:noProof/>
+                <w:kern w:val="2"/>
+                <w:sz w:val="22"/>
+                <w:szCs w:val="22"/>
+                <w:lang w:val="en-GB" w:eastAsia="en-GB"/>
+                <w14:ligatures w14:val="standardContextual"/>
+              </w:rPr>
+              <w:tab/>
+            </w:r>
+            <w:r>
+              <w:rPr>
+                <w:rStyle w:val="Hiperligao"/>
+                <w:noProof/>
+              </w:rPr>
+              <w:t>Objetivos do sistema</w:t>
+            </w:r>
+            <w:r>
+              <w:rPr>
+                <w:noProof/>
+                <w:webHidden/>
+              </w:rPr>
+              <w:tab/>
+            </w:r>
+            <w:r>
+              <w:rPr>
+                <w:noProof/>
+                <w:webHidden/>
+              </w:rPr>
+              <w:fldChar w:fldCharType="begin"/>
+            </w:r>
+            <w:r>
+              <w:rPr>
+                <w:noProof/>
+                <w:webHidden/>
+              </w:rPr>
+              <w:instrText xml:space="preserve"> PAGEREF _Toc151740779 \h </w:instrText>
+            </w:r>
+            <w:r>
+              <w:rPr>
+                <w:noProof/>
+                <w:webHidden/>
+              </w:rPr>
+            </w:r>
+            <w:r>
+              <w:rPr>
+                <w:noProof/>
+                <w:webHidden/>
+              </w:rPr>
+              <w:fldChar w:fldCharType="separate"/>
+            </w:r>
+            <w:r>
+              <w:rPr>
+                <w:noProof/>
+                <w:webHidden/>
+              </w:rPr>
+              <w:t>2</w:t>
+            </w:r>
+            <w:r>
+              <w:rPr>
+                <w:noProof/>
+                <w:webHidden/>
+              </w:rPr>
+              <w:fldChar w:fldCharType="end"/>
+            </w:r>
+          </w:hyperlink>
+        </w:p>
+        <w:p>
+          <w:pPr>
+            <w:pStyle w:val="ndice2"/>
+            <w:tabs>
+              <w:tab w:val="left" w:pos="880"/>
+              <w:tab w:val="right" w:leader="dot" w:pos="9016"/>
+            </w:tabs>
+            <w:rPr>
+              <w:rFonts w:asciiTheme="minorHAnsi" w:eastAsiaTheme="minorEastAsia" w:hAnsiTheme="minorHAnsi" w:cstheme="minorBidi"/>
+              <w:noProof/>
+              <w:kern w:val="2"/>
+              <w:sz w:val="22"/>
+              <w:szCs w:val="22"/>
+              <w:lang w:val="en-GB" w:eastAsia="en-GB"/>
+              <w14:ligatures w14:val="standardContextual"/>
+            </w:rPr>
+          </w:pPr>
+          <w:hyperlink w:anchor="_Toc151740780" w:history="1">
+            <w:r>
+              <w:rPr>
+                <w:rStyle w:val="Hiperligao"/>
+                <w:noProof/>
+              </w:rPr>
+              <w:t>2.2.</w:t>
+            </w:r>
+            <w:r>
+              <w:rPr>
+                <w:rFonts w:asciiTheme="minorHAnsi" w:eastAsiaTheme="minorEastAsia" w:hAnsiTheme="minorHAnsi" w:cstheme="minorBidi"/>
+                <w:noProof/>
+                <w:kern w:val="2"/>
+                <w:sz w:val="22"/>
+                <w:szCs w:val="22"/>
+                <w:lang w:val="en-GB" w:eastAsia="en-GB"/>
+                <w14:ligatures w14:val="standardContextual"/>
+              </w:rPr>
+              <w:tab/>
+            </w:r>
+            <w:r>
+              <w:rPr>
+                <w:rStyle w:val="Hiperligao"/>
+                <w:noProof/>
+              </w:rPr>
+              <w:t>Intervenientes</w:t>
+            </w:r>
+            <w:r>
+              <w:rPr>
+                <w:noProof/>
+                <w:webHidden/>
+              </w:rPr>
+              <w:tab/>
+            </w:r>
+            <w:r>
+              <w:rPr>
+                <w:noProof/>
+                <w:webHidden/>
+              </w:rPr>
+              <w:fldChar w:fldCharType="begin"/>
+            </w:r>
+            <w:r>
+              <w:rPr>
+                <w:noProof/>
+                <w:webHidden/>
+              </w:rPr>
+              <w:instrText xml:space="preserve"> PAGEREF _Toc151740780 \h </w:instrText>
+            </w:r>
+            <w:r>
+              <w:rPr>
+                <w:noProof/>
+                <w:webHidden/>
+              </w:rPr>
+            </w:r>
+            <w:r>
+              <w:rPr>
+                <w:noProof/>
+                <w:webHidden/>
+              </w:rPr>
+              <w:fldChar w:fldCharType="separate"/>
+            </w:r>
+            <w:r>
+              <w:rPr>
+                <w:noProof/>
+                <w:webHidden/>
+              </w:rPr>
+              <w:t>2</w:t>
+            </w:r>
+            <w:r>
+              <w:rPr>
+                <w:noProof/>
+                <w:webHidden/>
+              </w:rPr>
+              <w:fldChar w:fldCharType="end"/>
+            </w:r>
+          </w:hyperlink>
+        </w:p>
+        <w:p>
+          <w:pPr>
+            <w:pStyle w:val="ndice2"/>
+            <w:tabs>
+              <w:tab w:val="left" w:pos="880"/>
+              <w:tab w:val="right" w:leader="dot" w:pos="9016"/>
+            </w:tabs>
+            <w:rPr>
+              <w:rFonts w:asciiTheme="minorHAnsi" w:eastAsiaTheme="minorEastAsia" w:hAnsiTheme="minorHAnsi" w:cstheme="minorBidi"/>
+              <w:noProof/>
+              <w:kern w:val="2"/>
+              <w:sz w:val="22"/>
+              <w:szCs w:val="22"/>
+              <w:lang w:val="en-GB" w:eastAsia="en-GB"/>
+              <w14:ligatures w14:val="standardContextual"/>
+            </w:rPr>
+          </w:pPr>
+          <w:hyperlink w:anchor="_Toc151740781" w:history="1">
+            <w:r>
+              <w:rPr>
+                <w:rStyle w:val="Hiperligao"/>
+                <w:noProof/>
+              </w:rPr>
+              <w:t>2.3.</w:t>
+            </w:r>
+            <w:r>
+              <w:rPr>
+                <w:rFonts w:asciiTheme="minorHAnsi" w:eastAsiaTheme="minorEastAsia" w:hAnsiTheme="minorHAnsi" w:cstheme="minorBidi"/>
+                <w:noProof/>
+                <w:kern w:val="2"/>
+                <w:sz w:val="22"/>
+                <w:szCs w:val="22"/>
+                <w:lang w:val="en-GB" w:eastAsia="en-GB"/>
+                <w14:ligatures w14:val="standardContextual"/>
+              </w:rPr>
+              <w:tab/>
+            </w:r>
+            <w:r>
+              <w:rPr>
+                <w:rStyle w:val="Hiperligao"/>
+                <w:noProof/>
+              </w:rPr>
+              <w:t>Utilizadores do sistema</w:t>
+            </w:r>
+            <w:r>
+              <w:rPr>
+                <w:noProof/>
+                <w:webHidden/>
+              </w:rPr>
+              <w:tab/>
+            </w:r>
+            <w:r>
+              <w:rPr>
+                <w:noProof/>
+                <w:webHidden/>
+              </w:rPr>
+              <w:fldChar w:fldCharType="begin"/>
+            </w:r>
+            <w:r>
+              <w:rPr>
+                <w:noProof/>
+                <w:webHidden/>
+              </w:rPr>
+              <w:instrText xml:space="preserve"> PAGEREF _Toc151740781 \h </w:instrText>
+            </w:r>
+            <w:r>
+              <w:rPr>
+                <w:noProof/>
+                <w:webHidden/>
+              </w:rPr>
+            </w:r>
+            <w:r>
+              <w:rPr>
+                <w:noProof/>
+                <w:webHidden/>
+              </w:rPr>
+              <w:fldChar w:fldCharType="separate"/>
+            </w:r>
+            <w:r>
+              <w:rPr>
+                <w:noProof/>
+                <w:webHidden/>
+              </w:rPr>
+              <w:t>3</w:t>
+            </w:r>
+            <w:r>
+              <w:rPr>
+                <w:noProof/>
+                <w:webHidden/>
+              </w:rPr>
+              <w:fldChar w:fldCharType="end"/>
+            </w:r>
+          </w:hyperlink>
+        </w:p>
+        <w:p>
+          <w:pPr>
+            <w:pStyle w:val="ndice1"/>
+            <w:tabs>
+              <w:tab w:val="left" w:pos="520"/>
+              <w:tab w:val="right" w:leader="dot" w:pos="9016"/>
+            </w:tabs>
+            <w:rPr>
+              <w:rFonts w:asciiTheme="minorHAnsi" w:eastAsiaTheme="minorEastAsia" w:hAnsiTheme="minorHAnsi" w:cstheme="minorBidi"/>
+              <w:noProof/>
+              <w:kern w:val="2"/>
+              <w:sz w:val="22"/>
+              <w:szCs w:val="22"/>
+              <w:lang w:val="en-GB" w:eastAsia="en-GB"/>
+              <w14:ligatures w14:val="standardContextual"/>
+            </w:rPr>
+          </w:pPr>
+          <w:hyperlink w:anchor="_Toc151740782" w:history="1">
+            <w:r>
+              <w:rPr>
+                <w:rStyle w:val="Hiperligao"/>
+                <w:noProof/>
+              </w:rPr>
+              <w:t>3.</w:t>
+            </w:r>
+            <w:r>
+              <w:rPr>
+                <w:rFonts w:asciiTheme="minorHAnsi" w:eastAsiaTheme="minorEastAsia" w:hAnsiTheme="minorHAnsi" w:cstheme="minorBidi"/>
+                <w:noProof/>
+                <w:kern w:val="2"/>
+                <w:sz w:val="22"/>
+                <w:szCs w:val="22"/>
+                <w:lang w:val="en-GB" w:eastAsia="en-GB"/>
+                <w14:ligatures w14:val="standardContextual"/>
+              </w:rPr>
+              <w:tab/>
+            </w:r>
+            <w:r>
+              <w:rPr>
+                <w:rStyle w:val="Hiperligao"/>
+                <w:noProof/>
+              </w:rPr>
+              <w:t>Análise de requisitos</w:t>
+            </w:r>
+            <w:r>
+              <w:rPr>
+                <w:noProof/>
+                <w:webHidden/>
+              </w:rPr>
+              <w:tab/>
+            </w:r>
+            <w:r>
+              <w:rPr>
+                <w:noProof/>
+                <w:webHidden/>
+              </w:rPr>
+              <w:fldChar w:fldCharType="begin"/>
+            </w:r>
+            <w:r>
+              <w:rPr>
+                <w:noProof/>
+                <w:webHidden/>
+              </w:rPr>
+              <w:instrText xml:space="preserve"> PAGEREF _Toc151740782 \h </w:instrText>
+            </w:r>
+            <w:r>
+              <w:rPr>
+                <w:noProof/>
+                <w:webHidden/>
+              </w:rPr>
+            </w:r>
+            <w:r>
+              <w:rPr>
+                <w:noProof/>
+                <w:webHidden/>
+              </w:rPr>
+              <w:fldChar w:fldCharType="separate"/>
+            </w:r>
+            <w:r>
+              <w:rPr>
+                <w:noProof/>
+                <w:webHidden/>
+              </w:rPr>
+              <w:t>4</w:t>
             </w:r>
             <w:r>
               <w:rPr>
@@ -596,13 +1012,13 @@
               <w14:ligatures w14:val="standardContextual"/>
             </w:rPr>
           </w:pPr>
-          <w:hyperlink w:anchor="_Toc150528272" w:history="1">
+          <w:hyperlink w:anchor="_Toc151740786" w:history="1">
             <w:r>
               <w:rPr>
                 <w:rStyle w:val="Hiperligao"/>
                 <w:noProof/>
               </w:rPr>
-              <w:t>2.1 Objetivos do sistema</w:t>
+              <w:t>3.1 Requisitos funcionais</w:t>
             </w:r>
             <w:r>
               <w:rPr>
@@ -623,7 +1039,7 @@
                 <w:noProof/>
                 <w:webHidden/>
               </w:rPr>
-              <w:instrText xml:space="preserve"> PAGEREF _Toc150528272 \h </w:instrText>
+              <w:instrText xml:space="preserve"> PAGEREF _Toc151740786 \h </w:instrText>
             </w:r>
             <w:r>
               <w:rPr>
@@ -643,7 +1059,7 @@
                 <w:noProof/>
                 <w:webHidden/>
               </w:rPr>
-              <w:t>2</w:t>
+              <w:t>4</w:t>
             </w:r>
             <w:r>
               <w:rPr>
@@ -657,6 +1073,382 @@
         <w:p>
           <w:pPr>
             <w:pStyle w:val="ndice2"/>
+            <w:tabs>
+              <w:tab w:val="left" w:pos="880"/>
+              <w:tab w:val="right" w:leader="dot" w:pos="9016"/>
+            </w:tabs>
+            <w:rPr>
+              <w:rFonts w:asciiTheme="minorHAnsi" w:eastAsiaTheme="minorEastAsia" w:hAnsiTheme="minorHAnsi" w:cstheme="minorBidi"/>
+              <w:noProof/>
+              <w:kern w:val="2"/>
+              <w:sz w:val="22"/>
+              <w:szCs w:val="22"/>
+              <w:lang w:val="en-GB" w:eastAsia="en-GB"/>
+              <w14:ligatures w14:val="standardContextual"/>
+            </w:rPr>
+          </w:pPr>
+          <w:hyperlink w:anchor="_Toc151740787" w:history="1">
+            <w:r>
+              <w:rPr>
+                <w:rStyle w:val="Hiperligao"/>
+                <w:noProof/>
+              </w:rPr>
+              <w:t>3.2.</w:t>
+            </w:r>
+            <w:r>
+              <w:rPr>
+                <w:rFonts w:asciiTheme="minorHAnsi" w:eastAsiaTheme="minorEastAsia" w:hAnsiTheme="minorHAnsi" w:cstheme="minorBidi"/>
+                <w:noProof/>
+                <w:kern w:val="2"/>
+                <w:sz w:val="22"/>
+                <w:szCs w:val="22"/>
+                <w:lang w:val="en-GB" w:eastAsia="en-GB"/>
+                <w14:ligatures w14:val="standardContextual"/>
+              </w:rPr>
+              <w:tab/>
+            </w:r>
+            <w:r>
+              <w:rPr>
+                <w:rStyle w:val="Hiperligao"/>
+                <w:noProof/>
+              </w:rPr>
+              <w:t>Requisitos não funcionais</w:t>
+            </w:r>
+            <w:r>
+              <w:rPr>
+                <w:noProof/>
+                <w:webHidden/>
+              </w:rPr>
+              <w:tab/>
+            </w:r>
+            <w:r>
+              <w:rPr>
+                <w:noProof/>
+                <w:webHidden/>
+              </w:rPr>
+              <w:fldChar w:fldCharType="begin"/>
+            </w:r>
+            <w:r>
+              <w:rPr>
+                <w:noProof/>
+                <w:webHidden/>
+              </w:rPr>
+              <w:instrText xml:space="preserve"> PAGEREF _Toc151740787 \h </w:instrText>
+            </w:r>
+            <w:r>
+              <w:rPr>
+                <w:noProof/>
+                <w:webHidden/>
+              </w:rPr>
+            </w:r>
+            <w:r>
+              <w:rPr>
+                <w:noProof/>
+                <w:webHidden/>
+              </w:rPr>
+              <w:fldChar w:fldCharType="separate"/>
+            </w:r>
+            <w:r>
+              <w:rPr>
+                <w:noProof/>
+                <w:webHidden/>
+              </w:rPr>
+              <w:t>7</w:t>
+            </w:r>
+            <w:r>
+              <w:rPr>
+                <w:noProof/>
+                <w:webHidden/>
+              </w:rPr>
+              <w:fldChar w:fldCharType="end"/>
+            </w:r>
+          </w:hyperlink>
+        </w:p>
+        <w:p>
+          <w:pPr>
+            <w:pStyle w:val="ndice2"/>
+            <w:tabs>
+              <w:tab w:val="left" w:pos="880"/>
+              <w:tab w:val="right" w:leader="dot" w:pos="9016"/>
+            </w:tabs>
+            <w:rPr>
+              <w:rFonts w:asciiTheme="minorHAnsi" w:eastAsiaTheme="minorEastAsia" w:hAnsiTheme="minorHAnsi" w:cstheme="minorBidi"/>
+              <w:noProof/>
+              <w:kern w:val="2"/>
+              <w:sz w:val="22"/>
+              <w:szCs w:val="22"/>
+              <w:lang w:val="en-GB" w:eastAsia="en-GB"/>
+              <w14:ligatures w14:val="standardContextual"/>
+            </w:rPr>
+          </w:pPr>
+          <w:hyperlink w:anchor="_Toc151740791" w:history="1">
+            <w:r>
+              <w:rPr>
+                <w:rStyle w:val="Hiperligao"/>
+                <w:noProof/>
+              </w:rPr>
+              <w:t>3.3.</w:t>
+            </w:r>
+            <w:r>
+              <w:rPr>
+                <w:rFonts w:asciiTheme="minorHAnsi" w:eastAsiaTheme="minorEastAsia" w:hAnsiTheme="minorHAnsi" w:cstheme="minorBidi"/>
+                <w:noProof/>
+                <w:kern w:val="2"/>
+                <w:sz w:val="22"/>
+                <w:szCs w:val="22"/>
+                <w:lang w:val="en-GB" w:eastAsia="en-GB"/>
+                <w14:ligatures w14:val="standardContextual"/>
+              </w:rPr>
+              <w:tab/>
+            </w:r>
+            <w:r>
+              <w:rPr>
+                <w:rStyle w:val="Hiperligao"/>
+                <w:noProof/>
+              </w:rPr>
+              <w:t>Processos de negócio</w:t>
+            </w:r>
+            <w:r>
+              <w:rPr>
+                <w:noProof/>
+                <w:webHidden/>
+              </w:rPr>
+              <w:tab/>
+            </w:r>
+            <w:r>
+              <w:rPr>
+                <w:noProof/>
+                <w:webHidden/>
+              </w:rPr>
+              <w:fldChar w:fldCharType="begin"/>
+            </w:r>
+            <w:r>
+              <w:rPr>
+                <w:noProof/>
+                <w:webHidden/>
+              </w:rPr>
+              <w:instrText xml:space="preserve"> PAGEREF _Toc151740791 \h </w:instrText>
+            </w:r>
+            <w:r>
+              <w:rPr>
+                <w:noProof/>
+                <w:webHidden/>
+              </w:rPr>
+            </w:r>
+            <w:r>
+              <w:rPr>
+                <w:noProof/>
+                <w:webHidden/>
+              </w:rPr>
+              <w:fldChar w:fldCharType="separate"/>
+            </w:r>
+            <w:r>
+              <w:rPr>
+                <w:noProof/>
+                <w:webHidden/>
+              </w:rPr>
+              <w:t>10</w:t>
+            </w:r>
+            <w:r>
+              <w:rPr>
+                <w:noProof/>
+                <w:webHidden/>
+              </w:rPr>
+              <w:fldChar w:fldCharType="end"/>
+            </w:r>
+          </w:hyperlink>
+        </w:p>
+        <w:p>
+          <w:pPr>
+            <w:pStyle w:val="ndice1"/>
+            <w:tabs>
+              <w:tab w:val="left" w:pos="520"/>
+              <w:tab w:val="right" w:leader="dot" w:pos="9016"/>
+            </w:tabs>
+            <w:rPr>
+              <w:rFonts w:asciiTheme="minorHAnsi" w:eastAsiaTheme="minorEastAsia" w:hAnsiTheme="minorHAnsi" w:cstheme="minorBidi"/>
+              <w:noProof/>
+              <w:kern w:val="2"/>
+              <w:sz w:val="22"/>
+              <w:szCs w:val="22"/>
+              <w:lang w:val="en-GB" w:eastAsia="en-GB"/>
+              <w14:ligatures w14:val="standardContextual"/>
+            </w:rPr>
+          </w:pPr>
+          <w:hyperlink w:anchor="_Toc151740792" w:history="1">
+            <w:r>
+              <w:rPr>
+                <w:rStyle w:val="Hiperligao"/>
+                <w:noProof/>
+              </w:rPr>
+              <w:t>4.</w:t>
+            </w:r>
+            <w:r>
+              <w:rPr>
+                <w:rFonts w:asciiTheme="minorHAnsi" w:eastAsiaTheme="minorEastAsia" w:hAnsiTheme="minorHAnsi" w:cstheme="minorBidi"/>
+                <w:noProof/>
+                <w:kern w:val="2"/>
+                <w:sz w:val="22"/>
+                <w:szCs w:val="22"/>
+                <w:lang w:val="en-GB" w:eastAsia="en-GB"/>
+                <w14:ligatures w14:val="standardContextual"/>
+              </w:rPr>
+              <w:tab/>
+            </w:r>
+            <w:r>
+              <w:rPr>
+                <w:rStyle w:val="Hiperligao"/>
+                <w:noProof/>
+              </w:rPr>
+              <w:t>Implementação</w:t>
+            </w:r>
+            <w:r>
+              <w:rPr>
+                <w:noProof/>
+                <w:webHidden/>
+              </w:rPr>
+              <w:tab/>
+            </w:r>
+            <w:r>
+              <w:rPr>
+                <w:noProof/>
+                <w:webHidden/>
+              </w:rPr>
+              <w:fldChar w:fldCharType="begin"/>
+            </w:r>
+            <w:r>
+              <w:rPr>
+                <w:noProof/>
+                <w:webHidden/>
+              </w:rPr>
+              <w:instrText xml:space="preserve"> PAGEREF _Toc151740792 \h </w:instrText>
+            </w:r>
+            <w:r>
+              <w:rPr>
+                <w:noProof/>
+                <w:webHidden/>
+              </w:rPr>
+            </w:r>
+            <w:r>
+              <w:rPr>
+                <w:noProof/>
+                <w:webHidden/>
+              </w:rPr>
+              <w:fldChar w:fldCharType="separate"/>
+            </w:r>
+            <w:r>
+              <w:rPr>
+                <w:noProof/>
+                <w:webHidden/>
+              </w:rPr>
+              <w:t>11</w:t>
+            </w:r>
+            <w:r>
+              <w:rPr>
+                <w:noProof/>
+                <w:webHidden/>
+              </w:rPr>
+              <w:fldChar w:fldCharType="end"/>
+            </w:r>
+          </w:hyperlink>
+        </w:p>
+        <w:p>
+          <w:pPr>
+            <w:pStyle w:val="ndice2"/>
+            <w:tabs>
+              <w:tab w:val="left" w:pos="880"/>
+              <w:tab w:val="right" w:leader="dot" w:pos="9016"/>
+            </w:tabs>
+            <w:rPr>
+              <w:rFonts w:asciiTheme="minorHAnsi" w:eastAsiaTheme="minorEastAsia" w:hAnsiTheme="minorHAnsi" w:cstheme="minorBidi"/>
+              <w:noProof/>
+              <w:kern w:val="2"/>
+              <w:sz w:val="22"/>
+              <w:szCs w:val="22"/>
+              <w:lang w:val="en-GB" w:eastAsia="en-GB"/>
+              <w14:ligatures w14:val="standardContextual"/>
+            </w:rPr>
+          </w:pPr>
+          <w:hyperlink w:anchor="_Toc151740793" w:history="1">
+            <w:r>
+              <w:rPr>
+                <w:rStyle w:val="Hiperligao"/>
+                <w:noProof/>
+              </w:rPr>
+              <w:t>4.1.</w:t>
+            </w:r>
+            <w:r>
+              <w:rPr>
+                <w:rFonts w:asciiTheme="minorHAnsi" w:eastAsiaTheme="minorEastAsia" w:hAnsiTheme="minorHAnsi" w:cstheme="minorBidi"/>
+                <w:noProof/>
+                <w:kern w:val="2"/>
+                <w:sz w:val="22"/>
+                <w:szCs w:val="22"/>
+                <w:lang w:val="en-GB" w:eastAsia="en-GB"/>
+                <w14:ligatures w14:val="standardContextual"/>
+              </w:rPr>
+              <w:tab/>
+            </w:r>
+            <w:r>
+              <w:rPr>
+                <w:rStyle w:val="Hiperligao"/>
+                <w:noProof/>
+              </w:rPr>
+              <w:t>Base de dados</w:t>
+            </w:r>
+            <w:r>
+              <w:rPr>
+                <w:noProof/>
+                <w:webHidden/>
+              </w:rPr>
+              <w:tab/>
+            </w:r>
+            <w:r>
+              <w:rPr>
+                <w:noProof/>
+                <w:webHidden/>
+              </w:rPr>
+              <w:fldChar w:fldCharType="begin"/>
+            </w:r>
+            <w:r>
+              <w:rPr>
+                <w:noProof/>
+                <w:webHidden/>
+              </w:rPr>
+              <w:instrText xml:space="preserve"> PAGEREF _Toc151740793 \h </w:instrText>
+            </w:r>
+            <w:r>
+              <w:rPr>
+                <w:noProof/>
+                <w:webHidden/>
+              </w:rPr>
+            </w:r>
+            <w:r>
+              <w:rPr>
+                <w:noProof/>
+                <w:webHidden/>
+              </w:rPr>
+              <w:fldChar w:fldCharType="separate"/>
+            </w:r>
+            <w:r>
+              <w:rPr>
+                <w:noProof/>
+                <w:webHidden/>
+              </w:rPr>
+              <w:t>11</w:t>
+            </w:r>
+            <w:r>
+              <w:rPr>
+                <w:noProof/>
+                <w:webHidden/>
+              </w:rPr>
+              <w:fldChar w:fldCharType="end"/>
+            </w:r>
+          </w:hyperlink>
+        </w:p>
+        <w:p>
+          <w:pPr>
+            <w:pStyle w:val="ndice3"/>
             <w:tabs>
               <w:tab w:val="right" w:leader="dot" w:pos="9016"/>
             </w:tabs>
@@ -670,13 +1462,13 @@
               <w14:ligatures w14:val="standardContextual"/>
             </w:rPr>
           </w:pPr>
-          <w:hyperlink w:anchor="_Toc150528273" w:history="1">
+          <w:hyperlink w:anchor="_Toc151740794" w:history="1">
             <w:r>
               <w:rPr>
                 <w:rStyle w:val="Hiperligao"/>
                 <w:noProof/>
               </w:rPr>
-              <w:t>2.2 Intervenientes</w:t>
+              <w:t>4.1.1. Entidades</w:t>
             </w:r>
             <w:r>
               <w:rPr>
@@ -697,7 +1489,7 @@
                 <w:noProof/>
                 <w:webHidden/>
               </w:rPr>
-              <w:instrText xml:space="preserve"> PAGEREF _Toc150528273 \h </w:instrText>
+              <w:instrText xml:space="preserve"> PAGEREF _Toc151740794 \h </w:instrText>
             </w:r>
             <w:r>
               <w:rPr>
@@ -717,7 +1509,7 @@
                 <w:noProof/>
                 <w:webHidden/>
               </w:rPr>
-              <w:t>2</w:t>
+              <w:t>11</w:t>
             </w:r>
             <w:r>
               <w:rPr>
@@ -730,8 +1522,9 @@
         </w:p>
         <w:p>
           <w:pPr>
-            <w:pStyle w:val="ndice2"/>
+            <w:pStyle w:val="ndice1"/>
             <w:tabs>
+              <w:tab w:val="left" w:pos="520"/>
               <w:tab w:val="right" w:leader="dot" w:pos="9016"/>
             </w:tabs>
             <w:rPr>
@@ -744,13 +1537,32 @@
               <w14:ligatures w14:val="standardContextual"/>
             </w:rPr>
           </w:pPr>
-          <w:hyperlink w:anchor="_Toc150528274" w:history="1">
+          <w:hyperlink w:anchor="_Toc151740795" w:history="1">
             <w:r>
               <w:rPr>
                 <w:rStyle w:val="Hiperligao"/>
                 <w:noProof/>
               </w:rPr>
-              <w:t>2.3 Utilizadores do sistema</w:t>
+              <w:t>5.</w:t>
+            </w:r>
+            <w:r>
+              <w:rPr>
+                <w:rFonts w:asciiTheme="minorHAnsi" w:eastAsiaTheme="minorEastAsia" w:hAnsiTheme="minorHAnsi" w:cstheme="minorBidi"/>
+                <w:noProof/>
+                <w:kern w:val="2"/>
+                <w:sz w:val="22"/>
+                <w:szCs w:val="22"/>
+                <w:lang w:val="en-GB" w:eastAsia="en-GB"/>
+                <w14:ligatures w14:val="standardContextual"/>
+              </w:rPr>
+              <w:tab/>
+            </w:r>
+            <w:r>
+              <w:rPr>
+                <w:rStyle w:val="Hiperligao"/>
+                <w:noProof/>
+              </w:rPr>
+              <w:t>Conclusão</w:t>
             </w:r>
             <w:r>
               <w:rPr>
@@ -771,7 +1583,7 @@
                 <w:noProof/>
                 <w:webHidden/>
               </w:rPr>
-              <w:instrText xml:space="preserve"> PAGEREF _Toc150528274 \h </w:instrText>
+              <w:instrText xml:space="preserve"> PAGEREF _Toc151740795 \h </w:instrText>
             </w:r>
             <w:r>
               <w:rPr>
@@ -791,7 +1603,7 @@
                 <w:noProof/>
                 <w:webHidden/>
               </w:rPr>
-              <w:t>3</w:t>
+              <w:t>12</w:t>
             </w:r>
             <w:r>
               <w:rPr>
@@ -806,6 +1618,7 @@
           <w:pPr>
             <w:pStyle w:val="ndice1"/>
             <w:tabs>
+              <w:tab w:val="left" w:pos="520"/>
               <w:tab w:val="right" w:leader="dot" w:pos="9016"/>
             </w:tabs>
             <w:rPr>
@@ -818,13 +1631,32 @@
               <w14:ligatures w14:val="standardContextual"/>
             </w:rPr>
           </w:pPr>
-          <w:hyperlink w:anchor="_Toc150528275" w:history="1">
+          <w:hyperlink w:anchor="_Toc151740796" w:history="1">
             <w:r>
               <w:rPr>
                 <w:rStyle w:val="Hiperligao"/>
                 <w:noProof/>
               </w:rPr>
-              <w:t>3. Análise de requisitos</w:t>
+              <w:t>6.</w:t>
+            </w:r>
+            <w:r>
+              <w:rPr>
+                <w:rFonts w:asciiTheme="minorHAnsi" w:eastAsiaTheme="minorEastAsia" w:hAnsiTheme="minorHAnsi" w:cstheme="minorBidi"/>
+                <w:noProof/>
+                <w:kern w:val="2"/>
+                <w:sz w:val="22"/>
+                <w:szCs w:val="22"/>
+                <w:lang w:val="en-GB" w:eastAsia="en-GB"/>
+                <w14:ligatures w14:val="standardContextual"/>
+              </w:rPr>
+              <w:tab/>
+            </w:r>
+            <w:r>
+              <w:rPr>
+                <w:rStyle w:val="Hiperligao"/>
+                <w:noProof/>
+              </w:rPr>
+              <w:t>Bibliografia</w:t>
             </w:r>
             <w:r>
               <w:rPr>
@@ -845,525 +1677,7 @@
                 <w:noProof/>
                 <w:webHidden/>
               </w:rPr>
-              <w:instrText xml:space="preserve"> PAGEREF _Toc150528275 \h </w:instrText>
-            </w:r>
-            <w:r>
-              <w:rPr>
-                <w:noProof/>
-                <w:webHidden/>
-              </w:rPr>
-            </w:r>
-            <w:r>
-              <w:rPr>
-                <w:noProof/>
-                <w:webHidden/>
-              </w:rPr>
-              <w:fldChar w:fldCharType="separate"/>
-            </w:r>
-            <w:r>
-              <w:rPr>
-                <w:noProof/>
-                <w:webHidden/>
-              </w:rPr>
-              <w:t>4</w:t>
-            </w:r>
-            <w:r>
-              <w:rPr>
-                <w:noProof/>
-                <w:webHidden/>
-              </w:rPr>
-              <w:fldChar w:fldCharType="end"/>
-            </w:r>
-          </w:hyperlink>
-        </w:p>
-        <w:p>
-          <w:pPr>
-            <w:pStyle w:val="ndice2"/>
-            <w:tabs>
-              <w:tab w:val="right" w:leader="dot" w:pos="9016"/>
-            </w:tabs>
-            <w:rPr>
-              <w:rFonts w:asciiTheme="minorHAnsi" w:eastAsiaTheme="minorEastAsia" w:hAnsiTheme="minorHAnsi" w:cstheme="minorBidi"/>
-              <w:noProof/>
-              <w:kern w:val="2"/>
-              <w:sz w:val="22"/>
-              <w:szCs w:val="22"/>
-              <w:lang w:val="en-GB" w:eastAsia="en-GB"/>
-              <w14:ligatures w14:val="standardContextual"/>
-            </w:rPr>
-          </w:pPr>
-          <w:hyperlink w:anchor="_Toc150528276" w:history="1">
-            <w:r>
-              <w:rPr>
-                <w:rStyle w:val="Hiperligao"/>
-                <w:noProof/>
-              </w:rPr>
-              <w:t>3.1 Requisitos funcionais</w:t>
-            </w:r>
-            <w:r>
-              <w:rPr>
-                <w:noProof/>
-                <w:webHidden/>
-              </w:rPr>
-              <w:tab/>
-            </w:r>
-            <w:r>
-              <w:rPr>
-                <w:noProof/>
-                <w:webHidden/>
-              </w:rPr>
-              <w:fldChar w:fldCharType="begin"/>
-            </w:r>
-            <w:r>
-              <w:rPr>
-                <w:noProof/>
-                <w:webHidden/>
-              </w:rPr>
-              <w:instrText xml:space="preserve"> PAGEREF _Toc150528276 \h </w:instrText>
-            </w:r>
-            <w:r>
-              <w:rPr>
-                <w:noProof/>
-                <w:webHidden/>
-              </w:rPr>
-            </w:r>
-            <w:r>
-              <w:rPr>
-                <w:noProof/>
-                <w:webHidden/>
-              </w:rPr>
-              <w:fldChar w:fldCharType="separate"/>
-            </w:r>
-            <w:r>
-              <w:rPr>
-                <w:noProof/>
-                <w:webHidden/>
-              </w:rPr>
-              <w:t>4</w:t>
-            </w:r>
-            <w:r>
-              <w:rPr>
-                <w:noProof/>
-                <w:webHidden/>
-              </w:rPr>
-              <w:fldChar w:fldCharType="end"/>
-            </w:r>
-          </w:hyperlink>
-        </w:p>
-        <w:p>
-          <w:pPr>
-            <w:pStyle w:val="ndice2"/>
-            <w:tabs>
-              <w:tab w:val="right" w:leader="dot" w:pos="9016"/>
-            </w:tabs>
-            <w:rPr>
-              <w:rFonts w:asciiTheme="minorHAnsi" w:eastAsiaTheme="minorEastAsia" w:hAnsiTheme="minorHAnsi" w:cstheme="minorBidi"/>
-              <w:noProof/>
-              <w:kern w:val="2"/>
-              <w:sz w:val="22"/>
-              <w:szCs w:val="22"/>
-              <w:lang w:val="en-GB" w:eastAsia="en-GB"/>
-              <w14:ligatures w14:val="standardContextual"/>
-            </w:rPr>
-          </w:pPr>
-          <w:hyperlink w:anchor="_Toc150528277" w:history="1">
-            <w:r>
-              <w:rPr>
-                <w:rStyle w:val="Hiperligao"/>
-                <w:noProof/>
-              </w:rPr>
-              <w:t>3.2 Requisitos não funcionais</w:t>
-            </w:r>
-            <w:r>
-              <w:rPr>
-                <w:noProof/>
-                <w:webHidden/>
-              </w:rPr>
-              <w:tab/>
-            </w:r>
-            <w:r>
-              <w:rPr>
-                <w:noProof/>
-                <w:webHidden/>
-              </w:rPr>
-              <w:fldChar w:fldCharType="begin"/>
-            </w:r>
-            <w:r>
-              <w:rPr>
-                <w:noProof/>
-                <w:webHidden/>
-              </w:rPr>
-              <w:instrText xml:space="preserve"> PAGEREF _Toc150528277 \h </w:instrText>
-            </w:r>
-            <w:r>
-              <w:rPr>
-                <w:noProof/>
-                <w:webHidden/>
-              </w:rPr>
-            </w:r>
-            <w:r>
-              <w:rPr>
-                <w:noProof/>
-                <w:webHidden/>
-              </w:rPr>
-              <w:fldChar w:fldCharType="separate"/>
-            </w:r>
-            <w:r>
-              <w:rPr>
-                <w:noProof/>
-                <w:webHidden/>
-              </w:rPr>
-              <w:t>7</w:t>
-            </w:r>
-            <w:r>
-              <w:rPr>
-                <w:noProof/>
-                <w:webHidden/>
-              </w:rPr>
-              <w:fldChar w:fldCharType="end"/>
-            </w:r>
-          </w:hyperlink>
-        </w:p>
-        <w:p>
-          <w:pPr>
-            <w:pStyle w:val="ndice2"/>
-            <w:tabs>
-              <w:tab w:val="right" w:leader="dot" w:pos="9016"/>
-            </w:tabs>
-            <w:rPr>
-              <w:rFonts w:asciiTheme="minorHAnsi" w:eastAsiaTheme="minorEastAsia" w:hAnsiTheme="minorHAnsi" w:cstheme="minorBidi"/>
-              <w:noProof/>
-              <w:kern w:val="2"/>
-              <w:sz w:val="22"/>
-              <w:szCs w:val="22"/>
-              <w:lang w:val="en-GB" w:eastAsia="en-GB"/>
-              <w14:ligatures w14:val="standardContextual"/>
-            </w:rPr>
-          </w:pPr>
-          <w:hyperlink w:anchor="_Toc150528281" w:history="1">
-            <w:r>
-              <w:rPr>
-                <w:rStyle w:val="Hiperligao"/>
-                <w:noProof/>
-              </w:rPr>
-              <w:t>3.3 Processos de negócio</w:t>
-            </w:r>
-            <w:r>
-              <w:rPr>
-                <w:noProof/>
-                <w:webHidden/>
-              </w:rPr>
-              <w:tab/>
-            </w:r>
-            <w:r>
-              <w:rPr>
-                <w:noProof/>
-                <w:webHidden/>
-              </w:rPr>
-              <w:fldChar w:fldCharType="begin"/>
-            </w:r>
-            <w:r>
-              <w:rPr>
-                <w:noProof/>
-                <w:webHidden/>
-              </w:rPr>
-              <w:instrText xml:space="preserve"> PAGEREF _Toc150528281 \h </w:instrText>
-            </w:r>
-            <w:r>
-              <w:rPr>
-                <w:noProof/>
-                <w:webHidden/>
-              </w:rPr>
-            </w:r>
-            <w:r>
-              <w:rPr>
-                <w:noProof/>
-                <w:webHidden/>
-              </w:rPr>
-              <w:fldChar w:fldCharType="separate"/>
-            </w:r>
-            <w:r>
-              <w:rPr>
-                <w:noProof/>
-                <w:webHidden/>
-              </w:rPr>
-              <w:t>10</w:t>
-            </w:r>
-            <w:r>
-              <w:rPr>
-                <w:noProof/>
-                <w:webHidden/>
-              </w:rPr>
-              <w:fldChar w:fldCharType="end"/>
-            </w:r>
-          </w:hyperlink>
-        </w:p>
-        <w:p>
-          <w:pPr>
-            <w:pStyle w:val="ndice1"/>
-            <w:tabs>
-              <w:tab w:val="right" w:leader="dot" w:pos="9016"/>
-            </w:tabs>
-            <w:rPr>
-              <w:rFonts w:asciiTheme="minorHAnsi" w:eastAsiaTheme="minorEastAsia" w:hAnsiTheme="minorHAnsi" w:cstheme="minorBidi"/>
-              <w:noProof/>
-              <w:kern w:val="2"/>
-              <w:sz w:val="22"/>
-              <w:szCs w:val="22"/>
-              <w:lang w:val="en-GB" w:eastAsia="en-GB"/>
-              <w14:ligatures w14:val="standardContextual"/>
-            </w:rPr>
-          </w:pPr>
-          <w:hyperlink w:anchor="_Toc150528282" w:history="1">
-            <w:r>
-              <w:rPr>
-                <w:rStyle w:val="Hiperligao"/>
-                <w:noProof/>
-              </w:rPr>
-              <w:t>4. Implementação</w:t>
-            </w:r>
-            <w:r>
-              <w:rPr>
-                <w:noProof/>
-                <w:webHidden/>
-              </w:rPr>
-              <w:tab/>
-            </w:r>
-            <w:r>
-              <w:rPr>
-                <w:noProof/>
-                <w:webHidden/>
-              </w:rPr>
-              <w:fldChar w:fldCharType="begin"/>
-            </w:r>
-            <w:r>
-              <w:rPr>
-                <w:noProof/>
-                <w:webHidden/>
-              </w:rPr>
-              <w:instrText xml:space="preserve"> PAGEREF _Toc150528282 \h </w:instrText>
-            </w:r>
-            <w:r>
-              <w:rPr>
-                <w:noProof/>
-                <w:webHidden/>
-              </w:rPr>
-            </w:r>
-            <w:r>
-              <w:rPr>
-                <w:noProof/>
-                <w:webHidden/>
-              </w:rPr>
-              <w:fldChar w:fldCharType="separate"/>
-            </w:r>
-            <w:r>
-              <w:rPr>
-                <w:noProof/>
-                <w:webHidden/>
-              </w:rPr>
-              <w:t>11</w:t>
-            </w:r>
-            <w:r>
-              <w:rPr>
-                <w:noProof/>
-                <w:webHidden/>
-              </w:rPr>
-              <w:fldChar w:fldCharType="end"/>
-            </w:r>
-          </w:hyperlink>
-        </w:p>
-        <w:p>
-          <w:pPr>
-            <w:pStyle w:val="ndice2"/>
-            <w:tabs>
-              <w:tab w:val="right" w:leader="dot" w:pos="9016"/>
-            </w:tabs>
-            <w:rPr>
-              <w:rFonts w:asciiTheme="minorHAnsi" w:eastAsiaTheme="minorEastAsia" w:hAnsiTheme="minorHAnsi" w:cstheme="minorBidi"/>
-              <w:noProof/>
-              <w:kern w:val="2"/>
-              <w:sz w:val="22"/>
-              <w:szCs w:val="22"/>
-              <w:lang w:val="en-GB" w:eastAsia="en-GB"/>
-              <w14:ligatures w14:val="standardContextual"/>
-            </w:rPr>
-          </w:pPr>
-          <w:hyperlink w:anchor="_Toc150528283" w:history="1">
-            <w:r>
-              <w:rPr>
-                <w:rStyle w:val="Hiperligao"/>
-                <w:noProof/>
-              </w:rPr>
-              <w:t>4.1 Base de dados</w:t>
-            </w:r>
-            <w:r>
-              <w:rPr>
-                <w:noProof/>
-                <w:webHidden/>
-              </w:rPr>
-              <w:tab/>
-            </w:r>
-            <w:r>
-              <w:rPr>
-                <w:noProof/>
-                <w:webHidden/>
-              </w:rPr>
-              <w:fldChar w:fldCharType="begin"/>
-            </w:r>
-            <w:r>
-              <w:rPr>
-                <w:noProof/>
-                <w:webHidden/>
-              </w:rPr>
-              <w:instrText xml:space="preserve"> PAGEREF _Toc150528283 \h </w:instrText>
-            </w:r>
-            <w:r>
-              <w:rPr>
-                <w:noProof/>
-                <w:webHidden/>
-              </w:rPr>
-            </w:r>
-            <w:r>
-              <w:rPr>
-                <w:noProof/>
-                <w:webHidden/>
-              </w:rPr>
-              <w:fldChar w:fldCharType="separate"/>
-            </w:r>
-            <w:r>
-              <w:rPr>
-                <w:noProof/>
-                <w:webHidden/>
-              </w:rPr>
-              <w:t>11</w:t>
-            </w:r>
-            <w:r>
-              <w:rPr>
-                <w:noProof/>
-                <w:webHidden/>
-              </w:rPr>
-              <w:fldChar w:fldCharType="end"/>
-            </w:r>
-          </w:hyperlink>
-        </w:p>
-        <w:p>
-          <w:pPr>
-            <w:pStyle w:val="ndice1"/>
-            <w:tabs>
-              <w:tab w:val="right" w:leader="dot" w:pos="9016"/>
-            </w:tabs>
-            <w:rPr>
-              <w:rFonts w:asciiTheme="minorHAnsi" w:eastAsiaTheme="minorEastAsia" w:hAnsiTheme="minorHAnsi" w:cstheme="minorBidi"/>
-              <w:noProof/>
-              <w:kern w:val="2"/>
-              <w:sz w:val="22"/>
-              <w:szCs w:val="22"/>
-              <w:lang w:val="en-GB" w:eastAsia="en-GB"/>
-              <w14:ligatures w14:val="standardContextual"/>
-            </w:rPr>
-          </w:pPr>
-          <w:hyperlink w:anchor="_Toc150528284" w:history="1">
-            <w:r>
-              <w:rPr>
-                <w:rStyle w:val="Hiperligao"/>
-                <w:noProof/>
-              </w:rPr>
-              <w:t>5. Conclusão</w:t>
-            </w:r>
-            <w:r>
-              <w:rPr>
-                <w:noProof/>
-                <w:webHidden/>
-              </w:rPr>
-              <w:tab/>
-            </w:r>
-            <w:r>
-              <w:rPr>
-                <w:noProof/>
-                <w:webHidden/>
-              </w:rPr>
-              <w:fldChar w:fldCharType="begin"/>
-            </w:r>
-            <w:r>
-              <w:rPr>
-                <w:noProof/>
-                <w:webHidden/>
-              </w:rPr>
-              <w:instrText xml:space="preserve"> PAGEREF _Toc150528284 \h </w:instrText>
-            </w:r>
-            <w:r>
-              <w:rPr>
-                <w:noProof/>
-                <w:webHidden/>
-              </w:rPr>
-            </w:r>
-            <w:r>
-              <w:rPr>
-                <w:noProof/>
-                <w:webHidden/>
-              </w:rPr>
-              <w:fldChar w:fldCharType="separate"/>
-            </w:r>
-            <w:r>
-              <w:rPr>
-                <w:noProof/>
-                <w:webHidden/>
-              </w:rPr>
-              <w:t>12</w:t>
-            </w:r>
-            <w:r>
-              <w:rPr>
-                <w:noProof/>
-                <w:webHidden/>
-              </w:rPr>
-              <w:fldChar w:fldCharType="end"/>
-            </w:r>
-          </w:hyperlink>
-        </w:p>
-        <w:p>
-          <w:pPr>
-            <w:pStyle w:val="ndice1"/>
-            <w:tabs>
-              <w:tab w:val="right" w:leader="dot" w:pos="9016"/>
-            </w:tabs>
-            <w:rPr>
-              <w:rFonts w:asciiTheme="minorHAnsi" w:eastAsiaTheme="minorEastAsia" w:hAnsiTheme="minorHAnsi" w:cstheme="minorBidi"/>
-              <w:noProof/>
-              <w:kern w:val="2"/>
-              <w:sz w:val="22"/>
-              <w:szCs w:val="22"/>
-              <w:lang w:val="en-GB" w:eastAsia="en-GB"/>
-              <w14:ligatures w14:val="standardContextual"/>
-            </w:rPr>
-          </w:pPr>
-          <w:hyperlink w:anchor="_Toc150528285" w:history="1">
-            <w:r>
-              <w:rPr>
-                <w:rStyle w:val="Hiperligao"/>
-                <w:noProof/>
-              </w:rPr>
-              <w:t>6. Bibliografia</w:t>
-            </w:r>
-            <w:r>
-              <w:rPr>
-                <w:noProof/>
-                <w:webHidden/>
-              </w:rPr>
-              <w:tab/>
-            </w:r>
-            <w:r>
-              <w:rPr>
-                <w:noProof/>
-                <w:webHidden/>
-              </w:rPr>
-              <w:fldChar w:fldCharType="begin"/>
-            </w:r>
-            <w:r>
-              <w:rPr>
-                <w:noProof/>
-                <w:webHidden/>
-              </w:rPr>
-              <w:instrText xml:space="preserve"> PAGEREF _Toc150528285 \h </w:instrText>
+              <w:instrText xml:space="preserve"> PAGEREF _Toc151740796 \h </w:instrText>
             </w:r>
             <w:r>
               <w:rPr>
@@ -1470,7 +1784,7 @@
         </w:rPr>
         <w:fldChar w:fldCharType="separate"/>
       </w:r>
-      <w:hyperlink w:anchor="_Toc150528286" w:history="1">
+      <w:hyperlink w:anchor="_Toc151740797" w:history="1">
         <w:r>
           <w:rPr>
             <w:rStyle w:val="Hiperligao"/>
@@ -1497,7 +1811,7 @@
             <w:noProof/>
             <w:webHidden/>
           </w:rPr>
-          <w:instrText xml:space="preserve"> PAGEREF _Toc150528286 \h </w:instrText>
+          <w:instrText xml:space="preserve"> PAGEREF _Toc151740797 \h </w:instrText>
         </w:r>
         <w:r>
           <w:rPr>
@@ -1544,7 +1858,7 @@
           <w14:ligatures w14:val="standardContextual"/>
         </w:rPr>
       </w:pPr>
-      <w:hyperlink w:anchor="_Toc150528287" w:history="1">
+      <w:hyperlink w:anchor="_Toc151740798" w:history="1">
         <w:r>
           <w:rPr>
             <w:rStyle w:val="Hiperligao"/>
@@ -1580,7 +1894,7 @@
             <w:noProof/>
             <w:webHidden/>
           </w:rPr>
-          <w:instrText xml:space="preserve"> PAGEREF _Toc150528287 \h </w:instrText>
+          <w:instrText xml:space="preserve"> PAGEREF _Toc151740798 \h </w:instrText>
         </w:r>
         <w:r>
           <w:rPr>
@@ -1627,7 +1941,7 @@
           <w14:ligatures w14:val="standardContextual"/>
         </w:rPr>
       </w:pPr>
-      <w:hyperlink w:anchor="_Toc150528288" w:history="1">
+      <w:hyperlink w:anchor="_Toc151740799" w:history="1">
         <w:r>
           <w:rPr>
             <w:rStyle w:val="Hiperligao"/>
@@ -1654,7 +1968,7 @@
             <w:noProof/>
             <w:webHidden/>
           </w:rPr>
-          <w:instrText xml:space="preserve"> PAGEREF _Toc150528288 \h </w:instrText>
+          <w:instrText xml:space="preserve"> PAGEREF _Toc151740799 \h </w:instrText>
         </w:r>
         <w:r>
           <w:rPr>
@@ -1701,7 +2015,7 @@
           <w14:ligatures w14:val="standardContextual"/>
         </w:rPr>
       </w:pPr>
-      <w:hyperlink w:anchor="_Toc150528289" w:history="1">
+      <w:hyperlink w:anchor="_Toc151740800" w:history="1">
         <w:r>
           <w:rPr>
             <w:rStyle w:val="Hiperligao"/>
@@ -1728,7 +2042,7 @@
             <w:noProof/>
             <w:webHidden/>
           </w:rPr>
-          <w:instrText xml:space="preserve"> PAGEREF _Toc150528289 \h </w:instrText>
+          <w:instrText xml:space="preserve"> PAGEREF _Toc151740800 \h </w:instrText>
         </w:r>
         <w:r>
           <w:rPr>
@@ -1775,7 +2089,7 @@
           <w14:ligatures w14:val="standardContextual"/>
         </w:rPr>
       </w:pPr>
-      <w:hyperlink w:anchor="_Toc150528290" w:history="1">
+      <w:hyperlink w:anchor="_Toc151740801" w:history="1">
         <w:r>
           <w:rPr>
             <w:rStyle w:val="Hiperligao"/>
@@ -1802,7 +2116,7 @@
             <w:noProof/>
             <w:webHidden/>
           </w:rPr>
-          <w:instrText xml:space="preserve"> PAGEREF _Toc150528290 \h </w:instrText>
+          <w:instrText xml:space="preserve"> PAGEREF _Toc151740801 \h </w:instrText>
         </w:r>
         <w:r>
           <w:rPr>
@@ -1849,7 +2163,7 @@
           <w14:ligatures w14:val="standardContextual"/>
         </w:rPr>
       </w:pPr>
-      <w:hyperlink w:anchor="_Toc150528291" w:history="1">
+      <w:hyperlink w:anchor="_Toc151740802" w:history="1">
         <w:r>
           <w:rPr>
             <w:rStyle w:val="Hiperligao"/>
@@ -1876,7 +2190,7 @@
             <w:noProof/>
             <w:webHidden/>
           </w:rPr>
-          <w:instrText xml:space="preserve"> PAGEREF _Toc150528291 \h </w:instrText>
+          <w:instrText xml:space="preserve"> PAGEREF _Toc151740802 \h </w:instrText>
         </w:r>
         <w:r>
           <w:rPr>
@@ -1923,7 +2237,7 @@
           <w14:ligatures w14:val="standardContextual"/>
         </w:rPr>
       </w:pPr>
-      <w:hyperlink r:id="rId10" w:anchor="_Toc150528292" w:history="1">
+      <w:hyperlink r:id="rId10" w:anchor="_Toc151740803" w:history="1">
         <w:r>
           <w:rPr>
             <w:rStyle w:val="Hiperligao"/>
@@ -1950,7 +2264,7 @@
             <w:noProof/>
             <w:webHidden/>
           </w:rPr>
-          <w:instrText xml:space="preserve"> PAGEREF _Toc150528292 \h </w:instrText>
+          <w:instrText xml:space="preserve"> PAGEREF _Toc151740803 \h </w:instrText>
         </w:r>
         <w:r>
           <w:rPr>
@@ -1997,7 +2311,7 @@
           <w14:ligatures w14:val="standardContextual"/>
         </w:rPr>
       </w:pPr>
-      <w:hyperlink w:anchor="_Toc150528293" w:history="1">
+      <w:hyperlink w:anchor="_Toc151740804" w:history="1">
         <w:r>
           <w:rPr>
             <w:rStyle w:val="Hiperligao"/>
@@ -2024,7 +2338,7 @@
             <w:noProof/>
             <w:webHidden/>
           </w:rPr>
-          <w:instrText xml:space="preserve"> PAGEREF _Toc150528293 \h </w:instrText>
+          <w:instrText xml:space="preserve"> PAGEREF _Toc151740804 \h </w:instrText>
         </w:r>
         <w:r>
           <w:rPr>
@@ -2130,7 +2444,7 @@
       <w:r>
         <w:fldChar w:fldCharType="separate"/>
       </w:r>
-      <w:hyperlink w:anchor="_Toc150528294" w:history="1">
+      <w:hyperlink w:anchor="_Toc151740805" w:history="1">
         <w:r>
           <w:rPr>
             <w:rStyle w:val="Hiperligao"/>
@@ -2157,7 +2471,7 @@
             <w:noProof/>
             <w:webHidden/>
           </w:rPr>
-          <w:instrText xml:space="preserve"> PAGEREF _Toc150528294 \h </w:instrText>
+          <w:instrText xml:space="preserve"> PAGEREF _Toc151740805 \h </w:instrText>
         </w:r>
         <w:r>
           <w:rPr>
@@ -2204,7 +2518,7 @@
           <w14:ligatures w14:val="standardContextual"/>
         </w:rPr>
       </w:pPr>
-      <w:hyperlink w:anchor="_Toc150528295" w:history="1">
+      <w:hyperlink w:anchor="_Toc151740806" w:history="1">
         <w:r>
           <w:rPr>
             <w:rStyle w:val="Hiperligao"/>
@@ -2231,7 +2545,7 @@
             <w:noProof/>
             <w:webHidden/>
           </w:rPr>
-          <w:instrText xml:space="preserve"> PAGEREF _Toc150528295 \h </w:instrText>
+          <w:instrText xml:space="preserve"> PAGEREF _Toc151740806 \h </w:instrText>
         </w:r>
         <w:r>
           <w:rPr>
@@ -2278,7 +2592,7 @@
           <w14:ligatures w14:val="standardContextual"/>
         </w:rPr>
       </w:pPr>
-      <w:hyperlink w:anchor="_Toc150528296" w:history="1">
+      <w:hyperlink w:anchor="_Toc151740807" w:history="1">
         <w:r>
           <w:rPr>
             <w:rStyle w:val="Hiperligao"/>
@@ -2305,7 +2619,7 @@
             <w:noProof/>
             <w:webHidden/>
           </w:rPr>
-          <w:instrText xml:space="preserve"> PAGEREF _Toc150528296 \h </w:instrText>
+          <w:instrText xml:space="preserve"> PAGEREF _Toc151740807 \h </w:instrText>
         </w:r>
         <w:r>
           <w:rPr>
@@ -2352,7 +2666,7 @@
           <w14:ligatures w14:val="standardContextual"/>
         </w:rPr>
       </w:pPr>
-      <w:hyperlink w:anchor="_Toc150528297" w:history="1">
+      <w:hyperlink w:anchor="_Toc151740808" w:history="1">
         <w:r>
           <w:rPr>
             <w:rStyle w:val="Hiperligao"/>
@@ -2379,7 +2693,7 @@
             <w:noProof/>
             <w:webHidden/>
           </w:rPr>
-          <w:instrText xml:space="preserve"> PAGEREF _Toc150528297 \h </w:instrText>
+          <w:instrText xml:space="preserve"> PAGEREF _Toc151740808 \h </w:instrText>
         </w:r>
         <w:r>
           <w:rPr>
@@ -2426,7 +2740,7 @@
           <w14:ligatures w14:val="standardContextual"/>
         </w:rPr>
       </w:pPr>
-      <w:hyperlink w:anchor="_Toc150528298" w:history="1">
+      <w:hyperlink w:anchor="_Toc151740809" w:history="1">
         <w:r>
           <w:rPr>
             <w:rStyle w:val="Hiperligao"/>
@@ -2453,7 +2767,7 @@
             <w:noProof/>
             <w:webHidden/>
           </w:rPr>
-          <w:instrText xml:space="preserve"> PAGEREF _Toc150528298 \h </w:instrText>
+          <w:instrText xml:space="preserve"> PAGEREF _Toc151740809 \h </w:instrText>
         </w:r>
         <w:r>
           <w:rPr>
@@ -2500,7 +2814,7 @@
           <w14:ligatures w14:val="standardContextual"/>
         </w:rPr>
       </w:pPr>
-      <w:hyperlink w:anchor="_Toc150528299" w:history="1">
+      <w:hyperlink w:anchor="_Toc151740810" w:history="1">
         <w:r>
           <w:rPr>
             <w:rStyle w:val="Hiperligao"/>
@@ -2527,7 +2841,7 @@
             <w:noProof/>
             <w:webHidden/>
           </w:rPr>
-          <w:instrText xml:space="preserve"> PAGEREF _Toc150528299 \h </w:instrText>
+          <w:instrText xml:space="preserve"> PAGEREF _Toc151740810 \h </w:instrText>
         </w:r>
         <w:r>
           <w:rPr>
@@ -2574,7 +2888,7 @@
           <w14:ligatures w14:val="standardContextual"/>
         </w:rPr>
       </w:pPr>
-      <w:hyperlink w:anchor="_Toc150528300" w:history="1">
+      <w:hyperlink w:anchor="_Toc151740811" w:history="1">
         <w:r>
           <w:rPr>
             <w:rStyle w:val="Hiperligao"/>
@@ -2601,7 +2915,7 @@
             <w:noProof/>
             <w:webHidden/>
           </w:rPr>
-          <w:instrText xml:space="preserve"> PAGEREF _Toc150528300 \h </w:instrText>
+          <w:instrText xml:space="preserve"> PAGEREF _Toc151740811 \h </w:instrText>
         </w:r>
         <w:r>
           <w:rPr>
@@ -2648,7 +2962,7 @@
           <w14:ligatures w14:val="standardContextual"/>
         </w:rPr>
       </w:pPr>
-      <w:hyperlink w:anchor="_Toc150528301" w:history="1">
+      <w:hyperlink w:anchor="_Toc151740812" w:history="1">
         <w:r>
           <w:rPr>
             <w:rStyle w:val="Hiperligao"/>
@@ -2675,7 +2989,7 @@
             <w:noProof/>
             <w:webHidden/>
           </w:rPr>
-          <w:instrText xml:space="preserve"> PAGEREF _Toc150528301 \h </w:instrText>
+          <w:instrText xml:space="preserve"> PAGEREF _Toc151740812 \h </w:instrText>
         </w:r>
         <w:r>
           <w:rPr>
@@ -2722,7 +3036,7 @@
           <w14:ligatures w14:val="standardContextual"/>
         </w:rPr>
       </w:pPr>
-      <w:hyperlink w:anchor="_Toc150528302" w:history="1">
+      <w:hyperlink w:anchor="_Toc151740813" w:history="1">
         <w:r>
           <w:rPr>
             <w:rStyle w:val="Hiperligao"/>
@@ -2749,7 +3063,7 @@
             <w:noProof/>
             <w:webHidden/>
           </w:rPr>
-          <w:instrText xml:space="preserve"> PAGEREF _Toc150528302 \h </w:instrText>
+          <w:instrText xml:space="preserve"> PAGEREF _Toc151740813 \h </w:instrText>
         </w:r>
         <w:r>
           <w:rPr>
@@ -3130,7 +3444,7 @@
       <w:pPr>
         <w:pStyle w:val="Ttulo1"/>
       </w:pPr>
-      <w:bookmarkStart w:id="0" w:name="_Toc150528263"/>
+      <w:bookmarkStart w:id="0" w:name="_Toc151740770"/>
       <w:r>
         <w:lastRenderedPageBreak/>
         <w:t>Introdução</w:t>
@@ -3423,7 +3737,7 @@
           <w:numId w:val="27"/>
         </w:numPr>
       </w:pPr>
-      <w:bookmarkStart w:id="1" w:name="_Toc150528264"/>
+      <w:bookmarkStart w:id="1" w:name="_Toc151740771"/>
       <w:r>
         <w:t>Enquadramento</w:t>
       </w:r>
@@ -3545,7 +3859,7 @@
           <w:numId w:val="27"/>
         </w:numPr>
       </w:pPr>
-      <w:bookmarkStart w:id="2" w:name="_Toc150528265"/>
+      <w:bookmarkStart w:id="2" w:name="_Toc151740772"/>
       <w:r>
         <w:t>Estrutura do documento</w:t>
       </w:r>
@@ -3635,7 +3949,7 @@
       <w:pPr>
         <w:pStyle w:val="Ttulo1"/>
       </w:pPr>
-      <w:bookmarkStart w:id="3" w:name="_Toc150528266"/>
+      <w:bookmarkStart w:id="3" w:name="_Toc151740773"/>
       <w:r>
         <w:lastRenderedPageBreak/>
         <w:t>Instigadores do projeto</w:t>
@@ -3879,6 +4193,8 @@
       <w:bookmarkStart w:id="20" w:name="_Toc150330425"/>
       <w:bookmarkStart w:id="21" w:name="_Toc150330475"/>
       <w:bookmarkStart w:id="22" w:name="_Toc150528267"/>
+      <w:bookmarkStart w:id="23" w:name="_Toc151739965"/>
+      <w:bookmarkStart w:id="24" w:name="_Toc151740774"/>
       <w:bookmarkEnd w:id="4"/>
       <w:bookmarkEnd w:id="5"/>
       <w:bookmarkEnd w:id="6"/>
@@ -3898,6 +4214,8 @@
       <w:bookmarkEnd w:id="20"/>
       <w:bookmarkEnd w:id="21"/>
       <w:bookmarkEnd w:id="22"/>
+      <w:bookmarkEnd w:id="23"/>
+      <w:bookmarkEnd w:id="24"/>
     </w:p>
     <w:p>
       <w:pPr>
@@ -3922,26 +4240,26 @@
           <w:lang w:eastAsia="en-GB"/>
         </w:rPr>
       </w:pPr>
-      <w:bookmarkStart w:id="23" w:name="_Toc147680677"/>
-      <w:bookmarkStart w:id="24" w:name="_Toc147681741"/>
-      <w:bookmarkStart w:id="25" w:name="_Toc147689693"/>
-      <w:bookmarkStart w:id="26" w:name="_Toc147689915"/>
-      <w:bookmarkStart w:id="27" w:name="_Toc148380937"/>
-      <w:bookmarkStart w:id="28" w:name="_Toc148384352"/>
-      <w:bookmarkStart w:id="29" w:name="_Toc148476765"/>
-      <w:bookmarkStart w:id="30" w:name="_Toc148513954"/>
-      <w:bookmarkStart w:id="31" w:name="_Toc148555634"/>
-      <w:bookmarkStart w:id="32" w:name="_Toc148556012"/>
-      <w:bookmarkStart w:id="33" w:name="_Toc148557893"/>
-      <w:bookmarkStart w:id="34" w:name="_Toc148558203"/>
-      <w:bookmarkStart w:id="35" w:name="_Toc148725966"/>
-      <w:bookmarkStart w:id="36" w:name="_Toc148726184"/>
-      <w:bookmarkStart w:id="37" w:name="_Toc150003538"/>
-      <w:bookmarkStart w:id="38" w:name="_Toc150330426"/>
-      <w:bookmarkStart w:id="39" w:name="_Toc150330476"/>
-      <w:bookmarkStart w:id="40" w:name="_Toc150528268"/>
-      <w:bookmarkEnd w:id="23"/>
-      <w:bookmarkEnd w:id="24"/>
+      <w:bookmarkStart w:id="25" w:name="_Toc147680677"/>
+      <w:bookmarkStart w:id="26" w:name="_Toc147681741"/>
+      <w:bookmarkStart w:id="27" w:name="_Toc147689693"/>
+      <w:bookmarkStart w:id="28" w:name="_Toc147689915"/>
+      <w:bookmarkStart w:id="29" w:name="_Toc148380937"/>
+      <w:bookmarkStart w:id="30" w:name="_Toc148384352"/>
+      <w:bookmarkStart w:id="31" w:name="_Toc148476765"/>
+      <w:bookmarkStart w:id="32" w:name="_Toc148513954"/>
+      <w:bookmarkStart w:id="33" w:name="_Toc148555634"/>
+      <w:bookmarkStart w:id="34" w:name="_Toc148556012"/>
+      <w:bookmarkStart w:id="35" w:name="_Toc148557893"/>
+      <w:bookmarkStart w:id="36" w:name="_Toc148558203"/>
+      <w:bookmarkStart w:id="37" w:name="_Toc148725966"/>
+      <w:bookmarkStart w:id="38" w:name="_Toc148726184"/>
+      <w:bookmarkStart w:id="39" w:name="_Toc150003538"/>
+      <w:bookmarkStart w:id="40" w:name="_Toc150330426"/>
+      <w:bookmarkStart w:id="41" w:name="_Toc150330476"/>
+      <w:bookmarkStart w:id="42" w:name="_Toc150528268"/>
+      <w:bookmarkStart w:id="43" w:name="_Toc151739966"/>
+      <w:bookmarkStart w:id="44" w:name="_Toc151740775"/>
       <w:bookmarkEnd w:id="25"/>
       <w:bookmarkEnd w:id="26"/>
       <w:bookmarkEnd w:id="27"/>
@@ -3958,6 +4276,10 @@
       <w:bookmarkEnd w:id="38"/>
       <w:bookmarkEnd w:id="39"/>
       <w:bookmarkEnd w:id="40"/>
+      <w:bookmarkEnd w:id="41"/>
+      <w:bookmarkEnd w:id="42"/>
+      <w:bookmarkEnd w:id="43"/>
+      <w:bookmarkEnd w:id="44"/>
     </w:p>
     <w:p>
       <w:pPr>
@@ -3982,28 +4304,26 @@
           <w:lang w:eastAsia="en-GB"/>
         </w:rPr>
       </w:pPr>
-      <w:bookmarkStart w:id="41" w:name="_Toc147680678"/>
-      <w:bookmarkStart w:id="42" w:name="_Toc147681742"/>
-      <w:bookmarkStart w:id="43" w:name="_Toc147689694"/>
-      <w:bookmarkStart w:id="44" w:name="_Toc147689916"/>
-      <w:bookmarkStart w:id="45" w:name="_Toc148380938"/>
-      <w:bookmarkStart w:id="46" w:name="_Toc148384353"/>
-      <w:bookmarkStart w:id="47" w:name="_Toc148476766"/>
-      <w:bookmarkStart w:id="48" w:name="_Toc148513955"/>
-      <w:bookmarkStart w:id="49" w:name="_Toc148555635"/>
-      <w:bookmarkStart w:id="50" w:name="_Toc148556013"/>
-      <w:bookmarkStart w:id="51" w:name="_Toc148557894"/>
-      <w:bookmarkStart w:id="52" w:name="_Toc148558204"/>
-      <w:bookmarkStart w:id="53" w:name="_Toc148725967"/>
-      <w:bookmarkStart w:id="54" w:name="_Toc148726185"/>
-      <w:bookmarkStart w:id="55" w:name="_Toc150003539"/>
-      <w:bookmarkStart w:id="56" w:name="_Toc150330427"/>
-      <w:bookmarkStart w:id="57" w:name="_Toc150330477"/>
-      <w:bookmarkStart w:id="58" w:name="_Toc150528269"/>
-      <w:bookmarkEnd w:id="41"/>
-      <w:bookmarkEnd w:id="42"/>
-      <w:bookmarkEnd w:id="43"/>
-      <w:bookmarkEnd w:id="44"/>
+      <w:bookmarkStart w:id="45" w:name="_Toc147680678"/>
+      <w:bookmarkStart w:id="46" w:name="_Toc147681742"/>
+      <w:bookmarkStart w:id="47" w:name="_Toc147689694"/>
+      <w:bookmarkStart w:id="48" w:name="_Toc147689916"/>
+      <w:bookmarkStart w:id="49" w:name="_Toc148380938"/>
+      <w:bookmarkStart w:id="50" w:name="_Toc148384353"/>
+      <w:bookmarkStart w:id="51" w:name="_Toc148476766"/>
+      <w:bookmarkStart w:id="52" w:name="_Toc148513955"/>
+      <w:bookmarkStart w:id="53" w:name="_Toc148555635"/>
+      <w:bookmarkStart w:id="54" w:name="_Toc148556013"/>
+      <w:bookmarkStart w:id="55" w:name="_Toc148557894"/>
+      <w:bookmarkStart w:id="56" w:name="_Toc148558204"/>
+      <w:bookmarkStart w:id="57" w:name="_Toc148725967"/>
+      <w:bookmarkStart w:id="58" w:name="_Toc148726185"/>
+      <w:bookmarkStart w:id="59" w:name="_Toc150003539"/>
+      <w:bookmarkStart w:id="60" w:name="_Toc150330427"/>
+      <w:bookmarkStart w:id="61" w:name="_Toc150330477"/>
+      <w:bookmarkStart w:id="62" w:name="_Toc150528269"/>
+      <w:bookmarkStart w:id="63" w:name="_Toc151739967"/>
+      <w:bookmarkStart w:id="64" w:name="_Toc151740776"/>
       <w:bookmarkEnd w:id="45"/>
       <w:bookmarkEnd w:id="46"/>
       <w:bookmarkEnd w:id="47"/>
@@ -4018,6 +4338,12 @@
       <w:bookmarkEnd w:id="56"/>
       <w:bookmarkEnd w:id="57"/>
       <w:bookmarkEnd w:id="58"/>
+      <w:bookmarkEnd w:id="59"/>
+      <w:bookmarkEnd w:id="60"/>
+      <w:bookmarkEnd w:id="61"/>
+      <w:bookmarkEnd w:id="62"/>
+      <w:bookmarkEnd w:id="63"/>
+      <w:bookmarkEnd w:id="64"/>
     </w:p>
     <w:p>
       <w:pPr>
@@ -4042,14 +4368,18 @@
           <w:lang w:eastAsia="en-GB"/>
         </w:rPr>
       </w:pPr>
-      <w:bookmarkStart w:id="59" w:name="_Toc150003540"/>
-      <w:bookmarkStart w:id="60" w:name="_Toc150330428"/>
-      <w:bookmarkStart w:id="61" w:name="_Toc150330478"/>
-      <w:bookmarkStart w:id="62" w:name="_Toc150528270"/>
-      <w:bookmarkEnd w:id="59"/>
-      <w:bookmarkEnd w:id="60"/>
-      <w:bookmarkEnd w:id="61"/>
-      <w:bookmarkEnd w:id="62"/>
+      <w:bookmarkStart w:id="65" w:name="_Toc150003540"/>
+      <w:bookmarkStart w:id="66" w:name="_Toc150330428"/>
+      <w:bookmarkStart w:id="67" w:name="_Toc150330478"/>
+      <w:bookmarkStart w:id="68" w:name="_Toc150528270"/>
+      <w:bookmarkStart w:id="69" w:name="_Toc151739968"/>
+      <w:bookmarkStart w:id="70" w:name="_Toc151740777"/>
+      <w:bookmarkEnd w:id="65"/>
+      <w:bookmarkEnd w:id="66"/>
+      <w:bookmarkEnd w:id="67"/>
+      <w:bookmarkEnd w:id="68"/>
+      <w:bookmarkEnd w:id="69"/>
+      <w:bookmarkEnd w:id="70"/>
     </w:p>
     <w:p>
       <w:pPr>
@@ -4074,27 +4404,31 @@
           <w:lang w:eastAsia="en-GB"/>
         </w:rPr>
       </w:pPr>
-      <w:bookmarkStart w:id="63" w:name="_Toc150003541"/>
-      <w:bookmarkStart w:id="64" w:name="_Toc150330429"/>
-      <w:bookmarkStart w:id="65" w:name="_Toc150330479"/>
-      <w:bookmarkStart w:id="66" w:name="_Toc150528271"/>
-      <w:bookmarkEnd w:id="63"/>
-      <w:bookmarkEnd w:id="64"/>
-      <w:bookmarkEnd w:id="65"/>
-      <w:bookmarkEnd w:id="66"/>
+      <w:bookmarkStart w:id="71" w:name="_Toc150003541"/>
+      <w:bookmarkStart w:id="72" w:name="_Toc150330429"/>
+      <w:bookmarkStart w:id="73" w:name="_Toc150330479"/>
+      <w:bookmarkStart w:id="74" w:name="_Toc150528271"/>
+      <w:bookmarkStart w:id="75" w:name="_Toc151739969"/>
+      <w:bookmarkStart w:id="76" w:name="_Toc151740778"/>
+      <w:bookmarkEnd w:id="71"/>
+      <w:bookmarkEnd w:id="72"/>
+      <w:bookmarkEnd w:id="73"/>
+      <w:bookmarkEnd w:id="74"/>
+      <w:bookmarkEnd w:id="75"/>
+      <w:bookmarkEnd w:id="76"/>
     </w:p>
     <w:p>
       <w:pPr>
         <w:pStyle w:val="Ttulo2"/>
       </w:pPr>
-      <w:bookmarkStart w:id="67" w:name="_Toc150528272"/>
+      <w:bookmarkStart w:id="77" w:name="_Toc151740779"/>
       <w:r>
         <w:t>Objetivos</w:t>
       </w:r>
       <w:r>
         <w:t xml:space="preserve"> do sistema</w:t>
       </w:r>
-      <w:bookmarkEnd w:id="67"/>
+      <w:bookmarkEnd w:id="77"/>
     </w:p>
     <w:p>
       <w:pPr>
@@ -4286,11 +4620,11 @@
       <w:pPr>
         <w:pStyle w:val="Ttulo2"/>
       </w:pPr>
-      <w:bookmarkStart w:id="68" w:name="_Toc150528273"/>
+      <w:bookmarkStart w:id="78" w:name="_Toc151740780"/>
       <w:r>
         <w:t>Intervenientes</w:t>
       </w:r>
-      <w:bookmarkEnd w:id="68"/>
+      <w:bookmarkEnd w:id="78"/>
     </w:p>
     <w:p>
       <w:pPr>
@@ -4583,8 +4917,8 @@
           <w:lang w:eastAsia="en-GB"/>
         </w:rPr>
       </w:pPr>
-      <w:bookmarkStart w:id="69" w:name="_Ref147689683"/>
-      <w:bookmarkStart w:id="70" w:name="_Toc150528286"/>
+      <w:bookmarkStart w:id="79" w:name="_Ref147689683"/>
+      <w:bookmarkStart w:id="80" w:name="_Toc151740797"/>
       <w:r>
         <w:t xml:space="preserve">Figura </w:t>
       </w:r>
@@ -4606,11 +4940,11 @@
       <w:r>
         <w:fldChar w:fldCharType="end"/>
       </w:r>
-      <w:bookmarkEnd w:id="69"/>
+      <w:bookmarkEnd w:id="79"/>
       <w:r>
         <w:t xml:space="preserve"> - Roda dos intervenientes</w:t>
       </w:r>
-      <w:bookmarkEnd w:id="70"/>
+      <w:bookmarkEnd w:id="80"/>
     </w:p>
     <w:p>
       <w:pPr>
@@ -4624,11 +4958,11 @@
       <w:pPr>
         <w:pStyle w:val="Ttulo2"/>
       </w:pPr>
-      <w:bookmarkStart w:id="71" w:name="_Toc150528274"/>
+      <w:bookmarkStart w:id="81" w:name="_Toc151740781"/>
       <w:r>
         <w:t>Utilizadores do sistema</w:t>
       </w:r>
-      <w:bookmarkEnd w:id="71"/>
+      <w:bookmarkEnd w:id="81"/>
     </w:p>
     <w:p>
       <w:pPr>
@@ -4896,8 +5230,8 @@
           <w:lang w:eastAsia="en-GB"/>
         </w:rPr>
       </w:pPr>
-      <w:bookmarkStart w:id="72" w:name="_Ref147681584"/>
-      <w:bookmarkStart w:id="73" w:name="_Toc150528287"/>
+      <w:bookmarkStart w:id="82" w:name="_Ref147681584"/>
+      <w:bookmarkStart w:id="83" w:name="_Toc151740798"/>
       <w:r>
         <w:t xml:space="preserve">Figura </w:t>
       </w:r>
@@ -4919,7 +5253,7 @@
       <w:r>
         <w:fldChar w:fldCharType="end"/>
       </w:r>
-      <w:bookmarkEnd w:id="72"/>
+      <w:bookmarkEnd w:id="82"/>
       <w:r>
         <w:t xml:space="preserve"> - Matriz poder-interesse do Saúde </w:t>
       </w:r>
@@ -4947,7 +5281,7 @@
         </w:rPr>
         <w:t>Line</w:t>
       </w:r>
-      <w:bookmarkEnd w:id="73"/>
+      <w:bookmarkEnd w:id="83"/>
       <w:proofErr w:type="spellEnd"/>
     </w:p>
     <w:p>
@@ -4969,7 +5303,7 @@
       <w:pPr>
         <w:pStyle w:val="Ttulo1"/>
       </w:pPr>
-      <w:bookmarkStart w:id="74" w:name="_Toc150528275"/>
+      <w:bookmarkStart w:id="84" w:name="_Toc151740782"/>
       <w:r>
         <w:lastRenderedPageBreak/>
         <w:t>Análise</w:t>
@@ -4977,7 +5311,7 @@
       <w:r>
         <w:t xml:space="preserve"> de requisitos</w:t>
       </w:r>
-      <w:bookmarkEnd w:id="74"/>
+      <w:bookmarkEnd w:id="84"/>
     </w:p>
     <w:p>
       <w:pPr>
@@ -5027,23 +5361,26 @@
           <w:lang w:eastAsia="en-GB"/>
         </w:rPr>
       </w:pPr>
-      <w:bookmarkStart w:id="75" w:name="_Toc148384358"/>
-      <w:bookmarkStart w:id="76" w:name="_Toc148476771"/>
-      <w:bookmarkStart w:id="77" w:name="_Toc148513960"/>
-      <w:bookmarkStart w:id="78" w:name="_Toc148555640"/>
-      <w:bookmarkStart w:id="79" w:name="_Toc148556018"/>
-      <w:bookmarkStart w:id="80" w:name="_Toc148557899"/>
-      <w:bookmarkStart w:id="81" w:name="_Toc148558209"/>
-      <w:bookmarkStart w:id="82" w:name="_Toc148725972"/>
-      <w:bookmarkStart w:id="83" w:name="_Toc150528276"/>
-      <w:bookmarkEnd w:id="75"/>
-      <w:bookmarkEnd w:id="76"/>
-      <w:bookmarkEnd w:id="77"/>
-      <w:bookmarkEnd w:id="78"/>
-      <w:bookmarkEnd w:id="79"/>
-      <w:bookmarkEnd w:id="80"/>
-      <w:bookmarkEnd w:id="81"/>
-      <w:bookmarkEnd w:id="82"/>
+      <w:bookmarkStart w:id="85" w:name="_Toc148384358"/>
+      <w:bookmarkStart w:id="86" w:name="_Toc148476771"/>
+      <w:bookmarkStart w:id="87" w:name="_Toc148513960"/>
+      <w:bookmarkStart w:id="88" w:name="_Toc148555640"/>
+      <w:bookmarkStart w:id="89" w:name="_Toc148556018"/>
+      <w:bookmarkStart w:id="90" w:name="_Toc148557899"/>
+      <w:bookmarkStart w:id="91" w:name="_Toc148558209"/>
+      <w:bookmarkStart w:id="92" w:name="_Toc148725972"/>
+      <w:bookmarkStart w:id="93" w:name="_Toc151739974"/>
+      <w:bookmarkStart w:id="94" w:name="_Toc151740783"/>
+      <w:bookmarkEnd w:id="85"/>
+      <w:bookmarkEnd w:id="86"/>
+      <w:bookmarkEnd w:id="87"/>
+      <w:bookmarkEnd w:id="88"/>
+      <w:bookmarkEnd w:id="89"/>
+      <w:bookmarkEnd w:id="90"/>
+      <w:bookmarkEnd w:id="91"/>
+      <w:bookmarkEnd w:id="92"/>
+      <w:bookmarkEnd w:id="93"/>
+      <w:bookmarkEnd w:id="94"/>
     </w:p>
     <w:p>
       <w:pPr>
@@ -5068,6 +5405,10 @@
           <w:lang w:eastAsia="en-GB"/>
         </w:rPr>
       </w:pPr>
+      <w:bookmarkStart w:id="95" w:name="_Toc151739975"/>
+      <w:bookmarkStart w:id="96" w:name="_Toc151740784"/>
+      <w:bookmarkEnd w:id="95"/>
+      <w:bookmarkEnd w:id="96"/>
     </w:p>
     <w:p>
       <w:pPr>
@@ -5092,6 +5433,10 @@
           <w:lang w:eastAsia="en-GB"/>
         </w:rPr>
       </w:pPr>
+      <w:bookmarkStart w:id="97" w:name="_Toc151739976"/>
+      <w:bookmarkStart w:id="98" w:name="_Toc151740785"/>
+      <w:bookmarkEnd w:id="97"/>
+      <w:bookmarkEnd w:id="98"/>
     </w:p>
     <w:p>
       <w:pPr>
@@ -5101,10 +5446,11 @@
           <w:numId w:val="29"/>
         </w:numPr>
       </w:pPr>
+      <w:bookmarkStart w:id="99" w:name="_Toc151740786"/>
       <w:r>
         <w:t>Requisitos funcionais</w:t>
       </w:r>
-      <w:bookmarkEnd w:id="83"/>
+      <w:bookmarkEnd w:id="99"/>
     </w:p>
     <w:p>
       <w:pPr>
@@ -5650,8 +5996,8 @@
       <w:pPr>
         <w:pStyle w:val="Legenda"/>
       </w:pPr>
-      <w:bookmarkStart w:id="84" w:name="_Ref148384234"/>
-      <w:bookmarkStart w:id="85" w:name="_Toc150528288"/>
+      <w:bookmarkStart w:id="100" w:name="_Ref148384234"/>
+      <w:bookmarkStart w:id="101" w:name="_Toc151740799"/>
       <w:r>
         <w:t xml:space="preserve">Figura </w:t>
       </w:r>
@@ -5673,11 +6019,11 @@
       <w:r>
         <w:fldChar w:fldCharType="end"/>
       </w:r>
-      <w:bookmarkEnd w:id="84"/>
+      <w:bookmarkEnd w:id="100"/>
       <w:r>
         <w:t xml:space="preserve"> - Caso de uso para o SI da SOL</w:t>
       </w:r>
-      <w:bookmarkEnd w:id="85"/>
+      <w:bookmarkEnd w:id="101"/>
     </w:p>
     <w:p/>
     <w:p>
@@ -5744,8 +6090,8 @@
       <w:pPr>
         <w:pStyle w:val="Legenda"/>
       </w:pPr>
-      <w:bookmarkStart w:id="86" w:name="_Ref148556003"/>
-      <w:bookmarkStart w:id="87" w:name="_Toc150528289"/>
+      <w:bookmarkStart w:id="102" w:name="_Ref148556003"/>
+      <w:bookmarkStart w:id="103" w:name="_Toc151740800"/>
       <w:r>
         <w:t xml:space="preserve">Figura </w:t>
       </w:r>
@@ -5767,14 +6113,14 @@
       <w:r>
         <w:fldChar w:fldCharType="end"/>
       </w:r>
-      <w:bookmarkEnd w:id="86"/>
+      <w:bookmarkEnd w:id="102"/>
       <w:r>
         <w:t xml:space="preserve"> - Casos de uso para a </w:t>
       </w:r>
       <w:r>
         <w:t>gestão de contas</w:t>
       </w:r>
-      <w:bookmarkEnd w:id="87"/>
+      <w:bookmarkEnd w:id="103"/>
     </w:p>
     <w:p/>
     <w:p/>
@@ -5841,8 +6187,8 @@
       <w:pPr>
         <w:pStyle w:val="Legenda"/>
       </w:pPr>
-      <w:bookmarkStart w:id="88" w:name="_Ref148383719"/>
-      <w:bookmarkStart w:id="89" w:name="_Toc150528290"/>
+      <w:bookmarkStart w:id="104" w:name="_Ref148383719"/>
+      <w:bookmarkStart w:id="105" w:name="_Toc151740801"/>
       <w:r>
         <w:t xml:space="preserve">Figura </w:t>
       </w:r>
@@ -5864,11 +6210,11 @@
       <w:r>
         <w:fldChar w:fldCharType="end"/>
       </w:r>
-      <w:bookmarkEnd w:id="88"/>
+      <w:bookmarkEnd w:id="104"/>
       <w:r>
         <w:t xml:space="preserve"> - Casos de uso da gestão do sistema</w:t>
       </w:r>
-      <w:bookmarkEnd w:id="89"/>
+      <w:bookmarkEnd w:id="105"/>
     </w:p>
     <w:p>
       <w:pPr>
@@ -5934,8 +6280,8 @@
       <w:pPr>
         <w:pStyle w:val="Legenda"/>
       </w:pPr>
-      <w:bookmarkStart w:id="90" w:name="_Ref148384345"/>
-      <w:bookmarkStart w:id="91" w:name="_Toc150528291"/>
+      <w:bookmarkStart w:id="106" w:name="_Ref148384345"/>
+      <w:bookmarkStart w:id="107" w:name="_Toc151740802"/>
       <w:r>
         <w:t xml:space="preserve">Figura </w:t>
       </w:r>
@@ -5957,7 +6303,7 @@
       <w:r>
         <w:fldChar w:fldCharType="end"/>
       </w:r>
-      <w:bookmarkEnd w:id="90"/>
+      <w:bookmarkEnd w:id="106"/>
       <w:r>
         <w:t xml:space="preserve"> - Casos de uso da</w:t>
       </w:r>
@@ -5967,7 +6313,7 @@
       <w:r>
         <w:t xml:space="preserve"> de consultas</w:t>
       </w:r>
-      <w:bookmarkEnd w:id="91"/>
+      <w:bookmarkEnd w:id="107"/>
     </w:p>
     <w:p>
       <w:pPr>
@@ -6193,8 +6539,8 @@
         <w:pStyle w:val="Legenda"/>
         <w:spacing w:before="240"/>
       </w:pPr>
-      <w:bookmarkStart w:id="92" w:name="_Ref148386307"/>
-      <w:bookmarkStart w:id="93" w:name="_Toc150528294"/>
+      <w:bookmarkStart w:id="108" w:name="_Ref148386307"/>
+      <w:bookmarkStart w:id="109" w:name="_Toc151740805"/>
       <w:r>
         <w:t xml:space="preserve">Tabela </w:t>
       </w:r>
@@ -6216,11 +6562,11 @@
       <w:r>
         <w:fldChar w:fldCharType="end"/>
       </w:r>
-      <w:bookmarkEnd w:id="92"/>
+      <w:bookmarkEnd w:id="108"/>
       <w:r>
         <w:t xml:space="preserve"> - RF de utilizador</w:t>
       </w:r>
-      <w:bookmarkEnd w:id="93"/>
+      <w:bookmarkEnd w:id="109"/>
     </w:p>
     <w:tbl>
       <w:tblPr>
@@ -6633,7 +6979,7 @@
         <w:pStyle w:val="Legenda"/>
         <w:spacing w:before="240"/>
       </w:pPr>
-      <w:bookmarkStart w:id="94" w:name="_Toc150528295"/>
+      <w:bookmarkStart w:id="110" w:name="_Toc151740806"/>
       <w:r>
         <w:t xml:space="preserve">Tabela </w:t>
       </w:r>
@@ -6658,7 +7004,7 @@
       <w:r>
         <w:t xml:space="preserve"> - RF de utente</w:t>
       </w:r>
-      <w:bookmarkEnd w:id="94"/>
+      <w:bookmarkEnd w:id="110"/>
     </w:p>
     <w:tbl>
       <w:tblPr>
@@ -6947,7 +7293,7 @@
         <w:pStyle w:val="Legenda"/>
         <w:spacing w:before="240"/>
       </w:pPr>
-      <w:bookmarkStart w:id="95" w:name="_Toc150528296"/>
+      <w:bookmarkStart w:id="111" w:name="_Toc151740807"/>
       <w:r>
         <w:t xml:space="preserve">Tabela </w:t>
       </w:r>
@@ -6972,7 +7318,7 @@
       <w:r>
         <w:t xml:space="preserve"> - RF de médico</w:t>
       </w:r>
-      <w:bookmarkEnd w:id="95"/>
+      <w:bookmarkEnd w:id="111"/>
     </w:p>
     <w:tbl>
       <w:tblPr>
@@ -7130,7 +7476,7 @@
         <w:pStyle w:val="Legenda"/>
         <w:spacing w:before="240"/>
       </w:pPr>
-      <w:bookmarkStart w:id="96" w:name="_Toc150528297"/>
+      <w:bookmarkStart w:id="112" w:name="_Toc151740808"/>
       <w:r>
         <w:t xml:space="preserve">Tabela </w:t>
       </w:r>
@@ -7155,7 +7501,7 @@
       <w:r>
         <w:t xml:space="preserve"> - RF de gestor</w:t>
       </w:r>
-      <w:bookmarkEnd w:id="96"/>
+      <w:bookmarkEnd w:id="112"/>
     </w:p>
     <w:tbl>
       <w:tblPr>
@@ -7283,8 +7629,8 @@
         <w:pStyle w:val="Legenda"/>
         <w:spacing w:before="240"/>
       </w:pPr>
-      <w:bookmarkStart w:id="97" w:name="_Ref148386540"/>
-      <w:bookmarkStart w:id="98" w:name="_Toc150528298"/>
+      <w:bookmarkStart w:id="113" w:name="_Ref148386540"/>
+      <w:bookmarkStart w:id="114" w:name="_Toc151740809"/>
       <w:r>
         <w:t xml:space="preserve">Tabela </w:t>
       </w:r>
@@ -7306,11 +7652,11 @@
       <w:r>
         <w:fldChar w:fldCharType="end"/>
       </w:r>
-      <w:bookmarkEnd w:id="97"/>
+      <w:bookmarkEnd w:id="113"/>
       <w:r>
         <w:t xml:space="preserve"> - RF de administrativo</w:t>
       </w:r>
-      <w:bookmarkEnd w:id="98"/>
+      <w:bookmarkEnd w:id="114"/>
     </w:p>
     <w:p>
       <w:pPr>
@@ -7338,11 +7684,11 @@
           <w:numId w:val="40"/>
         </w:numPr>
       </w:pPr>
-      <w:bookmarkStart w:id="99" w:name="_Toc150528277"/>
+      <w:bookmarkStart w:id="115" w:name="_Toc151740787"/>
       <w:r>
         <w:t>Requisitos não funcionais</w:t>
       </w:r>
-      <w:bookmarkEnd w:id="99"/>
+      <w:bookmarkEnd w:id="115"/>
     </w:p>
     <w:p>
       <w:pPr>
@@ -7669,7 +8015,25 @@
                 <w:szCs w:val="26"/>
                 <w:lang w:val="pt-PT"/>
               </w:rPr>
-              <w:t xml:space="preserve"> mantendo mesmas </w:t>
+              <w:t xml:space="preserve"> </w:t>
+            </w:r>
+            <w:proofErr w:type="gramStart"/>
+            <w:r>
+              <w:rPr>
+                <w:sz w:val="26"/>
+                <w:szCs w:val="26"/>
+                <w:lang w:val="pt-PT"/>
+              </w:rPr>
+              <w:t>mantendo mesmas</w:t>
+            </w:r>
+            <w:proofErr w:type="gramEnd"/>
+            <w:r>
+              <w:rPr>
+                <w:sz w:val="26"/>
+                <w:szCs w:val="26"/>
+                <w:lang w:val="pt-PT"/>
+              </w:rPr>
+              <w:t xml:space="preserve"> </w:t>
             </w:r>
             <w:r>
               <w:rPr>
@@ -7743,8 +8107,8 @@
           <w:rStyle w:val="x4k7w5x"/>
         </w:rPr>
       </w:pPr>
-      <w:bookmarkStart w:id="100" w:name="_Ref148474188"/>
-      <w:bookmarkStart w:id="101" w:name="_Toc150528299"/>
+      <w:bookmarkStart w:id="116" w:name="_Ref148474188"/>
+      <w:bookmarkStart w:id="117" w:name="_Toc151740810"/>
       <w:r>
         <w:t xml:space="preserve">Tabela </w:t>
       </w:r>
@@ -7766,11 +8130,11 @@
       <w:r>
         <w:fldChar w:fldCharType="end"/>
       </w:r>
-      <w:bookmarkEnd w:id="100"/>
+      <w:bookmarkEnd w:id="116"/>
       <w:r>
         <w:t xml:space="preserve"> - Requisitos não funcionais do SOL</w:t>
       </w:r>
-      <w:bookmarkEnd w:id="101"/>
+      <w:bookmarkEnd w:id="117"/>
     </w:p>
     <w:p>
       <w:pPr>
@@ -8191,8 +8555,8 @@
         <w:pStyle w:val="Legenda"/>
         <w:spacing w:before="240"/>
       </w:pPr>
-      <w:bookmarkStart w:id="102" w:name="_Ref148474822"/>
-      <w:bookmarkStart w:id="103" w:name="_Toc150528300"/>
+      <w:bookmarkStart w:id="118" w:name="_Ref148474822"/>
+      <w:bookmarkStart w:id="119" w:name="_Toc151740811"/>
       <w:r>
         <w:t xml:space="preserve">Tabela </w:t>
       </w:r>
@@ -8214,11 +8578,11 @@
       <w:r>
         <w:fldChar w:fldCharType="end"/>
       </w:r>
-      <w:bookmarkEnd w:id="102"/>
+      <w:bookmarkEnd w:id="118"/>
       <w:r>
         <w:t xml:space="preserve"> - Regras de negócio do SOL</w:t>
       </w:r>
-      <w:bookmarkEnd w:id="103"/>
+      <w:bookmarkEnd w:id="119"/>
     </w:p>
     <w:p>
       <w:pPr>
@@ -8538,8 +8902,8 @@
           <w:lang w:eastAsia="en-GB"/>
         </w:rPr>
       </w:pPr>
-      <w:bookmarkStart w:id="104" w:name="_Ref148475697"/>
-      <w:bookmarkStart w:id="105" w:name="_Toc150528301"/>
+      <w:bookmarkStart w:id="120" w:name="_Ref148475697"/>
+      <w:bookmarkStart w:id="121" w:name="_Toc151740812"/>
       <w:r>
         <w:t xml:space="preserve">Tabela </w:t>
       </w:r>
@@ -8561,11 +8925,11 @@
       <w:r>
         <w:fldChar w:fldCharType="end"/>
       </w:r>
-      <w:bookmarkEnd w:id="104"/>
+      <w:bookmarkEnd w:id="120"/>
       <w:r>
         <w:t xml:space="preserve"> - Pressupostos do SOL</w:t>
       </w:r>
-      <w:bookmarkEnd w:id="105"/>
+      <w:bookmarkEnd w:id="121"/>
     </w:p>
     <w:p>
       <w:pPr>
@@ -8948,8 +9312,8 @@
         <w:pStyle w:val="Legenda"/>
         <w:spacing w:before="240"/>
       </w:pPr>
-      <w:bookmarkStart w:id="106" w:name="_Ref148476626"/>
-      <w:bookmarkStart w:id="107" w:name="_Toc150528302"/>
+      <w:bookmarkStart w:id="122" w:name="_Ref148476626"/>
+      <w:bookmarkStart w:id="123" w:name="_Toc151740813"/>
       <w:r>
         <w:t xml:space="preserve">Tabela </w:t>
       </w:r>
@@ -8971,11 +9335,30 @@
       <w:r>
         <w:fldChar w:fldCharType="end"/>
       </w:r>
-      <w:bookmarkEnd w:id="106"/>
+      <w:bookmarkEnd w:id="122"/>
       <w:r>
         <w:t xml:space="preserve"> - Restrições do SOL</w:t>
       </w:r>
-      <w:bookmarkEnd w:id="107"/>
+      <w:bookmarkEnd w:id="123"/>
+    </w:p>
+    <w:p>
+      <w:pPr>
+        <w:rPr>
+          <w:lang w:eastAsia="en-GB"/>
+        </w:rPr>
+      </w:pPr>
+      <w:r>
+        <w:t xml:space="preserve">Na </w:t>
+      </w:r>
+      <w:r>
+        <w:fldChar w:fldCharType="begin"/>
+      </w:r>
+      <w:r>
+        <w:instrText xml:space="preserve"> REF _Ref149920745 \h </w:instrText>
+      </w:r>
+      <w:r>
+        <w:fldChar w:fldCharType="separate"/>
+      </w:r>
     </w:p>
     <w:p>
       <w:pPr>
@@ -8989,25 +9372,11 @@
         </w:sectPr>
       </w:pPr>
       <w:r>
-        <w:t xml:space="preserve">Na </w:t>
-      </w:r>
-      <w:r>
-        <w:fldChar w:fldCharType="begin"/>
-      </w:r>
-      <w:r>
-        <w:instrText xml:space="preserve"> REF _Ref149920745 \h </w:instrText>
-      </w:r>
-      <w:r>
-        <w:fldChar w:fldCharType="separate"/>
-      </w:r>
-      <w:r>
-        <w:t xml:space="preserve">Figura </w:t>
-      </w:r>
-      <w:r>
-        <w:rPr>
-          <w:noProof/>
-        </w:rPr>
-        <w:t>7</w:t>
+        <w:rPr>
+          <w:lang w:eastAsia="en-GB"/>
+        </w:rPr>
+        <w:lastRenderedPageBreak/>
+        <w:t>https://ordemdosmedicos.pt/especialidades/</w:t>
       </w:r>
       <w:r>
         <w:fldChar w:fldCharType="end"/>
@@ -9034,9 +9403,69 @@
           <w:noProof/>
         </w:rPr>
         <w:lastRenderedPageBreak/>
+        <w:drawing>
+          <wp:anchor distT="0" distB="0" distL="114300" distR="114300" simplePos="0" relativeHeight="251658240" behindDoc="0" locked="0" layoutInCell="1" allowOverlap="1" wp14:anchorId="4481BC3D" wp14:editId="0432297E">
+            <wp:simplePos x="0" y="0"/>
+            <wp:positionH relativeFrom="column">
+              <wp:posOffset>-654422</wp:posOffset>
+            </wp:positionH>
+            <wp:positionV relativeFrom="paragraph">
+              <wp:posOffset>-481</wp:posOffset>
+            </wp:positionV>
+            <wp:extent cx="10079355" cy="4894580"/>
+            <wp:effectExtent l="0" t="0" r="0" b="0"/>
+            <wp:wrapTopAndBottom/>
+            <wp:docPr id="397603493" name="Imagem 1" descr="Uma imagem com texto, diagrama, Retângulo, captura de ecrã&#10;&#10;Descrição gerada automaticamente"/>
+            <wp:cNvGraphicFramePr>
+              <a:graphicFrameLocks xmlns:a="http://schemas.openxmlformats.org/drawingml/2006/main" noChangeAspect="1"/>
+            </wp:cNvGraphicFramePr>
+            <a:graphic xmlns:a="http://schemas.openxmlformats.org/drawingml/2006/main">
+              <a:graphicData uri="http://schemas.openxmlformats.org/drawingml/2006/picture">
+                <pic:pic xmlns:pic="http://schemas.openxmlformats.org/drawingml/2006/picture">
+                  <pic:nvPicPr>
+                    <pic:cNvPr id="397603493" name="Imagem 1" descr="Uma imagem com texto, diagrama, Retângulo, captura de ecrã&#10;&#10;Descrição gerada automaticamente"/>
+                    <pic:cNvPicPr/>
+                  </pic:nvPicPr>
+                  <pic:blipFill>
+                    <a:blip r:embed="rId23">
+                      <a:extLst>
+                        <a:ext uri="{28A0092B-C50C-407E-A947-70E740481C1C}">
+                          <a14:useLocalDpi xmlns:a14="http://schemas.microsoft.com/office/drawing/2010/main" val="0"/>
+                        </a:ext>
+                      </a:extLst>
+                    </a:blip>
+                    <a:stretch>
+                      <a:fillRect/>
+                    </a:stretch>
+                  </pic:blipFill>
+                  <pic:spPr>
+                    <a:xfrm>
+                      <a:off x="0" y="0"/>
+                      <a:ext cx="10079355" cy="4894580"/>
+                    </a:xfrm>
+                    <a:prstGeom prst="rect">
+                      <a:avLst/>
+                    </a:prstGeom>
+                  </pic:spPr>
+                </pic:pic>
+              </a:graphicData>
+            </a:graphic>
+            <wp14:sizeRelH relativeFrom="margin">
+              <wp14:pctWidth>0</wp14:pctWidth>
+            </wp14:sizeRelH>
+            <wp14:sizeRelV relativeFrom="margin">
+              <wp14:pctHeight>0</wp14:pctHeight>
+            </wp14:sizeRelV>
+          </wp:anchor>
+        </w:drawing>
+      </w:r>
+      <w:r>
+        <w:rPr>
+          <w:noProof/>
+        </w:rPr>
         <w:pict w14:anchorId="6FED0F0F">
           <v:shape id="_x0000_s2059" type="#_x0000_t202" style="position:absolute;left:0;text-align:left;margin-left:-43.55pt;margin-top:395.25pt;width:785.25pt;height:21.5pt;z-index:251669504;mso-position-horizontal-relative:text;mso-position-vertical-relative:text" stroked="f">
-            <v:textbox style="mso-fit-shape-to-text:t" inset="0,0,0,0">
+            <v:textbox style="mso-next-textbox:#_x0000_s2059;mso-fit-shape-to-text:t" inset="0,0,0,0">
               <w:txbxContent>
                 <w:p>
                   <w:pPr>
@@ -9047,8 +9476,7 @@
                       <w:szCs w:val="26"/>
                     </w:rPr>
                   </w:pPr>
-                  <w:bookmarkStart w:id="108" w:name="_Ref149920745"/>
-                  <w:bookmarkStart w:id="109" w:name="_Toc150528292"/>
+                  <w:bookmarkStart w:id="124" w:name="_Toc151740803"/>
                   <w:r>
                     <w:t xml:space="preserve">Figura </w:t>
                   </w:r>
@@ -9070,77 +9498,16 @@
                   <w:r>
                     <w:fldChar w:fldCharType="end"/>
                   </w:r>
-                  <w:bookmarkEnd w:id="108"/>
                   <w:r>
                     <w:t xml:space="preserve"> - Diagrama Entidade Relação do SOL</w:t>
                   </w:r>
-                  <w:bookmarkEnd w:id="109"/>
+                  <w:bookmarkEnd w:id="124"/>
                 </w:p>
               </w:txbxContent>
             </v:textbox>
             <w10:wrap type="square"/>
           </v:shape>
         </w:pict>
-      </w:r>
-      <w:r>
-        <w:rPr>
-          <w:noProof/>
-        </w:rPr>
-        <w:drawing>
-          <wp:anchor distT="0" distB="0" distL="114300" distR="114300" simplePos="0" relativeHeight="251658240" behindDoc="0" locked="0" layoutInCell="1" allowOverlap="1" wp14:anchorId="1AE59140" wp14:editId="1B7B4D2D">
-            <wp:simplePos x="0" y="0"/>
-            <wp:positionH relativeFrom="column">
-              <wp:posOffset>-553085</wp:posOffset>
-            </wp:positionH>
-            <wp:positionV relativeFrom="paragraph">
-              <wp:posOffset>240282</wp:posOffset>
-            </wp:positionV>
-            <wp:extent cx="9972675" cy="4561840"/>
-            <wp:effectExtent l="0" t="0" r="0" b="0"/>
-            <wp:wrapSquare wrapText="bothSides"/>
-            <wp:docPr id="783577698" name="Imagem 1" descr="Uma imagem com diagrama, desenho, esboço, Desenho de linha&#10;&#10;Descrição gerada automaticamente"/>
-            <wp:cNvGraphicFramePr>
-              <a:graphicFrameLocks xmlns:a="http://schemas.openxmlformats.org/drawingml/2006/main" noChangeAspect="1"/>
-            </wp:cNvGraphicFramePr>
-            <a:graphic xmlns:a="http://schemas.openxmlformats.org/drawingml/2006/main">
-              <a:graphicData uri="http://schemas.openxmlformats.org/drawingml/2006/picture">
-                <pic:pic xmlns:pic="http://schemas.openxmlformats.org/drawingml/2006/picture">
-                  <pic:nvPicPr>
-                    <pic:cNvPr id="783577698" name="Imagem 1" descr="Uma imagem com diagrama, desenho, esboço, Desenho de linha&#10;&#10;Descrição gerada automaticamente"/>
-                    <pic:cNvPicPr/>
-                  </pic:nvPicPr>
-                  <pic:blipFill>
-                    <a:blip r:embed="rId23">
-                      <a:extLst>
-                        <a:ext uri="{28A0092B-C50C-407E-A947-70E740481C1C}">
-                          <a14:useLocalDpi xmlns:a14="http://schemas.microsoft.com/office/drawing/2010/main" val="0"/>
-                        </a:ext>
-                      </a:extLst>
-                    </a:blip>
-                    <a:stretch>
-                      <a:fillRect/>
-                    </a:stretch>
-                  </pic:blipFill>
-                  <pic:spPr>
-                    <a:xfrm>
-                      <a:off x="0" y="0"/>
-                      <a:ext cx="9972675" cy="4561840"/>
-                    </a:xfrm>
-                    <a:prstGeom prst="rect">
-                      <a:avLst/>
-                    </a:prstGeom>
-                  </pic:spPr>
-                </pic:pic>
-              </a:graphicData>
-            </a:graphic>
-            <wp14:sizeRelH relativeFrom="margin">
-              <wp14:pctWidth>0</wp14:pctWidth>
-            </wp14:sizeRelH>
-            <wp14:sizeRelV relativeFrom="margin">
-              <wp14:pctHeight>0</wp14:pctHeight>
-            </wp14:sizeRelV>
-          </wp:anchor>
-        </w:drawing>
       </w:r>
     </w:p>
     <w:p>
@@ -9166,14 +9533,18 @@
           <w:lang w:eastAsia="en-GB"/>
         </w:rPr>
       </w:pPr>
-      <w:bookmarkStart w:id="110" w:name="_Toc150003548"/>
-      <w:bookmarkStart w:id="111" w:name="_Toc150330436"/>
-      <w:bookmarkStart w:id="112" w:name="_Toc150330486"/>
-      <w:bookmarkStart w:id="113" w:name="_Toc150528278"/>
-      <w:bookmarkEnd w:id="110"/>
-      <w:bookmarkEnd w:id="111"/>
-      <w:bookmarkEnd w:id="112"/>
-      <w:bookmarkEnd w:id="113"/>
+      <w:bookmarkStart w:id="125" w:name="_Toc150003548"/>
+      <w:bookmarkStart w:id="126" w:name="_Toc150330436"/>
+      <w:bookmarkStart w:id="127" w:name="_Toc150330486"/>
+      <w:bookmarkStart w:id="128" w:name="_Toc150528278"/>
+      <w:bookmarkStart w:id="129" w:name="_Toc151739979"/>
+      <w:bookmarkStart w:id="130" w:name="_Toc151740788"/>
+      <w:bookmarkEnd w:id="125"/>
+      <w:bookmarkEnd w:id="126"/>
+      <w:bookmarkEnd w:id="127"/>
+      <w:bookmarkEnd w:id="128"/>
+      <w:bookmarkEnd w:id="129"/>
+      <w:bookmarkEnd w:id="130"/>
     </w:p>
     <w:p>
       <w:pPr>
@@ -9198,14 +9569,18 @@
           <w:lang w:eastAsia="en-GB"/>
         </w:rPr>
       </w:pPr>
-      <w:bookmarkStart w:id="114" w:name="_Toc150003549"/>
-      <w:bookmarkStart w:id="115" w:name="_Toc150330437"/>
-      <w:bookmarkStart w:id="116" w:name="_Toc150330487"/>
-      <w:bookmarkStart w:id="117" w:name="_Toc150528279"/>
-      <w:bookmarkEnd w:id="114"/>
-      <w:bookmarkEnd w:id="115"/>
-      <w:bookmarkEnd w:id="116"/>
-      <w:bookmarkEnd w:id="117"/>
+      <w:bookmarkStart w:id="131" w:name="_Toc150003549"/>
+      <w:bookmarkStart w:id="132" w:name="_Toc150330437"/>
+      <w:bookmarkStart w:id="133" w:name="_Toc150330487"/>
+      <w:bookmarkStart w:id="134" w:name="_Toc150528279"/>
+      <w:bookmarkStart w:id="135" w:name="_Toc151739980"/>
+      <w:bookmarkStart w:id="136" w:name="_Toc151740789"/>
+      <w:bookmarkEnd w:id="131"/>
+      <w:bookmarkEnd w:id="132"/>
+      <w:bookmarkEnd w:id="133"/>
+      <w:bookmarkEnd w:id="134"/>
+      <w:bookmarkEnd w:id="135"/>
+      <w:bookmarkEnd w:id="136"/>
     </w:p>
     <w:p>
       <w:pPr>
@@ -9230,20 +9605,24 @@
           <w:lang w:eastAsia="en-GB"/>
         </w:rPr>
       </w:pPr>
-      <w:bookmarkStart w:id="118" w:name="_Toc150003550"/>
-      <w:bookmarkStart w:id="119" w:name="_Toc150330438"/>
-      <w:bookmarkStart w:id="120" w:name="_Toc150330488"/>
-      <w:bookmarkStart w:id="121" w:name="_Toc150528280"/>
-      <w:bookmarkEnd w:id="118"/>
-      <w:bookmarkEnd w:id="119"/>
-      <w:bookmarkEnd w:id="120"/>
-      <w:bookmarkEnd w:id="121"/>
+      <w:bookmarkStart w:id="137" w:name="_Toc150003550"/>
+      <w:bookmarkStart w:id="138" w:name="_Toc150330438"/>
+      <w:bookmarkStart w:id="139" w:name="_Toc150330488"/>
+      <w:bookmarkStart w:id="140" w:name="_Toc150528280"/>
+      <w:bookmarkStart w:id="141" w:name="_Toc151739981"/>
+      <w:bookmarkStart w:id="142" w:name="_Toc151740790"/>
+      <w:bookmarkEnd w:id="137"/>
+      <w:bookmarkEnd w:id="138"/>
+      <w:bookmarkEnd w:id="139"/>
+      <w:bookmarkEnd w:id="140"/>
+      <w:bookmarkEnd w:id="141"/>
+      <w:bookmarkEnd w:id="142"/>
     </w:p>
     <w:p>
       <w:pPr>
         <w:pStyle w:val="Ttulo2"/>
       </w:pPr>
-      <w:bookmarkStart w:id="122" w:name="_Toc150528281"/>
+      <w:bookmarkStart w:id="143" w:name="_Toc151740791"/>
       <w:r>
         <w:t>Processo</w:t>
       </w:r>
@@ -9253,7 +9632,7 @@
       <w:r>
         <w:t xml:space="preserve"> de negócio</w:t>
       </w:r>
-      <w:bookmarkEnd w:id="122"/>
+      <w:bookmarkEnd w:id="143"/>
     </w:p>
     <w:p>
       <w:pPr>
@@ -9373,8 +9752,8 @@
       <w:pPr>
         <w:pStyle w:val="Legenda"/>
       </w:pPr>
-      <w:bookmarkStart w:id="123" w:name="_Ref150327803"/>
-      <w:bookmarkStart w:id="124" w:name="_Toc150528293"/>
+      <w:bookmarkStart w:id="144" w:name="_Ref150327803"/>
+      <w:bookmarkStart w:id="145" w:name="_Toc151740804"/>
       <w:r>
         <w:t xml:space="preserve">Figura </w:t>
       </w:r>
@@ -9396,11 +9775,11 @@
       <w:r>
         <w:fldChar w:fldCharType="end"/>
       </w:r>
-      <w:bookmarkEnd w:id="123"/>
+      <w:bookmarkEnd w:id="144"/>
       <w:r>
         <w:t xml:space="preserve"> - Diagrama de atividades de marcação de consulta por um formulário</w:t>
       </w:r>
-      <w:bookmarkEnd w:id="124"/>
+      <w:bookmarkEnd w:id="145"/>
     </w:p>
     <w:p>
       <w:pPr>
@@ -9427,12 +9806,12 @@
       <w:pPr>
         <w:pStyle w:val="Ttulo1"/>
       </w:pPr>
-      <w:bookmarkStart w:id="125" w:name="_Toc150528282"/>
+      <w:bookmarkStart w:id="146" w:name="_Toc151740792"/>
       <w:r>
         <w:lastRenderedPageBreak/>
         <w:t>Implementação</w:t>
       </w:r>
-      <w:bookmarkEnd w:id="125"/>
+      <w:bookmarkEnd w:id="146"/>
     </w:p>
     <w:p>
       <w:pPr>
@@ -9451,11 +9830,11 @@
       <w:pPr>
         <w:pStyle w:val="Ttulo2"/>
       </w:pPr>
-      <w:bookmarkStart w:id="126" w:name="_Toc150528283"/>
+      <w:bookmarkStart w:id="147" w:name="_Toc151740793"/>
       <w:r>
         <w:t>Base de dados</w:t>
       </w:r>
-      <w:bookmarkEnd w:id="126"/>
+      <w:bookmarkEnd w:id="147"/>
     </w:p>
     <w:p>
       <w:pPr>
@@ -9567,9 +9946,11 @@
       <w:pPr>
         <w:pStyle w:val="Ttulo3"/>
       </w:pPr>
+      <w:bookmarkStart w:id="148" w:name="_Toc151740794"/>
       <w:r>
         <w:t>Entidades</w:t>
       </w:r>
+      <w:bookmarkEnd w:id="148"/>
     </w:p>
     <w:p>
       <w:pPr>
@@ -9681,12 +10062,12 @@
       <w:pPr>
         <w:pStyle w:val="Ttulo1"/>
       </w:pPr>
-      <w:bookmarkStart w:id="127" w:name="_Toc150528284"/>
+      <w:bookmarkStart w:id="149" w:name="_Toc151740795"/>
       <w:r>
         <w:lastRenderedPageBreak/>
         <w:t>Conclusão</w:t>
       </w:r>
-      <w:bookmarkEnd w:id="127"/>
+      <w:bookmarkEnd w:id="149"/>
     </w:p>
     <w:p>
       <w:pPr>
@@ -9706,12 +10087,12 @@
       <w:pPr>
         <w:pStyle w:val="Ttulo1"/>
       </w:pPr>
-      <w:bookmarkStart w:id="128" w:name="_Toc150528285"/>
+      <w:bookmarkStart w:id="150" w:name="_Toc151740796"/>
       <w:r>
         <w:lastRenderedPageBreak/>
         <w:t>Bibliografia</w:t>
       </w:r>
-      <w:bookmarkEnd w:id="128"/>
+      <w:bookmarkEnd w:id="150"/>
     </w:p>
     <w:p>
       <w:pPr>
@@ -9728,6 +10109,7 @@
           <w:t>https://extranet.infarmed.pt/INFOMED-fo/pesquisa-avancada.xhtml</w:t>
         </w:r>
       </w:hyperlink>
+      <w:bookmarkStart w:id="151" w:name="_Ref149920745"/>
     </w:p>
     <w:p>
       <w:pPr>
@@ -9744,6 +10126,7 @@
           <w:t>https://ordemdosmedicos.pt/especialidades/</w:t>
         </w:r>
       </w:hyperlink>
+      <w:bookmarkEnd w:id="151"/>
     </w:p>
     <w:p>
       <w:pPr>
@@ -10050,7 +10433,7 @@
         <w:noProof/>
       </w:rPr>
       <w:drawing>
-        <wp:anchor distT="0" distB="0" distL="114300" distR="114300" simplePos="0" relativeHeight="251646464" behindDoc="0" locked="0" layoutInCell="1" allowOverlap="1" wp14:anchorId="48A1E868" wp14:editId="52EBE1D7">
+        <wp:anchor distT="0" distB="0" distL="114300" distR="114300" simplePos="0" relativeHeight="251649024" behindDoc="0" locked="0" layoutInCell="1" allowOverlap="1" wp14:anchorId="48A1E868" wp14:editId="52EBE1D7">
           <wp:simplePos x="0" y="0"/>
           <wp:positionH relativeFrom="margin">
             <wp:posOffset>5448300</wp:posOffset>
@@ -10061,7 +10444,7 @@
           <wp:extent cx="716915" cy="716915"/>
           <wp:effectExtent l="0" t="0" r="6985" b="6985"/>
           <wp:wrapNone/>
-          <wp:docPr id="7" name="Imagem 7" descr="Uma imagem com logótipo&#10;&#10;Descrição gerada automaticamente"/>
+          <wp:docPr id="1689929501" name="Imagem 1689929501" descr="Uma imagem com logótipo&#10;&#10;Descrição gerada automaticamente"/>
           <wp:cNvGraphicFramePr>
             <a:graphicFrameLocks xmlns:a="http://schemas.openxmlformats.org/drawingml/2006/main" noChangeAspect="1"/>
           </wp:cNvGraphicFramePr>
@@ -10121,7 +10504,7 @@
         <w:noProof/>
       </w:rPr>
       <w:drawing>
-        <wp:anchor distT="0" distB="0" distL="114300" distR="114300" simplePos="0" relativeHeight="251655680" behindDoc="0" locked="0" layoutInCell="1" allowOverlap="1" wp14:anchorId="09A07A14" wp14:editId="33BA2018">
+        <wp:anchor distT="0" distB="0" distL="114300" distR="114300" simplePos="0" relativeHeight="251657216" behindDoc="0" locked="0" layoutInCell="1" allowOverlap="1" wp14:anchorId="09A07A14" wp14:editId="33BA2018">
           <wp:simplePos x="0" y="0"/>
           <wp:positionH relativeFrom="margin">
             <wp:posOffset>5448300</wp:posOffset>
@@ -10132,7 +10515,7 @@
           <wp:extent cx="716915" cy="716915"/>
           <wp:effectExtent l="0" t="0" r="6985" b="6985"/>
           <wp:wrapNone/>
-          <wp:docPr id="971204730" name="Imagem 971204730" descr="Uma imagem com logótipo&#10;&#10;Descrição gerada automaticamente"/>
+          <wp:docPr id="928308076" name="Imagem 928308076" descr="Uma imagem com logótipo&#10;&#10;Descrição gerada automaticamente"/>
           <wp:cNvGraphicFramePr>
             <a:graphicFrameLocks xmlns:a="http://schemas.openxmlformats.org/drawingml/2006/main" noChangeAspect="1"/>
           </wp:cNvGraphicFramePr>
@@ -10195,7 +10578,7 @@
         <w:noProof/>
       </w:rPr>
       <w:drawing>
-        <wp:anchor distT="0" distB="0" distL="114300" distR="114300" simplePos="0" relativeHeight="251648512" behindDoc="0" locked="0" layoutInCell="1" allowOverlap="1" wp14:anchorId="18A06DD7" wp14:editId="6AC39A8C">
+        <wp:anchor distT="0" distB="0" distL="114300" distR="114300" simplePos="0" relativeHeight="251651072" behindDoc="0" locked="0" layoutInCell="1" allowOverlap="1" wp14:anchorId="18A06DD7" wp14:editId="6AC39A8C">
           <wp:simplePos x="0" y="0"/>
           <wp:positionH relativeFrom="margin">
             <wp:posOffset>5448300</wp:posOffset>
@@ -10206,7 +10589,7 @@
           <wp:extent cx="716915" cy="716915"/>
           <wp:effectExtent l="0" t="0" r="6985" b="6985"/>
           <wp:wrapNone/>
-          <wp:docPr id="524178662" name="Imagem 524178662" descr="Uma imagem com logótipo&#10;&#10;Descrição gerada automaticamente"/>
+          <wp:docPr id="1694650064" name="Imagem 1694650064" descr="Uma imagem com logótipo&#10;&#10;Descrição gerada automaticamente"/>
           <wp:cNvGraphicFramePr>
             <a:graphicFrameLocks xmlns:a="http://schemas.openxmlformats.org/drawingml/2006/main" noChangeAspect="1"/>
           </wp:cNvGraphicFramePr>
@@ -10269,7 +10652,7 @@
         <w:noProof/>
       </w:rPr>
       <w:drawing>
-        <wp:anchor distT="0" distB="0" distL="114300" distR="114300" simplePos="0" relativeHeight="251650560" behindDoc="0" locked="0" layoutInCell="1" allowOverlap="1" wp14:anchorId="1E988FBF" wp14:editId="07F8125B">
+        <wp:anchor distT="0" distB="0" distL="114300" distR="114300" simplePos="0" relativeHeight="251653120" behindDoc="0" locked="0" layoutInCell="1" allowOverlap="1" wp14:anchorId="1E988FBF" wp14:editId="07F8125B">
           <wp:simplePos x="0" y="0"/>
           <wp:positionH relativeFrom="margin">
             <wp:posOffset>5448300</wp:posOffset>
@@ -10280,7 +10663,7 @@
           <wp:extent cx="716915" cy="716915"/>
           <wp:effectExtent l="0" t="0" r="6985" b="6985"/>
           <wp:wrapNone/>
-          <wp:docPr id="1353004077" name="Imagem 1353004077" descr="Uma imagem com logótipo&#10;&#10;Descrição gerada automaticamente"/>
+          <wp:docPr id="1611943420" name="Imagem 1611943420" descr="Uma imagem com logótipo&#10;&#10;Descrição gerada automaticamente"/>
           <wp:cNvGraphicFramePr>
             <a:graphicFrameLocks xmlns:a="http://schemas.openxmlformats.org/drawingml/2006/main" noChangeAspect="1"/>
           </wp:cNvGraphicFramePr>
@@ -10348,7 +10731,7 @@
         <w:noProof/>
       </w:rPr>
       <w:drawing>
-        <wp:anchor distT="0" distB="0" distL="114300" distR="114300" simplePos="0" relativeHeight="251665920" behindDoc="0" locked="0" layoutInCell="1" allowOverlap="1" wp14:anchorId="15B28E1B" wp14:editId="47690E05">
+        <wp:anchor distT="0" distB="0" distL="114300" distR="114300" simplePos="0" relativeHeight="251665408" behindDoc="0" locked="0" layoutInCell="1" allowOverlap="1" wp14:anchorId="15B28E1B" wp14:editId="47690E05">
           <wp:simplePos x="0" y="0"/>
           <wp:positionH relativeFrom="margin">
             <wp:posOffset>8593434</wp:posOffset>
@@ -10359,7 +10742,7 @@
           <wp:extent cx="716915" cy="716915"/>
           <wp:effectExtent l="0" t="0" r="6985" b="6985"/>
           <wp:wrapNone/>
-          <wp:docPr id="2024926604" name="Imagem 2024926604" descr="Uma imagem com logótipo&#10;&#10;Descrição gerada automaticamente"/>
+          <wp:docPr id="1623527788" name="Imagem 1623527788" descr="Uma imagem com logótipo&#10;&#10;Descrição gerada automaticamente"/>
           <wp:cNvGraphicFramePr>
             <a:graphicFrameLocks xmlns:a="http://schemas.openxmlformats.org/drawingml/2006/main" noChangeAspect="1"/>
           </wp:cNvGraphicFramePr>
@@ -10427,7 +10810,7 @@
         <w:noProof/>
       </w:rPr>
       <w:drawing>
-        <wp:anchor distT="0" distB="0" distL="114300" distR="114300" simplePos="0" relativeHeight="251663872" behindDoc="0" locked="0" layoutInCell="1" allowOverlap="1" wp14:anchorId="4C40A2C0" wp14:editId="231A9A0E">
+        <wp:anchor distT="0" distB="0" distL="114300" distR="114300" simplePos="0" relativeHeight="251663360" behindDoc="0" locked="0" layoutInCell="1" allowOverlap="1" wp14:anchorId="4C40A2C0" wp14:editId="231A9A0E">
           <wp:simplePos x="0" y="0"/>
           <wp:positionH relativeFrom="margin">
             <wp:posOffset>5468454</wp:posOffset>
@@ -10438,7 +10821,7 @@
           <wp:extent cx="716915" cy="716915"/>
           <wp:effectExtent l="0" t="0" r="6985" b="6985"/>
           <wp:wrapNone/>
-          <wp:docPr id="389524503" name="Imagem 389524503" descr="Uma imagem com logótipo&#10;&#10;Descrição gerada automaticamente"/>
+          <wp:docPr id="268979756" name="Imagem 268979756" descr="Uma imagem com logótipo&#10;&#10;Descrição gerada automaticamente"/>
           <wp:cNvGraphicFramePr>
             <a:graphicFrameLocks xmlns:a="http://schemas.openxmlformats.org/drawingml/2006/main" noChangeAspect="1"/>
           </wp:cNvGraphicFramePr>
@@ -10488,7 +10871,7 @@
         <w:noProof/>
       </w:rPr>
       <w:drawing>
-        <wp:anchor distT="0" distB="0" distL="114300" distR="114300" simplePos="0" relativeHeight="251670016" behindDoc="0" locked="0" layoutInCell="1" allowOverlap="1" wp14:anchorId="15B5F5AC" wp14:editId="244BA1DF">
+        <wp:anchor distT="0" distB="0" distL="114300" distR="114300" simplePos="0" relativeHeight="251667456" behindDoc="0" locked="0" layoutInCell="1" allowOverlap="1" wp14:anchorId="15B5F5AC" wp14:editId="244BA1DF">
           <wp:simplePos x="0" y="0"/>
           <wp:positionH relativeFrom="margin">
             <wp:posOffset>8593434</wp:posOffset>
@@ -10499,7 +10882,7 @@
           <wp:extent cx="716915" cy="716915"/>
           <wp:effectExtent l="0" t="0" r="6985" b="6985"/>
           <wp:wrapNone/>
-          <wp:docPr id="147461284" name="Imagem 147461284" descr="Uma imagem com logótipo&#10;&#10;Descrição gerada automaticamente"/>
+          <wp:docPr id="441679332" name="Imagem 441679332" descr="Uma imagem com logótipo&#10;&#10;Descrição gerada automaticamente"/>
           <wp:cNvGraphicFramePr>
             <a:graphicFrameLocks xmlns:a="http://schemas.openxmlformats.org/drawingml/2006/main" noChangeAspect="1"/>
           </wp:cNvGraphicFramePr>
@@ -10567,7 +10950,7 @@
         <w:noProof/>
       </w:rPr>
       <w:drawing>
-        <wp:anchor distT="0" distB="0" distL="114300" distR="114300" simplePos="0" relativeHeight="251657728" behindDoc="0" locked="0" layoutInCell="1" allowOverlap="1" wp14:anchorId="62D75ED4" wp14:editId="4E94E287">
+        <wp:anchor distT="0" distB="0" distL="114300" distR="114300" simplePos="0" relativeHeight="251659264" behindDoc="0" locked="0" layoutInCell="1" allowOverlap="1" wp14:anchorId="62D75ED4" wp14:editId="4E94E287">
           <wp:simplePos x="0" y="0"/>
           <wp:positionH relativeFrom="margin">
             <wp:posOffset>5385916</wp:posOffset>
@@ -10628,7 +11011,7 @@
         <w:noProof/>
       </w:rPr>
       <w:drawing>
-        <wp:anchor distT="0" distB="0" distL="114300" distR="114300" simplePos="0" relativeHeight="251652608" behindDoc="0" locked="0" layoutInCell="1" allowOverlap="1" wp14:anchorId="0E10912D" wp14:editId="52E4EF38">
+        <wp:anchor distT="0" distB="0" distL="114300" distR="114300" simplePos="0" relativeHeight="251655168" behindDoc="0" locked="0" layoutInCell="1" allowOverlap="1" wp14:anchorId="0E10912D" wp14:editId="52E4EF38">
           <wp:simplePos x="0" y="0"/>
           <wp:positionH relativeFrom="margin">
             <wp:posOffset>8593434</wp:posOffset>
@@ -10707,7 +11090,7 @@
         <w:noProof/>
       </w:rPr>
       <w:drawing>
-        <wp:anchor distT="0" distB="0" distL="114300" distR="114300" simplePos="0" relativeHeight="251659776" behindDoc="0" locked="0" layoutInCell="1" allowOverlap="1" wp14:anchorId="657D9043" wp14:editId="066E1004">
+        <wp:anchor distT="0" distB="0" distL="114300" distR="114300" simplePos="0" relativeHeight="251661312" behindDoc="0" locked="0" layoutInCell="1" allowOverlap="1" wp14:anchorId="657D9043" wp14:editId="066E1004">
           <wp:simplePos x="0" y="0"/>
           <wp:positionH relativeFrom="margin">
             <wp:posOffset>5448300</wp:posOffset>
@@ -10718,7 +11101,7 @@
           <wp:extent cx="716915" cy="716915"/>
           <wp:effectExtent l="0" t="0" r="6985" b="6985"/>
           <wp:wrapNone/>
-          <wp:docPr id="5" name="Imagem 5" descr="Uma imagem com logótipo&#10;&#10;Descrição gerada automaticamente"/>
+          <wp:docPr id="1465667662" name="Imagem 1465667662" descr="Uma imagem com logótipo&#10;&#10;Descrição gerada automaticamente"/>
           <wp:cNvGraphicFramePr>
             <a:graphicFrameLocks xmlns:a="http://schemas.openxmlformats.org/drawingml/2006/main" noChangeAspect="1"/>
           </wp:cNvGraphicFramePr>
@@ -15489,6 +15872,19 @@
       <w:shd w:val="clear" w:color="auto" w:fill="E1DFDD"/>
     </w:rPr>
   </w:style>
+  <w:style w:type="paragraph" w:styleId="ndice3">
+    <w:name w:val="toc 3"/>
+    <w:basedOn w:val="Normal"/>
+    <w:next w:val="Normal"/>
+    <w:autoRedefine/>
+    <w:uiPriority w:val="39"/>
+    <w:unhideWhenUsed/>
+    <w:rsid w:val="009C51E1"/>
+    <w:pPr>
+      <w:spacing w:after="100"/>
+      <w:ind w:left="520"/>
+    </w:pPr>
+  </w:style>
 </w:styles>
 </file>
 

</xml_diff>

<commit_message>
Mockups no relatorio e diagrama de estados
</commit_message>
<xml_diff>
--- a/Relatorio_ES.docx
+++ b/Relatorio_ES.docx
@@ -71,7 +71,14 @@
                     <w:jc w:val="center"/>
                   </w:pPr>
                   <w:r>
-                    <w:t>Engenharia de Software</w:t>
+                    <w:t xml:space="preserve">Engenharia de </w:t>
+                  </w:r>
+                  <w:r>
+                    <w:rPr>
+                      <w:i/>
+                      <w:iCs/>
+                    </w:rPr>
+                    <w:t>Software</w:t>
                   </w:r>
                 </w:p>
                 <w:p>
@@ -301,7 +308,7 @@
           <w:r>
             <w:fldChar w:fldCharType="separate"/>
           </w:r>
-          <w:hyperlink w:anchor="_Toc151740770" w:history="1">
+          <w:hyperlink w:anchor="_Toc152348346" w:history="1">
             <w:r>
               <w:rPr>
                 <w:rStyle w:val="Hiperligao"/>
@@ -347,7 +354,7 @@
                 <w:noProof/>
                 <w:webHidden/>
               </w:rPr>
-              <w:instrText xml:space="preserve"> PAGEREF _Toc151740770 \h </w:instrText>
+              <w:instrText xml:space="preserve"> PAGEREF _Toc152348346 \h </w:instrText>
             </w:r>
             <w:r>
               <w:rPr>
@@ -394,7 +401,7 @@
               <w14:ligatures w14:val="standardContextual"/>
             </w:rPr>
           </w:pPr>
-          <w:hyperlink w:anchor="_Toc151740771" w:history="1">
+          <w:hyperlink w:anchor="_Toc152348347" w:history="1">
             <w:r>
               <w:rPr>
                 <w:rStyle w:val="Hiperligao"/>
@@ -421,7 +428,7 @@
                 <w:noProof/>
                 <w:webHidden/>
               </w:rPr>
-              <w:instrText xml:space="preserve"> PAGEREF _Toc151740771 \h </w:instrText>
+              <w:instrText xml:space="preserve"> PAGEREF _Toc152348347 \h </w:instrText>
             </w:r>
             <w:r>
               <w:rPr>
@@ -468,7 +475,7 @@
               <w14:ligatures w14:val="standardContextual"/>
             </w:rPr>
           </w:pPr>
-          <w:hyperlink w:anchor="_Toc151740772" w:history="1">
+          <w:hyperlink w:anchor="_Toc152348348" w:history="1">
             <w:r>
               <w:rPr>
                 <w:rStyle w:val="Hiperligao"/>
@@ -495,7 +502,7 @@
                 <w:noProof/>
                 <w:webHidden/>
               </w:rPr>
-              <w:instrText xml:space="preserve"> PAGEREF _Toc151740772 \h </w:instrText>
+              <w:instrText xml:space="preserve"> PAGEREF _Toc152348348 \h </w:instrText>
             </w:r>
             <w:r>
               <w:rPr>
@@ -543,7 +550,7 @@
               <w14:ligatures w14:val="standardContextual"/>
             </w:rPr>
           </w:pPr>
-          <w:hyperlink w:anchor="_Toc151740773" w:history="1">
+          <w:hyperlink w:anchor="_Toc152348349" w:history="1">
             <w:r>
               <w:rPr>
                 <w:rStyle w:val="Hiperligao"/>
@@ -589,7 +596,7 @@
                 <w:noProof/>
                 <w:webHidden/>
               </w:rPr>
-              <w:instrText xml:space="preserve"> PAGEREF _Toc151740773 \h </w:instrText>
+              <w:instrText xml:space="preserve"> PAGEREF _Toc152348349 \h </w:instrText>
             </w:r>
             <w:r>
               <w:rPr>
@@ -637,7 +644,7 @@
               <w14:ligatures w14:val="standardContextual"/>
             </w:rPr>
           </w:pPr>
-          <w:hyperlink w:anchor="_Toc151740779" w:history="1">
+          <w:hyperlink w:anchor="_Toc152348355" w:history="1">
             <w:r>
               <w:rPr>
                 <w:rStyle w:val="Hiperligao"/>
@@ -683,7 +690,7 @@
                 <w:noProof/>
                 <w:webHidden/>
               </w:rPr>
-              <w:instrText xml:space="preserve"> PAGEREF _Toc151740779 \h </w:instrText>
+              <w:instrText xml:space="preserve"> PAGEREF _Toc152348355 \h </w:instrText>
             </w:r>
             <w:r>
               <w:rPr>
@@ -731,7 +738,7 @@
               <w14:ligatures w14:val="standardContextual"/>
             </w:rPr>
           </w:pPr>
-          <w:hyperlink w:anchor="_Toc151740780" w:history="1">
+          <w:hyperlink w:anchor="_Toc152348356" w:history="1">
             <w:r>
               <w:rPr>
                 <w:rStyle w:val="Hiperligao"/>
@@ -777,7 +784,7 @@
                 <w:noProof/>
                 <w:webHidden/>
               </w:rPr>
-              <w:instrText xml:space="preserve"> PAGEREF _Toc151740780 \h </w:instrText>
+              <w:instrText xml:space="preserve"> PAGEREF _Toc152348356 \h </w:instrText>
             </w:r>
             <w:r>
               <w:rPr>
@@ -825,7 +832,7 @@
               <w14:ligatures w14:val="standardContextual"/>
             </w:rPr>
           </w:pPr>
-          <w:hyperlink w:anchor="_Toc151740781" w:history="1">
+          <w:hyperlink w:anchor="_Toc152348357" w:history="1">
             <w:r>
               <w:rPr>
                 <w:rStyle w:val="Hiperligao"/>
@@ -871,7 +878,7 @@
                 <w:noProof/>
                 <w:webHidden/>
               </w:rPr>
-              <w:instrText xml:space="preserve"> PAGEREF _Toc151740781 \h </w:instrText>
+              <w:instrText xml:space="preserve"> PAGEREF _Toc152348357 \h </w:instrText>
             </w:r>
             <w:r>
               <w:rPr>
@@ -919,7 +926,7 @@
               <w14:ligatures w14:val="standardContextual"/>
             </w:rPr>
           </w:pPr>
-          <w:hyperlink w:anchor="_Toc151740782" w:history="1">
+          <w:hyperlink w:anchor="_Toc152348358" w:history="1">
             <w:r>
               <w:rPr>
                 <w:rStyle w:val="Hiperligao"/>
@@ -965,7 +972,7 @@
                 <w:noProof/>
                 <w:webHidden/>
               </w:rPr>
-              <w:instrText xml:space="preserve"> PAGEREF _Toc151740782 \h </w:instrText>
+              <w:instrText xml:space="preserve"> PAGEREF _Toc152348358 \h </w:instrText>
             </w:r>
             <w:r>
               <w:rPr>
@@ -1012,7 +1019,7 @@
               <w14:ligatures w14:val="standardContextual"/>
             </w:rPr>
           </w:pPr>
-          <w:hyperlink w:anchor="_Toc151740786" w:history="1">
+          <w:hyperlink w:anchor="_Toc152348362" w:history="1">
             <w:r>
               <w:rPr>
                 <w:rStyle w:val="Hiperligao"/>
@@ -1039,7 +1046,7 @@
                 <w:noProof/>
                 <w:webHidden/>
               </w:rPr>
-              <w:instrText xml:space="preserve"> PAGEREF _Toc151740786 \h </w:instrText>
+              <w:instrText xml:space="preserve"> PAGEREF _Toc152348362 \h </w:instrText>
             </w:r>
             <w:r>
               <w:rPr>
@@ -1087,7 +1094,7 @@
               <w14:ligatures w14:val="standardContextual"/>
             </w:rPr>
           </w:pPr>
-          <w:hyperlink w:anchor="_Toc151740787" w:history="1">
+          <w:hyperlink w:anchor="_Toc152348363" w:history="1">
             <w:r>
               <w:rPr>
                 <w:rStyle w:val="Hiperligao"/>
@@ -1133,7 +1140,7 @@
                 <w:noProof/>
                 <w:webHidden/>
               </w:rPr>
-              <w:instrText xml:space="preserve"> PAGEREF _Toc151740787 \h </w:instrText>
+              <w:instrText xml:space="preserve"> PAGEREF _Toc152348363 \h </w:instrText>
             </w:r>
             <w:r>
               <w:rPr>
@@ -1181,7 +1188,7 @@
               <w14:ligatures w14:val="standardContextual"/>
             </w:rPr>
           </w:pPr>
-          <w:hyperlink w:anchor="_Toc151740791" w:history="1">
+          <w:hyperlink w:anchor="_Toc152348367" w:history="1">
             <w:r>
               <w:rPr>
                 <w:rStyle w:val="Hiperligao"/>
@@ -1206,7 +1213,7 @@
                 <w:rStyle w:val="Hiperligao"/>
                 <w:noProof/>
               </w:rPr>
-              <w:t>Processos de negócio</w:t>
+              <w:t>Diagrama de atividades</w:t>
             </w:r>
             <w:r>
               <w:rPr>
@@ -1227,7 +1234,7 @@
                 <w:noProof/>
                 <w:webHidden/>
               </w:rPr>
-              <w:instrText xml:space="preserve"> PAGEREF _Toc151740791 \h </w:instrText>
+              <w:instrText xml:space="preserve"> PAGEREF _Toc152348367 \h </w:instrText>
             </w:r>
             <w:r>
               <w:rPr>
@@ -1248,6 +1255,100 @@
                 <w:webHidden/>
               </w:rPr>
               <w:t>10</w:t>
+            </w:r>
+            <w:r>
+              <w:rPr>
+                <w:noProof/>
+                <w:webHidden/>
+              </w:rPr>
+              <w:fldChar w:fldCharType="end"/>
+            </w:r>
+          </w:hyperlink>
+        </w:p>
+        <w:p>
+          <w:pPr>
+            <w:pStyle w:val="ndice2"/>
+            <w:tabs>
+              <w:tab w:val="left" w:pos="880"/>
+              <w:tab w:val="right" w:leader="dot" w:pos="9016"/>
+            </w:tabs>
+            <w:rPr>
+              <w:rFonts w:asciiTheme="minorHAnsi" w:eastAsiaTheme="minorEastAsia" w:hAnsiTheme="minorHAnsi" w:cstheme="minorBidi"/>
+              <w:noProof/>
+              <w:kern w:val="2"/>
+              <w:sz w:val="22"/>
+              <w:szCs w:val="22"/>
+              <w:lang w:val="en-GB" w:eastAsia="en-GB"/>
+              <w14:ligatures w14:val="standardContextual"/>
+            </w:rPr>
+          </w:pPr>
+          <w:hyperlink w:anchor="_Toc152348368" w:history="1">
+            <w:r>
+              <w:rPr>
+                <w:rStyle w:val="Hiperligao"/>
+                <w:noProof/>
+              </w:rPr>
+              <w:t>3.4.</w:t>
+            </w:r>
+            <w:r>
+              <w:rPr>
+                <w:rFonts w:asciiTheme="minorHAnsi" w:eastAsiaTheme="minorEastAsia" w:hAnsiTheme="minorHAnsi" w:cstheme="minorBidi"/>
+                <w:noProof/>
+                <w:kern w:val="2"/>
+                <w:sz w:val="22"/>
+                <w:szCs w:val="22"/>
+                <w:lang w:val="en-GB" w:eastAsia="en-GB"/>
+                <w14:ligatures w14:val="standardContextual"/>
+              </w:rPr>
+              <w:tab/>
+            </w:r>
+            <w:r>
+              <w:rPr>
+                <w:rStyle w:val="Hiperligao"/>
+                <w:noProof/>
+              </w:rPr>
+              <w:t>Diagrama de estados</w:t>
+            </w:r>
+            <w:r>
+              <w:rPr>
+                <w:noProof/>
+                <w:webHidden/>
+              </w:rPr>
+              <w:tab/>
+            </w:r>
+            <w:r>
+              <w:rPr>
+                <w:noProof/>
+                <w:webHidden/>
+              </w:rPr>
+              <w:fldChar w:fldCharType="begin"/>
+            </w:r>
+            <w:r>
+              <w:rPr>
+                <w:noProof/>
+                <w:webHidden/>
+              </w:rPr>
+              <w:instrText xml:space="preserve"> PAGEREF _Toc152348368 \h </w:instrText>
+            </w:r>
+            <w:r>
+              <w:rPr>
+                <w:noProof/>
+                <w:webHidden/>
+              </w:rPr>
+            </w:r>
+            <w:r>
+              <w:rPr>
+                <w:noProof/>
+                <w:webHidden/>
+              </w:rPr>
+              <w:fldChar w:fldCharType="separate"/>
+            </w:r>
+            <w:r>
+              <w:rPr>
+                <w:noProof/>
+                <w:webHidden/>
+              </w:rPr>
+              <w:t>11</w:t>
             </w:r>
             <w:r>
               <w:rPr>
@@ -1275,7 +1376,7 @@
               <w14:ligatures w14:val="standardContextual"/>
             </w:rPr>
           </w:pPr>
-          <w:hyperlink w:anchor="_Toc151740792" w:history="1">
+          <w:hyperlink w:anchor="_Toc152348369" w:history="1">
             <w:r>
               <w:rPr>
                 <w:rStyle w:val="Hiperligao"/>
@@ -1321,7 +1422,7 @@
                 <w:noProof/>
                 <w:webHidden/>
               </w:rPr>
-              <w:instrText xml:space="preserve"> PAGEREF _Toc151740792 \h </w:instrText>
+              <w:instrText xml:space="preserve"> PAGEREF _Toc152348369 \h </w:instrText>
             </w:r>
             <w:r>
               <w:rPr>
@@ -1341,7 +1442,7 @@
                 <w:noProof/>
                 <w:webHidden/>
               </w:rPr>
-              <w:t>11</w:t>
+              <w:t>12</w:t>
             </w:r>
             <w:r>
               <w:rPr>
@@ -1369,7 +1470,7 @@
               <w14:ligatures w14:val="standardContextual"/>
             </w:rPr>
           </w:pPr>
-          <w:hyperlink w:anchor="_Toc151740793" w:history="1">
+          <w:hyperlink w:anchor="_Toc152348370" w:history="1">
             <w:r>
               <w:rPr>
                 <w:rStyle w:val="Hiperligao"/>
@@ -1392,9 +1493,11 @@
             <w:r>
               <w:rPr>
                 <w:rStyle w:val="Hiperligao"/>
+                <w:i/>
+                <w:iCs/>
                 <w:noProof/>
               </w:rPr>
-              <w:t>Base de dados</w:t>
+              <w:t>Mock ups</w:t>
             </w:r>
             <w:r>
               <w:rPr>
@@ -1415,7 +1518,7 @@
                 <w:noProof/>
                 <w:webHidden/>
               </w:rPr>
-              <w:instrText xml:space="preserve"> PAGEREF _Toc151740793 \h </w:instrText>
+              <w:instrText xml:space="preserve"> PAGEREF _Toc152348370 \h </w:instrText>
             </w:r>
             <w:r>
               <w:rPr>
@@ -1435,81 +1538,7 @@
                 <w:noProof/>
                 <w:webHidden/>
               </w:rPr>
-              <w:t>11</w:t>
-            </w:r>
-            <w:r>
-              <w:rPr>
-                <w:noProof/>
-                <w:webHidden/>
-              </w:rPr>
-              <w:fldChar w:fldCharType="end"/>
-            </w:r>
-          </w:hyperlink>
-        </w:p>
-        <w:p>
-          <w:pPr>
-            <w:pStyle w:val="ndice3"/>
-            <w:tabs>
-              <w:tab w:val="right" w:leader="dot" w:pos="9016"/>
-            </w:tabs>
-            <w:rPr>
-              <w:rFonts w:asciiTheme="minorHAnsi" w:eastAsiaTheme="minorEastAsia" w:hAnsiTheme="minorHAnsi" w:cstheme="minorBidi"/>
-              <w:noProof/>
-              <w:kern w:val="2"/>
-              <w:sz w:val="22"/>
-              <w:szCs w:val="22"/>
-              <w:lang w:val="en-GB" w:eastAsia="en-GB"/>
-              <w14:ligatures w14:val="standardContextual"/>
-            </w:rPr>
-          </w:pPr>
-          <w:hyperlink w:anchor="_Toc151740794" w:history="1">
-            <w:r>
-              <w:rPr>
-                <w:rStyle w:val="Hiperligao"/>
-                <w:noProof/>
-              </w:rPr>
-              <w:t>4.1.1. Entidades</w:t>
-            </w:r>
-            <w:r>
-              <w:rPr>
-                <w:noProof/>
-                <w:webHidden/>
-              </w:rPr>
-              <w:tab/>
-            </w:r>
-            <w:r>
-              <w:rPr>
-                <w:noProof/>
-                <w:webHidden/>
-              </w:rPr>
-              <w:fldChar w:fldCharType="begin"/>
-            </w:r>
-            <w:r>
-              <w:rPr>
-                <w:noProof/>
-                <w:webHidden/>
-              </w:rPr>
-              <w:instrText xml:space="preserve"> PAGEREF _Toc151740794 \h </w:instrText>
-            </w:r>
-            <w:r>
-              <w:rPr>
-                <w:noProof/>
-                <w:webHidden/>
-              </w:rPr>
-            </w:r>
-            <w:r>
-              <w:rPr>
-                <w:noProof/>
-                <w:webHidden/>
-              </w:rPr>
-              <w:fldChar w:fldCharType="separate"/>
-            </w:r>
-            <w:r>
-              <w:rPr>
-                <w:noProof/>
-                <w:webHidden/>
-              </w:rPr>
-              <w:t>11</w:t>
+              <w:t>12</w:t>
             </w:r>
             <w:r>
               <w:rPr>
@@ -1537,7 +1566,7 @@
               <w14:ligatures w14:val="standardContextual"/>
             </w:rPr>
           </w:pPr>
-          <w:hyperlink w:anchor="_Toc151740795" w:history="1">
+          <w:hyperlink w:anchor="_Toc152348371" w:history="1">
             <w:r>
               <w:rPr>
                 <w:rStyle w:val="Hiperligao"/>
@@ -1583,7 +1612,7 @@
                 <w:noProof/>
                 <w:webHidden/>
               </w:rPr>
-              <w:instrText xml:space="preserve"> PAGEREF _Toc151740795 \h </w:instrText>
+              <w:instrText xml:space="preserve"> PAGEREF _Toc152348371 \h </w:instrText>
             </w:r>
             <w:r>
               <w:rPr>
@@ -1603,7 +1632,7 @@
                 <w:noProof/>
                 <w:webHidden/>
               </w:rPr>
-              <w:t>12</w:t>
+              <w:t>14</w:t>
             </w:r>
             <w:r>
               <w:rPr>
@@ -1631,7 +1660,7 @@
               <w14:ligatures w14:val="standardContextual"/>
             </w:rPr>
           </w:pPr>
-          <w:hyperlink w:anchor="_Toc151740796" w:history="1">
+          <w:hyperlink w:anchor="_Toc152348372" w:history="1">
             <w:r>
               <w:rPr>
                 <w:rStyle w:val="Hiperligao"/>
@@ -1677,7 +1706,7 @@
                 <w:noProof/>
                 <w:webHidden/>
               </w:rPr>
-              <w:instrText xml:space="preserve"> PAGEREF _Toc151740796 \h </w:instrText>
+              <w:instrText xml:space="preserve"> PAGEREF _Toc152348372 \h </w:instrText>
             </w:r>
             <w:r>
               <w:rPr>
@@ -1697,7 +1726,7 @@
                 <w:noProof/>
                 <w:webHidden/>
               </w:rPr>
-              <w:t>13</w:t>
+              <w:t>15</w:t>
             </w:r>
             <w:r>
               <w:rPr>
@@ -1784,7 +1813,7 @@
         </w:rPr>
         <w:fldChar w:fldCharType="separate"/>
       </w:r>
-      <w:hyperlink w:anchor="_Toc151740797" w:history="1">
+      <w:hyperlink w:anchor="_Toc152348373" w:history="1">
         <w:r>
           <w:rPr>
             <w:rStyle w:val="Hiperligao"/>
@@ -1811,7 +1840,7 @@
             <w:noProof/>
             <w:webHidden/>
           </w:rPr>
-          <w:instrText xml:space="preserve"> PAGEREF _Toc151740797 \h </w:instrText>
+          <w:instrText xml:space="preserve"> PAGEREF _Toc152348373 \h </w:instrText>
         </w:r>
         <w:r>
           <w:rPr>
@@ -1858,7 +1887,7 @@
           <w14:ligatures w14:val="standardContextual"/>
         </w:rPr>
       </w:pPr>
-      <w:hyperlink w:anchor="_Toc151740798" w:history="1">
+      <w:hyperlink w:anchor="_Toc152348374" w:history="1">
         <w:r>
           <w:rPr>
             <w:rStyle w:val="Hiperligao"/>
@@ -1894,7 +1923,7 @@
             <w:noProof/>
             <w:webHidden/>
           </w:rPr>
-          <w:instrText xml:space="preserve"> PAGEREF _Toc151740798 \h </w:instrText>
+          <w:instrText xml:space="preserve"> PAGEREF _Toc152348374 \h </w:instrText>
         </w:r>
         <w:r>
           <w:rPr>
@@ -1941,7 +1970,7 @@
           <w14:ligatures w14:val="standardContextual"/>
         </w:rPr>
       </w:pPr>
-      <w:hyperlink w:anchor="_Toc151740799" w:history="1">
+      <w:hyperlink w:anchor="_Toc152348375" w:history="1">
         <w:r>
           <w:rPr>
             <w:rStyle w:val="Hiperligao"/>
@@ -1968,7 +1997,7 @@
             <w:noProof/>
             <w:webHidden/>
           </w:rPr>
-          <w:instrText xml:space="preserve"> PAGEREF _Toc151740799 \h </w:instrText>
+          <w:instrText xml:space="preserve"> PAGEREF _Toc152348375 \h </w:instrText>
         </w:r>
         <w:r>
           <w:rPr>
@@ -2015,7 +2044,7 @@
           <w14:ligatures w14:val="standardContextual"/>
         </w:rPr>
       </w:pPr>
-      <w:hyperlink w:anchor="_Toc151740800" w:history="1">
+      <w:hyperlink w:anchor="_Toc152348376" w:history="1">
         <w:r>
           <w:rPr>
             <w:rStyle w:val="Hiperligao"/>
@@ -2042,7 +2071,7 @@
             <w:noProof/>
             <w:webHidden/>
           </w:rPr>
-          <w:instrText xml:space="preserve"> PAGEREF _Toc151740800 \h </w:instrText>
+          <w:instrText xml:space="preserve"> PAGEREF _Toc152348376 \h </w:instrText>
         </w:r>
         <w:r>
           <w:rPr>
@@ -2089,7 +2118,7 @@
           <w14:ligatures w14:val="standardContextual"/>
         </w:rPr>
       </w:pPr>
-      <w:hyperlink w:anchor="_Toc151740801" w:history="1">
+      <w:hyperlink w:anchor="_Toc152348377" w:history="1">
         <w:r>
           <w:rPr>
             <w:rStyle w:val="Hiperligao"/>
@@ -2116,7 +2145,7 @@
             <w:noProof/>
             <w:webHidden/>
           </w:rPr>
-          <w:instrText xml:space="preserve"> PAGEREF _Toc151740801 \h </w:instrText>
+          <w:instrText xml:space="preserve"> PAGEREF _Toc152348377 \h </w:instrText>
         </w:r>
         <w:r>
           <w:rPr>
@@ -2163,7 +2192,7 @@
           <w14:ligatures w14:val="standardContextual"/>
         </w:rPr>
       </w:pPr>
-      <w:hyperlink w:anchor="_Toc151740802" w:history="1">
+      <w:hyperlink w:anchor="_Toc152348378" w:history="1">
         <w:r>
           <w:rPr>
             <w:rStyle w:val="Hiperligao"/>
@@ -2190,7 +2219,7 @@
             <w:noProof/>
             <w:webHidden/>
           </w:rPr>
-          <w:instrText xml:space="preserve"> PAGEREF _Toc151740802 \h </w:instrText>
+          <w:instrText xml:space="preserve"> PAGEREF _Toc152348378 \h </w:instrText>
         </w:r>
         <w:r>
           <w:rPr>
@@ -2237,7 +2266,7 @@
           <w14:ligatures w14:val="standardContextual"/>
         </w:rPr>
       </w:pPr>
-      <w:hyperlink r:id="rId10" w:anchor="_Toc151740803" w:history="1">
+      <w:hyperlink r:id="rId10" w:anchor="_Toc152348379" w:history="1">
         <w:r>
           <w:rPr>
             <w:rStyle w:val="Hiperligao"/>
@@ -2264,7 +2293,7 @@
             <w:noProof/>
             <w:webHidden/>
           </w:rPr>
-          <w:instrText xml:space="preserve"> PAGEREF _Toc151740803 \h </w:instrText>
+          <w:instrText xml:space="preserve"> PAGEREF _Toc152348379 \h </w:instrText>
         </w:r>
         <w:r>
           <w:rPr>
@@ -2311,7 +2340,7 @@
           <w14:ligatures w14:val="standardContextual"/>
         </w:rPr>
       </w:pPr>
-      <w:hyperlink w:anchor="_Toc151740804" w:history="1">
+      <w:hyperlink w:anchor="_Toc152348380" w:history="1">
         <w:r>
           <w:rPr>
             <w:rStyle w:val="Hiperligao"/>
@@ -2338,7 +2367,7 @@
             <w:noProof/>
             <w:webHidden/>
           </w:rPr>
-          <w:instrText xml:space="preserve"> PAGEREF _Toc151740804 \h </w:instrText>
+          <w:instrText xml:space="preserve"> PAGEREF _Toc152348380 \h </w:instrText>
         </w:r>
         <w:r>
           <w:rPr>
@@ -2371,56 +2400,6 @@
     </w:p>
     <w:p>
       <w:pPr>
-        <w:rPr>
-          <w:lang w:eastAsia="en-GB"/>
-        </w:rPr>
-      </w:pPr>
-      <w:r>
-        <w:rPr>
-          <w:lang w:eastAsia="en-GB"/>
-        </w:rPr>
-        <w:fldChar w:fldCharType="end"/>
-      </w:r>
-    </w:p>
-    <w:p>
-      <w:pPr>
-        <w:spacing w:line="259" w:lineRule="auto"/>
-        <w:jc w:val="left"/>
-        <w:rPr>
-          <w:lang w:eastAsia="en-GB"/>
-        </w:rPr>
-      </w:pPr>
-      <w:r>
-        <w:rPr>
-          <w:lang w:eastAsia="en-GB"/>
-        </w:rPr>
-        <w:br w:type="page"/>
-      </w:r>
-    </w:p>
-    <w:p>
-      <w:pPr>
-        <w:rPr>
-          <w:b/>
-          <w:bCs/>
-          <w:color w:val="2F5496" w:themeColor="accent1" w:themeShade="BF"/>
-          <w:sz w:val="44"/>
-          <w:szCs w:val="44"/>
-        </w:rPr>
-      </w:pPr>
-      <w:r>
-        <w:rPr>
-          <w:b/>
-          <w:bCs/>
-          <w:color w:val="2F5496" w:themeColor="accent1" w:themeShade="BF"/>
-          <w:sz w:val="44"/>
-          <w:szCs w:val="44"/>
-        </w:rPr>
-        <w:lastRenderedPageBreak/>
-        <w:t>Índice de Tabelas</w:t>
-      </w:r>
-    </w:p>
-    <w:p>
-      <w:pPr>
         <w:pStyle w:val="ndicedeilustraes"/>
         <w:tabs>
           <w:tab w:val="right" w:leader="dot" w:pos="9016"/>
@@ -2435,6 +2414,278 @@
           <w14:ligatures w14:val="standardContextual"/>
         </w:rPr>
       </w:pPr>
+      <w:hyperlink w:anchor="_Toc152348381" w:history="1">
+        <w:r>
+          <w:rPr>
+            <w:rStyle w:val="Hiperligao"/>
+            <w:noProof/>
+          </w:rPr>
+          <w:t>Figura 9 - Diagrama de estados do agendamento de consultas</w:t>
+        </w:r>
+        <w:r>
+          <w:rPr>
+            <w:noProof/>
+            <w:webHidden/>
+          </w:rPr>
+          <w:tab/>
+        </w:r>
+        <w:r>
+          <w:rPr>
+            <w:noProof/>
+            <w:webHidden/>
+          </w:rPr>
+          <w:fldChar w:fldCharType="begin"/>
+        </w:r>
+        <w:r>
+          <w:rPr>
+            <w:noProof/>
+            <w:webHidden/>
+          </w:rPr>
+          <w:instrText xml:space="preserve"> PAGEREF _Toc152348381 \h </w:instrText>
+        </w:r>
+        <w:r>
+          <w:rPr>
+            <w:noProof/>
+            <w:webHidden/>
+          </w:rPr>
+        </w:r>
+        <w:r>
+          <w:rPr>
+            <w:noProof/>
+            <w:webHidden/>
+          </w:rPr>
+          <w:fldChar w:fldCharType="separate"/>
+        </w:r>
+        <w:r>
+          <w:rPr>
+            <w:noProof/>
+            <w:webHidden/>
+          </w:rPr>
+          <w:t>11</w:t>
+        </w:r>
+        <w:r>
+          <w:rPr>
+            <w:noProof/>
+            <w:webHidden/>
+          </w:rPr>
+          <w:fldChar w:fldCharType="end"/>
+        </w:r>
+      </w:hyperlink>
+    </w:p>
+    <w:p>
+      <w:pPr>
+        <w:pStyle w:val="ndicedeilustraes"/>
+        <w:tabs>
+          <w:tab w:val="right" w:leader="dot" w:pos="9016"/>
+        </w:tabs>
+        <w:rPr>
+          <w:rFonts w:asciiTheme="minorHAnsi" w:eastAsiaTheme="minorEastAsia" w:hAnsiTheme="minorHAnsi" w:cstheme="minorBidi"/>
+          <w:noProof/>
+          <w:kern w:val="2"/>
+          <w:sz w:val="22"/>
+          <w:szCs w:val="22"/>
+          <w:lang w:val="en-GB" w:eastAsia="en-GB"/>
+          <w14:ligatures w14:val="standardContextual"/>
+        </w:rPr>
+      </w:pPr>
+      <w:hyperlink w:anchor="_Toc152348382" w:history="1">
+        <w:r>
+          <w:rPr>
+            <w:rStyle w:val="Hiperligao"/>
+            <w:noProof/>
+          </w:rPr>
+          <w:t>Figura 10 - Primeira parte da página inicial – botão de registo e introdução</w:t>
+        </w:r>
+        <w:r>
+          <w:rPr>
+            <w:noProof/>
+            <w:webHidden/>
+          </w:rPr>
+          <w:tab/>
+        </w:r>
+        <w:r>
+          <w:rPr>
+            <w:noProof/>
+            <w:webHidden/>
+          </w:rPr>
+          <w:fldChar w:fldCharType="begin"/>
+        </w:r>
+        <w:r>
+          <w:rPr>
+            <w:noProof/>
+            <w:webHidden/>
+          </w:rPr>
+          <w:instrText xml:space="preserve"> PAGEREF _Toc152348382 \h </w:instrText>
+        </w:r>
+        <w:r>
+          <w:rPr>
+            <w:noProof/>
+            <w:webHidden/>
+          </w:rPr>
+        </w:r>
+        <w:r>
+          <w:rPr>
+            <w:noProof/>
+            <w:webHidden/>
+          </w:rPr>
+          <w:fldChar w:fldCharType="separate"/>
+        </w:r>
+        <w:r>
+          <w:rPr>
+            <w:noProof/>
+            <w:webHidden/>
+          </w:rPr>
+          <w:t>12</w:t>
+        </w:r>
+        <w:r>
+          <w:rPr>
+            <w:noProof/>
+            <w:webHidden/>
+          </w:rPr>
+          <w:fldChar w:fldCharType="end"/>
+        </w:r>
+      </w:hyperlink>
+    </w:p>
+    <w:p>
+      <w:pPr>
+        <w:pStyle w:val="ndicedeilustraes"/>
+        <w:tabs>
+          <w:tab w:val="right" w:leader="dot" w:pos="9016"/>
+        </w:tabs>
+        <w:rPr>
+          <w:rFonts w:asciiTheme="minorHAnsi" w:eastAsiaTheme="minorEastAsia" w:hAnsiTheme="minorHAnsi" w:cstheme="minorBidi"/>
+          <w:noProof/>
+          <w:kern w:val="2"/>
+          <w:sz w:val="22"/>
+          <w:szCs w:val="22"/>
+          <w:lang w:val="en-GB" w:eastAsia="en-GB"/>
+          <w14:ligatures w14:val="standardContextual"/>
+        </w:rPr>
+      </w:pPr>
+      <w:hyperlink w:anchor="_Toc152348383" w:history="1">
+        <w:r>
+          <w:rPr>
+            <w:rStyle w:val="Hiperligao"/>
+            <w:noProof/>
+          </w:rPr>
+          <w:t>Figura 11 - Segunda parte da página inicial - especialidades e testemunhos</w:t>
+        </w:r>
+        <w:r>
+          <w:rPr>
+            <w:noProof/>
+            <w:webHidden/>
+          </w:rPr>
+          <w:tab/>
+        </w:r>
+        <w:r>
+          <w:rPr>
+            <w:noProof/>
+            <w:webHidden/>
+          </w:rPr>
+          <w:fldChar w:fldCharType="begin"/>
+        </w:r>
+        <w:r>
+          <w:rPr>
+            <w:noProof/>
+            <w:webHidden/>
+          </w:rPr>
+          <w:instrText xml:space="preserve"> PAGEREF _Toc152348383 \h </w:instrText>
+        </w:r>
+        <w:r>
+          <w:rPr>
+            <w:noProof/>
+            <w:webHidden/>
+          </w:rPr>
+        </w:r>
+        <w:r>
+          <w:rPr>
+            <w:noProof/>
+            <w:webHidden/>
+          </w:rPr>
+          <w:fldChar w:fldCharType="separate"/>
+        </w:r>
+        <w:r>
+          <w:rPr>
+            <w:noProof/>
+            <w:webHidden/>
+          </w:rPr>
+          <w:t>13</w:t>
+        </w:r>
+        <w:r>
+          <w:rPr>
+            <w:noProof/>
+            <w:webHidden/>
+          </w:rPr>
+          <w:fldChar w:fldCharType="end"/>
+        </w:r>
+      </w:hyperlink>
+    </w:p>
+    <w:p>
+      <w:pPr>
+        <w:rPr>
+          <w:lang w:eastAsia="en-GB"/>
+        </w:rPr>
+      </w:pPr>
+      <w:r>
+        <w:rPr>
+          <w:lang w:eastAsia="en-GB"/>
+        </w:rPr>
+        <w:fldChar w:fldCharType="end"/>
+      </w:r>
+    </w:p>
+    <w:p>
+      <w:pPr>
+        <w:spacing w:line="259" w:lineRule="auto"/>
+        <w:jc w:val="left"/>
+        <w:rPr>
+          <w:lang w:eastAsia="en-GB"/>
+        </w:rPr>
+      </w:pPr>
+      <w:r>
+        <w:rPr>
+          <w:lang w:eastAsia="en-GB"/>
+        </w:rPr>
+        <w:br w:type="page"/>
+      </w:r>
+    </w:p>
+    <w:p>
+      <w:pPr>
+        <w:rPr>
+          <w:b/>
+          <w:bCs/>
+          <w:color w:val="2F5496" w:themeColor="accent1" w:themeShade="BF"/>
+          <w:sz w:val="44"/>
+          <w:szCs w:val="44"/>
+        </w:rPr>
+      </w:pPr>
+      <w:r>
+        <w:rPr>
+          <w:b/>
+          <w:bCs/>
+          <w:color w:val="2F5496" w:themeColor="accent1" w:themeShade="BF"/>
+          <w:sz w:val="44"/>
+          <w:szCs w:val="44"/>
+        </w:rPr>
+        <w:lastRenderedPageBreak/>
+        <w:t>Índice de Tabelas</w:t>
+      </w:r>
+    </w:p>
+    <w:p>
+      <w:pPr>
+        <w:pStyle w:val="ndicedeilustraes"/>
+        <w:tabs>
+          <w:tab w:val="right" w:leader="dot" w:pos="9016"/>
+        </w:tabs>
+        <w:rPr>
+          <w:rFonts w:asciiTheme="minorHAnsi" w:eastAsiaTheme="minorEastAsia" w:hAnsiTheme="minorHAnsi" w:cstheme="minorBidi"/>
+          <w:noProof/>
+          <w:kern w:val="2"/>
+          <w:sz w:val="22"/>
+          <w:szCs w:val="22"/>
+          <w:lang w:val="en-GB" w:eastAsia="en-GB"/>
+          <w14:ligatures w14:val="standardContextual"/>
+        </w:rPr>
+      </w:pPr>
       <w:r>
         <w:fldChar w:fldCharType="begin"/>
       </w:r>
@@ -2444,7 +2695,7 @@
       <w:r>
         <w:fldChar w:fldCharType="separate"/>
       </w:r>
-      <w:hyperlink w:anchor="_Toc151740805" w:history="1">
+      <w:hyperlink w:anchor="_Toc152348384" w:history="1">
         <w:r>
           <w:rPr>
             <w:rStyle w:val="Hiperligao"/>
@@ -2471,7 +2722,7 @@
             <w:noProof/>
             <w:webHidden/>
           </w:rPr>
-          <w:instrText xml:space="preserve"> PAGEREF _Toc151740805 \h </w:instrText>
+          <w:instrText xml:space="preserve"> PAGEREF _Toc152348384 \h </w:instrText>
         </w:r>
         <w:r>
           <w:rPr>
@@ -2518,7 +2769,7 @@
           <w14:ligatures w14:val="standardContextual"/>
         </w:rPr>
       </w:pPr>
-      <w:hyperlink w:anchor="_Toc151740806" w:history="1">
+      <w:hyperlink w:anchor="_Toc152348385" w:history="1">
         <w:r>
           <w:rPr>
             <w:rStyle w:val="Hiperligao"/>
@@ -2545,7 +2796,7 @@
             <w:noProof/>
             <w:webHidden/>
           </w:rPr>
-          <w:instrText xml:space="preserve"> PAGEREF _Toc151740806 \h </w:instrText>
+          <w:instrText xml:space="preserve"> PAGEREF _Toc152348385 \h </w:instrText>
         </w:r>
         <w:r>
           <w:rPr>
@@ -2592,7 +2843,7 @@
           <w14:ligatures w14:val="standardContextual"/>
         </w:rPr>
       </w:pPr>
-      <w:hyperlink w:anchor="_Toc151740807" w:history="1">
+      <w:hyperlink w:anchor="_Toc152348386" w:history="1">
         <w:r>
           <w:rPr>
             <w:rStyle w:val="Hiperligao"/>
@@ -2619,7 +2870,7 @@
             <w:noProof/>
             <w:webHidden/>
           </w:rPr>
-          <w:instrText xml:space="preserve"> PAGEREF _Toc151740807 \h </w:instrText>
+          <w:instrText xml:space="preserve"> PAGEREF _Toc152348386 \h </w:instrText>
         </w:r>
         <w:r>
           <w:rPr>
@@ -2666,7 +2917,7 @@
           <w14:ligatures w14:val="standardContextual"/>
         </w:rPr>
       </w:pPr>
-      <w:hyperlink w:anchor="_Toc151740808" w:history="1">
+      <w:hyperlink w:anchor="_Toc152348387" w:history="1">
         <w:r>
           <w:rPr>
             <w:rStyle w:val="Hiperligao"/>
@@ -2693,7 +2944,7 @@
             <w:noProof/>
             <w:webHidden/>
           </w:rPr>
-          <w:instrText xml:space="preserve"> PAGEREF _Toc151740808 \h </w:instrText>
+          <w:instrText xml:space="preserve"> PAGEREF _Toc152348387 \h </w:instrText>
         </w:r>
         <w:r>
           <w:rPr>
@@ -2740,7 +2991,7 @@
           <w14:ligatures w14:val="standardContextual"/>
         </w:rPr>
       </w:pPr>
-      <w:hyperlink w:anchor="_Toc151740809" w:history="1">
+      <w:hyperlink w:anchor="_Toc152348388" w:history="1">
         <w:r>
           <w:rPr>
             <w:rStyle w:val="Hiperligao"/>
@@ -2767,7 +3018,7 @@
             <w:noProof/>
             <w:webHidden/>
           </w:rPr>
-          <w:instrText xml:space="preserve"> PAGEREF _Toc151740809 \h </w:instrText>
+          <w:instrText xml:space="preserve"> PAGEREF _Toc152348388 \h </w:instrText>
         </w:r>
         <w:r>
           <w:rPr>
@@ -2814,7 +3065,7 @@
           <w14:ligatures w14:val="standardContextual"/>
         </w:rPr>
       </w:pPr>
-      <w:hyperlink w:anchor="_Toc151740810" w:history="1">
+      <w:hyperlink w:anchor="_Toc152348389" w:history="1">
         <w:r>
           <w:rPr>
             <w:rStyle w:val="Hiperligao"/>
@@ -2841,7 +3092,7 @@
             <w:noProof/>
             <w:webHidden/>
           </w:rPr>
-          <w:instrText xml:space="preserve"> PAGEREF _Toc151740810 \h </w:instrText>
+          <w:instrText xml:space="preserve"> PAGEREF _Toc152348389 \h </w:instrText>
         </w:r>
         <w:r>
           <w:rPr>
@@ -2888,7 +3139,7 @@
           <w14:ligatures w14:val="standardContextual"/>
         </w:rPr>
       </w:pPr>
-      <w:hyperlink w:anchor="_Toc151740811" w:history="1">
+      <w:hyperlink w:anchor="_Toc152348390" w:history="1">
         <w:r>
           <w:rPr>
             <w:rStyle w:val="Hiperligao"/>
@@ -2915,7 +3166,7 @@
             <w:noProof/>
             <w:webHidden/>
           </w:rPr>
-          <w:instrText xml:space="preserve"> PAGEREF _Toc151740811 \h </w:instrText>
+          <w:instrText xml:space="preserve"> PAGEREF _Toc152348390 \h </w:instrText>
         </w:r>
         <w:r>
           <w:rPr>
@@ -2962,7 +3213,7 @@
           <w14:ligatures w14:val="standardContextual"/>
         </w:rPr>
       </w:pPr>
-      <w:hyperlink w:anchor="_Toc151740812" w:history="1">
+      <w:hyperlink w:anchor="_Toc152348391" w:history="1">
         <w:r>
           <w:rPr>
             <w:rStyle w:val="Hiperligao"/>
@@ -2989,7 +3240,7 @@
             <w:noProof/>
             <w:webHidden/>
           </w:rPr>
-          <w:instrText xml:space="preserve"> PAGEREF _Toc151740812 \h </w:instrText>
+          <w:instrText xml:space="preserve"> PAGEREF _Toc152348391 \h </w:instrText>
         </w:r>
         <w:r>
           <w:rPr>
@@ -3036,7 +3287,7 @@
           <w14:ligatures w14:val="standardContextual"/>
         </w:rPr>
       </w:pPr>
-      <w:hyperlink w:anchor="_Toc151740813" w:history="1">
+      <w:hyperlink w:anchor="_Toc152348392" w:history="1">
         <w:r>
           <w:rPr>
             <w:rStyle w:val="Hiperligao"/>
@@ -3063,7 +3314,7 @@
             <w:noProof/>
             <w:webHidden/>
           </w:rPr>
-          <w:instrText xml:space="preserve"> PAGEREF _Toc151740813 \h </w:instrText>
+          <w:instrText xml:space="preserve"> PAGEREF _Toc152348392 \h </w:instrText>
         </w:r>
         <w:r>
           <w:rPr>
@@ -3444,7 +3695,7 @@
       <w:pPr>
         <w:pStyle w:val="Ttulo1"/>
       </w:pPr>
-      <w:bookmarkStart w:id="0" w:name="_Toc151740770"/>
+      <w:bookmarkStart w:id="0" w:name="_Toc152348346"/>
       <w:r>
         <w:lastRenderedPageBreak/>
         <w:t>Introdução</w:t>
@@ -3737,7 +3988,7 @@
           <w:numId w:val="27"/>
         </w:numPr>
       </w:pPr>
-      <w:bookmarkStart w:id="1" w:name="_Toc151740771"/>
+      <w:bookmarkStart w:id="1" w:name="_Toc152348347"/>
       <w:r>
         <w:t>Enquadramento</w:t>
       </w:r>
@@ -3859,7 +4110,7 @@
           <w:numId w:val="27"/>
         </w:numPr>
       </w:pPr>
-      <w:bookmarkStart w:id="2" w:name="_Toc151740772"/>
+      <w:bookmarkStart w:id="2" w:name="_Toc152348348"/>
       <w:r>
         <w:t>Estrutura do documento</w:t>
       </w:r>
@@ -3949,7 +4200,7 @@
       <w:pPr>
         <w:pStyle w:val="Ttulo1"/>
       </w:pPr>
-      <w:bookmarkStart w:id="3" w:name="_Toc151740773"/>
+      <w:bookmarkStart w:id="3" w:name="_Toc152348349"/>
       <w:r>
         <w:lastRenderedPageBreak/>
         <w:t>Instigadores do projeto</w:t>
@@ -4039,7 +4290,21 @@
         <w:rPr>
           <w:lang w:eastAsia="en-GB"/>
         </w:rPr>
-        <w:t xml:space="preserve"> o desenvolvimento de uma aplicação web de marcação de consultas numa clínica com base no preenchimento de um formulário.</w:t>
+        <w:t xml:space="preserve"> o desenvolvimento de uma aplicação </w:t>
+      </w:r>
+      <w:r>
+        <w:rPr>
+          <w:i/>
+          <w:iCs/>
+          <w:lang w:eastAsia="en-GB"/>
+        </w:rPr>
+        <w:t>web</w:t>
+      </w:r>
+      <w:r>
+        <w:rPr>
+          <w:lang w:eastAsia="en-GB"/>
+        </w:rPr>
+        <w:t xml:space="preserve"> de marcação de consultas numa clínica com base no preenchimento de um formulário.</w:t>
       </w:r>
     </w:p>
     <w:p>
@@ -4195,6 +4460,7 @@
       <w:bookmarkStart w:id="22" w:name="_Toc150528267"/>
       <w:bookmarkStart w:id="23" w:name="_Toc151739965"/>
       <w:bookmarkStart w:id="24" w:name="_Toc151740774"/>
+      <w:bookmarkStart w:id="25" w:name="_Toc152348350"/>
       <w:bookmarkEnd w:id="4"/>
       <w:bookmarkEnd w:id="5"/>
       <w:bookmarkEnd w:id="6"/>
@@ -4216,6 +4482,7 @@
       <w:bookmarkEnd w:id="22"/>
       <w:bookmarkEnd w:id="23"/>
       <w:bookmarkEnd w:id="24"/>
+      <w:bookmarkEnd w:id="25"/>
     </w:p>
     <w:p>
       <w:pPr>
@@ -4240,27 +4507,27 @@
           <w:lang w:eastAsia="en-GB"/>
         </w:rPr>
       </w:pPr>
-      <w:bookmarkStart w:id="25" w:name="_Toc147680677"/>
-      <w:bookmarkStart w:id="26" w:name="_Toc147681741"/>
-      <w:bookmarkStart w:id="27" w:name="_Toc147689693"/>
-      <w:bookmarkStart w:id="28" w:name="_Toc147689915"/>
-      <w:bookmarkStart w:id="29" w:name="_Toc148380937"/>
-      <w:bookmarkStart w:id="30" w:name="_Toc148384352"/>
-      <w:bookmarkStart w:id="31" w:name="_Toc148476765"/>
-      <w:bookmarkStart w:id="32" w:name="_Toc148513954"/>
-      <w:bookmarkStart w:id="33" w:name="_Toc148555634"/>
-      <w:bookmarkStart w:id="34" w:name="_Toc148556012"/>
-      <w:bookmarkStart w:id="35" w:name="_Toc148557893"/>
-      <w:bookmarkStart w:id="36" w:name="_Toc148558203"/>
-      <w:bookmarkStart w:id="37" w:name="_Toc148725966"/>
-      <w:bookmarkStart w:id="38" w:name="_Toc148726184"/>
-      <w:bookmarkStart w:id="39" w:name="_Toc150003538"/>
-      <w:bookmarkStart w:id="40" w:name="_Toc150330426"/>
-      <w:bookmarkStart w:id="41" w:name="_Toc150330476"/>
-      <w:bookmarkStart w:id="42" w:name="_Toc150528268"/>
-      <w:bookmarkStart w:id="43" w:name="_Toc151739966"/>
-      <w:bookmarkStart w:id="44" w:name="_Toc151740775"/>
-      <w:bookmarkEnd w:id="25"/>
+      <w:bookmarkStart w:id="26" w:name="_Toc147680677"/>
+      <w:bookmarkStart w:id="27" w:name="_Toc147681741"/>
+      <w:bookmarkStart w:id="28" w:name="_Toc147689693"/>
+      <w:bookmarkStart w:id="29" w:name="_Toc147689915"/>
+      <w:bookmarkStart w:id="30" w:name="_Toc148380937"/>
+      <w:bookmarkStart w:id="31" w:name="_Toc148384352"/>
+      <w:bookmarkStart w:id="32" w:name="_Toc148476765"/>
+      <w:bookmarkStart w:id="33" w:name="_Toc148513954"/>
+      <w:bookmarkStart w:id="34" w:name="_Toc148555634"/>
+      <w:bookmarkStart w:id="35" w:name="_Toc148556012"/>
+      <w:bookmarkStart w:id="36" w:name="_Toc148557893"/>
+      <w:bookmarkStart w:id="37" w:name="_Toc148558203"/>
+      <w:bookmarkStart w:id="38" w:name="_Toc148725966"/>
+      <w:bookmarkStart w:id="39" w:name="_Toc148726184"/>
+      <w:bookmarkStart w:id="40" w:name="_Toc150003538"/>
+      <w:bookmarkStart w:id="41" w:name="_Toc150330426"/>
+      <w:bookmarkStart w:id="42" w:name="_Toc150330476"/>
+      <w:bookmarkStart w:id="43" w:name="_Toc150528268"/>
+      <w:bookmarkStart w:id="44" w:name="_Toc151739966"/>
+      <w:bookmarkStart w:id="45" w:name="_Toc151740775"/>
+      <w:bookmarkStart w:id="46" w:name="_Toc152348351"/>
       <w:bookmarkEnd w:id="26"/>
       <w:bookmarkEnd w:id="27"/>
       <w:bookmarkEnd w:id="28"/>
@@ -4280,6 +4547,8 @@
       <w:bookmarkEnd w:id="42"/>
       <w:bookmarkEnd w:id="43"/>
       <w:bookmarkEnd w:id="44"/>
+      <w:bookmarkEnd w:id="45"/>
+      <w:bookmarkEnd w:id="46"/>
     </w:p>
     <w:p>
       <w:pPr>
@@ -4304,28 +4573,27 @@
           <w:lang w:eastAsia="en-GB"/>
         </w:rPr>
       </w:pPr>
-      <w:bookmarkStart w:id="45" w:name="_Toc147680678"/>
-      <w:bookmarkStart w:id="46" w:name="_Toc147681742"/>
-      <w:bookmarkStart w:id="47" w:name="_Toc147689694"/>
-      <w:bookmarkStart w:id="48" w:name="_Toc147689916"/>
-      <w:bookmarkStart w:id="49" w:name="_Toc148380938"/>
-      <w:bookmarkStart w:id="50" w:name="_Toc148384353"/>
-      <w:bookmarkStart w:id="51" w:name="_Toc148476766"/>
-      <w:bookmarkStart w:id="52" w:name="_Toc148513955"/>
-      <w:bookmarkStart w:id="53" w:name="_Toc148555635"/>
-      <w:bookmarkStart w:id="54" w:name="_Toc148556013"/>
-      <w:bookmarkStart w:id="55" w:name="_Toc148557894"/>
-      <w:bookmarkStart w:id="56" w:name="_Toc148558204"/>
-      <w:bookmarkStart w:id="57" w:name="_Toc148725967"/>
-      <w:bookmarkStart w:id="58" w:name="_Toc148726185"/>
-      <w:bookmarkStart w:id="59" w:name="_Toc150003539"/>
-      <w:bookmarkStart w:id="60" w:name="_Toc150330427"/>
-      <w:bookmarkStart w:id="61" w:name="_Toc150330477"/>
-      <w:bookmarkStart w:id="62" w:name="_Toc150528269"/>
-      <w:bookmarkStart w:id="63" w:name="_Toc151739967"/>
-      <w:bookmarkStart w:id="64" w:name="_Toc151740776"/>
-      <w:bookmarkEnd w:id="45"/>
-      <w:bookmarkEnd w:id="46"/>
+      <w:bookmarkStart w:id="47" w:name="_Toc147680678"/>
+      <w:bookmarkStart w:id="48" w:name="_Toc147681742"/>
+      <w:bookmarkStart w:id="49" w:name="_Toc147689694"/>
+      <w:bookmarkStart w:id="50" w:name="_Toc147689916"/>
+      <w:bookmarkStart w:id="51" w:name="_Toc148380938"/>
+      <w:bookmarkStart w:id="52" w:name="_Toc148384353"/>
+      <w:bookmarkStart w:id="53" w:name="_Toc148476766"/>
+      <w:bookmarkStart w:id="54" w:name="_Toc148513955"/>
+      <w:bookmarkStart w:id="55" w:name="_Toc148555635"/>
+      <w:bookmarkStart w:id="56" w:name="_Toc148556013"/>
+      <w:bookmarkStart w:id="57" w:name="_Toc148557894"/>
+      <w:bookmarkStart w:id="58" w:name="_Toc148558204"/>
+      <w:bookmarkStart w:id="59" w:name="_Toc148725967"/>
+      <w:bookmarkStart w:id="60" w:name="_Toc148726185"/>
+      <w:bookmarkStart w:id="61" w:name="_Toc150003539"/>
+      <w:bookmarkStart w:id="62" w:name="_Toc150330427"/>
+      <w:bookmarkStart w:id="63" w:name="_Toc150330477"/>
+      <w:bookmarkStart w:id="64" w:name="_Toc150528269"/>
+      <w:bookmarkStart w:id="65" w:name="_Toc151739967"/>
+      <w:bookmarkStart w:id="66" w:name="_Toc151740776"/>
+      <w:bookmarkStart w:id="67" w:name="_Toc152348352"/>
       <w:bookmarkEnd w:id="47"/>
       <w:bookmarkEnd w:id="48"/>
       <w:bookmarkEnd w:id="49"/>
@@ -4344,6 +4612,9 @@
       <w:bookmarkEnd w:id="62"/>
       <w:bookmarkEnd w:id="63"/>
       <w:bookmarkEnd w:id="64"/>
+      <w:bookmarkEnd w:id="65"/>
+      <w:bookmarkEnd w:id="66"/>
+      <w:bookmarkEnd w:id="67"/>
     </w:p>
     <w:p>
       <w:pPr>
@@ -4368,18 +4639,20 @@
           <w:lang w:eastAsia="en-GB"/>
         </w:rPr>
       </w:pPr>
-      <w:bookmarkStart w:id="65" w:name="_Toc150003540"/>
-      <w:bookmarkStart w:id="66" w:name="_Toc150330428"/>
-      <w:bookmarkStart w:id="67" w:name="_Toc150330478"/>
-      <w:bookmarkStart w:id="68" w:name="_Toc150528270"/>
-      <w:bookmarkStart w:id="69" w:name="_Toc151739968"/>
-      <w:bookmarkStart w:id="70" w:name="_Toc151740777"/>
-      <w:bookmarkEnd w:id="65"/>
-      <w:bookmarkEnd w:id="66"/>
-      <w:bookmarkEnd w:id="67"/>
+      <w:bookmarkStart w:id="68" w:name="_Toc150003540"/>
+      <w:bookmarkStart w:id="69" w:name="_Toc150330428"/>
+      <w:bookmarkStart w:id="70" w:name="_Toc150330478"/>
+      <w:bookmarkStart w:id="71" w:name="_Toc150528270"/>
+      <w:bookmarkStart w:id="72" w:name="_Toc151739968"/>
+      <w:bookmarkStart w:id="73" w:name="_Toc151740777"/>
+      <w:bookmarkStart w:id="74" w:name="_Toc152348353"/>
       <w:bookmarkEnd w:id="68"/>
       <w:bookmarkEnd w:id="69"/>
       <w:bookmarkEnd w:id="70"/>
+      <w:bookmarkEnd w:id="71"/>
+      <w:bookmarkEnd w:id="72"/>
+      <w:bookmarkEnd w:id="73"/>
+      <w:bookmarkEnd w:id="74"/>
     </w:p>
     <w:p>
       <w:pPr>
@@ -4404,31 +4677,33 @@
           <w:lang w:eastAsia="en-GB"/>
         </w:rPr>
       </w:pPr>
-      <w:bookmarkStart w:id="71" w:name="_Toc150003541"/>
-      <w:bookmarkStart w:id="72" w:name="_Toc150330429"/>
-      <w:bookmarkStart w:id="73" w:name="_Toc150330479"/>
-      <w:bookmarkStart w:id="74" w:name="_Toc150528271"/>
-      <w:bookmarkStart w:id="75" w:name="_Toc151739969"/>
-      <w:bookmarkStart w:id="76" w:name="_Toc151740778"/>
-      <w:bookmarkEnd w:id="71"/>
-      <w:bookmarkEnd w:id="72"/>
-      <w:bookmarkEnd w:id="73"/>
-      <w:bookmarkEnd w:id="74"/>
+      <w:bookmarkStart w:id="75" w:name="_Toc150003541"/>
+      <w:bookmarkStart w:id="76" w:name="_Toc150330429"/>
+      <w:bookmarkStart w:id="77" w:name="_Toc150330479"/>
+      <w:bookmarkStart w:id="78" w:name="_Toc150528271"/>
+      <w:bookmarkStart w:id="79" w:name="_Toc151739969"/>
+      <w:bookmarkStart w:id="80" w:name="_Toc151740778"/>
+      <w:bookmarkStart w:id="81" w:name="_Toc152348354"/>
       <w:bookmarkEnd w:id="75"/>
       <w:bookmarkEnd w:id="76"/>
+      <w:bookmarkEnd w:id="77"/>
+      <w:bookmarkEnd w:id="78"/>
+      <w:bookmarkEnd w:id="79"/>
+      <w:bookmarkEnd w:id="80"/>
+      <w:bookmarkEnd w:id="81"/>
     </w:p>
     <w:p>
       <w:pPr>
         <w:pStyle w:val="Ttulo2"/>
       </w:pPr>
-      <w:bookmarkStart w:id="77" w:name="_Toc151740779"/>
+      <w:bookmarkStart w:id="82" w:name="_Toc152348355"/>
       <w:r>
         <w:t>Objetivos</w:t>
       </w:r>
       <w:r>
         <w:t xml:space="preserve"> do sistema</w:t>
       </w:r>
-      <w:bookmarkEnd w:id="77"/>
+      <w:bookmarkEnd w:id="82"/>
     </w:p>
     <w:p>
       <w:pPr>
@@ -4620,11 +4895,11 @@
       <w:pPr>
         <w:pStyle w:val="Ttulo2"/>
       </w:pPr>
-      <w:bookmarkStart w:id="78" w:name="_Toc151740780"/>
+      <w:bookmarkStart w:id="83" w:name="_Toc152348356"/>
       <w:r>
         <w:t>Intervenientes</w:t>
       </w:r>
-      <w:bookmarkEnd w:id="78"/>
+      <w:bookmarkEnd w:id="83"/>
     </w:p>
     <w:p>
       <w:pPr>
@@ -4917,8 +5192,8 @@
           <w:lang w:eastAsia="en-GB"/>
         </w:rPr>
       </w:pPr>
-      <w:bookmarkStart w:id="79" w:name="_Ref147689683"/>
-      <w:bookmarkStart w:id="80" w:name="_Toc151740797"/>
+      <w:bookmarkStart w:id="84" w:name="_Ref147689683"/>
+      <w:bookmarkStart w:id="85" w:name="_Toc152348373"/>
       <w:r>
         <w:t xml:space="preserve">Figura </w:t>
       </w:r>
@@ -4940,11 +5215,11 @@
       <w:r>
         <w:fldChar w:fldCharType="end"/>
       </w:r>
-      <w:bookmarkEnd w:id="79"/>
+      <w:bookmarkEnd w:id="84"/>
       <w:r>
         <w:t xml:space="preserve"> - Roda dos intervenientes</w:t>
       </w:r>
-      <w:bookmarkEnd w:id="80"/>
+      <w:bookmarkEnd w:id="85"/>
     </w:p>
     <w:p>
       <w:pPr>
@@ -4958,11 +5233,11 @@
       <w:pPr>
         <w:pStyle w:val="Ttulo2"/>
       </w:pPr>
-      <w:bookmarkStart w:id="81" w:name="_Toc151740781"/>
+      <w:bookmarkStart w:id="86" w:name="_Toc152348357"/>
       <w:r>
         <w:t>Utilizadores do sistema</w:t>
       </w:r>
-      <w:bookmarkEnd w:id="81"/>
+      <w:bookmarkEnd w:id="86"/>
     </w:p>
     <w:p>
       <w:pPr>
@@ -5230,8 +5505,8 @@
           <w:lang w:eastAsia="en-GB"/>
         </w:rPr>
       </w:pPr>
-      <w:bookmarkStart w:id="82" w:name="_Ref147681584"/>
-      <w:bookmarkStart w:id="83" w:name="_Toc151740798"/>
+      <w:bookmarkStart w:id="87" w:name="_Ref147681584"/>
+      <w:bookmarkStart w:id="88" w:name="_Toc152348374"/>
       <w:r>
         <w:t xml:space="preserve">Figura </w:t>
       </w:r>
@@ -5253,7 +5528,7 @@
       <w:r>
         <w:fldChar w:fldCharType="end"/>
       </w:r>
-      <w:bookmarkEnd w:id="82"/>
+      <w:bookmarkEnd w:id="87"/>
       <w:r>
         <w:t xml:space="preserve"> - Matriz poder-interesse do Saúde </w:t>
       </w:r>
@@ -5281,7 +5556,7 @@
         </w:rPr>
         <w:t>Line</w:t>
       </w:r>
-      <w:bookmarkEnd w:id="83"/>
+      <w:bookmarkEnd w:id="88"/>
       <w:proofErr w:type="spellEnd"/>
     </w:p>
     <w:p>
@@ -5303,7 +5578,7 @@
       <w:pPr>
         <w:pStyle w:val="Ttulo1"/>
       </w:pPr>
-      <w:bookmarkStart w:id="84" w:name="_Toc151740782"/>
+      <w:bookmarkStart w:id="89" w:name="_Toc152348358"/>
       <w:r>
         <w:lastRenderedPageBreak/>
         <w:t>Análise</w:t>
@@ -5311,7 +5586,7 @@
       <w:r>
         <w:t xml:space="preserve"> de requisitos</w:t>
       </w:r>
-      <w:bookmarkEnd w:id="84"/>
+      <w:bookmarkEnd w:id="89"/>
     </w:p>
     <w:p>
       <w:pPr>
@@ -5327,7 +5602,7 @@
         <w:t>requisitos</w:t>
       </w:r>
       <w:r>
-        <w:t xml:space="preserve"> de um projeto, ou seja, o que o cliente pretenderá com a aplicação</w:t>
+        <w:t xml:space="preserve"> de um projeto, ou seja, o que o cliente pretende com a aplicação</w:t>
       </w:r>
       <w:r>
         <w:t>.</w:t>
@@ -5361,26 +5636,28 @@
           <w:lang w:eastAsia="en-GB"/>
         </w:rPr>
       </w:pPr>
-      <w:bookmarkStart w:id="85" w:name="_Toc148384358"/>
-      <w:bookmarkStart w:id="86" w:name="_Toc148476771"/>
-      <w:bookmarkStart w:id="87" w:name="_Toc148513960"/>
-      <w:bookmarkStart w:id="88" w:name="_Toc148555640"/>
-      <w:bookmarkStart w:id="89" w:name="_Toc148556018"/>
-      <w:bookmarkStart w:id="90" w:name="_Toc148557899"/>
-      <w:bookmarkStart w:id="91" w:name="_Toc148558209"/>
-      <w:bookmarkStart w:id="92" w:name="_Toc148725972"/>
-      <w:bookmarkStart w:id="93" w:name="_Toc151739974"/>
-      <w:bookmarkStart w:id="94" w:name="_Toc151740783"/>
-      <w:bookmarkEnd w:id="85"/>
-      <w:bookmarkEnd w:id="86"/>
-      <w:bookmarkEnd w:id="87"/>
-      <w:bookmarkEnd w:id="88"/>
-      <w:bookmarkEnd w:id="89"/>
+      <w:bookmarkStart w:id="90" w:name="_Toc148384358"/>
+      <w:bookmarkStart w:id="91" w:name="_Toc148476771"/>
+      <w:bookmarkStart w:id="92" w:name="_Toc148513960"/>
+      <w:bookmarkStart w:id="93" w:name="_Toc148555640"/>
+      <w:bookmarkStart w:id="94" w:name="_Toc148556018"/>
+      <w:bookmarkStart w:id="95" w:name="_Toc148557899"/>
+      <w:bookmarkStart w:id="96" w:name="_Toc148558209"/>
+      <w:bookmarkStart w:id="97" w:name="_Toc148725972"/>
+      <w:bookmarkStart w:id="98" w:name="_Toc151739974"/>
+      <w:bookmarkStart w:id="99" w:name="_Toc151740783"/>
+      <w:bookmarkStart w:id="100" w:name="_Toc152348359"/>
       <w:bookmarkEnd w:id="90"/>
       <w:bookmarkEnd w:id="91"/>
       <w:bookmarkEnd w:id="92"/>
       <w:bookmarkEnd w:id="93"/>
       <w:bookmarkEnd w:id="94"/>
+      <w:bookmarkEnd w:id="95"/>
+      <w:bookmarkEnd w:id="96"/>
+      <w:bookmarkEnd w:id="97"/>
+      <w:bookmarkEnd w:id="98"/>
+      <w:bookmarkEnd w:id="99"/>
+      <w:bookmarkEnd w:id="100"/>
     </w:p>
     <w:p>
       <w:pPr>
@@ -5405,10 +5682,12 @@
           <w:lang w:eastAsia="en-GB"/>
         </w:rPr>
       </w:pPr>
-      <w:bookmarkStart w:id="95" w:name="_Toc151739975"/>
-      <w:bookmarkStart w:id="96" w:name="_Toc151740784"/>
-      <w:bookmarkEnd w:id="95"/>
-      <w:bookmarkEnd w:id="96"/>
+      <w:bookmarkStart w:id="101" w:name="_Toc151739975"/>
+      <w:bookmarkStart w:id="102" w:name="_Toc151740784"/>
+      <w:bookmarkStart w:id="103" w:name="_Toc152348360"/>
+      <w:bookmarkEnd w:id="101"/>
+      <w:bookmarkEnd w:id="102"/>
+      <w:bookmarkEnd w:id="103"/>
     </w:p>
     <w:p>
       <w:pPr>
@@ -5433,10 +5712,12 @@
           <w:lang w:eastAsia="en-GB"/>
         </w:rPr>
       </w:pPr>
-      <w:bookmarkStart w:id="97" w:name="_Toc151739976"/>
-      <w:bookmarkStart w:id="98" w:name="_Toc151740785"/>
-      <w:bookmarkEnd w:id="97"/>
-      <w:bookmarkEnd w:id="98"/>
+      <w:bookmarkStart w:id="104" w:name="_Toc151739976"/>
+      <w:bookmarkStart w:id="105" w:name="_Toc151740785"/>
+      <w:bookmarkStart w:id="106" w:name="_Toc152348361"/>
+      <w:bookmarkEnd w:id="104"/>
+      <w:bookmarkEnd w:id="105"/>
+      <w:bookmarkEnd w:id="106"/>
     </w:p>
     <w:p>
       <w:pPr>
@@ -5446,11 +5727,11 @@
           <w:numId w:val="29"/>
         </w:numPr>
       </w:pPr>
-      <w:bookmarkStart w:id="99" w:name="_Toc151740786"/>
+      <w:bookmarkStart w:id="107" w:name="_Toc152348362"/>
       <w:r>
         <w:t>Requisitos funcionais</w:t>
       </w:r>
-      <w:bookmarkEnd w:id="99"/>
+      <w:bookmarkEnd w:id="107"/>
     </w:p>
     <w:p>
       <w:pPr>
@@ -5996,8 +6277,8 @@
       <w:pPr>
         <w:pStyle w:val="Legenda"/>
       </w:pPr>
-      <w:bookmarkStart w:id="100" w:name="_Ref148384234"/>
-      <w:bookmarkStart w:id="101" w:name="_Toc151740799"/>
+      <w:bookmarkStart w:id="108" w:name="_Ref148384234"/>
+      <w:bookmarkStart w:id="109" w:name="_Toc152348375"/>
       <w:r>
         <w:t xml:space="preserve">Figura </w:t>
       </w:r>
@@ -6019,11 +6300,11 @@
       <w:r>
         <w:fldChar w:fldCharType="end"/>
       </w:r>
-      <w:bookmarkEnd w:id="100"/>
+      <w:bookmarkEnd w:id="108"/>
       <w:r>
         <w:t xml:space="preserve"> - Caso de uso para o SI da SOL</w:t>
       </w:r>
-      <w:bookmarkEnd w:id="101"/>
+      <w:bookmarkEnd w:id="109"/>
     </w:p>
     <w:p/>
     <w:p>
@@ -6090,8 +6371,8 @@
       <w:pPr>
         <w:pStyle w:val="Legenda"/>
       </w:pPr>
-      <w:bookmarkStart w:id="102" w:name="_Ref148556003"/>
-      <w:bookmarkStart w:id="103" w:name="_Toc151740800"/>
+      <w:bookmarkStart w:id="110" w:name="_Ref148556003"/>
+      <w:bookmarkStart w:id="111" w:name="_Toc152348376"/>
       <w:r>
         <w:t xml:space="preserve">Figura </w:t>
       </w:r>
@@ -6113,14 +6394,14 @@
       <w:r>
         <w:fldChar w:fldCharType="end"/>
       </w:r>
-      <w:bookmarkEnd w:id="102"/>
+      <w:bookmarkEnd w:id="110"/>
       <w:r>
         <w:t xml:space="preserve"> - Casos de uso para a </w:t>
       </w:r>
       <w:r>
         <w:t>gestão de contas</w:t>
       </w:r>
-      <w:bookmarkEnd w:id="103"/>
+      <w:bookmarkEnd w:id="111"/>
     </w:p>
     <w:p/>
     <w:p/>
@@ -6187,8 +6468,8 @@
       <w:pPr>
         <w:pStyle w:val="Legenda"/>
       </w:pPr>
-      <w:bookmarkStart w:id="104" w:name="_Ref148383719"/>
-      <w:bookmarkStart w:id="105" w:name="_Toc151740801"/>
+      <w:bookmarkStart w:id="112" w:name="_Ref148383719"/>
+      <w:bookmarkStart w:id="113" w:name="_Toc152348377"/>
       <w:r>
         <w:t xml:space="preserve">Figura </w:t>
       </w:r>
@@ -6210,11 +6491,11 @@
       <w:r>
         <w:fldChar w:fldCharType="end"/>
       </w:r>
-      <w:bookmarkEnd w:id="104"/>
+      <w:bookmarkEnd w:id="112"/>
       <w:r>
         <w:t xml:space="preserve"> - Casos de uso da gestão do sistema</w:t>
       </w:r>
-      <w:bookmarkEnd w:id="105"/>
+      <w:bookmarkEnd w:id="113"/>
     </w:p>
     <w:p>
       <w:pPr>
@@ -6280,8 +6561,8 @@
       <w:pPr>
         <w:pStyle w:val="Legenda"/>
       </w:pPr>
-      <w:bookmarkStart w:id="106" w:name="_Ref148384345"/>
-      <w:bookmarkStart w:id="107" w:name="_Toc151740802"/>
+      <w:bookmarkStart w:id="114" w:name="_Ref148384345"/>
+      <w:bookmarkStart w:id="115" w:name="_Toc152348378"/>
       <w:r>
         <w:t xml:space="preserve">Figura </w:t>
       </w:r>
@@ -6303,7 +6584,7 @@
       <w:r>
         <w:fldChar w:fldCharType="end"/>
       </w:r>
-      <w:bookmarkEnd w:id="106"/>
+      <w:bookmarkEnd w:id="114"/>
       <w:r>
         <w:t xml:space="preserve"> - Casos de uso da</w:t>
       </w:r>
@@ -6313,7 +6594,7 @@
       <w:r>
         <w:t xml:space="preserve"> de consultas</w:t>
       </w:r>
-      <w:bookmarkEnd w:id="107"/>
+      <w:bookmarkEnd w:id="115"/>
     </w:p>
     <w:p>
       <w:pPr>
@@ -6539,8 +6820,8 @@
         <w:pStyle w:val="Legenda"/>
         <w:spacing w:before="240"/>
       </w:pPr>
-      <w:bookmarkStart w:id="108" w:name="_Ref148386307"/>
-      <w:bookmarkStart w:id="109" w:name="_Toc151740805"/>
+      <w:bookmarkStart w:id="116" w:name="_Ref148386307"/>
+      <w:bookmarkStart w:id="117" w:name="_Toc152348384"/>
       <w:r>
         <w:t xml:space="preserve">Tabela </w:t>
       </w:r>
@@ -6562,11 +6843,11 @@
       <w:r>
         <w:fldChar w:fldCharType="end"/>
       </w:r>
-      <w:bookmarkEnd w:id="108"/>
+      <w:bookmarkEnd w:id="116"/>
       <w:r>
         <w:t xml:space="preserve"> - RF de utilizador</w:t>
       </w:r>
-      <w:bookmarkEnd w:id="109"/>
+      <w:bookmarkEnd w:id="117"/>
     </w:p>
     <w:tbl>
       <w:tblPr>
@@ -6979,7 +7260,7 @@
         <w:pStyle w:val="Legenda"/>
         <w:spacing w:before="240"/>
       </w:pPr>
-      <w:bookmarkStart w:id="110" w:name="_Toc151740806"/>
+      <w:bookmarkStart w:id="118" w:name="_Toc152348385"/>
       <w:r>
         <w:t xml:space="preserve">Tabela </w:t>
       </w:r>
@@ -7004,7 +7285,7 @@
       <w:r>
         <w:t xml:space="preserve"> - RF de utente</w:t>
       </w:r>
-      <w:bookmarkEnd w:id="110"/>
+      <w:bookmarkEnd w:id="118"/>
     </w:p>
     <w:tbl>
       <w:tblPr>
@@ -7293,7 +7574,7 @@
         <w:pStyle w:val="Legenda"/>
         <w:spacing w:before="240"/>
       </w:pPr>
-      <w:bookmarkStart w:id="111" w:name="_Toc151740807"/>
+      <w:bookmarkStart w:id="119" w:name="_Toc152348386"/>
       <w:r>
         <w:t xml:space="preserve">Tabela </w:t>
       </w:r>
@@ -7318,7 +7599,7 @@
       <w:r>
         <w:t xml:space="preserve"> - RF de médico</w:t>
       </w:r>
-      <w:bookmarkEnd w:id="111"/>
+      <w:bookmarkEnd w:id="119"/>
     </w:p>
     <w:tbl>
       <w:tblPr>
@@ -7476,7 +7757,7 @@
         <w:pStyle w:val="Legenda"/>
         <w:spacing w:before="240"/>
       </w:pPr>
-      <w:bookmarkStart w:id="112" w:name="_Toc151740808"/>
+      <w:bookmarkStart w:id="120" w:name="_Toc152348387"/>
       <w:r>
         <w:t xml:space="preserve">Tabela </w:t>
       </w:r>
@@ -7501,7 +7782,7 @@
       <w:r>
         <w:t xml:space="preserve"> - RF de gestor</w:t>
       </w:r>
-      <w:bookmarkEnd w:id="112"/>
+      <w:bookmarkEnd w:id="120"/>
     </w:p>
     <w:tbl>
       <w:tblPr>
@@ -7629,8 +7910,8 @@
         <w:pStyle w:val="Legenda"/>
         <w:spacing w:before="240"/>
       </w:pPr>
-      <w:bookmarkStart w:id="113" w:name="_Ref148386540"/>
-      <w:bookmarkStart w:id="114" w:name="_Toc151740809"/>
+      <w:bookmarkStart w:id="121" w:name="_Ref148386540"/>
+      <w:bookmarkStart w:id="122" w:name="_Toc152348388"/>
       <w:r>
         <w:t xml:space="preserve">Tabela </w:t>
       </w:r>
@@ -7652,11 +7933,11 @@
       <w:r>
         <w:fldChar w:fldCharType="end"/>
       </w:r>
-      <w:bookmarkEnd w:id="113"/>
+      <w:bookmarkEnd w:id="121"/>
       <w:r>
         <w:t xml:space="preserve"> - RF de administrativo</w:t>
       </w:r>
-      <w:bookmarkEnd w:id="114"/>
+      <w:bookmarkEnd w:id="122"/>
     </w:p>
     <w:p>
       <w:pPr>
@@ -7684,11 +7965,11 @@
           <w:numId w:val="40"/>
         </w:numPr>
       </w:pPr>
-      <w:bookmarkStart w:id="115" w:name="_Toc151740787"/>
+      <w:bookmarkStart w:id="123" w:name="_Toc152348363"/>
       <w:r>
         <w:t>Requisitos não funcionais</w:t>
       </w:r>
-      <w:bookmarkEnd w:id="115"/>
+      <w:bookmarkEnd w:id="123"/>
     </w:p>
     <w:p>
       <w:pPr>
@@ -8107,8 +8388,8 @@
           <w:rStyle w:val="x4k7w5x"/>
         </w:rPr>
       </w:pPr>
-      <w:bookmarkStart w:id="116" w:name="_Ref148474188"/>
-      <w:bookmarkStart w:id="117" w:name="_Toc151740810"/>
+      <w:bookmarkStart w:id="124" w:name="_Ref148474188"/>
+      <w:bookmarkStart w:id="125" w:name="_Toc152348389"/>
       <w:r>
         <w:t xml:space="preserve">Tabela </w:t>
       </w:r>
@@ -8130,11 +8411,11 @@
       <w:r>
         <w:fldChar w:fldCharType="end"/>
       </w:r>
-      <w:bookmarkEnd w:id="116"/>
+      <w:bookmarkEnd w:id="124"/>
       <w:r>
         <w:t xml:space="preserve"> - Requisitos não funcionais do SOL</w:t>
       </w:r>
-      <w:bookmarkEnd w:id="117"/>
+      <w:bookmarkEnd w:id="125"/>
     </w:p>
     <w:p>
       <w:pPr>
@@ -8555,8 +8836,8 @@
         <w:pStyle w:val="Legenda"/>
         <w:spacing w:before="240"/>
       </w:pPr>
-      <w:bookmarkStart w:id="118" w:name="_Ref148474822"/>
-      <w:bookmarkStart w:id="119" w:name="_Toc151740811"/>
+      <w:bookmarkStart w:id="126" w:name="_Ref148474822"/>
+      <w:bookmarkStart w:id="127" w:name="_Toc152348390"/>
       <w:r>
         <w:t xml:space="preserve">Tabela </w:t>
       </w:r>
@@ -8578,11 +8859,11 @@
       <w:r>
         <w:fldChar w:fldCharType="end"/>
       </w:r>
-      <w:bookmarkEnd w:id="118"/>
+      <w:bookmarkEnd w:id="126"/>
       <w:r>
         <w:t xml:space="preserve"> - Regras de negócio do SOL</w:t>
       </w:r>
-      <w:bookmarkEnd w:id="119"/>
+      <w:bookmarkEnd w:id="127"/>
     </w:p>
     <w:p>
       <w:pPr>
@@ -8902,8 +9183,8 @@
           <w:lang w:eastAsia="en-GB"/>
         </w:rPr>
       </w:pPr>
-      <w:bookmarkStart w:id="120" w:name="_Ref148475697"/>
-      <w:bookmarkStart w:id="121" w:name="_Toc151740812"/>
+      <w:bookmarkStart w:id="128" w:name="_Ref148475697"/>
+      <w:bookmarkStart w:id="129" w:name="_Toc152348391"/>
       <w:r>
         <w:t xml:space="preserve">Tabela </w:t>
       </w:r>
@@ -8925,11 +9206,11 @@
       <w:r>
         <w:fldChar w:fldCharType="end"/>
       </w:r>
-      <w:bookmarkEnd w:id="120"/>
+      <w:bookmarkEnd w:id="128"/>
       <w:r>
         <w:t xml:space="preserve"> - Pressupostos do SOL</w:t>
       </w:r>
-      <w:bookmarkEnd w:id="121"/>
+      <w:bookmarkEnd w:id="129"/>
     </w:p>
     <w:p>
       <w:pPr>
@@ -9312,8 +9593,8 @@
         <w:pStyle w:val="Legenda"/>
         <w:spacing w:before="240"/>
       </w:pPr>
-      <w:bookmarkStart w:id="122" w:name="_Ref148476626"/>
-      <w:bookmarkStart w:id="123" w:name="_Toc151740813"/>
+      <w:bookmarkStart w:id="130" w:name="_Ref148476626"/>
+      <w:bookmarkStart w:id="131" w:name="_Toc152348392"/>
       <w:r>
         <w:t xml:space="preserve">Tabela </w:t>
       </w:r>
@@ -9335,25 +9616,52 @@
       <w:r>
         <w:fldChar w:fldCharType="end"/>
       </w:r>
-      <w:bookmarkEnd w:id="122"/>
+      <w:bookmarkEnd w:id="130"/>
       <w:r>
         <w:t xml:space="preserve"> - Restrições do SOL</w:t>
       </w:r>
-      <w:bookmarkEnd w:id="123"/>
-    </w:p>
-    <w:p>
-      <w:pPr>
-        <w:rPr>
-          <w:lang w:eastAsia="en-GB"/>
-        </w:rPr>
-      </w:pPr>
-      <w:r>
-        <w:t xml:space="preserve">Na </w:t>
+      <w:bookmarkEnd w:id="131"/>
+    </w:p>
+    <w:p>
+      <w:pPr>
+        <w:rPr>
+          <w:lang w:eastAsia="en-GB"/>
+        </w:rPr>
+      </w:pPr>
+      <w:r>
+        <w:t>Na</w:t>
+      </w:r>
+      <w:r>
+        <w:t xml:space="preserve"> </w:t>
       </w:r>
       <w:r>
         <w:fldChar w:fldCharType="begin"/>
       </w:r>
       <w:r>
+        <w:instrText xml:space="preserve"> REF _Ref152345709 \h </w:instrText>
+      </w:r>
+      <w:r>
+        <w:fldChar w:fldCharType="separate"/>
+      </w:r>
+      <w:r>
+        <w:t xml:space="preserve">Figura </w:t>
+      </w:r>
+      <w:r>
+        <w:rPr>
+          <w:noProof/>
+        </w:rPr>
+        <w:t>7</w:t>
+      </w:r>
+      <w:r>
+        <w:fldChar w:fldCharType="end"/>
+      </w:r>
+      <w:r>
+        <w:t xml:space="preserve"> </w:t>
+      </w:r>
+      <w:r>
+        <w:fldChar w:fldCharType="begin"/>
+      </w:r>
+      <w:r>
         <w:instrText xml:space="preserve"> REF _Ref149920745 \h </w:instrText>
       </w:r>
       <w:r>
@@ -9361,8 +9669,25 @@
       </w:r>
     </w:p>
     <w:p>
-      <w:pPr>
-        <w:ind w:firstLine="567"/>
+      <w:r>
+        <w:rPr>
+          <w:lang w:eastAsia="en-GB"/>
+        </w:rPr>
+        <w:lastRenderedPageBreak/>
+        <w:t>https://ordemdosmedicos.pt/especialidades/</w:t>
+      </w:r>
+      <w:r>
+        <w:fldChar w:fldCharType="end"/>
+      </w:r>
+      <w:r>
+        <w:t>está representado o diagrama entidade-relação do sistema SOL:</w:t>
+      </w:r>
+    </w:p>
+    <w:p>
+      <w:pPr>
+        <w:rPr>
+          <w:lang w:eastAsia="en-GB"/>
+        </w:rPr>
         <w:sectPr>
           <w:headerReference w:type="default" r:id="rId21"/>
           <w:pgSz w:w="11906" w:h="16838"/>
@@ -9371,19 +9696,6 @@
           <w:docGrid w:linePitch="360"/>
         </w:sectPr>
       </w:pPr>
-      <w:r>
-        <w:rPr>
-          <w:lang w:eastAsia="en-GB"/>
-        </w:rPr>
-        <w:lastRenderedPageBreak/>
-        <w:t>https://ordemdosmedicos.pt/especialidades/</w:t>
-      </w:r>
-      <w:r>
-        <w:fldChar w:fldCharType="end"/>
-      </w:r>
-      <w:r>
-        <w:t xml:space="preserve"> está representado o diagrama entidade-relação do sistema SOL:</w:t>
-      </w:r>
     </w:p>
     <w:p>
       <w:pPr>
@@ -9404,18 +9716,10 @@
         </w:rPr>
         <w:lastRenderedPageBreak/>
         <w:drawing>
-          <wp:anchor distT="0" distB="0" distL="114300" distR="114300" simplePos="0" relativeHeight="251658240" behindDoc="0" locked="0" layoutInCell="1" allowOverlap="1" wp14:anchorId="4481BC3D" wp14:editId="0432297E">
-            <wp:simplePos x="0" y="0"/>
-            <wp:positionH relativeFrom="column">
-              <wp:posOffset>-654422</wp:posOffset>
-            </wp:positionH>
-            <wp:positionV relativeFrom="paragraph">
-              <wp:posOffset>-481</wp:posOffset>
-            </wp:positionV>
-            <wp:extent cx="10079355" cy="4894580"/>
+          <wp:inline distT="0" distB="0" distL="0" distR="0" wp14:anchorId="0C323124" wp14:editId="4E1E749F">
+            <wp:extent cx="8863330" cy="4497705"/>
             <wp:effectExtent l="0" t="0" r="0" b="0"/>
-            <wp:wrapTopAndBottom/>
-            <wp:docPr id="397603493" name="Imagem 1" descr="Uma imagem com texto, diagrama, Retângulo, captura de ecrã&#10;&#10;Descrição gerada automaticamente"/>
+            <wp:docPr id="594799530" name="Imagem 1" descr="Uma imagem com texto, diagrama, Retângulo, Esquema&#10;&#10;Descrição gerada automaticamente"/>
             <wp:cNvGraphicFramePr>
               <a:graphicFrameLocks xmlns:a="http://schemas.openxmlformats.org/drawingml/2006/main" noChangeAspect="1"/>
             </wp:cNvGraphicFramePr>
@@ -9423,7 +9727,7 @@
               <a:graphicData uri="http://schemas.openxmlformats.org/drawingml/2006/picture">
                 <pic:pic xmlns:pic="http://schemas.openxmlformats.org/drawingml/2006/picture">
                   <pic:nvPicPr>
-                    <pic:cNvPr id="397603493" name="Imagem 1" descr="Uma imagem com texto, diagrama, Retângulo, captura de ecrã&#10;&#10;Descrição gerada automaticamente"/>
+                    <pic:cNvPr id="594799530" name="Imagem 1" descr="Uma imagem com texto, diagrama, Retângulo, Esquema&#10;&#10;Descrição gerada automaticamente"/>
                     <pic:cNvPicPr/>
                   </pic:nvPicPr>
                   <pic:blipFill>
@@ -9441,7 +9745,7 @@
                   <pic:spPr>
                     <a:xfrm>
                       <a:off x="0" y="0"/>
-                      <a:ext cx="10079355" cy="4894580"/>
+                      <a:ext cx="8863330" cy="4497705"/>
                     </a:xfrm>
                     <a:prstGeom prst="rect">
                       <a:avLst/>
@@ -9450,13 +9754,7 @@
                 </pic:pic>
               </a:graphicData>
             </a:graphic>
-            <wp14:sizeRelH relativeFrom="margin">
-              <wp14:pctWidth>0</wp14:pctWidth>
-            </wp14:sizeRelH>
-            <wp14:sizeRelV relativeFrom="margin">
-              <wp14:pctHeight>0</wp14:pctHeight>
-            </wp14:sizeRelV>
-          </wp:anchor>
+          </wp:inline>
         </w:drawing>
       </w:r>
       <w:r>
@@ -9476,7 +9774,8 @@
                       <w:szCs w:val="26"/>
                     </w:rPr>
                   </w:pPr>
-                  <w:bookmarkStart w:id="124" w:name="_Toc151740803"/>
+                  <w:bookmarkStart w:id="132" w:name="_Ref152345709"/>
+                  <w:bookmarkStart w:id="133" w:name="_Toc152348379"/>
                   <w:r>
                     <w:t xml:space="preserve">Figura </w:t>
                   </w:r>
@@ -9498,10 +9797,11 @@
                   <w:r>
                     <w:fldChar w:fldCharType="end"/>
                   </w:r>
+                  <w:bookmarkEnd w:id="132"/>
                   <w:r>
                     <w:t xml:space="preserve"> - Diagrama Entidade Relação do SOL</w:t>
                   </w:r>
-                  <w:bookmarkEnd w:id="124"/>
+                  <w:bookmarkEnd w:id="133"/>
                 </w:p>
               </w:txbxContent>
             </v:textbox>
@@ -9533,18 +9833,20 @@
           <w:lang w:eastAsia="en-GB"/>
         </w:rPr>
       </w:pPr>
-      <w:bookmarkStart w:id="125" w:name="_Toc150003548"/>
-      <w:bookmarkStart w:id="126" w:name="_Toc150330436"/>
-      <w:bookmarkStart w:id="127" w:name="_Toc150330486"/>
-      <w:bookmarkStart w:id="128" w:name="_Toc150528278"/>
-      <w:bookmarkStart w:id="129" w:name="_Toc151739979"/>
-      <w:bookmarkStart w:id="130" w:name="_Toc151740788"/>
-      <w:bookmarkEnd w:id="125"/>
-      <w:bookmarkEnd w:id="126"/>
-      <w:bookmarkEnd w:id="127"/>
-      <w:bookmarkEnd w:id="128"/>
-      <w:bookmarkEnd w:id="129"/>
-      <w:bookmarkEnd w:id="130"/>
+      <w:bookmarkStart w:id="134" w:name="_Toc150003548"/>
+      <w:bookmarkStart w:id="135" w:name="_Toc150330436"/>
+      <w:bookmarkStart w:id="136" w:name="_Toc150330486"/>
+      <w:bookmarkStart w:id="137" w:name="_Toc150528278"/>
+      <w:bookmarkStart w:id="138" w:name="_Toc151739979"/>
+      <w:bookmarkStart w:id="139" w:name="_Toc151740788"/>
+      <w:bookmarkStart w:id="140" w:name="_Toc152348364"/>
+      <w:bookmarkEnd w:id="134"/>
+      <w:bookmarkEnd w:id="135"/>
+      <w:bookmarkEnd w:id="136"/>
+      <w:bookmarkEnd w:id="137"/>
+      <w:bookmarkEnd w:id="138"/>
+      <w:bookmarkEnd w:id="139"/>
+      <w:bookmarkEnd w:id="140"/>
     </w:p>
     <w:p>
       <w:pPr>
@@ -9569,18 +9871,20 @@
           <w:lang w:eastAsia="en-GB"/>
         </w:rPr>
       </w:pPr>
-      <w:bookmarkStart w:id="131" w:name="_Toc150003549"/>
-      <w:bookmarkStart w:id="132" w:name="_Toc150330437"/>
-      <w:bookmarkStart w:id="133" w:name="_Toc150330487"/>
-      <w:bookmarkStart w:id="134" w:name="_Toc150528279"/>
-      <w:bookmarkStart w:id="135" w:name="_Toc151739980"/>
-      <w:bookmarkStart w:id="136" w:name="_Toc151740789"/>
-      <w:bookmarkEnd w:id="131"/>
-      <w:bookmarkEnd w:id="132"/>
-      <w:bookmarkEnd w:id="133"/>
-      <w:bookmarkEnd w:id="134"/>
-      <w:bookmarkEnd w:id="135"/>
-      <w:bookmarkEnd w:id="136"/>
+      <w:bookmarkStart w:id="141" w:name="_Toc150003549"/>
+      <w:bookmarkStart w:id="142" w:name="_Toc150330437"/>
+      <w:bookmarkStart w:id="143" w:name="_Toc150330487"/>
+      <w:bookmarkStart w:id="144" w:name="_Toc150528279"/>
+      <w:bookmarkStart w:id="145" w:name="_Toc151739980"/>
+      <w:bookmarkStart w:id="146" w:name="_Toc151740789"/>
+      <w:bookmarkStart w:id="147" w:name="_Toc152348365"/>
+      <w:bookmarkEnd w:id="141"/>
+      <w:bookmarkEnd w:id="142"/>
+      <w:bookmarkEnd w:id="143"/>
+      <w:bookmarkEnd w:id="144"/>
+      <w:bookmarkEnd w:id="145"/>
+      <w:bookmarkEnd w:id="146"/>
+      <w:bookmarkEnd w:id="147"/>
     </w:p>
     <w:p>
       <w:pPr>
@@ -9605,34 +9909,30 @@
           <w:lang w:eastAsia="en-GB"/>
         </w:rPr>
       </w:pPr>
-      <w:bookmarkStart w:id="137" w:name="_Toc150003550"/>
-      <w:bookmarkStart w:id="138" w:name="_Toc150330438"/>
-      <w:bookmarkStart w:id="139" w:name="_Toc150330488"/>
-      <w:bookmarkStart w:id="140" w:name="_Toc150528280"/>
-      <w:bookmarkStart w:id="141" w:name="_Toc151739981"/>
-      <w:bookmarkStart w:id="142" w:name="_Toc151740790"/>
-      <w:bookmarkEnd w:id="137"/>
-      <w:bookmarkEnd w:id="138"/>
-      <w:bookmarkEnd w:id="139"/>
-      <w:bookmarkEnd w:id="140"/>
-      <w:bookmarkEnd w:id="141"/>
-      <w:bookmarkEnd w:id="142"/>
+      <w:bookmarkStart w:id="148" w:name="_Toc150003550"/>
+      <w:bookmarkStart w:id="149" w:name="_Toc150330438"/>
+      <w:bookmarkStart w:id="150" w:name="_Toc150330488"/>
+      <w:bookmarkStart w:id="151" w:name="_Toc150528280"/>
+      <w:bookmarkStart w:id="152" w:name="_Toc151739981"/>
+      <w:bookmarkStart w:id="153" w:name="_Toc151740790"/>
+      <w:bookmarkStart w:id="154" w:name="_Toc152348366"/>
+      <w:bookmarkEnd w:id="148"/>
+      <w:bookmarkEnd w:id="149"/>
+      <w:bookmarkEnd w:id="150"/>
+      <w:bookmarkEnd w:id="151"/>
+      <w:bookmarkEnd w:id="152"/>
+      <w:bookmarkEnd w:id="153"/>
+      <w:bookmarkEnd w:id="154"/>
     </w:p>
     <w:p>
       <w:pPr>
         <w:pStyle w:val="Ttulo2"/>
       </w:pPr>
-      <w:bookmarkStart w:id="143" w:name="_Toc151740791"/>
-      <w:r>
-        <w:t>Processo</w:t>
-      </w:r>
-      <w:r>
-        <w:t>s</w:t>
-      </w:r>
-      <w:r>
-        <w:t xml:space="preserve"> de negócio</w:t>
-      </w:r>
-      <w:bookmarkEnd w:id="143"/>
+      <w:bookmarkStart w:id="155" w:name="_Toc152348367"/>
+      <w:r>
+        <w:t>Diagrama de atividades</w:t>
+      </w:r>
+      <w:bookmarkEnd w:id="155"/>
     </w:p>
     <w:p>
       <w:pPr>
@@ -9752,8 +10052,8 @@
       <w:pPr>
         <w:pStyle w:val="Legenda"/>
       </w:pPr>
-      <w:bookmarkStart w:id="144" w:name="_Ref150327803"/>
-      <w:bookmarkStart w:id="145" w:name="_Toc151740804"/>
+      <w:bookmarkStart w:id="156" w:name="_Ref150327803"/>
+      <w:bookmarkStart w:id="157" w:name="_Toc152348380"/>
       <w:r>
         <w:t xml:space="preserve">Figura </w:t>
       </w:r>
@@ -9775,277 +10075,190 @@
       <w:r>
         <w:fldChar w:fldCharType="end"/>
       </w:r>
-      <w:bookmarkEnd w:id="144"/>
+      <w:bookmarkEnd w:id="156"/>
       <w:r>
         <w:t xml:space="preserve"> - Diagrama de atividades de marcação de consulta por um formulário</w:t>
       </w:r>
-      <w:bookmarkEnd w:id="145"/>
-    </w:p>
-    <w:p>
-      <w:pPr>
-        <w:rPr>
-          <w:lang w:eastAsia="en-GB"/>
-        </w:rPr>
-      </w:pPr>
-    </w:p>
-    <w:p>
-      <w:pPr>
-        <w:rPr>
-          <w:lang w:eastAsia="en-GB"/>
-        </w:rPr>
-        <w:sectPr>
-          <w:headerReference w:type="default" r:id="rId25"/>
-          <w:pgSz w:w="11906" w:h="16838"/>
-          <w:pgMar w:top="1440" w:right="1440" w:bottom="1440" w:left="1440" w:header="708" w:footer="708" w:gutter="0"/>
-          <w:cols w:space="708"/>
-          <w:docGrid w:linePitch="360"/>
-        </w:sectPr>
-      </w:pPr>
-    </w:p>
-    <w:p>
-      <w:pPr>
-        <w:pStyle w:val="Ttulo1"/>
-      </w:pPr>
-      <w:bookmarkStart w:id="146" w:name="_Toc151740792"/>
+      <w:bookmarkEnd w:id="157"/>
+    </w:p>
+    <w:p>
+      <w:pPr>
+        <w:pStyle w:val="Ttulo2"/>
+      </w:pPr>
+      <w:bookmarkStart w:id="158" w:name="_Toc152348368"/>
       <w:r>
         <w:lastRenderedPageBreak/>
-        <w:t>Implementação</w:t>
-      </w:r>
-      <w:bookmarkEnd w:id="146"/>
+        <w:t>Diagrama de estados</w:t>
+      </w:r>
+      <w:bookmarkEnd w:id="158"/>
     </w:p>
     <w:p>
       <w:pPr>
         <w:ind w:firstLine="360"/>
-      </w:pPr>
-      <w:r>
-        <w:t>Durante este capítulo será exposta toda a documentação da implementação do sistema da SOL, iniciando-se com a base de dados em PostgreSQL.</w:t>
-      </w:r>
-    </w:p>
-    <w:p>
-      <w:pPr>
+        <w:rPr>
+          <w:lang w:eastAsia="en-GB"/>
+        </w:rPr>
+      </w:pPr>
+      <w:r>
+        <w:rPr>
+          <w:lang w:eastAsia="en-GB"/>
+        </w:rPr>
+        <w:t xml:space="preserve">Na </w:t>
+      </w:r>
+      <w:r>
+        <w:rPr>
+          <w:lang w:eastAsia="en-GB"/>
+        </w:rPr>
+        <w:fldChar w:fldCharType="begin"/>
+      </w:r>
+      <w:r>
+        <w:rPr>
+          <w:lang w:eastAsia="en-GB"/>
+        </w:rPr>
+        <w:instrText xml:space="preserve"> REF _Ref152346056 \h </w:instrText>
+      </w:r>
+      <w:r>
+        <w:rPr>
+          <w:lang w:eastAsia="en-GB"/>
+        </w:rPr>
+      </w:r>
+      <w:r>
+        <w:rPr>
+          <w:lang w:eastAsia="en-GB"/>
+        </w:rPr>
+        <w:fldChar w:fldCharType="separate"/>
+      </w:r>
+      <w:r>
+        <w:t xml:space="preserve">Figura </w:t>
+      </w:r>
+      <w:r>
+        <w:rPr>
+          <w:noProof/>
+        </w:rPr>
+        <w:t>9</w:t>
+      </w:r>
+      <w:r>
+        <w:rPr>
+          <w:lang w:eastAsia="en-GB"/>
+        </w:rPr>
+        <w:fldChar w:fldCharType="end"/>
+      </w:r>
+      <w:r>
+        <w:rPr>
+          <w:lang w:eastAsia="en-GB"/>
+        </w:rPr>
+        <w:t xml:space="preserve"> está presente o diagrama de estados do processo de agendamento de uma consulta:</w:t>
+      </w:r>
+    </w:p>
+    <w:p>
+      <w:pPr>
+        <w:keepNext/>
         <w:ind w:firstLine="360"/>
-      </w:pPr>
-    </w:p>
-    <w:p>
-      <w:pPr>
-        <w:pStyle w:val="Ttulo2"/>
-      </w:pPr>
-      <w:bookmarkStart w:id="147" w:name="_Toc151740793"/>
-      <w:r>
-        <w:t>Base de dados</w:t>
-      </w:r>
-      <w:bookmarkEnd w:id="147"/>
-    </w:p>
-    <w:p>
-      <w:pPr>
-        <w:ind w:firstLine="360"/>
-        <w:rPr>
-          <w:lang w:eastAsia="en-GB"/>
-        </w:rPr>
-      </w:pPr>
-      <w:r>
-        <w:rPr>
-          <w:lang w:eastAsia="en-GB"/>
-        </w:rPr>
-        <w:t>A base de dados para a SOL será implementada em PostgreSQL, com recurso ao PGAdmin e colocada online através do Render, para que esta seja acessível mais tarde, na implementação da</w:t>
-      </w:r>
-      <w:r>
-        <w:rPr>
-          <w:lang w:eastAsia="en-GB"/>
-        </w:rPr>
-        <w:t xml:space="preserve"> </w:t>
-      </w:r>
-      <w:proofErr w:type="spellStart"/>
-      <w:r>
-        <w:rPr>
-          <w:i/>
-          <w:iCs/>
-        </w:rPr>
-        <w:t>a</w:t>
-      </w:r>
-      <w:r>
-        <w:rPr>
-          <w:i/>
-          <w:iCs/>
-        </w:rPr>
-        <w:t>pplication</w:t>
-      </w:r>
-      <w:proofErr w:type="spellEnd"/>
-      <w:r>
-        <w:rPr>
-          <w:i/>
-          <w:iCs/>
-        </w:rPr>
-        <w:t xml:space="preserve"> </w:t>
-      </w:r>
-      <w:proofErr w:type="spellStart"/>
-      <w:r>
-        <w:rPr>
-          <w:i/>
-          <w:iCs/>
-        </w:rPr>
-        <w:t>p</w:t>
-      </w:r>
-      <w:r>
-        <w:rPr>
-          <w:i/>
-          <w:iCs/>
-        </w:rPr>
-        <w:t>rogramming</w:t>
-      </w:r>
-      <w:proofErr w:type="spellEnd"/>
-      <w:r>
-        <w:rPr>
-          <w:i/>
-          <w:iCs/>
-        </w:rPr>
-        <w:t xml:space="preserve"> </w:t>
-      </w:r>
-      <w:r>
-        <w:rPr>
-          <w:i/>
-          <w:iCs/>
-        </w:rPr>
-        <w:t>i</w:t>
-      </w:r>
-      <w:r>
-        <w:rPr>
-          <w:i/>
-          <w:iCs/>
-        </w:rPr>
-        <w:t>nterface</w:t>
-      </w:r>
-      <w:r>
-        <w:rPr>
-          <w:lang w:eastAsia="en-GB"/>
-        </w:rPr>
-        <w:t xml:space="preserve"> </w:t>
-      </w:r>
-      <w:r>
-        <w:rPr>
-          <w:lang w:eastAsia="en-GB"/>
-        </w:rPr>
-        <w:t xml:space="preserve">– doravante </w:t>
-      </w:r>
-      <w:r>
-        <w:rPr>
-          <w:lang w:eastAsia="en-GB"/>
-        </w:rPr>
-        <w:t>API.</w:t>
-      </w:r>
-    </w:p>
-    <w:p>
-      <w:pPr>
-        <w:ind w:firstLine="360"/>
-        <w:rPr>
-          <w:lang w:eastAsia="en-GB"/>
-        </w:rPr>
-      </w:pPr>
-    </w:p>
-    <w:p>
-      <w:pPr>
-        <w:pStyle w:val="Ttulo3"/>
-      </w:pPr>
-      <w:bookmarkStart w:id="148" w:name="_Toc151740794"/>
-      <w:r>
-        <w:t>Entidades</w:t>
-      </w:r>
-      <w:bookmarkEnd w:id="148"/>
-    </w:p>
-    <w:p>
-      <w:pPr>
-        <w:ind w:firstLine="360"/>
-      </w:pPr>
-      <w:r>
-        <w:t xml:space="preserve">A tabela </w:t>
-      </w:r>
-      <w:proofErr w:type="spellStart"/>
-      <w:r>
-        <w:rPr>
-          <w:i/>
-          <w:iCs/>
-        </w:rPr>
-        <w:t>forma_farmaceutica</w:t>
-      </w:r>
-      <w:proofErr w:type="spellEnd"/>
-      <w:r>
-        <w:t xml:space="preserve"> refere-se a como o medicamento é, por exemplo, se é em xarope, </w:t>
-      </w:r>
-      <w:r>
-        <w:t>cápsula, comprimido, entre outras formas.</w:t>
-      </w:r>
-      <w:r>
-        <w:t xml:space="preserve"> </w:t>
-      </w:r>
-      <w:r>
-        <w:t>Os medicamentos com o mesmo nome podem ter várias formas de como são administrados, contribuindo para um maior conforto do utente, especialmente no caso de crianças que não consigam engolir comprimidos, o medicamento ter a opção se ser em xarope permite que o utente tome o medicamento de forma mais c</w:t>
-      </w:r>
-      <w:r>
-        <w:t>ó</w:t>
-      </w:r>
-      <w:r>
-        <w:t xml:space="preserve">moda. </w:t>
-      </w:r>
-    </w:p>
-    <w:p>
-      <w:pPr>
-        <w:ind w:firstLine="360"/>
-      </w:pPr>
-      <w:r>
-        <w:t xml:space="preserve">A injeção dos dados nesta tabela foi efetuada utilizando um ficheiro </w:t>
-      </w:r>
-      <w:proofErr w:type="spellStart"/>
-      <w:r>
-        <w:rPr>
-          <w:i/>
-          <w:iCs/>
-        </w:rPr>
-        <w:t>txt</w:t>
-      </w:r>
-      <w:proofErr w:type="spellEnd"/>
-      <w:r>
-        <w:t xml:space="preserve">, com dados do </w:t>
-      </w:r>
-      <w:proofErr w:type="spellStart"/>
-      <w:r>
-        <w:rPr>
-          <w:i/>
-          <w:iCs/>
-        </w:rPr>
-        <w:t>Infomed</w:t>
-      </w:r>
-      <w:proofErr w:type="spellEnd"/>
-      <w:r>
-        <w:t xml:space="preserve">, filtrados, pois onde o serviço de </w:t>
-      </w:r>
-      <w:proofErr w:type="spellStart"/>
-      <w:r>
-        <w:rPr>
-          <w:i/>
-          <w:iCs/>
-        </w:rPr>
-        <w:t>host</w:t>
-      </w:r>
-      <w:proofErr w:type="spellEnd"/>
-      <w:r>
-        <w:t xml:space="preserve"> da base de dados tem um limite de tamanho, sendo necessário salvaguardar espaço.</w:t>
-      </w:r>
-    </w:p>
-    <w:p>
-      <w:pPr>
-        <w:tabs>
-          <w:tab w:val="left" w:pos="1298"/>
-        </w:tabs>
-      </w:pPr>
-      <w:r>
-        <w:tab/>
-      </w:r>
-    </w:p>
-    <w:p>
-      <w:pPr>
-        <w:tabs>
-          <w:tab w:val="left" w:pos="1298"/>
-        </w:tabs>
+        <w:jc w:val="center"/>
+      </w:pPr>
+      <w:r>
+        <w:rPr>
+          <w:noProof/>
+          <w:lang w:eastAsia="en-GB"/>
+        </w:rPr>
+        <w:drawing>
+          <wp:inline distT="0" distB="0" distL="0" distR="0" wp14:anchorId="2E183677" wp14:editId="48DECE76">
+            <wp:extent cx="5481598" cy="3446585"/>
+            <wp:effectExtent l="0" t="0" r="0" b="0"/>
+            <wp:docPr id="1815923877" name="Imagem 3" descr="Uma imagem com captura de ecrã, texto, diagrama, Gráfico&#10;&#10;Descrição gerada automaticamente"/>
+            <wp:cNvGraphicFramePr>
+              <a:graphicFrameLocks xmlns:a="http://schemas.openxmlformats.org/drawingml/2006/main" noChangeAspect="1"/>
+            </wp:cNvGraphicFramePr>
+            <a:graphic xmlns:a="http://schemas.openxmlformats.org/drawingml/2006/main">
+              <a:graphicData uri="http://schemas.openxmlformats.org/drawingml/2006/picture">
+                <pic:pic xmlns:pic="http://schemas.openxmlformats.org/drawingml/2006/picture">
+                  <pic:nvPicPr>
+                    <pic:cNvPr id="1815923877" name="Imagem 3" descr="Uma imagem com captura de ecrã, texto, diagrama, Gráfico&#10;&#10;Descrição gerada automaticamente"/>
+                    <pic:cNvPicPr/>
+                  </pic:nvPicPr>
+                  <pic:blipFill rotWithShape="1">
+                    <a:blip r:embed="rId25">
+                      <a:extLst>
+                        <a:ext uri="{28A0092B-C50C-407E-A947-70E740481C1C}">
+                          <a14:useLocalDpi xmlns:a14="http://schemas.microsoft.com/office/drawing/2010/main" val="0"/>
+                        </a:ext>
+                      </a:extLst>
+                    </a:blip>
+                    <a:srcRect r="21253"/>
+                    <a:stretch/>
+                  </pic:blipFill>
+                  <pic:spPr bwMode="auto">
+                    <a:xfrm>
+                      <a:off x="0" y="0"/>
+                      <a:ext cx="5489904" cy="3451808"/>
+                    </a:xfrm>
+                    <a:prstGeom prst="rect">
+                      <a:avLst/>
+                    </a:prstGeom>
+                    <a:ln>
+                      <a:noFill/>
+                    </a:ln>
+                    <a:extLst>
+                      <a:ext uri="{53640926-AAD7-44D8-BBD7-CCE9431645EC}">
+                        <a14:shadowObscured xmlns:a14="http://schemas.microsoft.com/office/drawing/2010/main"/>
+                      </a:ext>
+                    </a:extLst>
+                  </pic:spPr>
+                </pic:pic>
+              </a:graphicData>
+            </a:graphic>
+          </wp:inline>
+        </w:drawing>
+      </w:r>
+    </w:p>
+    <w:p>
+      <w:pPr>
+        <w:pStyle w:val="Legenda"/>
+        <w:rPr>
+          <w:lang w:eastAsia="en-GB"/>
+        </w:rPr>
+      </w:pPr>
+      <w:bookmarkStart w:id="159" w:name="_Ref152346056"/>
+      <w:bookmarkStart w:id="160" w:name="_Toc152348381"/>
+      <w:r>
+        <w:t xml:space="preserve">Figura </w:t>
+      </w:r>
+      <w:r>
+        <w:fldChar w:fldCharType="begin"/>
+      </w:r>
+      <w:r>
+        <w:instrText xml:space="preserve"> SEQ Figura \* ARABIC </w:instrText>
+      </w:r>
+      <w:r>
+        <w:fldChar w:fldCharType="separate"/>
+      </w:r>
+      <w:r>
+        <w:rPr>
+          <w:noProof/>
+        </w:rPr>
+        <w:t>9</w:t>
+      </w:r>
+      <w:r>
+        <w:fldChar w:fldCharType="end"/>
+      </w:r>
+      <w:bookmarkEnd w:id="159"/>
+      <w:r>
+        <w:t xml:space="preserve"> - Diagrama de estados do agendamento de consultas</w:t>
+      </w:r>
+      <w:bookmarkEnd w:id="160"/>
+    </w:p>
+    <w:p>
+      <w:pPr>
+        <w:rPr>
+          <w:lang w:eastAsia="en-GB"/>
+        </w:rPr>
+      </w:pPr>
+    </w:p>
+    <w:p>
+      <w:pPr>
+        <w:rPr>
+          <w:lang w:eastAsia="en-GB"/>
+        </w:rPr>
         <w:sectPr>
           <w:headerReference w:type="default" r:id="rId26"/>
           <w:pgSz w:w="11906" w:h="16838"/>
@@ -10054,53 +10267,442 @@
           <w:docGrid w:linePitch="360"/>
         </w:sectPr>
       </w:pPr>
+    </w:p>
+    <w:p>
+      <w:pPr>
+        <w:pStyle w:val="Ttulo1"/>
+      </w:pPr>
+      <w:bookmarkStart w:id="161" w:name="_Toc152348369"/>
+      <w:r>
+        <w:lastRenderedPageBreak/>
+        <w:t>Implementação</w:t>
+      </w:r>
+      <w:bookmarkEnd w:id="161"/>
+    </w:p>
+    <w:p>
+      <w:pPr>
+        <w:ind w:firstLine="360"/>
+      </w:pPr>
+      <w:r>
+        <w:t xml:space="preserve">Durante este capítulo será exposta toda a documentação da implementação do sistema da SOL, </w:t>
+      </w:r>
+      <w:r>
+        <w:t xml:space="preserve">incluindo os </w:t>
+      </w:r>
+      <w:proofErr w:type="spellStart"/>
+      <w:r>
+        <w:rPr>
+          <w:i/>
+          <w:iCs/>
+        </w:rPr>
+        <w:t>mockups</w:t>
+      </w:r>
+      <w:proofErr w:type="spellEnd"/>
+      <w:r>
+        <w:t xml:space="preserve"> da aplicação</w:t>
+      </w:r>
+      <w:r>
+        <w:t>.</w:t>
+      </w:r>
+    </w:p>
+    <w:p>
+      <w:pPr>
+        <w:pStyle w:val="Ttulo2"/>
+      </w:pPr>
+      <w:bookmarkStart w:id="162" w:name="_Toc152348370"/>
+      <w:proofErr w:type="spellStart"/>
+      <w:r>
+        <w:rPr>
+          <w:i/>
+          <w:iCs/>
+        </w:rPr>
+        <w:t>Mock</w:t>
+      </w:r>
+      <w:proofErr w:type="spellEnd"/>
+      <w:r>
+        <w:rPr>
+          <w:i/>
+          <w:iCs/>
+        </w:rPr>
+        <w:t xml:space="preserve"> </w:t>
+      </w:r>
+      <w:proofErr w:type="spellStart"/>
+      <w:r>
+        <w:rPr>
+          <w:i/>
+          <w:iCs/>
+        </w:rPr>
+        <w:t>ups</w:t>
+      </w:r>
+      <w:bookmarkEnd w:id="162"/>
+      <w:proofErr w:type="spellEnd"/>
+    </w:p>
+    <w:p>
+      <w:pPr>
+        <w:ind w:left="207" w:firstLine="360"/>
+      </w:pPr>
+      <w:r>
+        <w:t xml:space="preserve">Começando pela página principal, estando da </w:t>
+      </w:r>
+      <w:r>
+        <w:fldChar w:fldCharType="begin"/>
+      </w:r>
+      <w:r>
+        <w:instrText xml:space="preserve"> REF _Ref152347918 \h </w:instrText>
+      </w:r>
+      <w:r>
+        <w:fldChar w:fldCharType="separate"/>
+      </w:r>
+      <w:r>
+        <w:t xml:space="preserve">Figura </w:t>
+      </w:r>
+      <w:r>
+        <w:rPr>
+          <w:noProof/>
+        </w:rPr>
+        <w:t>10</w:t>
+      </w:r>
+      <w:r>
+        <w:fldChar w:fldCharType="end"/>
+      </w:r>
+      <w:r>
+        <w:t xml:space="preserve"> à figura</w:t>
+      </w:r>
+      <w:r>
+        <w:t>, a primeira parte</w:t>
+      </w:r>
+      <w:r>
+        <w:t xml:space="preserve">, na </w:t>
+      </w:r>
+      <w:r>
+        <w:fldChar w:fldCharType="begin"/>
+      </w:r>
+      <w:r>
+        <w:instrText xml:space="preserve"> REF _Ref152347918 \h </w:instrText>
+      </w:r>
+      <w:r>
+        <w:fldChar w:fldCharType="separate"/>
+      </w:r>
+      <w:r>
+        <w:t xml:space="preserve">Figura </w:t>
+      </w:r>
+      <w:r>
+        <w:rPr>
+          <w:noProof/>
+        </w:rPr>
+        <w:t>10</w:t>
+      </w:r>
+      <w:r>
+        <w:fldChar w:fldCharType="end"/>
+      </w:r>
+      <w:r>
+        <w:t xml:space="preserve">, apresenta o botão de registo, uma introdução ao funcionamento da aplicação e um </w:t>
+      </w:r>
+      <w:proofErr w:type="spellStart"/>
+      <w:r>
+        <w:rPr>
+          <w:i/>
+          <w:iCs/>
+        </w:rPr>
+        <w:t>count</w:t>
+      </w:r>
+      <w:proofErr w:type="spellEnd"/>
+      <w:r>
+        <w:t xml:space="preserve"> de quantos médicos, utentes, formulários e consultas se encontram no sistema:</w:t>
+      </w:r>
+    </w:p>
+    <w:p>
+      <w:pPr>
+        <w:keepNext/>
+        <w:ind w:left="207" w:firstLine="360"/>
+        <w:jc w:val="center"/>
+      </w:pPr>
+      <w:r>
+        <w:rPr>
+          <w:noProof/>
+        </w:rPr>
+        <w:drawing>
+          <wp:inline distT="0" distB="0" distL="0" distR="0" wp14:anchorId="68F22B8E" wp14:editId="07F0EFDD">
+            <wp:extent cx="4459473" cy="5861538"/>
+            <wp:effectExtent l="0" t="0" r="0" b="0"/>
+            <wp:docPr id="2004371312" name="Imagem 4" descr="Uma imagem com texto, captura de ecrã, Website, Publicidade online&#10;&#10;Descrição gerada automaticamente"/>
+            <wp:cNvGraphicFramePr>
+              <a:graphicFrameLocks xmlns:a="http://schemas.openxmlformats.org/drawingml/2006/main" noChangeAspect="1"/>
+            </wp:cNvGraphicFramePr>
+            <a:graphic xmlns:a="http://schemas.openxmlformats.org/drawingml/2006/main">
+              <a:graphicData uri="http://schemas.openxmlformats.org/drawingml/2006/picture">
+                <pic:pic xmlns:pic="http://schemas.openxmlformats.org/drawingml/2006/picture">
+                  <pic:nvPicPr>
+                    <pic:cNvPr id="2004371312" name="Imagem 4" descr="Uma imagem com texto, captura de ecrã, Website, Publicidade online&#10;&#10;Descrição gerada automaticamente"/>
+                    <pic:cNvPicPr/>
+                  </pic:nvPicPr>
+                  <pic:blipFill rotWithShape="1">
+                    <a:blip r:embed="rId27" cstate="print">
+                      <a:extLst>
+                        <a:ext uri="{28A0092B-C50C-407E-A947-70E740481C1C}">
+                          <a14:useLocalDpi xmlns:a14="http://schemas.microsoft.com/office/drawing/2010/main" val="0"/>
+                        </a:ext>
+                      </a:extLst>
+                    </a:blip>
+                    <a:srcRect b="53575"/>
+                    <a:stretch/>
+                  </pic:blipFill>
+                  <pic:spPr bwMode="auto">
+                    <a:xfrm>
+                      <a:off x="0" y="0"/>
+                      <a:ext cx="4470464" cy="5875985"/>
+                    </a:xfrm>
+                    <a:prstGeom prst="rect">
+                      <a:avLst/>
+                    </a:prstGeom>
+                    <a:ln>
+                      <a:noFill/>
+                    </a:ln>
+                    <a:extLst>
+                      <a:ext uri="{53640926-AAD7-44D8-BBD7-CCE9431645EC}">
+                        <a14:shadowObscured xmlns:a14="http://schemas.microsoft.com/office/drawing/2010/main"/>
+                      </a:ext>
+                    </a:extLst>
+                  </pic:spPr>
+                </pic:pic>
+              </a:graphicData>
+            </a:graphic>
+          </wp:inline>
+        </w:drawing>
+      </w:r>
+    </w:p>
+    <w:p>
+      <w:pPr>
+        <w:pStyle w:val="Legenda"/>
+      </w:pPr>
+      <w:bookmarkStart w:id="163" w:name="_Ref152347918"/>
+      <w:bookmarkStart w:id="164" w:name="_Toc152348382"/>
+      <w:r>
+        <w:t xml:space="preserve">Figura </w:t>
+      </w:r>
+      <w:r>
+        <w:fldChar w:fldCharType="begin"/>
+      </w:r>
+      <w:r>
+        <w:instrText xml:space="preserve"> SEQ Figura \* ARABIC </w:instrText>
+      </w:r>
+      <w:r>
+        <w:fldChar w:fldCharType="separate"/>
+      </w:r>
+      <w:r>
+        <w:rPr>
+          <w:noProof/>
+        </w:rPr>
+        <w:t>10</w:t>
+      </w:r>
+      <w:r>
+        <w:fldChar w:fldCharType="end"/>
+      </w:r>
+      <w:bookmarkEnd w:id="163"/>
+      <w:r>
+        <w:t xml:space="preserve"> - Primeira parte da página inicial</w:t>
+      </w:r>
+      <w:r>
+        <w:t xml:space="preserve"> – botão de registo e introdução</w:t>
+      </w:r>
+      <w:bookmarkEnd w:id="164"/>
+    </w:p>
+    <w:p>
+      <w:pPr>
+        <w:ind w:left="207" w:firstLine="360"/>
+      </w:pPr>
+      <w:r>
+        <w:lastRenderedPageBreak/>
+        <w:t xml:space="preserve">Já na segunda parte, na </w:t>
+      </w:r>
+      <w:r>
+        <w:fldChar w:fldCharType="begin"/>
+      </w:r>
+      <w:r>
+        <w:instrText xml:space="preserve"> REF _Ref152348305 \h </w:instrText>
+      </w:r>
+      <w:r>
+        <w:fldChar w:fldCharType="separate"/>
+      </w:r>
+      <w:r>
+        <w:t xml:space="preserve">Figura </w:t>
+      </w:r>
+      <w:r>
+        <w:rPr>
+          <w:noProof/>
+        </w:rPr>
+        <w:t>11</w:t>
+      </w:r>
+      <w:r>
+        <w:fldChar w:fldCharType="end"/>
+      </w:r>
+      <w:r>
+        <w:t xml:space="preserve">, apresenta as especialidades disponíveis para consultas, com os médicos de cada listados e também alguns testemunhos, não reais, sobre a aplicação: </w:t>
+      </w:r>
+    </w:p>
+    <w:p>
+      <w:pPr>
+        <w:keepNext/>
+        <w:ind w:left="207" w:firstLine="360"/>
+        <w:jc w:val="center"/>
+      </w:pPr>
+      <w:r>
+        <w:rPr>
+          <w:noProof/>
+        </w:rPr>
+        <w:drawing>
+          <wp:inline distT="0" distB="0" distL="0" distR="0" wp14:anchorId="1BB293C6" wp14:editId="16FB3DA7">
+            <wp:extent cx="4443221" cy="6623538"/>
+            <wp:effectExtent l="0" t="0" r="0" b="0"/>
+            <wp:docPr id="1121393409" name="Imagem 5"/>
+            <wp:cNvGraphicFramePr>
+              <a:graphicFrameLocks xmlns:a="http://schemas.openxmlformats.org/drawingml/2006/main" noChangeAspect="1"/>
+            </wp:cNvGraphicFramePr>
+            <a:graphic xmlns:a="http://schemas.openxmlformats.org/drawingml/2006/main">
+              <a:graphicData uri="http://schemas.openxmlformats.org/drawingml/2006/picture">
+                <pic:pic xmlns:pic="http://schemas.openxmlformats.org/drawingml/2006/picture">
+                  <pic:nvPicPr>
+                    <pic:cNvPr id="1121393409" name="Imagem 1121393409"/>
+                    <pic:cNvPicPr/>
+                  </pic:nvPicPr>
+                  <pic:blipFill rotWithShape="1">
+                    <a:blip r:embed="rId28" cstate="print">
+                      <a:extLst>
+                        <a:ext uri="{28A0092B-C50C-407E-A947-70E740481C1C}">
+                          <a14:useLocalDpi xmlns:a14="http://schemas.microsoft.com/office/drawing/2010/main" val="0"/>
+                        </a:ext>
+                      </a:extLst>
+                    </a:blip>
+                    <a:srcRect t="46689" b="659"/>
+                    <a:stretch/>
+                  </pic:blipFill>
+                  <pic:spPr bwMode="auto">
+                    <a:xfrm>
+                      <a:off x="0" y="0"/>
+                      <a:ext cx="4451724" cy="6636214"/>
+                    </a:xfrm>
+                    <a:prstGeom prst="rect">
+                      <a:avLst/>
+                    </a:prstGeom>
+                    <a:ln>
+                      <a:noFill/>
+                    </a:ln>
+                    <a:extLst>
+                      <a:ext uri="{53640926-AAD7-44D8-BBD7-CCE9431645EC}">
+                        <a14:shadowObscured xmlns:a14="http://schemas.microsoft.com/office/drawing/2010/main"/>
+                      </a:ext>
+                    </a:extLst>
+                  </pic:spPr>
+                </pic:pic>
+              </a:graphicData>
+            </a:graphic>
+          </wp:inline>
+        </w:drawing>
+      </w:r>
+    </w:p>
+    <w:p>
+      <w:pPr>
+        <w:pStyle w:val="Legenda"/>
+      </w:pPr>
+      <w:bookmarkStart w:id="165" w:name="_Ref152348305"/>
+      <w:bookmarkStart w:id="166" w:name="_Toc152348383"/>
+      <w:r>
+        <w:t xml:space="preserve">Figura </w:t>
+      </w:r>
+      <w:r>
+        <w:fldChar w:fldCharType="begin"/>
+      </w:r>
+      <w:r>
+        <w:instrText xml:space="preserve"> SEQ Figura \* ARABIC </w:instrText>
+      </w:r>
+      <w:r>
+        <w:fldChar w:fldCharType="separate"/>
+      </w:r>
+      <w:r>
+        <w:rPr>
+          <w:noProof/>
+        </w:rPr>
+        <w:t>11</w:t>
+      </w:r>
+      <w:r>
+        <w:fldChar w:fldCharType="end"/>
+      </w:r>
+      <w:bookmarkEnd w:id="165"/>
+      <w:r>
+        <w:t xml:space="preserve"> - Segunda parte da página inicial - especialidades e testemunhos</w:t>
+      </w:r>
+      <w:bookmarkEnd w:id="166"/>
+    </w:p>
+    <w:p>
+      <w:pPr>
+        <w:tabs>
+          <w:tab w:val="left" w:pos="1298"/>
+        </w:tabs>
+      </w:pPr>
       <w:r>
         <w:tab/>
       </w:r>
     </w:p>
     <w:p>
       <w:pPr>
-        <w:pStyle w:val="Ttulo1"/>
-      </w:pPr>
-      <w:bookmarkStart w:id="149" w:name="_Toc151740795"/>
-      <w:r>
-        <w:lastRenderedPageBreak/>
-        <w:t>Conclusão</w:t>
-      </w:r>
-      <w:bookmarkEnd w:id="149"/>
-    </w:p>
-    <w:p>
-      <w:pPr>
-        <w:rPr>
-          <w:lang w:eastAsia="en-GB"/>
-        </w:rPr>
+        <w:tabs>
+          <w:tab w:val="left" w:pos="1298"/>
+        </w:tabs>
         <w:sectPr>
-          <w:headerReference w:type="default" r:id="rId27"/>
+          <w:headerReference w:type="default" r:id="rId29"/>
           <w:pgSz w:w="11906" w:h="16838"/>
           <w:pgMar w:top="1440" w:right="1440" w:bottom="1440" w:left="1440" w:header="708" w:footer="708" w:gutter="0"/>
           <w:cols w:space="708"/>
           <w:docGrid w:linePitch="360"/>
         </w:sectPr>
       </w:pPr>
+      <w:r>
+        <w:tab/>
+      </w:r>
     </w:p>
     <w:p>
       <w:pPr>
         <w:pStyle w:val="Ttulo1"/>
       </w:pPr>
-      <w:bookmarkStart w:id="150" w:name="_Toc151740796"/>
+      <w:bookmarkStart w:id="167" w:name="_Toc152348371"/>
+      <w:r>
+        <w:lastRenderedPageBreak/>
+        <w:t>Conclusão</w:t>
+      </w:r>
+      <w:bookmarkEnd w:id="167"/>
+    </w:p>
+    <w:p>
+      <w:pPr>
+        <w:rPr>
+          <w:lang w:eastAsia="en-GB"/>
+        </w:rPr>
+        <w:sectPr>
+          <w:headerReference w:type="default" r:id="rId30"/>
+          <w:pgSz w:w="11906" w:h="16838"/>
+          <w:pgMar w:top="1440" w:right="1440" w:bottom="1440" w:left="1440" w:header="708" w:footer="708" w:gutter="0"/>
+          <w:cols w:space="708"/>
+          <w:docGrid w:linePitch="360"/>
+        </w:sectPr>
+      </w:pPr>
+    </w:p>
+    <w:p>
+      <w:pPr>
+        <w:pStyle w:val="Ttulo1"/>
+      </w:pPr>
+      <w:bookmarkStart w:id="168" w:name="_Toc152348372"/>
       <w:r>
         <w:lastRenderedPageBreak/>
         <w:t>Bibliografia</w:t>
       </w:r>
-      <w:bookmarkEnd w:id="150"/>
-    </w:p>
-    <w:p>
-      <w:pPr>
-        <w:rPr>
-          <w:lang w:eastAsia="en-GB"/>
-        </w:rPr>
-      </w:pPr>
-      <w:hyperlink r:id="rId28" w:history="1">
+      <w:bookmarkEnd w:id="168"/>
+    </w:p>
+    <w:p>
+      <w:pPr>
+        <w:rPr>
+          <w:lang w:eastAsia="en-GB"/>
+        </w:rPr>
+      </w:pPr>
+      <w:hyperlink r:id="rId31" w:history="1">
         <w:r>
           <w:rPr>
             <w:rStyle w:val="Hiperligao"/>
@@ -10109,15 +10711,15 @@
           <w:t>https://extranet.infarmed.pt/INFOMED-fo/pesquisa-avancada.xhtml</w:t>
         </w:r>
       </w:hyperlink>
-      <w:bookmarkStart w:id="151" w:name="_Ref149920745"/>
-    </w:p>
-    <w:p>
-      <w:pPr>
-        <w:rPr>
-          <w:lang w:eastAsia="en-GB"/>
-        </w:rPr>
-      </w:pPr>
-      <w:hyperlink r:id="rId29" w:history="1">
+      <w:bookmarkStart w:id="169" w:name="_Ref149920745"/>
+    </w:p>
+    <w:p>
+      <w:pPr>
+        <w:rPr>
+          <w:lang w:eastAsia="en-GB"/>
+        </w:rPr>
+      </w:pPr>
+      <w:hyperlink r:id="rId32" w:history="1">
         <w:r>
           <w:rPr>
             <w:rStyle w:val="Hiperligao"/>
@@ -10126,7 +10728,7 @@
           <w:t>https://ordemdosmedicos.pt/especialidades/</w:t>
         </w:r>
       </w:hyperlink>
-      <w:bookmarkEnd w:id="151"/>
+      <w:bookmarkEnd w:id="169"/>
     </w:p>
     <w:p>
       <w:pPr>
@@ -10306,7 +10908,7 @@
       </w:r>
     </w:p>
     <w:sectPr>
-      <w:headerReference w:type="default" r:id="rId30"/>
+      <w:headerReference w:type="default" r:id="rId33"/>
       <w:pgSz w:w="11906" w:h="16838"/>
       <w:pgMar w:top="1440" w:right="1440" w:bottom="1440" w:left="1440" w:header="708" w:footer="708" w:gutter="0"/>
       <w:cols w:space="708"/>
@@ -10433,7 +11035,7 @@
         <w:noProof/>
       </w:rPr>
       <w:drawing>
-        <wp:anchor distT="0" distB="0" distL="114300" distR="114300" simplePos="0" relativeHeight="251649024" behindDoc="0" locked="0" layoutInCell="1" allowOverlap="1" wp14:anchorId="48A1E868" wp14:editId="52EBE1D7">
+        <wp:anchor distT="0" distB="0" distL="114300" distR="114300" simplePos="0" relativeHeight="251651584" behindDoc="0" locked="0" layoutInCell="1" allowOverlap="1" wp14:anchorId="48A1E868" wp14:editId="52EBE1D7">
           <wp:simplePos x="0" y="0"/>
           <wp:positionH relativeFrom="margin">
             <wp:posOffset>5448300</wp:posOffset>
@@ -10504,7 +11106,7 @@
         <w:noProof/>
       </w:rPr>
       <w:drawing>
-        <wp:anchor distT="0" distB="0" distL="114300" distR="114300" simplePos="0" relativeHeight="251657216" behindDoc="0" locked="0" layoutInCell="1" allowOverlap="1" wp14:anchorId="09A07A14" wp14:editId="33BA2018">
+        <wp:anchor distT="0" distB="0" distL="114300" distR="114300" simplePos="0" relativeHeight="251654656" behindDoc="0" locked="0" layoutInCell="1" allowOverlap="1" wp14:anchorId="09A07A14" wp14:editId="33BA2018">
           <wp:simplePos x="0" y="0"/>
           <wp:positionH relativeFrom="margin">
             <wp:posOffset>5448300</wp:posOffset>
@@ -10578,7 +11180,7 @@
         <w:noProof/>
       </w:rPr>
       <w:drawing>
-        <wp:anchor distT="0" distB="0" distL="114300" distR="114300" simplePos="0" relativeHeight="251651072" behindDoc="0" locked="0" layoutInCell="1" allowOverlap="1" wp14:anchorId="18A06DD7" wp14:editId="6AC39A8C">
+        <wp:anchor distT="0" distB="0" distL="114300" distR="114300" simplePos="0" relativeHeight="251652608" behindDoc="0" locked="0" layoutInCell="1" allowOverlap="1" wp14:anchorId="18A06DD7" wp14:editId="6AC39A8C">
           <wp:simplePos x="0" y="0"/>
           <wp:positionH relativeFrom="margin">
             <wp:posOffset>5448300</wp:posOffset>
@@ -10652,7 +11254,7 @@
         <w:noProof/>
       </w:rPr>
       <w:drawing>
-        <wp:anchor distT="0" distB="0" distL="114300" distR="114300" simplePos="0" relativeHeight="251653120" behindDoc="0" locked="0" layoutInCell="1" allowOverlap="1" wp14:anchorId="1E988FBF" wp14:editId="07F8125B">
+        <wp:anchor distT="0" distB="0" distL="114300" distR="114300" simplePos="0" relativeHeight="251657728" behindDoc="0" locked="0" layoutInCell="1" allowOverlap="1" wp14:anchorId="1E988FBF" wp14:editId="07F8125B">
           <wp:simplePos x="0" y="0"/>
           <wp:positionH relativeFrom="margin">
             <wp:posOffset>5448300</wp:posOffset>
@@ -10731,7 +11333,7 @@
         <w:noProof/>
       </w:rPr>
       <w:drawing>
-        <wp:anchor distT="0" distB="0" distL="114300" distR="114300" simplePos="0" relativeHeight="251665408" behindDoc="0" locked="0" layoutInCell="1" allowOverlap="1" wp14:anchorId="15B28E1B" wp14:editId="47690E05">
+        <wp:anchor distT="0" distB="0" distL="114300" distR="114300" simplePos="0" relativeHeight="251662848" behindDoc="0" locked="0" layoutInCell="1" allowOverlap="1" wp14:anchorId="15B28E1B" wp14:editId="47690E05">
           <wp:simplePos x="0" y="0"/>
           <wp:positionH relativeFrom="margin">
             <wp:posOffset>8593434</wp:posOffset>
@@ -10810,7 +11412,7 @@
         <w:noProof/>
       </w:rPr>
       <w:drawing>
-        <wp:anchor distT="0" distB="0" distL="114300" distR="114300" simplePos="0" relativeHeight="251663360" behindDoc="0" locked="0" layoutInCell="1" allowOverlap="1" wp14:anchorId="4C40A2C0" wp14:editId="231A9A0E">
+        <wp:anchor distT="0" distB="0" distL="114300" distR="114300" simplePos="0" relativeHeight="251661824" behindDoc="0" locked="0" layoutInCell="1" allowOverlap="1" wp14:anchorId="4C40A2C0" wp14:editId="231A9A0E">
           <wp:simplePos x="0" y="0"/>
           <wp:positionH relativeFrom="margin">
             <wp:posOffset>5468454</wp:posOffset>
@@ -10871,7 +11473,7 @@
         <w:noProof/>
       </w:rPr>
       <w:drawing>
-        <wp:anchor distT="0" distB="0" distL="114300" distR="114300" simplePos="0" relativeHeight="251667456" behindDoc="0" locked="0" layoutInCell="1" allowOverlap="1" wp14:anchorId="15B5F5AC" wp14:editId="244BA1DF">
+        <wp:anchor distT="0" distB="0" distL="114300" distR="114300" simplePos="0" relativeHeight="251663872" behindDoc="0" locked="0" layoutInCell="1" allowOverlap="1" wp14:anchorId="15B5F5AC" wp14:editId="244BA1DF">
           <wp:simplePos x="0" y="0"/>
           <wp:positionH relativeFrom="margin">
             <wp:posOffset>8593434</wp:posOffset>
@@ -10950,7 +11552,7 @@
         <w:noProof/>
       </w:rPr>
       <w:drawing>
-        <wp:anchor distT="0" distB="0" distL="114300" distR="114300" simplePos="0" relativeHeight="251659264" behindDoc="0" locked="0" layoutInCell="1" allowOverlap="1" wp14:anchorId="62D75ED4" wp14:editId="4E94E287">
+        <wp:anchor distT="0" distB="0" distL="114300" distR="114300" simplePos="0" relativeHeight="251659776" behindDoc="0" locked="0" layoutInCell="1" allowOverlap="1" wp14:anchorId="62D75ED4" wp14:editId="4E94E287">
           <wp:simplePos x="0" y="0"/>
           <wp:positionH relativeFrom="margin">
             <wp:posOffset>5385916</wp:posOffset>
@@ -11011,7 +11613,7 @@
         <w:noProof/>
       </w:rPr>
       <w:drawing>
-        <wp:anchor distT="0" distB="0" distL="114300" distR="114300" simplePos="0" relativeHeight="251655168" behindDoc="0" locked="0" layoutInCell="1" allowOverlap="1" wp14:anchorId="0E10912D" wp14:editId="52E4EF38">
+        <wp:anchor distT="0" distB="0" distL="114300" distR="114300" simplePos="0" relativeHeight="251653632" behindDoc="0" locked="0" layoutInCell="1" allowOverlap="1" wp14:anchorId="0E10912D" wp14:editId="52E4EF38">
           <wp:simplePos x="0" y="0"/>
           <wp:positionH relativeFrom="margin">
             <wp:posOffset>8593434</wp:posOffset>
@@ -11090,7 +11692,7 @@
         <w:noProof/>
       </w:rPr>
       <w:drawing>
-        <wp:anchor distT="0" distB="0" distL="114300" distR="114300" simplePos="0" relativeHeight="251661312" behindDoc="0" locked="0" layoutInCell="1" allowOverlap="1" wp14:anchorId="657D9043" wp14:editId="066E1004">
+        <wp:anchor distT="0" distB="0" distL="114300" distR="114300" simplePos="0" relativeHeight="251660800" behindDoc="0" locked="0" layoutInCell="1" allowOverlap="1" wp14:anchorId="657D9043" wp14:editId="066E1004">
           <wp:simplePos x="0" y="0"/>
           <wp:positionH relativeFrom="margin">
             <wp:posOffset>5448300</wp:posOffset>

</xml_diff>